<commit_message>
added partial func req
</commit_message>
<xml_diff>
--- a/report/School Management System-synopsis.docx
+++ b/report/School Management System-synopsis.docx
@@ -1,6 +1,6 @@
 
 <file path=word/document.xml><?xml version="1.0" encoding="utf-8"?>
-<w:document xmlns:ve="http://schemas.openxmlformats.org/markup-compatibility/2006" xmlns:o="urn:schemas-microsoft-com:office:office" xmlns:r="http://schemas.openxmlformats.org/officeDocument/2006/relationships" xmlns:m="http://schemas.openxmlformats.org/officeDocument/2006/math" xmlns:v="urn:schemas-microsoft-com:vml" xmlns:wp="http://schemas.openxmlformats.org/drawingml/2006/wordprocessingDrawing" xmlns:w10="urn:schemas-microsoft-com:office:word" xmlns:w="http://schemas.openxmlformats.org/wordprocessingml/2006/main" xmlns:wne="http://schemas.microsoft.com/office/word/2006/wordml">
+<w:document xmlns:wpc="http://schemas.microsoft.com/office/word/2010/wordprocessingCanvas" xmlns:mc="http://schemas.openxmlformats.org/markup-compatibility/2006" xmlns:o="urn:schemas-microsoft-com:office:office" xmlns:r="http://schemas.openxmlformats.org/officeDocument/2006/relationships" xmlns:m="http://schemas.openxmlformats.org/officeDocument/2006/math" xmlns:v="urn:schemas-microsoft-com:vml" xmlns:wp14="http://schemas.microsoft.com/office/word/2010/wordprocessingDrawing" xmlns:wp="http://schemas.openxmlformats.org/drawingml/2006/wordprocessingDrawing" xmlns:w10="urn:schemas-microsoft-com:office:word" xmlns:w="http://schemas.openxmlformats.org/wordprocessingml/2006/main" xmlns:w14="http://schemas.microsoft.com/office/word/2010/wordml" xmlns:wpg="http://schemas.microsoft.com/office/word/2010/wordprocessingGroup" xmlns:wpi="http://schemas.microsoft.com/office/word/2010/wordprocessingInk" xmlns:wne="http://schemas.microsoft.com/office/word/2006/wordml" xmlns:wps="http://schemas.microsoft.com/office/word/2010/wordprocessingShape" mc:Ignorable="w14 wp14">
   <w:body>
     <w:sdt>
       <w:sdtPr>
@@ -23,7 +23,7 @@
           <w:tblPr>
             <w:tblW w:w="5000" w:type="pct"/>
             <w:jc w:val="center"/>
-            <w:tblLook w:val="04A0"/>
+            <w:tblLook w:val="04A0" w:firstRow="1" w:lastRow="0" w:firstColumn="1" w:lastColumn="0" w:noHBand="0" w:noVBand="1"/>
           </w:tblPr>
           <w:tblGrid>
             <w:gridCol w:w="9576"/>
@@ -64,6 +64,7 @@
                 <w:dataBinding w:prefixMappings="xmlns:ns0='http://schemas.openxmlformats.org/package/2006/metadata/core-properties' xmlns:ns1='http://purl.org/dc/elements/1.1/'" w:xpath="/ns0:coreProperties[1]/ns1:title[1]" w:storeItemID="{6C3C8BC8-F283-45AE-878A-BAB7291924A1}"/>
                 <w:text/>
               </w:sdtPr>
+              <w:sdtEndPr/>
               <w:sdtContent>
                 <w:tc>
                   <w:tcPr>
@@ -110,6 +111,7 @@
                 <w:dataBinding w:prefixMappings="xmlns:ns0='http://schemas.openxmlformats.org/package/2006/metadata/core-properties' xmlns:ns1='http://purl.org/dc/elements/1.1/'" w:xpath="/ns0:coreProperties[1]/ns1:subject[1]" w:storeItemID="{6C3C8BC8-F283-45AE-878A-BAB7291924A1}"/>
                 <w:text/>
               </w:sdtPr>
+              <w:sdtEndPr/>
               <w:sdtContent>
                 <w:tc>
                   <w:tcPr>
@@ -178,6 +180,7 @@
                 <w:dataBinding w:prefixMappings="xmlns:ns0='http://schemas.openxmlformats.org/package/2006/metadata/core-properties' xmlns:ns1='http://purl.org/dc/elements/1.1/'" w:xpath="/ns0:coreProperties[1]/ns1:creator[1]" w:storeItemID="{6C3C8BC8-F283-45AE-878A-BAB7291924A1}"/>
                 <w:text/>
               </w:sdtPr>
+              <w:sdtEndPr/>
               <w:sdtContent>
                 <w:tc>
                   <w:tcPr>
@@ -193,7 +196,6 @@
                         <w:bCs/>
                       </w:rPr>
                     </w:pPr>
-                    <w:proofErr w:type="spellStart"/>
                     <w:r>
                       <w:rPr>
                         <w:rFonts w:ascii="Times New Roman" w:eastAsiaTheme="minorHAnsi" w:hAnsi="Times New Roman" w:cs="Times New Roman"/>
@@ -203,43 +205,7 @@
                         <w:sz w:val="27"/>
                         <w:szCs w:val="27"/>
                       </w:rPr>
-                      <w:t>Susmita</w:t>
-                    </w:r>
-                    <w:proofErr w:type="spellEnd"/>
-                    <w:r>
-                      <w:rPr>
-                        <w:rFonts w:ascii="Times New Roman" w:eastAsiaTheme="minorHAnsi" w:hAnsi="Times New Roman" w:cs="Times New Roman"/>
-                        <w:b/>
-                        <w:bCs/>
-                        <w:color w:val="000000"/>
-                        <w:sz w:val="27"/>
-                        <w:szCs w:val="27"/>
-                      </w:rPr>
-                      <w:t xml:space="preserve"> </w:t>
-                    </w:r>
-                    <w:proofErr w:type="spellStart"/>
-                    <w:r>
-                      <w:rPr>
-                        <w:rFonts w:ascii="Times New Roman" w:eastAsiaTheme="minorHAnsi" w:hAnsi="Times New Roman" w:cs="Times New Roman"/>
-                        <w:b/>
-                        <w:bCs/>
-                        <w:color w:val="000000"/>
-                        <w:sz w:val="27"/>
-                        <w:szCs w:val="27"/>
-                      </w:rPr>
-                      <w:t>Podder</w:t>
-                    </w:r>
-                    <w:proofErr w:type="spellEnd"/>
-                    <w:r>
-                      <w:rPr>
-                        <w:rFonts w:ascii="Times New Roman" w:eastAsiaTheme="minorHAnsi" w:hAnsi="Times New Roman" w:cs="Times New Roman"/>
-                        <w:b/>
-                        <w:bCs/>
-                        <w:color w:val="000000"/>
-                        <w:sz w:val="27"/>
-                        <w:szCs w:val="27"/>
-                      </w:rPr>
-                      <w:t>( 105140695 )</w:t>
+                      <w:t>Susmita Podder( 105140695 )</w:t>
                     </w:r>
                   </w:p>
                 </w:tc>
@@ -275,7 +241,7 @@
           <w:tblPr>
             <w:tblpPr w:leftFromText="187" w:rightFromText="187" w:horzAnchor="margin" w:tblpXSpec="center" w:tblpYSpec="bottom"/>
             <w:tblW w:w="5000" w:type="pct"/>
-            <w:tblLook w:val="04A0"/>
+            <w:tblLook w:val="04A0" w:firstRow="1" w:lastRow="0" w:firstColumn="1" w:lastColumn="0" w:noHBand="0" w:noVBand="1"/>
           </w:tblPr>
           <w:tblGrid>
             <w:gridCol w:w="9576"/>
@@ -3013,28 +2979,21 @@
         <w:jc w:val="both"/>
       </w:pPr>
       <w:r>
-        <w:t xml:space="preserve">RDBMS: </w:t>
-      </w:r>
-      <w:proofErr w:type="spellStart"/>
-      <w:r>
-        <w:t>MySQL</w:t>
-      </w:r>
-      <w:proofErr w:type="spellEnd"/>
-      <w:r>
-        <w:t xml:space="preserve"> 5.5.15</w:t>
+        <w:t>RDBMS: MySQL 5.5.15</w:t>
       </w:r>
     </w:p>
     <w:p>
       <w:pPr>
         <w:jc w:val="both"/>
       </w:pPr>
-      <w:proofErr w:type="spellStart"/>
-      <w:r>
-        <w:t>Netorking</w:t>
-      </w:r>
-      <w:proofErr w:type="spellEnd"/>
-      <w:r>
-        <w:t>: TCP/IP</w:t>
+      <w:r>
+        <w:t>Net</w:t>
+      </w:r>
+      <w:r>
+        <w:t>w</w:t>
+      </w:r>
+      <w:r>
+        <w:t>orking: TCP/IP</w:t>
       </w:r>
     </w:p>
     <w:p>
@@ -3369,7 +3328,7 @@
         <w:tblW w:w="0" w:type="auto"/>
         <w:jc w:val="center"/>
         <w:tblInd w:w="1440" w:type="dxa"/>
-        <w:tblLook w:val="04A0"/>
+        <w:tblLook w:val="04A0" w:firstRow="1" w:lastRow="0" w:firstColumn="1" w:lastColumn="0" w:noHBand="0" w:noVBand="1"/>
       </w:tblPr>
       <w:tblGrid>
         <w:gridCol w:w="8136"/>
@@ -3380,29 +3339,14 @@
         </w:trPr>
         <w:tc>
           <w:tcPr>
-            <w:tcW w:w="9576" w:type="dxa"/>
+            <w:tcW w:w="8136" w:type="dxa"/>
           </w:tcPr>
-          <w:p>
-            <w:r>
-              <w:rPr>
-                <w:noProof/>
-              </w:rPr>
-              <w:pict>
-                <v:shapetype id="_x0000_t32" coordsize="21600,21600" o:spt="32" o:oned="t" path="m,l21600,21600e" filled="f">
-                  <v:path arrowok="t" fillok="f" o:connecttype="none"/>
-                  <o:lock v:ext="edit" shapetype="t"/>
-                </v:shapetype>
-                <v:shape id="_x0000_s1027" type="#_x0000_t32" style="position:absolute;margin-left:195pt;margin-top:38.75pt;width:.75pt;height:25.5pt;z-index:251659264" o:connectortype="straight">
-                  <v:stroke endarrow="block"/>
-                </v:shape>
-              </w:pict>
-            </w:r>
-          </w:p>
+          <w:p/>
           <w:tbl>
             <w:tblPr>
               <w:tblStyle w:val="TableGrid"/>
               <w:tblW w:w="0" w:type="auto"/>
-              <w:tblLook w:val="04A0"/>
+              <w:tblLook w:val="04A0" w:firstRow="1" w:lastRow="0" w:firstColumn="1" w:lastColumn="0" w:noHBand="0" w:noVBand="1"/>
             </w:tblPr>
             <w:tblGrid>
               <w:gridCol w:w="7905"/>
@@ -3429,7 +3373,11 @@
                 <w:noProof/>
               </w:rPr>
               <w:pict>
-                <v:shape id="_x0000_s1028" type="#_x0000_t32" style="position:absolute;margin-left:194.25pt;margin-top:-.2pt;width:.75pt;height:25.5pt;z-index:251660288;mso-position-horizontal-relative:text;mso-position-vertical-relative:text" o:connectortype="straight">
+                <v:shapetype id="_x0000_t32" coordsize="21600,21600" o:spt="32" o:oned="t" path="m,l21600,21600e" filled="f">
+                  <v:path arrowok="t" fillok="f" o:connecttype="none"/>
+                  <o:lock v:ext="edit" shapetype="t"/>
+                </v:shapetype>
+                <v:shape id="_x0000_s1041" type="#_x0000_t32" style="position:absolute;margin-left:194.25pt;margin-top:-.2pt;width:1.5pt;height:43.75pt;z-index:251673600;mso-position-horizontal-relative:text;mso-position-vertical-relative:text" o:connectortype="straight">
                   <v:stroke endarrow="block"/>
                 </v:shape>
               </w:pict>
@@ -3440,7 +3388,7 @@
             <w:tblPr>
               <w:tblStyle w:val="TableGrid"/>
               <w:tblW w:w="0" w:type="auto"/>
-              <w:tblLook w:val="04A0"/>
+              <w:tblLook w:val="04A0" w:firstRow="1" w:lastRow="0" w:firstColumn="1" w:lastColumn="0" w:noHBand="0" w:noVBand="1"/>
             </w:tblPr>
             <w:tblGrid>
               <w:gridCol w:w="7905"/>
@@ -3455,29 +3403,30 @@
                     <w:jc w:val="center"/>
                   </w:pPr>
                   <w:r>
-                    <w:rPr>
-                      <w:noProof/>
-                    </w:rPr>
-                    <w:pict>
-                      <v:shape id="_x0000_s1030" type="#_x0000_t32" style="position:absolute;left:0;text-align:left;margin-left:189.35pt;margin-top:11.5pt;width:.75pt;height:30pt;z-index:251662336" o:connectortype="straight">
-                        <v:stroke endarrow="block"/>
-                      </v:shape>
-                    </w:pict>
-                  </w:r>
-                  <w:r>
                     <w:t>Fill up the form by the student and submit to the School.</w:t>
                   </w:r>
                 </w:p>
               </w:tc>
             </w:tr>
           </w:tbl>
-          <w:p/>
+          <w:p>
+            <w:r>
+              <w:rPr>
+                <w:noProof/>
+              </w:rPr>
+              <w:pict>
+                <v:shape id="_x0000_s1043" type="#_x0000_t32" style="position:absolute;margin-left:194.25pt;margin-top:.5pt;width:1.5pt;height:42.45pt;flip:x;z-index:251675648;mso-position-horizontal-relative:text;mso-position-vertical-relative:text" o:connectortype="straight">
+                  <v:stroke endarrow="block"/>
+                </v:shape>
+              </w:pict>
+            </w:r>
+          </w:p>
           <w:p/>
           <w:tbl>
             <w:tblPr>
               <w:tblStyle w:val="TableGrid"/>
               <w:tblW w:w="0" w:type="auto"/>
-              <w:tblLook w:val="04A0"/>
+              <w:tblLook w:val="04A0" w:firstRow="1" w:lastRow="0" w:firstColumn="1" w:lastColumn="0" w:noHBand="0" w:noVBand="1"/>
             </w:tblPr>
             <w:tblGrid>
               <w:gridCol w:w="7905"/>
@@ -3492,29 +3441,30 @@
                     <w:jc w:val="right"/>
                   </w:pPr>
                   <w:r>
-                    <w:rPr>
-                      <w:noProof/>
-                    </w:rPr>
-                    <w:pict>
-                      <v:shape id="_x0000_s1033" type="#_x0000_t32" style="position:absolute;left:0;text-align:left;margin-left:188.6pt;margin-top:12.3pt;width:.75pt;height:25.5pt;z-index:251665408" o:connectortype="straight">
-                        <v:stroke endarrow="block"/>
-                      </v:shape>
-                    </w:pict>
-                  </w:r>
-                  <w:r>
                     <w:t>According to the submitted registration form, an interview will be arranged.</w:t>
                   </w:r>
                 </w:p>
               </w:tc>
             </w:tr>
           </w:tbl>
-          <w:p/>
+          <w:p>
+            <w:r>
+              <w:rPr>
+                <w:noProof/>
+              </w:rPr>
+              <w:pict>
+                <v:shape id="_x0000_s1046" type="#_x0000_t32" style="position:absolute;margin-left:194.25pt;margin-top:-.5pt;width:.75pt;height:44.05pt;z-index:251678720;mso-position-horizontal-relative:text;mso-position-vertical-relative:text" o:connectortype="straight">
+                  <v:stroke endarrow="block"/>
+                </v:shape>
+              </w:pict>
+            </w:r>
+          </w:p>
           <w:p/>
           <w:tbl>
             <w:tblPr>
               <w:tblStyle w:val="TableGrid"/>
               <w:tblW w:w="0" w:type="auto"/>
-              <w:tblLook w:val="04A0"/>
+              <w:tblLook w:val="04A0" w:firstRow="1" w:lastRow="0" w:firstColumn="1" w:lastColumn="0" w:noHBand="0" w:noVBand="1"/>
             </w:tblPr>
             <w:tblGrid>
               <w:gridCol w:w="7905"/>
@@ -3529,37 +3479,30 @@
                     <w:jc w:val="center"/>
                   </w:pPr>
                   <w:r>
-                    <w:rPr>
-                      <w:noProof/>
-                    </w:rPr>
-                    <w:pict>
-                      <v:shape id="_x0000_s1029" type="#_x0000_t32" style="position:absolute;left:0;text-align:left;margin-left:187.1pt;margin-top:25.1pt;width:.75pt;height:25.5pt;z-index:251661312" o:connectortype="straight">
-                        <v:stroke endarrow="block"/>
-                      </v:shape>
-                    </w:pict>
-                  </w:r>
-                  <w:r>
-                    <w:t xml:space="preserve">If the student passed the interview then he/she can take admission in the school with </w:t>
-                  </w:r>
-                  <w:proofErr w:type="gramStart"/>
-                  <w:r>
-                    <w:t>a</w:t>
-                  </w:r>
-                  <w:proofErr w:type="gramEnd"/>
-                  <w:r>
-                    <w:t xml:space="preserve"> admission fees.</w:t>
+                    <w:t>If the student passed the interview then he/she can take admission in the school with a admission fees.</w:t>
                   </w:r>
                 </w:p>
               </w:tc>
             </w:tr>
           </w:tbl>
-          <w:p/>
+          <w:p>
+            <w:r>
+              <w:rPr>
+                <w:noProof/>
+              </w:rPr>
+              <w:pict>
+                <v:shape id="_x0000_s1042" type="#_x0000_t32" style="position:absolute;margin-left:192.75pt;margin-top:.1pt;width:.75pt;height:42.7pt;z-index:251674624;mso-position-horizontal-relative:text;mso-position-vertical-relative:text" o:connectortype="straight">
+                  <v:stroke endarrow="block"/>
+                </v:shape>
+              </w:pict>
+            </w:r>
+          </w:p>
           <w:p/>
           <w:tbl>
             <w:tblPr>
               <w:tblStyle w:val="TableGrid"/>
               <w:tblW w:w="0" w:type="auto"/>
-              <w:tblLook w:val="04A0"/>
+              <w:tblLook w:val="04A0" w:firstRow="1" w:lastRow="0" w:firstColumn="1" w:lastColumn="0" w:noHBand="0" w:noVBand="1"/>
             </w:tblPr>
             <w:tblGrid>
               <w:gridCol w:w="7905"/>
@@ -3574,29 +3517,30 @@
                     <w:jc w:val="center"/>
                   </w:pPr>
                   <w:r>
-                    <w:rPr>
-                      <w:noProof/>
-                    </w:rPr>
-                    <w:pict>
-                      <v:shape id="_x0000_s1032" type="#_x0000_t32" style="position:absolute;left:0;text-align:left;margin-left:187.1pt;margin-top:11.75pt;width:.05pt;height:28.5pt;z-index:251664384" o:connectortype="straight">
-                        <v:stroke endarrow="block"/>
-                      </v:shape>
-                    </w:pict>
-                  </w:r>
-                  <w:r>
                     <w:t>He/ She will get study materials from the School.</w:t>
                   </w:r>
                 </w:p>
               </w:tc>
             </w:tr>
           </w:tbl>
-          <w:p/>
+          <w:p>
+            <w:r>
+              <w:rPr>
+                <w:noProof/>
+              </w:rPr>
+              <w:pict>
+                <v:shape id="_x0000_s1045" type="#_x0000_t32" style="position:absolute;margin-left:192.75pt;margin-top:.05pt;width:0;height:43.85pt;z-index:251677696;mso-position-horizontal-relative:text;mso-position-vertical-relative:text" o:connectortype="straight">
+                  <v:stroke endarrow="block"/>
+                </v:shape>
+              </w:pict>
+            </w:r>
+          </w:p>
           <w:p/>
           <w:tbl>
             <w:tblPr>
               <w:tblStyle w:val="TableGrid"/>
               <w:tblW w:w="0" w:type="auto"/>
-              <w:tblLook w:val="04A0"/>
+              <w:tblLook w:val="04A0" w:firstRow="1" w:lastRow="0" w:firstColumn="1" w:lastColumn="0" w:noHBand="0" w:noVBand="1"/>
             </w:tblPr>
             <w:tblGrid>
               <w:gridCol w:w="7905"/>
@@ -3623,7 +3567,7 @@
                 <w:noProof/>
               </w:rPr>
               <w:pict>
-                <v:shape id="_x0000_s1031" type="#_x0000_t32" style="position:absolute;margin-left:191.25pt;margin-top:.15pt;width:0;height:24pt;z-index:251663360;mso-position-horizontal-relative:text;mso-position-vertical-relative:text" o:connectortype="straight">
+                <v:shape id="_x0000_s1044" type="#_x0000_t32" style="position:absolute;margin-left:191.25pt;margin-top:.15pt;width:0;height:45.4pt;z-index:251676672;mso-position-horizontal-relative:text;mso-position-vertical-relative:text" o:connectortype="straight">
                   <v:stroke endarrow="block"/>
                 </v:shape>
               </w:pict>
@@ -3634,7 +3578,7 @@
             <w:tblPr>
               <w:tblStyle w:val="TableGrid"/>
               <w:tblW w:w="0" w:type="auto"/>
-              <w:tblLook w:val="04A0"/>
+              <w:tblLook w:val="04A0" w:firstRow="1" w:lastRow="0" w:firstColumn="1" w:lastColumn="0" w:noHBand="0" w:noVBand="1"/>
             </w:tblPr>
             <w:tblGrid>
               <w:gridCol w:w="7905"/>
@@ -3656,7 +3600,6 @@
             </w:tr>
           </w:tbl>
           <w:p/>
-          <w:p/>
         </w:tc>
       </w:tr>
     </w:tbl>
@@ -3664,8 +3607,12 @@
       <w:pPr>
         <w:ind w:left="360"/>
       </w:pPr>
-      <w:r>
-        <w:lastRenderedPageBreak/>
+    </w:p>
+    <w:p>
+      <w:pPr>
+        <w:ind w:left="360"/>
+      </w:pPr>
+      <w:r>
         <w:t>The flow diagram of how a Student is promoted to next class according to his / her Results is shown below:</w:t>
       </w:r>
     </w:p>
@@ -3675,7 +3622,7 @@
         <w:tblW w:w="0" w:type="auto"/>
         <w:jc w:val="center"/>
         <w:tblInd w:w="1440" w:type="dxa"/>
-        <w:tblLook w:val="04A0"/>
+        <w:tblLook w:val="04A0" w:firstRow="1" w:lastRow="0" w:firstColumn="1" w:lastColumn="0" w:noHBand="0" w:noVBand="1"/>
       </w:tblPr>
       <w:tblGrid>
         <w:gridCol w:w="8136"/>
@@ -3692,16 +3639,19 @@
           <w:tbl>
             <w:tblPr>
               <w:tblStyle w:val="TableGrid"/>
-              <w:tblW w:w="8815" w:type="dxa"/>
-              <w:tblLook w:val="04A0"/>
+              <w:tblW w:w="7844" w:type="dxa"/>
+              <w:tblLook w:val="04A0" w:firstRow="1" w:lastRow="0" w:firstColumn="1" w:lastColumn="0" w:noHBand="0" w:noVBand="1"/>
             </w:tblPr>
             <w:tblGrid>
-              <w:gridCol w:w="8815"/>
+              <w:gridCol w:w="7844"/>
             </w:tblGrid>
             <w:tr>
+              <w:trPr>
+                <w:trHeight w:val="468"/>
+              </w:trPr>
               <w:tc>
                 <w:tcPr>
-                  <w:tcW w:w="8815" w:type="dxa"/>
+                  <w:tcW w:w="7844" w:type="dxa"/>
                 </w:tcPr>
                 <w:p>
                   <w:pPr>
@@ -3711,7 +3661,6 @@
                     <w:t>Checks the attendance of the Student whether he/she has 75% attendance.</w:t>
                   </w:r>
                 </w:p>
-                <w:p/>
               </w:tc>
             </w:tr>
           </w:tbl>
@@ -3721,7 +3670,7 @@
                 <w:noProof/>
               </w:rPr>
               <w:pict>
-                <v:shape id="_x0000_s1034" type="#_x0000_t32" style="position:absolute;margin-left:198pt;margin-top:-.2pt;width:0;height:24.75pt;z-index:251666432;mso-position-horizontal-relative:text;mso-position-vertical-relative:text" o:connectortype="straight">
+                <v:shape id="_x0000_s1047" type="#_x0000_t32" style="position:absolute;margin-left:198pt;margin-top:-.2pt;width:.05pt;height:43.25pt;z-index:251680768;mso-position-horizontal-relative:text;mso-position-vertical-relative:text" o:connectortype="straight">
                   <v:stroke endarrow="block"/>
                 </v:shape>
               </w:pict>
@@ -3732,7 +3681,7 @@
             <w:tblPr>
               <w:tblStyle w:val="TableGrid"/>
               <w:tblW w:w="0" w:type="auto"/>
-              <w:tblLook w:val="04A0"/>
+              <w:tblLook w:val="04A0" w:firstRow="1" w:lastRow="0" w:firstColumn="1" w:lastColumn="0" w:noHBand="0" w:noVBand="1"/>
             </w:tblPr>
             <w:tblGrid>
               <w:gridCol w:w="7905"/>
@@ -3750,7 +3699,6 @@
                     <w:t>If he/she has , an admit card will be issued</w:t>
                   </w:r>
                 </w:p>
-                <w:p/>
               </w:tc>
             </w:tr>
           </w:tbl>
@@ -3760,7 +3708,7 @@
                 <w:noProof/>
               </w:rPr>
               <w:pict>
-                <v:shape id="_x0000_s1035" type="#_x0000_t32" style="position:absolute;margin-left:198pt;margin-top:-.05pt;width:0;height:24.75pt;z-index:251667456;mso-position-horizontal-relative:text;mso-position-vertical-relative:text" o:connectortype="straight">
+                <v:shape id="_x0000_s1048" type="#_x0000_t32" style="position:absolute;margin-left:198pt;margin-top:-.05pt;width:.05pt;height:43.3pt;z-index:251681792;mso-position-horizontal-relative:text;mso-position-vertical-relative:text" o:connectortype="straight">
                   <v:stroke endarrow="block"/>
                 </v:shape>
               </w:pict>
@@ -3771,7 +3719,7 @@
             <w:tblPr>
               <w:tblStyle w:val="TableGrid"/>
               <w:tblW w:w="0" w:type="auto"/>
-              <w:tblLook w:val="04A0"/>
+              <w:tblLook w:val="04A0" w:firstRow="1" w:lastRow="0" w:firstColumn="1" w:lastColumn="0" w:noHBand="0" w:noVBand="1"/>
             </w:tblPr>
             <w:tblGrid>
               <w:gridCol w:w="7905"/>
@@ -3788,14 +3736,12 @@
                   <w:r>
                     <w:t>He / She can give the exam.</w:t>
                   </w:r>
-                </w:p>
-                <w:p>
                   <w:r>
                     <w:rPr>
                       <w:noProof/>
                     </w:rPr>
                     <w:pict>
-                      <v:shape id="_x0000_s1036" type="#_x0000_t32" style="position:absolute;margin-left:192.35pt;margin-top:12.5pt;width:0;height:24.75pt;z-index:251668480" o:connectortype="straight">
+                      <v:shape id="_x0000_s1049" type="#_x0000_t32" style="position:absolute;left:0;text-align:left;margin-left:192.35pt;margin-top:21.85pt;width:0;height:44.8pt;z-index:251682816;mso-position-horizontal-relative:text;mso-position-vertical-relative:text" o:connectortype="straight">
                         <v:stroke endarrow="block"/>
                       </v:shape>
                     </w:pict>
@@ -3810,7 +3756,7 @@
             <w:tblPr>
               <w:tblStyle w:val="TableGrid"/>
               <w:tblW w:w="0" w:type="auto"/>
-              <w:tblLook w:val="04A0"/>
+              <w:tblLook w:val="04A0" w:firstRow="1" w:lastRow="0" w:firstColumn="1" w:lastColumn="0" w:noHBand="0" w:noVBand="1"/>
             </w:tblPr>
             <w:tblGrid>
               <w:gridCol w:w="7905"/>
@@ -3827,14 +3773,12 @@
                   <w:r>
                     <w:t>Records are stored in the system.</w:t>
                   </w:r>
-                </w:p>
-                <w:p>
                   <w:r>
                     <w:rPr>
                       <w:noProof/>
                     </w:rPr>
                     <w:pict>
-                      <v:shape id="_x0000_s1037" type="#_x0000_t32" style="position:absolute;margin-left:192.35pt;margin-top:11.95pt;width:0;height:24.75pt;z-index:251669504" o:connectortype="straight">
+                      <v:shape id="_x0000_s1050" type="#_x0000_t32" style="position:absolute;left:0;text-align:left;margin-left:192.35pt;margin-top:20.95pt;width:0;height:45.85pt;z-index:251683840;mso-position-horizontal-relative:text;mso-position-vertical-relative:text" o:connectortype="straight">
                         <v:stroke endarrow="block"/>
                       </v:shape>
                     </w:pict>
@@ -3849,7 +3793,7 @@
             <w:tblPr>
               <w:tblStyle w:val="TableGrid"/>
               <w:tblW w:w="0" w:type="auto"/>
-              <w:tblLook w:val="04A0"/>
+              <w:tblLook w:val="04A0" w:firstRow="1" w:lastRow="0" w:firstColumn="1" w:lastColumn="0" w:noHBand="0" w:noVBand="1"/>
             </w:tblPr>
             <w:tblGrid>
               <w:gridCol w:w="7905"/>
@@ -3877,7 +3821,7 @@
                 <w:noProof/>
               </w:rPr>
               <w:pict>
-                <v:shape id="_x0000_s1038" type="#_x0000_t32" style="position:absolute;margin-left:198pt;margin-top:-.35pt;width:0;height:24.75pt;z-index:251670528;mso-position-horizontal-relative:text;mso-position-vertical-relative:text" o:connectortype="straight">
+                <v:shape id="_x0000_s1051" type="#_x0000_t32" style="position:absolute;margin-left:198pt;margin-top:-.35pt;width:0;height:45.2pt;z-index:251684864;mso-position-horizontal-relative:text;mso-position-vertical-relative:text" o:connectortype="straight">
                   <v:stroke endarrow="block"/>
                 </v:shape>
               </w:pict>
@@ -3888,7 +3832,7 @@
             <w:tblPr>
               <w:tblStyle w:val="TableGrid"/>
               <w:tblW w:w="0" w:type="auto"/>
-              <w:tblLook w:val="04A0"/>
+              <w:tblLook w:val="04A0" w:firstRow="1" w:lastRow="0" w:firstColumn="1" w:lastColumn="0" w:noHBand="0" w:noVBand="1"/>
             </w:tblPr>
             <w:tblGrid>
               <w:gridCol w:w="7905"/>
@@ -3912,7 +3856,7 @@
                       <w:noProof/>
                     </w:rPr>
                     <w:pict>
-                      <v:shape id="_x0000_s1039" type="#_x0000_t32" style="position:absolute;margin-left:192.35pt;margin-top:12.25pt;width:0;height:24.75pt;z-index:251671552" o:connectortype="straight">
+                      <v:shape id="_x0000_s1052" type="#_x0000_t32" style="position:absolute;margin-left:192.35pt;margin-top:21.05pt;width:0;height:44.45pt;z-index:251685888" o:connectortype="straight">
                         <v:stroke endarrow="block"/>
                       </v:shape>
                     </w:pict>
@@ -3927,7 +3871,7 @@
             <w:tblPr>
               <w:tblStyle w:val="TableGrid"/>
               <w:tblW w:w="0" w:type="auto"/>
-              <w:tblLook w:val="04A0"/>
+              <w:tblLook w:val="04A0" w:firstRow="1" w:lastRow="0" w:firstColumn="1" w:lastColumn="0" w:noHBand="0" w:noVBand="1"/>
             </w:tblPr>
             <w:tblGrid>
               <w:gridCol w:w="7905"/>
@@ -3945,7 +3889,6 @@
                     <w:t>Mark sheet given.</w:t>
                   </w:r>
                 </w:p>
-                <w:p/>
               </w:tc>
             </w:tr>
           </w:tbl>
@@ -3969,60 +3912,22 @@
       </w:pPr>
       <w:bookmarkStart w:id="8" w:name="_Toc320368093"/>
       <w:r>
+        <w:lastRenderedPageBreak/>
         <w:t>Documents maintained</w:t>
       </w:r>
       <w:bookmarkEnd w:id="8"/>
     </w:p>
     <w:p>
-      <w:r>
+      <w:pPr>
+        <w:autoSpaceDE w:val="0"/>
+        <w:autoSpaceDN w:val="0"/>
+        <w:adjustRightInd w:val="0"/>
+        <w:spacing w:after="0" w:line="480" w:lineRule="auto"/>
+        <w:jc w:val="both"/>
         <w:rPr>
           <w:b/>
         </w:rPr>
-        <w:t>Admission</w:t>
-      </w:r>
-      <w:r>
-        <w:rPr>
-          <w:b/>
-        </w:rPr>
-        <w:t xml:space="preserve"> Register:</w:t>
-      </w:r>
-      <w:r>
-        <w:t xml:space="preserve"> Form</w:t>
-      </w:r>
-      <w:r>
-        <w:t xml:space="preserve"> Number,</w:t>
-      </w:r>
-      <w:r>
-        <w:t xml:space="preserve"> Student</w:t>
-      </w:r>
-      <w:r>
-        <w:t xml:space="preserve"> Name, Address with Contact Number, </w:t>
-      </w:r>
-      <w:r>
-        <w:t>Mother’s Name, Father’s Name, Parent’s Income per annum, Parent’s qualification</w:t>
-      </w:r>
-      <w:r>
-        <w:t xml:space="preserve">, Initial amount for </w:t>
-      </w:r>
-      <w:proofErr w:type="spellStart"/>
-      <w:r>
-        <w:t>registration</w:t>
-      </w:r>
-      <w:proofErr w:type="gramStart"/>
-      <w:r>
-        <w:t>,</w:t>
-      </w:r>
-      <w:r>
-        <w:t>Form</w:t>
-      </w:r>
-      <w:proofErr w:type="spellEnd"/>
-      <w:proofErr w:type="gramEnd"/>
-      <w:r>
-        <w:t xml:space="preserve"> Submission</w:t>
-      </w:r>
-      <w:r>
-        <w:t xml:space="preserve"> Date.</w:t>
-      </w:r>
+      </w:pPr>
     </w:p>
     <w:p>
       <w:pPr>
@@ -4047,23 +3952,11 @@
         <w:rPr>
           <w:rFonts w:ascii="Times New Roman" w:hAnsi="Times New Roman" w:cs="Times New Roman"/>
           <w:b/>
-          <w:bCs/>
           <w:color w:val="000000"/>
           <w:sz w:val="23"/>
           <w:szCs w:val="23"/>
         </w:rPr>
-        <w:t xml:space="preserve">Enrolment </w:t>
-      </w:r>
-      <w:r>
-        <w:rPr>
-          <w:rFonts w:ascii="Times New Roman" w:hAnsi="Times New Roman" w:cs="Times New Roman"/>
-          <w:b/>
-          <w:bCs/>
-          <w:color w:val="000000"/>
-          <w:sz w:val="23"/>
-          <w:szCs w:val="23"/>
-        </w:rPr>
-        <w:t xml:space="preserve">Register: </w:t>
+        <w:t>Admission Register</w:t>
       </w:r>
       <w:r>
         <w:rPr>
@@ -4072,99 +3965,7 @@
           <w:sz w:val="23"/>
           <w:szCs w:val="23"/>
         </w:rPr>
-        <w:t>Form Number,</w:t>
-      </w:r>
-      <w:r>
-        <w:rPr>
-          <w:rFonts w:ascii="Times New Roman" w:hAnsi="Times New Roman" w:cs="Times New Roman"/>
-          <w:color w:val="000000"/>
-          <w:sz w:val="23"/>
-          <w:szCs w:val="23"/>
-        </w:rPr>
-        <w:t xml:space="preserve"> </w:t>
-      </w:r>
-      <w:r>
-        <w:rPr>
-          <w:rFonts w:ascii="Times New Roman" w:hAnsi="Times New Roman" w:cs="Times New Roman"/>
-          <w:color w:val="000000"/>
-          <w:sz w:val="23"/>
-          <w:szCs w:val="23"/>
-        </w:rPr>
-        <w:t xml:space="preserve">Student </w:t>
-      </w:r>
-      <w:r>
-        <w:rPr>
-          <w:rFonts w:ascii="Times New Roman" w:hAnsi="Times New Roman" w:cs="Times New Roman"/>
-          <w:color w:val="000000"/>
-          <w:sz w:val="23"/>
-          <w:szCs w:val="23"/>
-        </w:rPr>
-        <w:t>Name,</w:t>
-      </w:r>
-      <w:r>
-        <w:rPr>
-          <w:rFonts w:ascii="Times New Roman" w:hAnsi="Times New Roman" w:cs="Times New Roman"/>
-          <w:color w:val="000000"/>
-          <w:sz w:val="23"/>
-          <w:szCs w:val="23"/>
-        </w:rPr>
-        <w:t xml:space="preserve"> </w:t>
-      </w:r>
-      <w:r>
-        <w:rPr>
-          <w:rFonts w:ascii="Times New Roman" w:hAnsi="Times New Roman" w:cs="Times New Roman"/>
-          <w:color w:val="000000"/>
-          <w:sz w:val="23"/>
-          <w:szCs w:val="23"/>
-        </w:rPr>
-        <w:t xml:space="preserve">Address with Contact Number, </w:t>
-      </w:r>
-      <w:r>
-        <w:rPr>
-          <w:rFonts w:ascii="Times New Roman" w:hAnsi="Times New Roman" w:cs="Times New Roman"/>
-          <w:color w:val="000000"/>
-          <w:sz w:val="23"/>
-          <w:szCs w:val="23"/>
-        </w:rPr>
-        <w:t xml:space="preserve">Parent’s name, Deposit </w:t>
-      </w:r>
-      <w:r>
-        <w:rPr>
-          <w:rFonts w:ascii="Times New Roman" w:hAnsi="Times New Roman" w:cs="Times New Roman"/>
-          <w:color w:val="000000"/>
-          <w:sz w:val="23"/>
-          <w:szCs w:val="23"/>
-        </w:rPr>
-        <w:t xml:space="preserve">Amount, Amount Received Date, </w:t>
-      </w:r>
-      <w:r>
-        <w:rPr>
-          <w:rFonts w:ascii="Times New Roman" w:hAnsi="Times New Roman" w:cs="Times New Roman"/>
-          <w:color w:val="000000"/>
-          <w:sz w:val="23"/>
-          <w:szCs w:val="23"/>
-        </w:rPr>
-        <w:t xml:space="preserve">Student Assigned </w:t>
-      </w:r>
-      <w:proofErr w:type="gramStart"/>
-      <w:r>
-        <w:rPr>
-          <w:rFonts w:ascii="Times New Roman" w:hAnsi="Times New Roman" w:cs="Times New Roman"/>
-          <w:color w:val="000000"/>
-          <w:sz w:val="23"/>
-          <w:szCs w:val="23"/>
-        </w:rPr>
-        <w:t>To</w:t>
-      </w:r>
-      <w:proofErr w:type="gramEnd"/>
-      <w:r>
-        <w:rPr>
-          <w:rFonts w:ascii="Times New Roman" w:hAnsi="Times New Roman" w:cs="Times New Roman"/>
-          <w:color w:val="000000"/>
-          <w:sz w:val="23"/>
-          <w:szCs w:val="23"/>
-        </w:rPr>
-        <w:t xml:space="preserve"> (Class).</w:t>
+        <w:t>: Form Number, Student Name, Address with Contact Number, Mother’s Name, Father’s Name, Parent’s Income per annum, Parent’s qualification, Initial amount for registration, Form Submission Date.</w:t>
       </w:r>
     </w:p>
     <w:p>
@@ -4195,7 +3996,7 @@
           <w:sz w:val="23"/>
           <w:szCs w:val="23"/>
         </w:rPr>
-        <w:t>Examination</w:t>
+        <w:t xml:space="preserve">Enrolment </w:t>
       </w:r>
       <w:r>
         <w:rPr>
@@ -4206,31 +4007,7 @@
           <w:sz w:val="23"/>
           <w:szCs w:val="23"/>
         </w:rPr>
-        <w:t xml:space="preserve"> </w:t>
-      </w:r>
-      <w:proofErr w:type="spellStart"/>
-      <w:r>
-        <w:rPr>
-          <w:rFonts w:ascii="Times New Roman" w:hAnsi="Times New Roman" w:cs="Times New Roman"/>
-          <w:b/>
-          <w:bCs/>
-          <w:color w:val="000000"/>
-          <w:sz w:val="23"/>
-          <w:szCs w:val="23"/>
-        </w:rPr>
-        <w:t>Register</w:t>
-      </w:r>
-      <w:proofErr w:type="gramStart"/>
-      <w:r>
-        <w:rPr>
-          <w:rFonts w:ascii="Times New Roman" w:hAnsi="Times New Roman" w:cs="Times New Roman"/>
-          <w:b/>
-          <w:bCs/>
-          <w:color w:val="000000"/>
-          <w:sz w:val="23"/>
-          <w:szCs w:val="23"/>
-        </w:rPr>
-        <w:t>:</w:t>
+        <w:t xml:space="preserve">Register: </w:t>
       </w:r>
       <w:r>
         <w:rPr>
@@ -4239,10 +4016,8 @@
           <w:sz w:val="23"/>
           <w:szCs w:val="23"/>
         </w:rPr>
-        <w:t>Enrolment</w:t>
-      </w:r>
-      <w:proofErr w:type="spellEnd"/>
-      <w:proofErr w:type="gramEnd"/>
+        <w:t xml:space="preserve">Form Number, Student </w:t>
+      </w:r>
       <w:r>
         <w:rPr>
           <w:rFonts w:ascii="Times New Roman" w:hAnsi="Times New Roman" w:cs="Times New Roman"/>
@@ -4250,7 +4025,7 @@
           <w:sz w:val="23"/>
           <w:szCs w:val="23"/>
         </w:rPr>
-        <w:t xml:space="preserve"> </w:t>
+        <w:t>Name,</w:t>
       </w:r>
       <w:r>
         <w:rPr>
@@ -4259,7 +4034,7 @@
           <w:sz w:val="23"/>
           <w:szCs w:val="23"/>
         </w:rPr>
-        <w:t xml:space="preserve">Number, </w:t>
+        <w:t xml:space="preserve"> </w:t>
       </w:r>
       <w:r>
         <w:rPr>
@@ -4268,7 +4043,7 @@
           <w:sz w:val="23"/>
           <w:szCs w:val="23"/>
         </w:rPr>
-        <w:t xml:space="preserve">Student </w:t>
+        <w:t xml:space="preserve">Address with Contact Number, </w:t>
       </w:r>
       <w:r>
         <w:rPr>
@@ -4277,7 +4052,7 @@
           <w:sz w:val="23"/>
           <w:szCs w:val="23"/>
         </w:rPr>
-        <w:t>Name</w:t>
+        <w:t xml:space="preserve">Parent’s name, Deposit </w:t>
       </w:r>
       <w:r>
         <w:rPr>
@@ -4286,7 +4061,7 @@
           <w:sz w:val="23"/>
           <w:szCs w:val="23"/>
         </w:rPr>
-        <w:t>,</w:t>
+        <w:t xml:space="preserve">Amount, Amount Received Date, </w:t>
       </w:r>
       <w:r>
         <w:rPr>
@@ -4295,54 +4070,7 @@
           <w:sz w:val="23"/>
           <w:szCs w:val="23"/>
         </w:rPr>
-        <w:t xml:space="preserve"> Address with Contact Number,</w:t>
-      </w:r>
-      <w:r>
-        <w:rPr>
-          <w:rFonts w:ascii="Times New Roman" w:hAnsi="Times New Roman" w:cs="Times New Roman"/>
-          <w:color w:val="000000"/>
-          <w:sz w:val="23"/>
-          <w:szCs w:val="23"/>
-        </w:rPr>
-        <w:t xml:space="preserve"> Attendance, Class Performance, </w:t>
-      </w:r>
-      <w:r>
-        <w:rPr>
-          <w:rFonts w:ascii="Times New Roman" w:hAnsi="Times New Roman" w:cs="Times New Roman"/>
-          <w:color w:val="000000"/>
-          <w:sz w:val="23"/>
-          <w:szCs w:val="23"/>
-        </w:rPr>
-        <w:t xml:space="preserve">Deposit </w:t>
-      </w:r>
-      <w:proofErr w:type="spellStart"/>
-      <w:r>
-        <w:rPr>
-          <w:rFonts w:ascii="Times New Roman" w:hAnsi="Times New Roman" w:cs="Times New Roman"/>
-          <w:color w:val="000000"/>
-          <w:sz w:val="23"/>
-          <w:szCs w:val="23"/>
-        </w:rPr>
-        <w:t>Amountcheck</w:t>
-      </w:r>
-      <w:proofErr w:type="spellEnd"/>
-      <w:r>
-        <w:rPr>
-          <w:rFonts w:ascii="Times New Roman" w:hAnsi="Times New Roman" w:cs="Times New Roman"/>
-          <w:color w:val="000000"/>
-          <w:sz w:val="23"/>
-          <w:szCs w:val="23"/>
-        </w:rPr>
-        <w:t>,</w:t>
-      </w:r>
-      <w:r>
-        <w:rPr>
-          <w:rFonts w:ascii="Times New Roman" w:hAnsi="Times New Roman" w:cs="Times New Roman"/>
-          <w:color w:val="000000"/>
-          <w:sz w:val="23"/>
-          <w:szCs w:val="23"/>
-        </w:rPr>
-        <w:t xml:space="preserve"> Received Amount date. </w:t>
+        <w:t>Student Assigned to (Class).</w:t>
       </w:r>
     </w:p>
     <w:p>
@@ -4358,10 +4086,7 @@
         <w:spacing w:after="0" w:line="480" w:lineRule="auto"/>
         <w:jc w:val="both"/>
         <w:rPr>
-          <w:rFonts w:ascii="Times New Roman" w:hAnsi="Times New Roman" w:cs="Times New Roman"/>
-          <w:color w:val="000000"/>
-          <w:sz w:val="23"/>
-          <w:szCs w:val="23"/>
+          <w:b/>
         </w:rPr>
       </w:pPr>
       <w:r>
@@ -4373,8 +4098,34 @@
           <w:sz w:val="23"/>
           <w:szCs w:val="23"/>
         </w:rPr>
-        <w:t>Grade card generation</w:t>
-      </w:r>
+        <w:t xml:space="preserve">Examination Register: </w:t>
+      </w:r>
+      <w:r>
+        <w:rPr>
+          <w:rFonts w:ascii="Times New Roman" w:hAnsi="Times New Roman" w:cs="Times New Roman"/>
+          <w:color w:val="000000"/>
+          <w:sz w:val="23"/>
+          <w:szCs w:val="23"/>
+        </w:rPr>
+        <w:t xml:space="preserve">Enrolment Number, Student Name, Address with Contact Number, Attendance, Class Performance, Deposit Amount check, Received Amount date. </w:t>
+      </w:r>
+    </w:p>
+    <w:p>
+      <w:pPr>
+        <w:pStyle w:val="ListParagraph"/>
+        <w:numPr>
+          <w:ilvl w:val="0"/>
+          <w:numId w:val="10"/>
+        </w:numPr>
+        <w:autoSpaceDE w:val="0"/>
+        <w:autoSpaceDN w:val="0"/>
+        <w:adjustRightInd w:val="0"/>
+        <w:spacing w:after="0" w:line="480" w:lineRule="auto"/>
+        <w:jc w:val="both"/>
+        <w:rPr>
+          <w:b/>
+        </w:rPr>
+      </w:pPr>
       <w:r>
         <w:rPr>
           <w:rFonts w:ascii="Times New Roman" w:hAnsi="Times New Roman" w:cs="Times New Roman"/>
@@ -4384,18 +4135,7 @@
           <w:sz w:val="23"/>
           <w:szCs w:val="23"/>
         </w:rPr>
-        <w:t>:</w:t>
-      </w:r>
-      <w:r>
-        <w:rPr>
-          <w:rFonts w:ascii="Times New Roman" w:hAnsi="Times New Roman" w:cs="Times New Roman"/>
-          <w:b/>
-          <w:bCs/>
-          <w:color w:val="000000"/>
-          <w:sz w:val="23"/>
-          <w:szCs w:val="23"/>
-        </w:rPr>
-        <w:t xml:space="preserve"> </w:t>
+        <w:t xml:space="preserve">Grade card generation: </w:t>
       </w:r>
       <w:r>
         <w:rPr>
@@ -4404,64 +4144,23 @@
           <w:sz w:val="23"/>
           <w:szCs w:val="23"/>
         </w:rPr>
-        <w:t xml:space="preserve">Enrolment </w:t>
-      </w:r>
-      <w:r>
+        <w:t>Enrolment Number, Student name, Address with Contact Number, Getting marks, Grand total, Percentage Marks, Grade given, Position given.</w:t>
+      </w:r>
+    </w:p>
+    <w:p>
+      <w:pPr>
+        <w:autoSpaceDE w:val="0"/>
+        <w:autoSpaceDN w:val="0"/>
+        <w:adjustRightInd w:val="0"/>
+        <w:spacing w:after="0" w:line="480" w:lineRule="auto"/>
+        <w:jc w:val="both"/>
         <w:rPr>
           <w:rFonts w:ascii="Times New Roman" w:hAnsi="Times New Roman" w:cs="Times New Roman"/>
           <w:color w:val="000000"/>
           <w:sz w:val="23"/>
           <w:szCs w:val="23"/>
         </w:rPr>
-        <w:t xml:space="preserve">Number, </w:t>
-      </w:r>
-      <w:r>
-        <w:rPr>
-          <w:rFonts w:ascii="Times New Roman" w:hAnsi="Times New Roman" w:cs="Times New Roman"/>
-          <w:color w:val="000000"/>
-          <w:sz w:val="23"/>
-          <w:szCs w:val="23"/>
-        </w:rPr>
-        <w:t xml:space="preserve">Student </w:t>
-      </w:r>
-      <w:r>
-        <w:rPr>
-          <w:rFonts w:ascii="Times New Roman" w:hAnsi="Times New Roman" w:cs="Times New Roman"/>
-          <w:color w:val="000000"/>
-          <w:sz w:val="23"/>
-          <w:szCs w:val="23"/>
-        </w:rPr>
-        <w:t xml:space="preserve">name, Address with Contact Number, </w:t>
-      </w:r>
-      <w:r>
-        <w:rPr>
-          <w:rFonts w:ascii="Times New Roman" w:hAnsi="Times New Roman" w:cs="Times New Roman"/>
-          <w:color w:val="000000"/>
-          <w:sz w:val="23"/>
-          <w:szCs w:val="23"/>
-        </w:rPr>
-        <w:t xml:space="preserve">Getting </w:t>
-      </w:r>
-      <w:proofErr w:type="gramStart"/>
-      <w:r>
-        <w:rPr>
-          <w:rFonts w:ascii="Times New Roman" w:hAnsi="Times New Roman" w:cs="Times New Roman"/>
-          <w:color w:val="000000"/>
-          <w:sz w:val="23"/>
-          <w:szCs w:val="23"/>
-        </w:rPr>
-        <w:t>marks ,</w:t>
-      </w:r>
-      <w:proofErr w:type="gramEnd"/>
-      <w:r>
-        <w:rPr>
-          <w:rFonts w:ascii="Times New Roman" w:hAnsi="Times New Roman" w:cs="Times New Roman"/>
-          <w:color w:val="000000"/>
-          <w:sz w:val="23"/>
-          <w:szCs w:val="23"/>
-        </w:rPr>
-        <w:t xml:space="preserve"> Grand total , Percentage Marks, Grade given, Position given.</w:t>
-      </w:r>
+      </w:pPr>
     </w:p>
     <w:p>
       <w:pPr>
@@ -4487,16 +4186,17 @@
         <w:jc w:val="both"/>
       </w:pPr>
       <w:r>
-        <w:t xml:space="preserve">We will incorporate the above mentioned workflow of </w:t>
-      </w:r>
-      <w:proofErr w:type="spellStart"/>
-      <w:r>
-        <w:t>an</w:t>
+        <w:t>We will incorporate th</w:t>
+      </w:r>
+      <w:r>
+        <w:t>e above mentioned workflow of a</w:t>
+      </w:r>
+      <w:r>
+        <w:t xml:space="preserve"> </w:t>
       </w:r>
       <w:r>
         <w:t>School</w:t>
       </w:r>
-      <w:proofErr w:type="spellEnd"/>
       <w:r>
         <w:t xml:space="preserve"> Management System in an automatic computerized way.</w:t>
       </w:r>
@@ -4539,30 +4239,30 @@
         <w:pStyle w:val="Heading4"/>
       </w:pPr>
       <w:r>
+        <w:t>View and Enter new Student and Employee information</w:t>
+      </w:r>
+    </w:p>
+    <w:p>
+      <w:pPr>
+        <w:rPr>
+          <w:b/>
+        </w:rPr>
+      </w:pPr>
+      <w:r>
+        <w:rPr>
+          <w:b/>
+        </w:rPr>
+        <w:t>Introduction</w:t>
+      </w:r>
+    </w:p>
+    <w:p>
+      <w:pPr>
+        <w:rPr>
+          <w:b/>
+        </w:rPr>
+      </w:pPr>
+      <w:r>
         <w:lastRenderedPageBreak/>
-        <w:t>View and Enter new Student and Employee information</w:t>
-      </w:r>
-    </w:p>
-    <w:p>
-      <w:pPr>
-        <w:rPr>
-          <w:b/>
-        </w:rPr>
-      </w:pPr>
-      <w:r>
-        <w:rPr>
-          <w:b/>
-        </w:rPr>
-        <w:t>Introduction</w:t>
-      </w:r>
-    </w:p>
-    <w:p>
-      <w:pPr>
-        <w:rPr>
-          <w:b/>
-        </w:rPr>
-      </w:pPr>
-      <w:r>
         <w:t xml:space="preserve">The details </w:t>
       </w:r>
       <w:r>
@@ -4834,19 +4534,47 @@
         <w:rPr>
           <w:b/>
         </w:rPr>
+        <w:lastRenderedPageBreak/>
         <w:t xml:space="preserve">       </w:t>
       </w:r>
       <w:r>
+        <w:t xml:space="preserve"> System user</w:t>
+      </w:r>
+      <w:r>
+        <w:t>name and password</w:t>
+      </w:r>
+    </w:p>
+    <w:p>
+      <w:pPr>
+        <w:rPr>
+          <w:b/>
+        </w:rPr>
+      </w:pPr>
+      <w:r>
+        <w:rPr>
+          <w:b/>
+        </w:rPr>
+        <w:t>Processing</w:t>
+      </w:r>
+    </w:p>
+    <w:p>
+      <w:pPr>
+        <w:ind w:left="360"/>
+      </w:pPr>
+      <w:r>
+        <w:t>The network operating system in the department will be used to enforce security</w:t>
+      </w:r>
+      <w:r>
+        <w:t>.</w:t>
+      </w:r>
+      <w:r>
         <w:t xml:space="preserve"> </w:t>
       </w:r>
-      <w:proofErr w:type="gramStart"/>
-      <w:r>
-        <w:t>System user</w:t>
-      </w:r>
-      <w:r>
-        <w:t>name and password.</w:t>
-      </w:r>
-      <w:proofErr w:type="gramEnd"/>
+      <w:bookmarkStart w:id="13" w:name="_GoBack"/>
+      <w:bookmarkEnd w:id="13"/>
+      <w:r>
+        <w:t>Another security level should also be incorporated to make the system more secure.</w:t>
+      </w:r>
     </w:p>
     <w:p>
       <w:pPr>
@@ -4854,30 +4582,131 @@
           <w:b/>
         </w:rPr>
       </w:pPr>
-      <w:r>
+    </w:p>
+    <w:p>
+      <w:pPr>
         <w:rPr>
           <w:b/>
         </w:rPr>
+      </w:pPr>
+      <w:r>
+        <w:rPr>
+          <w:b/>
+        </w:rPr>
+        <w:t>Output</w:t>
+      </w:r>
+    </w:p>
+    <w:p>
+      <w:pPr>
+        <w:ind w:left="360"/>
+      </w:pPr>
+      <w:r>
+        <w:t xml:space="preserve"> All data are secured and that can be used in future.</w:t>
+      </w:r>
+    </w:p>
+    <w:p>
+      <w:pPr>
+        <w:pStyle w:val="Heading4"/>
+      </w:pPr>
+      <w:r>
+        <w:t>Changing Password and Username</w:t>
+      </w:r>
+    </w:p>
+    <w:p>
+      <w:pPr>
+        <w:rPr>
+          <w:b/>
+        </w:rPr>
+      </w:pPr>
+      <w:r>
+        <w:rPr>
+          <w:b/>
+        </w:rPr>
+        <w:t>Introduction</w:t>
+      </w:r>
+    </w:p>
+    <w:p>
+      <w:r>
+        <w:t>Ch</w:t>
+      </w:r>
+      <w:r>
+        <w:t>ange existing username and password</w:t>
+      </w:r>
+    </w:p>
+    <w:p>
+      <w:pPr>
+        <w:rPr>
+          <w:b/>
+        </w:rPr>
+      </w:pPr>
+      <w:r>
+        <w:rPr>
+          <w:b/>
+        </w:rPr>
+        <w:t>Input</w:t>
+      </w:r>
+    </w:p>
+    <w:p>
+      <w:r>
+        <w:t>New username and password</w:t>
+      </w:r>
+    </w:p>
+    <w:p>
+      <w:pPr>
+        <w:rPr>
+          <w:b/>
+        </w:rPr>
+      </w:pPr>
+      <w:r>
+        <w:rPr>
+          <w:b/>
+        </w:rPr>
         <w:t>Processing</w:t>
       </w:r>
     </w:p>
     <w:p>
       <w:pPr>
+        <w:rPr>
+          <w:b/>
+        </w:rPr>
+      </w:pPr>
+    </w:p>
+    <w:p>
+      <w:pPr>
+        <w:rPr>
+          <w:b/>
+        </w:rPr>
+      </w:pPr>
+      <w:r>
+        <w:rPr>
+          <w:b/>
+        </w:rPr>
+        <w:t>Output</w:t>
+      </w:r>
+    </w:p>
+    <w:p>
+      <w:pPr>
         <w:ind w:left="360"/>
       </w:pPr>
       <w:r>
-        <w:t>The network operating system in the department will be used to enforce security</w:t>
-      </w:r>
-      <w:proofErr w:type="gramStart"/>
-      <w:r>
-        <w:t>.</w:t>
-      </w:r>
-      <w:r>
-        <w:t>.</w:t>
-      </w:r>
-      <w:proofErr w:type="gramEnd"/>
-      <w:r>
-        <w:t>Another security level should also be incorporated to make the system more secure.</w:t>
+        <w:t>Password and Username can be changed according to the Employee requirement whenever they want to change for better security of the System.</w:t>
+      </w:r>
+    </w:p>
+    <w:p>
+      <w:pPr>
+        <w:pStyle w:val="Heading4"/>
+      </w:pPr>
+      <w:r>
+        <w:rPr>
+          <w:rStyle w:val="Heading4Char"/>
+        </w:rPr>
+        <w:tab/>
+      </w:r>
+      <w:r>
+        <w:t>M</w:t>
+      </w:r>
+      <w:r>
+        <w:t xml:space="preserve">ail Notification </w:t>
       </w:r>
     </w:p>
     <w:p>
@@ -4886,26 +4715,115 @@
           <w:b/>
         </w:rPr>
       </w:pPr>
-    </w:p>
-    <w:p>
-      <w:pPr>
+      <w:r>
         <w:rPr>
           <w:b/>
         </w:rPr>
-      </w:pPr>
-      <w:r>
+        <w:t>Introduction</w:t>
+      </w:r>
+    </w:p>
+    <w:p>
+      <w:r>
+        <w:t>If holiday is declared suddenly, all students, teachers and employees are informed by sending them a mail.</w:t>
+      </w:r>
+    </w:p>
+    <w:p>
+      <w:pPr>
         <w:rPr>
           <w:b/>
         </w:rPr>
+      </w:pPr>
+      <w:r>
+        <w:rPr>
+          <w:b/>
+        </w:rPr>
+        <w:t>Input</w:t>
+      </w:r>
+    </w:p>
+    <w:p>
+      <w:r>
+        <w:t>Student</w:t>
+      </w:r>
+      <w:r>
+        <w:t xml:space="preserve"> and </w:t>
+      </w:r>
+      <w:r>
+        <w:t>Teacher</w:t>
+      </w:r>
+      <w:r>
+        <w:t>’s</w:t>
+      </w:r>
+      <w:r>
+        <w:t xml:space="preserve"> name and </w:t>
+      </w:r>
+      <w:r>
+        <w:t>e</w:t>
+      </w:r>
+      <w:r>
+        <w:t>mail id.</w:t>
+      </w:r>
+    </w:p>
+    <w:p>
+      <w:pPr>
+        <w:rPr>
+          <w:b/>
+        </w:rPr>
+      </w:pPr>
+      <w:r>
+        <w:rPr>
+          <w:b/>
+        </w:rPr>
+        <w:t>Processing</w:t>
+      </w:r>
+    </w:p>
+    <w:p>
+      <w:r>
+        <w:t>E</w:t>
+      </w:r>
+      <w:r>
+        <w:t>mployee will enter the name</w:t>
+      </w:r>
+      <w:r>
+        <w:t>,</w:t>
+      </w:r>
+      <w:r>
+        <w:t xml:space="preserve"> e</w:t>
+      </w:r>
+      <w:r>
+        <w:t>mail id</w:t>
+      </w:r>
+      <w:r>
+        <w:t xml:space="preserve"> and reason of holidays</w:t>
+      </w:r>
+      <w:r>
+        <w:t xml:space="preserve"> in the SMS and </w:t>
+      </w:r>
+      <w:r>
+        <w:t>it</w:t>
+      </w:r>
+      <w:r>
+        <w:t xml:space="preserve"> will</w:t>
+      </w:r>
+      <w:r>
+        <w:t xml:space="preserve"> generate a message.</w:t>
+      </w:r>
+    </w:p>
+    <w:p>
+      <w:pPr>
+        <w:rPr>
+          <w:b/>
+        </w:rPr>
+      </w:pPr>
+      <w:r>
+        <w:rPr>
+          <w:b/>
+        </w:rPr>
         <w:t>Output</w:t>
       </w:r>
     </w:p>
     <w:p>
-      <w:pPr>
-        <w:ind w:left="360"/>
-      </w:pPr>
-      <w:r>
-        <w:t xml:space="preserve"> All data are secured and that can be used in future.</w:t>
+      <w:r>
+        <w:t>Employee and Students get a message from SMS.</w:t>
       </w:r>
     </w:p>
     <w:p>
@@ -4913,7 +4831,9 @@
         <w:pStyle w:val="Heading4"/>
       </w:pPr>
       <w:r>
-        <w:t>Changing Password and Username</w:t>
+        <w:lastRenderedPageBreak/>
+        <w:tab/>
+        <w:t xml:space="preserve">  Skill details</w:t>
       </w:r>
     </w:p>
     <w:p>
@@ -4925,12 +4845,6 @@
       </w:pPr>
       <w:r>
         <w:rPr>
-          <w:color w:val="FF0000"/>
-        </w:rPr>
-        <w:tab/>
-      </w:r>
-      <w:r>
-        <w:rPr>
           <w:b/>
           <w:color w:val="FF0000"/>
         </w:rPr>
@@ -4993,7 +4907,7 @@
         <w:rPr>
           <w:color w:val="FF0000"/>
         </w:rPr>
-        <w:t>Password and Username can be changed according to the Employee requirement whenever they want to change for better security of the System.</w:t>
+        <w:t xml:space="preserve">It is common for Employees who are teacher, to frequently attain skills in a number of various disciplines. Thus it will be effective to have a system where we can add new skills to the database as well as displaying the skills possessed by an employee. </w:t>
       </w:r>
     </w:p>
     <w:p>
@@ -5001,16 +4915,120 @@
         <w:pStyle w:val="Heading4"/>
       </w:pPr>
       <w:r>
-        <w:rPr>
-          <w:rStyle w:val="Heading4Char"/>
-        </w:rPr>
+        <w:t>Exam Grade Details</w:t>
+      </w:r>
+    </w:p>
+    <w:p>
+      <w:pPr>
+        <w:rPr>
+          <w:b/>
+        </w:rPr>
+      </w:pPr>
+      <w:r>
+        <w:rPr>
+          <w:b/>
+        </w:rPr>
+        <w:t>Introduction</w:t>
+      </w:r>
+    </w:p>
+    <w:p>
+      <w:r>
+        <w:t>Data sheets are prepared for individual class. And each datasheet is given via email to the student of the corresponding class.</w:t>
+      </w:r>
+    </w:p>
+    <w:p>
+      <w:pPr>
+        <w:rPr>
+          <w:b/>
+        </w:rPr>
+      </w:pPr>
+      <w:r>
+        <w:rPr>
+          <w:b/>
+        </w:rPr>
+        <w:t>Input</w:t>
+      </w:r>
+    </w:p>
+    <w:p>
+      <w:pPr>
+        <w:rPr>
+          <w:b/>
+        </w:rPr>
+      </w:pPr>
+      <w:r>
+        <w:t>Student name, marks in individual subject, attendance, class performance</w:t>
+      </w:r>
+      <w:r>
+        <w:rPr>
+          <w:b/>
+        </w:rPr>
+        <w:t>.</w:t>
+      </w:r>
+    </w:p>
+    <w:p>
+      <w:pPr>
+        <w:rPr>
+          <w:b/>
+        </w:rPr>
+      </w:pPr>
+      <w:r>
+        <w:rPr>
+          <w:b/>
+        </w:rPr>
+        <w:t>Processing</w:t>
+      </w:r>
+    </w:p>
+    <w:p>
+      <w:pPr>
+        <w:rPr>
+          <w:b/>
+        </w:rPr>
+      </w:pPr>
+      <w:r>
+        <w:t>Grade card can be generated for individual students. Exam administrators would need to be able to view, update, delete, print and add grade details.</w:t>
+      </w:r>
+    </w:p>
+    <w:p>
+      <w:pPr>
+        <w:rPr>
+          <w:b/>
+        </w:rPr>
+      </w:pPr>
+      <w:r>
+        <w:rPr>
+          <w:b/>
+        </w:rPr>
+        <w:t>Output</w:t>
+      </w:r>
+    </w:p>
+    <w:p>
+      <w:r>
+        <w:t>A printed Grade card can be given to the student as well as a</w:t>
+      </w:r>
+      <w:r>
+        <w:t>n</w:t>
+      </w:r>
+      <w:r>
+        <w:t xml:space="preserve"> </w:t>
+      </w:r>
+      <w:r>
+        <w:t>email can be received by the student with Grade card.</w:t>
+      </w:r>
+    </w:p>
+    <w:p>
+      <w:pPr>
+        <w:ind w:left="360"/>
+      </w:pPr>
+      <w:r>
         <w:tab/>
       </w:r>
-      <w:r>
-        <w:t>M</w:t>
-      </w:r>
-      <w:r>
-        <w:t xml:space="preserve">ail Notification </w:t>
+    </w:p>
+    <w:p>
+      <w:pPr>
+        <w:pStyle w:val="Heading4"/>
+      </w:pPr>
+      <w:r>
+        <w:t>Fees Details</w:t>
       </w:r>
     </w:p>
     <w:p>
@@ -5028,7 +5046,7 @@
     </w:p>
     <w:p>
       <w:r>
-        <w:t>If holiday is declared suddenly, all students, teachers and employees are informed by sending them a mail.</w:t>
+        <w:t>Fees details of all Students are kept and they are reminded after every 4 days after last date. Late Fee is also charged after last date.</w:t>
       </w:r>
     </w:p>
     <w:p>
@@ -5046,25 +5064,7 @@
     </w:p>
     <w:p>
       <w:r>
-        <w:t>Student</w:t>
-      </w:r>
-      <w:r>
-        <w:t xml:space="preserve"> and </w:t>
-      </w:r>
-      <w:r>
-        <w:t>Teacher</w:t>
-      </w:r>
-      <w:r>
-        <w:t>’s</w:t>
-      </w:r>
-      <w:r>
-        <w:t xml:space="preserve"> name and </w:t>
-      </w:r>
-      <w:r>
-        <w:t>e</w:t>
-      </w:r>
-      <w:r>
-        <w:t>mail id.</w:t>
+        <w:t>Student name, enrolment no, remaining fees, last date of deposit amount.</w:t>
       </w:r>
     </w:p>
     <w:p>
@@ -5082,34 +5082,8 @@
     </w:p>
     <w:p>
       <w:r>
-        <w:t>E</w:t>
-      </w:r>
-      <w:r>
-        <w:t>mployee will enter the name</w:t>
-      </w:r>
-      <w:r>
-        <w:t>,</w:t>
-      </w:r>
-      <w:r>
-        <w:t xml:space="preserve"> e</w:t>
-      </w:r>
-      <w:r>
-        <w:t>mail id</w:t>
-      </w:r>
-      <w:r>
-        <w:t xml:space="preserve"> and reason of holidays</w:t>
-      </w:r>
-      <w:r>
-        <w:t xml:space="preserve"> in the SMS and </w:t>
-      </w:r>
-      <w:r>
-        <w:t>it</w:t>
-      </w:r>
-      <w:r>
-        <w:t xml:space="preserve"> will</w:t>
-      </w:r>
-      <w:r>
-        <w:t xml:space="preserve"> generate a message.</w:t>
+        <w:lastRenderedPageBreak/>
+        <w:t>SMS automatically generates a message and send it to the student email id.</w:t>
       </w:r>
     </w:p>
     <w:p>
@@ -5122,284 +5096,6 @@
         <w:rPr>
           <w:b/>
         </w:rPr>
-        <w:t>Output</w:t>
-      </w:r>
-    </w:p>
-    <w:p>
-      <w:r>
-        <w:t>Employee and Students get a message from SMS.</w:t>
-      </w:r>
-    </w:p>
-    <w:p>
-      <w:pPr>
-        <w:pStyle w:val="Heading4"/>
-      </w:pPr>
-      <w:r>
-        <w:tab/>
-        <w:t xml:space="preserve">  Skill details</w:t>
-      </w:r>
-    </w:p>
-    <w:p>
-      <w:pPr>
-        <w:rPr>
-          <w:b/>
-          <w:color w:val="FF0000"/>
-        </w:rPr>
-      </w:pPr>
-      <w:r>
-        <w:rPr>
-          <w:b/>
-          <w:color w:val="FF0000"/>
-        </w:rPr>
-        <w:lastRenderedPageBreak/>
-        <w:t>Introduction</w:t>
-      </w:r>
-    </w:p>
-    <w:p>
-      <w:pPr>
-        <w:rPr>
-          <w:b/>
-          <w:color w:val="FF0000"/>
-        </w:rPr>
-      </w:pPr>
-      <w:r>
-        <w:rPr>
-          <w:b/>
-          <w:color w:val="FF0000"/>
-        </w:rPr>
-        <w:t>Input</w:t>
-      </w:r>
-    </w:p>
-    <w:p>
-      <w:pPr>
-        <w:rPr>
-          <w:b/>
-          <w:color w:val="FF0000"/>
-        </w:rPr>
-      </w:pPr>
-      <w:r>
-        <w:rPr>
-          <w:b/>
-          <w:color w:val="FF0000"/>
-        </w:rPr>
-        <w:t>Processing</w:t>
-      </w:r>
-    </w:p>
-    <w:p>
-      <w:pPr>
-        <w:rPr>
-          <w:b/>
-          <w:color w:val="FF0000"/>
-        </w:rPr>
-      </w:pPr>
-      <w:r>
-        <w:rPr>
-          <w:b/>
-          <w:color w:val="FF0000"/>
-        </w:rPr>
-        <w:t>Output</w:t>
-      </w:r>
-    </w:p>
-    <w:p>
-      <w:pPr>
-        <w:ind w:left="360"/>
-        <w:rPr>
-          <w:color w:val="FF0000"/>
-        </w:rPr>
-      </w:pPr>
-      <w:r>
-        <w:rPr>
-          <w:color w:val="FF0000"/>
-        </w:rPr>
-        <w:t xml:space="preserve">It is common for Employees who are teacher, to frequently attain skills in a number of various disciplines. Thus it will be effective to have a system where we can add new skills to the database as well as displaying the skills possessed by an employee. </w:t>
-      </w:r>
-    </w:p>
-    <w:p>
-      <w:pPr>
-        <w:pStyle w:val="Heading4"/>
-      </w:pPr>
-      <w:r>
-        <w:t>Exam Grade Details</w:t>
-      </w:r>
-    </w:p>
-    <w:p>
-      <w:pPr>
-        <w:rPr>
-          <w:b/>
-        </w:rPr>
-      </w:pPr>
-      <w:r>
-        <w:rPr>
-          <w:b/>
-        </w:rPr>
-        <w:t>Introduction</w:t>
-      </w:r>
-    </w:p>
-    <w:p>
-      <w:r>
-        <w:t>Data sheets are prepared for individual class. And each datasheet is given via email to the student of the corresponding class.</w:t>
-      </w:r>
-    </w:p>
-    <w:p>
-      <w:pPr>
-        <w:rPr>
-          <w:b/>
-        </w:rPr>
-      </w:pPr>
-      <w:r>
-        <w:rPr>
-          <w:b/>
-        </w:rPr>
-        <w:t>Input</w:t>
-      </w:r>
-    </w:p>
-    <w:p>
-      <w:pPr>
-        <w:rPr>
-          <w:b/>
-        </w:rPr>
-      </w:pPr>
-      <w:r>
-        <w:t>Student name, marks in individual subject, attendance, class performance</w:t>
-      </w:r>
-      <w:r>
-        <w:rPr>
-          <w:b/>
-        </w:rPr>
-        <w:t>.</w:t>
-      </w:r>
-    </w:p>
-    <w:p>
-      <w:pPr>
-        <w:rPr>
-          <w:b/>
-        </w:rPr>
-      </w:pPr>
-      <w:r>
-        <w:rPr>
-          <w:b/>
-        </w:rPr>
-        <w:t>Processing</w:t>
-      </w:r>
-    </w:p>
-    <w:p>
-      <w:pPr>
-        <w:rPr>
-          <w:b/>
-        </w:rPr>
-      </w:pPr>
-      <w:r>
-        <w:t>Grade card can be generated for individual students. Exam administrators would need to be able to view, update, delete, print and add grade details.</w:t>
-      </w:r>
-    </w:p>
-    <w:p>
-      <w:pPr>
-        <w:rPr>
-          <w:b/>
-        </w:rPr>
-      </w:pPr>
-      <w:r>
-        <w:rPr>
-          <w:b/>
-        </w:rPr>
-        <w:t>Output</w:t>
-      </w:r>
-    </w:p>
-    <w:p>
-      <w:r>
-        <w:t>A printed Grade card can be given to the student as well as a</w:t>
-      </w:r>
-      <w:r>
-        <w:t>n</w:t>
-      </w:r>
-      <w:r>
-        <w:t xml:space="preserve"> </w:t>
-      </w:r>
-      <w:r>
-        <w:t>email can be received by the student with Grade card.</w:t>
-      </w:r>
-    </w:p>
-    <w:p>
-      <w:pPr>
-        <w:ind w:left="360"/>
-      </w:pPr>
-      <w:r>
-        <w:tab/>
-      </w:r>
-    </w:p>
-    <w:p>
-      <w:pPr>
-        <w:pStyle w:val="Heading4"/>
-      </w:pPr>
-      <w:r>
-        <w:t>Fees Details</w:t>
-      </w:r>
-    </w:p>
-    <w:p>
-      <w:pPr>
-        <w:rPr>
-          <w:b/>
-        </w:rPr>
-      </w:pPr>
-      <w:r>
-        <w:rPr>
-          <w:b/>
-        </w:rPr>
-        <w:t>Introduction</w:t>
-      </w:r>
-    </w:p>
-    <w:p>
-      <w:r>
-        <w:t>Fees details of all Students are kept and they are reminded after every 4 days after last date. Late Fee is also charged after last date.</w:t>
-      </w:r>
-    </w:p>
-    <w:p>
-      <w:pPr>
-        <w:rPr>
-          <w:b/>
-        </w:rPr>
-      </w:pPr>
-      <w:r>
-        <w:rPr>
-          <w:b/>
-        </w:rPr>
-        <w:t>Input</w:t>
-      </w:r>
-    </w:p>
-    <w:p>
-      <w:r>
-        <w:t>Student name, enrolment no, remaining fees, last date of deposit amount.</w:t>
-      </w:r>
-    </w:p>
-    <w:p>
-      <w:pPr>
-        <w:rPr>
-          <w:b/>
-        </w:rPr>
-      </w:pPr>
-      <w:r>
-        <w:rPr>
-          <w:b/>
-        </w:rPr>
-        <w:t>Processing</w:t>
-      </w:r>
-    </w:p>
-    <w:p>
-      <w:r>
-        <w:t>SMS automatically generates a message and send it to the student email id.</w:t>
-      </w:r>
-    </w:p>
-    <w:p>
-      <w:pPr>
-        <w:rPr>
-          <w:b/>
-        </w:rPr>
-      </w:pPr>
-      <w:r>
-        <w:rPr>
-          <w:b/>
-        </w:rPr>
-        <w:lastRenderedPageBreak/>
         <w:t>Output</w:t>
       </w:r>
     </w:p>
@@ -5535,18 +5231,8 @@
           <w:color w:val="222222"/>
           <w:lang w:eastAsia="en-IN"/>
         </w:rPr>
-        <w:t xml:space="preserve"> </w:t>
-      </w:r>
-      <w:proofErr w:type="spellStart"/>
-      <w:r>
-        <w:rPr>
-          <w:rFonts w:asciiTheme="majorHAnsi" w:eastAsia="Times New Roman" w:hAnsiTheme="majorHAnsi" w:cs="Times New Roman"/>
-          <w:color w:val="222222"/>
-          <w:lang w:eastAsia="en-IN"/>
-        </w:rPr>
-        <w:t>MySQL</w:t>
-      </w:r>
-      <w:proofErr w:type="spellEnd"/>
+        <w:t xml:space="preserve"> MySQL</w:t>
+      </w:r>
     </w:p>
     <w:p>
       <w:pPr>
@@ -5570,23 +5256,13 @@
         </w:rPr>
         <w:t xml:space="preserve">Database Tool: </w:t>
       </w:r>
-      <w:proofErr w:type="spellStart"/>
       <w:r>
         <w:rPr>
           <w:rFonts w:asciiTheme="majorHAnsi" w:eastAsia="Times New Roman" w:hAnsiTheme="majorHAnsi" w:cs="Times New Roman"/>
           <w:color w:val="222222"/>
           <w:lang w:eastAsia="en-IN"/>
         </w:rPr>
-        <w:t>MySQL</w:t>
-      </w:r>
-      <w:proofErr w:type="spellEnd"/>
-      <w:r>
-        <w:rPr>
-          <w:rFonts w:asciiTheme="majorHAnsi" w:eastAsia="Times New Roman" w:hAnsiTheme="majorHAnsi" w:cs="Times New Roman"/>
-          <w:color w:val="222222"/>
-          <w:lang w:eastAsia="en-IN"/>
-        </w:rPr>
-        <w:t xml:space="preserve"> workbench CE</w:t>
+        <w:t>MySQL workbench CE</w:t>
       </w:r>
     </w:p>
     <w:p>
@@ -5692,21 +5368,21 @@
           <w:numId w:val="46"/>
         </w:numPr>
       </w:pPr>
-      <w:bookmarkStart w:id="13" w:name="_Toc320368098"/>
+      <w:bookmarkStart w:id="14" w:name="_Toc320368098"/>
       <w:r>
         <w:t>Planning and Scheduling</w:t>
       </w:r>
-      <w:bookmarkEnd w:id="13"/>
+      <w:bookmarkEnd w:id="14"/>
     </w:p>
     <w:p>
       <w:pPr>
         <w:pStyle w:val="Heading3"/>
       </w:pPr>
-      <w:bookmarkStart w:id="14" w:name="_Toc320368099"/>
+      <w:bookmarkStart w:id="15" w:name="_Toc320368099"/>
       <w:r>
         <w:t>Gantt chart</w:t>
       </w:r>
-      <w:bookmarkEnd w:id="14"/>
+      <w:bookmarkEnd w:id="15"/>
     </w:p>
     <w:p>
       <w:pPr>
@@ -5717,6 +5393,7 @@
           <w:noProof/>
           <w:lang w:bidi="ar-SA"/>
         </w:rPr>
+        <w:lastRenderedPageBreak/>
         <w:drawing>
           <wp:inline distT="0" distB="0" distL="0" distR="0">
             <wp:extent cx="6593305" cy="2815389"/>
@@ -5733,10 +5410,10 @@
                     <pic:cNvPicPr/>
                   </pic:nvPicPr>
                   <pic:blipFill>
-                    <a:blip r:embed="rId8" cstate="print">
+                    <a:blip r:embed="rId9" cstate="print">
                       <a:extLst>
                         <a:ext uri="{28A0092B-C50C-407E-A947-70E740481C1C}">
-                          <a14:useLocalDpi xmlns="" xmlns:wpc="http://schemas.microsoft.com/office/word/2010/wordprocessingCanvas" xmlns:mc="http://schemas.openxmlformats.org/markup-compatibility/2006" xmlns:o="urn:schemas-microsoft-com:office:office" xmlns:v="urn:schemas-microsoft-com:vml" xmlns:wp14="http://schemas.microsoft.com/office/word/2010/wordprocessingDrawing" xmlns:w10="urn:schemas-microsoft-com:office:word" xmlns:w="http://schemas.openxmlformats.org/wordprocessingml/2006/main" xmlns:w14="http://schemas.microsoft.com/office/word/2010/wordml" xmlns:wpg="http://schemas.microsoft.com/office/word/2010/wordprocessingGroup" xmlns:wpi="http://schemas.microsoft.com/office/word/2010/wordprocessingInk" xmlns:wps="http://schemas.microsoft.com/office/word/2010/wordprocessingShape" xmlns:a14="http://schemas.microsoft.com/office/drawing/2010/main" val="0"/>
+                          <a14:useLocalDpi xmlns:a14="http://schemas.microsoft.com/office/drawing/2010/main" val="0"/>
                         </a:ext>
                       </a:extLst>
                     </a:blip>
@@ -5764,12 +5441,11 @@
       <w:pPr>
         <w:pStyle w:val="Heading3"/>
       </w:pPr>
-      <w:bookmarkStart w:id="15" w:name="_Toc320368100"/>
-      <w:r>
-        <w:lastRenderedPageBreak/>
+      <w:bookmarkStart w:id="16" w:name="_Toc320368100"/>
+      <w:r>
         <w:t>Tracking Gantt</w:t>
       </w:r>
-      <w:bookmarkEnd w:id="15"/>
+      <w:bookmarkEnd w:id="16"/>
     </w:p>
     <w:p>
       <w:pPr>
@@ -5796,10 +5472,10 @@
                     <pic:cNvPicPr/>
                   </pic:nvPicPr>
                   <pic:blipFill>
-                    <a:blip r:embed="rId9" cstate="print">
+                    <a:blip r:embed="rId10" cstate="print">
                       <a:extLst>
                         <a:ext uri="{28A0092B-C50C-407E-A947-70E740481C1C}">
-                          <a14:useLocalDpi xmlns="" xmlns:wpc="http://schemas.microsoft.com/office/word/2010/wordprocessingCanvas" xmlns:mc="http://schemas.openxmlformats.org/markup-compatibility/2006" xmlns:o="urn:schemas-microsoft-com:office:office" xmlns:v="urn:schemas-microsoft-com:vml" xmlns:wp14="http://schemas.microsoft.com/office/word/2010/wordprocessingDrawing" xmlns:w10="urn:schemas-microsoft-com:office:word" xmlns:w="http://schemas.openxmlformats.org/wordprocessingml/2006/main" xmlns:w14="http://schemas.microsoft.com/office/word/2010/wordml" xmlns:wpg="http://schemas.microsoft.com/office/word/2010/wordprocessingGroup" xmlns:wpi="http://schemas.microsoft.com/office/word/2010/wordprocessingInk" xmlns:wps="http://schemas.microsoft.com/office/word/2010/wordprocessingShape" xmlns:a14="http://schemas.microsoft.com/office/drawing/2010/main" val="0"/>
+                          <a14:useLocalDpi xmlns:a14="http://schemas.microsoft.com/office/drawing/2010/main" val="0"/>
                         </a:ext>
                       </a:extLst>
                     </a:blip>
@@ -5832,11 +5508,11 @@
       <w:pPr>
         <w:pStyle w:val="Heading3"/>
       </w:pPr>
-      <w:bookmarkStart w:id="16" w:name="_Toc320368101"/>
+      <w:bookmarkStart w:id="17" w:name="_Toc320368101"/>
       <w:r>
         <w:t>Pert chart (Network Diagram)</w:t>
       </w:r>
-      <w:bookmarkEnd w:id="16"/>
+      <w:bookmarkEnd w:id="17"/>
     </w:p>
     <w:p>
       <w:pPr>
@@ -5847,6 +5523,7 @@
           <w:noProof/>
           <w:lang w:bidi="ar-SA"/>
         </w:rPr>
+        <w:lastRenderedPageBreak/>
         <w:drawing>
           <wp:inline distT="0" distB="0" distL="0" distR="0">
             <wp:extent cx="6673516" cy="4676273"/>
@@ -5863,10 +5540,10 @@
                     <pic:cNvPicPr/>
                   </pic:nvPicPr>
                   <pic:blipFill>
-                    <a:blip r:embed="rId10" cstate="print">
+                    <a:blip r:embed="rId11" cstate="print">
                       <a:extLst>
                         <a:ext uri="{28A0092B-C50C-407E-A947-70E740481C1C}">
-                          <a14:useLocalDpi xmlns="" xmlns:wpc="http://schemas.microsoft.com/office/word/2010/wordprocessingCanvas" xmlns:mc="http://schemas.openxmlformats.org/markup-compatibility/2006" xmlns:o="urn:schemas-microsoft-com:office:office" xmlns:v="urn:schemas-microsoft-com:vml" xmlns:wp14="http://schemas.microsoft.com/office/word/2010/wordprocessingDrawing" xmlns:w10="urn:schemas-microsoft-com:office:word" xmlns:w="http://schemas.openxmlformats.org/wordprocessingml/2006/main" xmlns:w14="http://schemas.microsoft.com/office/word/2010/wordml" xmlns:wpg="http://schemas.microsoft.com/office/word/2010/wordprocessingGroup" xmlns:wpi="http://schemas.microsoft.com/office/word/2010/wordprocessingInk" xmlns:wps="http://schemas.microsoft.com/office/word/2010/wordprocessingShape" xmlns:a14="http://schemas.microsoft.com/office/drawing/2010/main" val="0"/>
+                          <a14:useLocalDpi xmlns:a14="http://schemas.microsoft.com/office/drawing/2010/main" val="0"/>
                         </a:ext>
                       </a:extLst>
                     </a:blip>
@@ -5945,14 +5622,14 @@
           <w:numId w:val="46"/>
         </w:numPr>
       </w:pPr>
-      <w:bookmarkStart w:id="17" w:name="_Toc320368102"/>
+      <w:bookmarkStart w:id="18" w:name="_Toc320368102"/>
       <w:r>
         <w:t>Hard</w:t>
       </w:r>
       <w:r>
         <w:t>ware and Software Requirements</w:t>
       </w:r>
-      <w:bookmarkEnd w:id="17"/>
+      <w:bookmarkEnd w:id="18"/>
     </w:p>
     <w:p>
       <w:pPr>
@@ -5962,11 +5639,12 @@
           <w:numId w:val="46"/>
         </w:numPr>
       </w:pPr>
-      <w:bookmarkStart w:id="18" w:name="_Toc320368103"/>
-      <w:r>
+      <w:bookmarkStart w:id="19" w:name="_Toc320368103"/>
+      <w:r>
+        <w:lastRenderedPageBreak/>
         <w:t>Hardware Requirements</w:t>
       </w:r>
-      <w:bookmarkEnd w:id="18"/>
+      <w:bookmarkEnd w:id="19"/>
     </w:p>
     <w:p/>
     <w:p>
@@ -6030,11 +5708,11 @@
           <w:numId w:val="46"/>
         </w:numPr>
       </w:pPr>
-      <w:bookmarkStart w:id="19" w:name="_Toc320368104"/>
+      <w:bookmarkStart w:id="20" w:name="_Toc320368104"/>
       <w:r>
         <w:t>Software Requirements</w:t>
       </w:r>
-      <w:bookmarkEnd w:id="19"/>
+      <w:bookmarkEnd w:id="20"/>
     </w:p>
     <w:p/>
     <w:p>
@@ -6089,12 +5767,12 @@
           <w:numId w:val="46"/>
         </w:numPr>
       </w:pPr>
-      <w:bookmarkStart w:id="20" w:name="_Toc320368105"/>
+      <w:bookmarkStart w:id="21" w:name="_Toc320368105"/>
       <w:r>
         <w:lastRenderedPageBreak/>
         <w:t>PRELIMINARY PRODUCT DESCRIPTION</w:t>
       </w:r>
-      <w:bookmarkEnd w:id="20"/>
+      <w:bookmarkEnd w:id="21"/>
     </w:p>
     <w:p/>
     <w:p>
@@ -6102,37 +5780,13 @@
         <w:t>School</w:t>
       </w:r>
       <w:r>
-        <w:t xml:space="preserve"> Management System will upgrade the existing system, so it needs to </w:t>
-      </w:r>
-      <w:proofErr w:type="spellStart"/>
-      <w:r>
-        <w:t>havegood</w:t>
-      </w:r>
-      <w:proofErr w:type="spellEnd"/>
-      <w:r>
-        <w:t xml:space="preserve"> support for existing system as well. It will collect the data from customers &amp; employees </w:t>
-      </w:r>
-      <w:proofErr w:type="spellStart"/>
-      <w:r>
-        <w:t>andpopulate</w:t>
-      </w:r>
-      <w:proofErr w:type="spellEnd"/>
-      <w:r>
-        <w:t xml:space="preserve"> records which will match existing paper book registers. So that employees can take printout and maintain similar records. </w:t>
+        <w:t xml:space="preserve"> Management System will upgrade the existing system, so it needs to havegood support for existing system as well. It will collect the data from customers &amp; employees andpopulate records which will match existing paper book registers. So that employees can take printout and maintain similar records. </w:t>
       </w:r>
       <w:r>
         <w:t>School</w:t>
       </w:r>
       <w:r>
-        <w:t xml:space="preserve"> Management System consists of </w:t>
-      </w:r>
-      <w:proofErr w:type="spellStart"/>
-      <w:r>
-        <w:t>threemain</w:t>
-      </w:r>
-      <w:proofErr w:type="spellEnd"/>
-      <w:r>
-        <w:t xml:space="preserve"> modules:</w:t>
+        <w:t xml:space="preserve"> Management System consists of threemain modules:</w:t>
       </w:r>
     </w:p>
     <w:p>
@@ -6198,10 +5852,10 @@
                     <pic:cNvPicPr/>
                   </pic:nvPicPr>
                   <pic:blipFill>
-                    <a:blip r:embed="rId11" cstate="print">
+                    <a:blip r:embed="rId12" cstate="print">
                       <a:extLst>
                         <a:ext uri="{28A0092B-C50C-407E-A947-70E740481C1C}">
-                          <a14:useLocalDpi xmlns="" xmlns:wpc="http://schemas.microsoft.com/office/word/2010/wordprocessingCanvas" xmlns:mc="http://schemas.openxmlformats.org/markup-compatibility/2006" xmlns:o="urn:schemas-microsoft-com:office:office" xmlns:v="urn:schemas-microsoft-com:vml" xmlns:wp14="http://schemas.microsoft.com/office/word/2010/wordprocessingDrawing" xmlns:w10="urn:schemas-microsoft-com:office:word" xmlns:w="http://schemas.openxmlformats.org/wordprocessingml/2006/main" xmlns:w14="http://schemas.microsoft.com/office/word/2010/wordml" xmlns:wpg="http://schemas.microsoft.com/office/word/2010/wordprocessingGroup" xmlns:wpi="http://schemas.microsoft.com/office/word/2010/wordprocessingInk" xmlns:wps="http://schemas.microsoft.com/office/word/2010/wordprocessingShape" xmlns:a14="http://schemas.microsoft.com/office/drawing/2010/main" val="0"/>
+                          <a14:useLocalDpi xmlns:a14="http://schemas.microsoft.com/office/drawing/2010/main" val="0"/>
                         </a:ext>
                       </a:extLst>
                     </a:blip>
@@ -6238,12 +5892,12 @@
           <w:numId w:val="46"/>
         </w:numPr>
       </w:pPr>
-      <w:bookmarkStart w:id="21" w:name="_Toc320368106"/>
+      <w:bookmarkStart w:id="22" w:name="_Toc320368106"/>
       <w:r>
         <w:lastRenderedPageBreak/>
         <w:t>CONCEPTUAL MODELS</w:t>
       </w:r>
-      <w:bookmarkEnd w:id="21"/>
+      <w:bookmarkEnd w:id="22"/>
     </w:p>
     <w:p>
       <w:pPr>
@@ -6253,11 +5907,11 @@
           <w:numId w:val="46"/>
         </w:numPr>
       </w:pPr>
-      <w:bookmarkStart w:id="22" w:name="_Toc320368107"/>
+      <w:bookmarkStart w:id="23" w:name="_Toc320368107"/>
       <w:r>
         <w:t>E-R Diagram</w:t>
       </w:r>
-      <w:bookmarkEnd w:id="22"/>
+      <w:bookmarkEnd w:id="23"/>
     </w:p>
     <w:p>
       <w:r>
@@ -6287,10 +5941,10 @@
                     <pic:cNvPicPr/>
                   </pic:nvPicPr>
                   <pic:blipFill>
-                    <a:blip r:embed="rId12" cstate="print">
+                    <a:blip r:embed="rId13" cstate="print">
                       <a:extLst>
                         <a:ext uri="{28A0092B-C50C-407E-A947-70E740481C1C}">
-                          <a14:useLocalDpi xmlns="" xmlns:wpc="http://schemas.microsoft.com/office/word/2010/wordprocessingCanvas" xmlns:mc="http://schemas.openxmlformats.org/markup-compatibility/2006" xmlns:o="urn:schemas-microsoft-com:office:office" xmlns:v="urn:schemas-microsoft-com:vml" xmlns:wp14="http://schemas.microsoft.com/office/word/2010/wordprocessingDrawing" xmlns:w10="urn:schemas-microsoft-com:office:word" xmlns:w="http://schemas.openxmlformats.org/wordprocessingml/2006/main" xmlns:w14="http://schemas.microsoft.com/office/word/2010/wordml" xmlns:wpg="http://schemas.microsoft.com/office/word/2010/wordprocessingGroup" xmlns:wpi="http://schemas.microsoft.com/office/word/2010/wordprocessingInk" xmlns:wps="http://schemas.microsoft.com/office/word/2010/wordprocessingShape" xmlns:a14="http://schemas.microsoft.com/office/drawing/2010/main" val="0"/>
+                          <a14:useLocalDpi xmlns:a14="http://schemas.microsoft.com/office/drawing/2010/main" val="0"/>
                         </a:ext>
                       </a:extLst>
                     </a:blip>
@@ -6360,93 +6014,37 @@
     </w:p>
     <w:p>
       <w:r>
-        <w:t xml:space="preserve">Electric Supply office has </w:t>
-      </w:r>
-      <w:proofErr w:type="gramStart"/>
-      <w:r>
-        <w:t>Customers1 :</w:t>
-      </w:r>
-      <w:proofErr w:type="gramEnd"/>
-      <w:r>
-        <w:t xml:space="preserve"> N</w:t>
-      </w:r>
-    </w:p>
-    <w:p>
-      <w:r>
-        <w:t xml:space="preserve">Electric Supply office has </w:t>
-      </w:r>
-      <w:proofErr w:type="gramStart"/>
-      <w:r>
-        <w:t>Contractors1 :</w:t>
-      </w:r>
-      <w:proofErr w:type="gramEnd"/>
-      <w:r>
-        <w:t xml:space="preserve"> N</w:t>
-      </w:r>
-    </w:p>
-    <w:p>
-      <w:r>
-        <w:t xml:space="preserve">Electric Supply office has </w:t>
-      </w:r>
-      <w:proofErr w:type="gramStart"/>
-      <w:r>
-        <w:t>Employees1 :</w:t>
-      </w:r>
-      <w:proofErr w:type="gramEnd"/>
-      <w:r>
-        <w:t xml:space="preserve"> N</w:t>
-      </w:r>
-    </w:p>
-    <w:p>
-      <w:r>
-        <w:t xml:space="preserve">Customer does Requests </w:t>
-      </w:r>
-      <w:proofErr w:type="gramStart"/>
-      <w:r>
-        <w:t>1 :</w:t>
-      </w:r>
-      <w:proofErr w:type="gramEnd"/>
-      <w:r>
-        <w:t xml:space="preserve"> N</w:t>
-      </w:r>
-    </w:p>
-    <w:p>
-      <w:r>
-        <w:t xml:space="preserve">Electric Supply serves Requests </w:t>
-      </w:r>
-      <w:proofErr w:type="gramStart"/>
-      <w:r>
-        <w:t>1 :</w:t>
-      </w:r>
-      <w:proofErr w:type="gramEnd"/>
-      <w:r>
-        <w:t xml:space="preserve"> N</w:t>
-      </w:r>
-    </w:p>
-    <w:p>
-      <w:r>
-        <w:t xml:space="preserve">User uses Service Connection </w:t>
-      </w:r>
-      <w:proofErr w:type="gramStart"/>
-      <w:r>
-        <w:t>1 :</w:t>
-      </w:r>
-      <w:proofErr w:type="gramEnd"/>
-      <w:r>
-        <w:t xml:space="preserve"> N</w:t>
-      </w:r>
-    </w:p>
-    <w:p>
-      <w:r>
-        <w:t xml:space="preserve">Employees provides Estimates </w:t>
-      </w:r>
-      <w:proofErr w:type="gramStart"/>
-      <w:r>
-        <w:t>M :</w:t>
-      </w:r>
-      <w:proofErr w:type="gramEnd"/>
-      <w:r>
-        <w:t xml:space="preserve"> N</w:t>
+        <w:t>Electric Supply office has Customers1 : N</w:t>
+      </w:r>
+    </w:p>
+    <w:p>
+      <w:r>
+        <w:t>Electric Supply office has Contractors1 : N</w:t>
+      </w:r>
+    </w:p>
+    <w:p>
+      <w:r>
+        <w:t>Electric Supply office has Employees1 : N</w:t>
+      </w:r>
+    </w:p>
+    <w:p>
+      <w:r>
+        <w:t>Customer does Requests 1 : N</w:t>
+      </w:r>
+    </w:p>
+    <w:p>
+      <w:r>
+        <w:t>Electric Supply serves Requests 1 : N</w:t>
+      </w:r>
+    </w:p>
+    <w:p>
+      <w:r>
+        <w:t>User uses Service Connection 1 : N</w:t>
+      </w:r>
+    </w:p>
+    <w:p>
+      <w:r>
+        <w:t>Employees provides Estimates M : N</w:t>
       </w:r>
     </w:p>
     <w:p/>
@@ -6475,10 +6073,10 @@
                     <pic:cNvPicPr/>
                   </pic:nvPicPr>
                   <pic:blipFill>
-                    <a:blip r:embed="rId13" cstate="print">
+                    <a:blip r:embed="rId14" cstate="print">
                       <a:extLst>
                         <a:ext uri="{28A0092B-C50C-407E-A947-70E740481C1C}">
-                          <a14:useLocalDpi xmlns="" xmlns:wpc="http://schemas.microsoft.com/office/word/2010/wordprocessingCanvas" xmlns:mc="http://schemas.openxmlformats.org/markup-compatibility/2006" xmlns:o="urn:schemas-microsoft-com:office:office" xmlns:v="urn:schemas-microsoft-com:vml" xmlns:wp14="http://schemas.microsoft.com/office/word/2010/wordprocessingDrawing" xmlns:w10="urn:schemas-microsoft-com:office:word" xmlns:w="http://schemas.openxmlformats.org/wordprocessingml/2006/main" xmlns:w14="http://schemas.microsoft.com/office/word/2010/wordml" xmlns:wpg="http://schemas.microsoft.com/office/word/2010/wordprocessingGroup" xmlns:wpi="http://schemas.microsoft.com/office/word/2010/wordprocessingInk" xmlns:wps="http://schemas.microsoft.com/office/word/2010/wordprocessingShape" xmlns:a14="http://schemas.microsoft.com/office/drawing/2010/main" val="0"/>
+                          <a14:useLocalDpi xmlns:a14="http://schemas.microsoft.com/office/drawing/2010/main" val="0"/>
                         </a:ext>
                       </a:extLst>
                     </a:blip>
@@ -6525,10 +6123,10 @@
                     <pic:cNvPicPr/>
                   </pic:nvPicPr>
                   <pic:blipFill>
-                    <a:blip r:embed="rId14" cstate="print">
+                    <a:blip r:embed="rId15" cstate="print">
                       <a:extLst>
                         <a:ext uri="{28A0092B-C50C-407E-A947-70E740481C1C}">
-                          <a14:useLocalDpi xmlns="" xmlns:wpc="http://schemas.microsoft.com/office/word/2010/wordprocessingCanvas" xmlns:mc="http://schemas.openxmlformats.org/markup-compatibility/2006" xmlns:o="urn:schemas-microsoft-com:office:office" xmlns:v="urn:schemas-microsoft-com:vml" xmlns:wp14="http://schemas.microsoft.com/office/word/2010/wordprocessingDrawing" xmlns:w10="urn:schemas-microsoft-com:office:word" xmlns:w="http://schemas.openxmlformats.org/wordprocessingml/2006/main" xmlns:w14="http://schemas.microsoft.com/office/word/2010/wordml" xmlns:wpg="http://schemas.microsoft.com/office/word/2010/wordprocessingGroup" xmlns:wpi="http://schemas.microsoft.com/office/word/2010/wordprocessingInk" xmlns:wps="http://schemas.microsoft.com/office/word/2010/wordprocessingShape" xmlns:a14="http://schemas.microsoft.com/office/drawing/2010/main" val="0"/>
+                          <a14:useLocalDpi xmlns:a14="http://schemas.microsoft.com/office/drawing/2010/main" val="0"/>
                         </a:ext>
                       </a:extLst>
                     </a:blip>
@@ -6562,11 +6160,11 @@
           <w:numId w:val="46"/>
         </w:numPr>
       </w:pPr>
-      <w:bookmarkStart w:id="23" w:name="_Toc320368108"/>
+      <w:bookmarkStart w:id="24" w:name="_Toc320368108"/>
       <w:r>
         <w:t>Context Diagram</w:t>
       </w:r>
-      <w:bookmarkEnd w:id="23"/>
+      <w:bookmarkEnd w:id="24"/>
     </w:p>
     <w:p>
       <w:pPr>
@@ -6593,10 +6191,10 @@
                     <pic:cNvPicPr/>
                   </pic:nvPicPr>
                   <pic:blipFill>
-                    <a:blip r:embed="rId15" cstate="print">
+                    <a:blip r:embed="rId16" cstate="print">
                       <a:extLst>
                         <a:ext uri="{28A0092B-C50C-407E-A947-70E740481C1C}">
-                          <a14:useLocalDpi xmlns="" xmlns:wpc="http://schemas.microsoft.com/office/word/2010/wordprocessingCanvas" xmlns:mc="http://schemas.openxmlformats.org/markup-compatibility/2006" xmlns:o="urn:schemas-microsoft-com:office:office" xmlns:v="urn:schemas-microsoft-com:vml" xmlns:wp14="http://schemas.microsoft.com/office/word/2010/wordprocessingDrawing" xmlns:w10="urn:schemas-microsoft-com:office:word" xmlns:w="http://schemas.openxmlformats.org/wordprocessingml/2006/main" xmlns:w14="http://schemas.microsoft.com/office/word/2010/wordml" xmlns:wpg="http://schemas.microsoft.com/office/word/2010/wordprocessingGroup" xmlns:wpi="http://schemas.microsoft.com/office/word/2010/wordprocessingInk" xmlns:wps="http://schemas.microsoft.com/office/word/2010/wordprocessingShape" xmlns:a14="http://schemas.microsoft.com/office/drawing/2010/main" val="0"/>
+                          <a14:useLocalDpi xmlns:a14="http://schemas.microsoft.com/office/drawing/2010/main" val="0"/>
                         </a:ext>
                       </a:extLst>
                     </a:blip>
@@ -6628,11 +6226,11 @@
           <w:numId w:val="46"/>
         </w:numPr>
       </w:pPr>
-      <w:bookmarkStart w:id="24" w:name="_Toc320368109"/>
+      <w:bookmarkStart w:id="25" w:name="_Toc320368109"/>
       <w:r>
         <w:t>Data Flow Diagram</w:t>
       </w:r>
-      <w:bookmarkEnd w:id="24"/>
+      <w:bookmarkEnd w:id="25"/>
     </w:p>
     <w:p>
       <w:pPr>
@@ -6660,10 +6258,10 @@
                     <pic:cNvPicPr/>
                   </pic:nvPicPr>
                   <pic:blipFill>
-                    <a:blip r:embed="rId16" cstate="print">
+                    <a:blip r:embed="rId17" cstate="print">
                       <a:extLst>
                         <a:ext uri="{28A0092B-C50C-407E-A947-70E740481C1C}">
-                          <a14:useLocalDpi xmlns="" xmlns:wpc="http://schemas.microsoft.com/office/word/2010/wordprocessingCanvas" xmlns:mc="http://schemas.openxmlformats.org/markup-compatibility/2006" xmlns:o="urn:schemas-microsoft-com:office:office" xmlns:v="urn:schemas-microsoft-com:vml" xmlns:wp14="http://schemas.microsoft.com/office/word/2010/wordprocessingDrawing" xmlns:w10="urn:schemas-microsoft-com:office:word" xmlns:w="http://schemas.openxmlformats.org/wordprocessingml/2006/main" xmlns:w14="http://schemas.microsoft.com/office/word/2010/wordml" xmlns:wpg="http://schemas.microsoft.com/office/word/2010/wordprocessingGroup" xmlns:wpi="http://schemas.microsoft.com/office/word/2010/wordprocessingInk" xmlns:wps="http://schemas.microsoft.com/office/word/2010/wordprocessingShape" xmlns:a14="http://schemas.microsoft.com/office/drawing/2010/main" val="0"/>
+                          <a14:useLocalDpi xmlns:a14="http://schemas.microsoft.com/office/drawing/2010/main" val="0"/>
                         </a:ext>
                       </a:extLst>
                     </a:blip>
@@ -6695,13 +6293,8 @@
           <w:numId w:val="46"/>
         </w:numPr>
       </w:pPr>
-      <w:proofErr w:type="gramStart"/>
-      <w:r>
-        <w:t>COMPLETE  DATA</w:t>
-      </w:r>
-      <w:proofErr w:type="gramEnd"/>
-      <w:r>
-        <w:t xml:space="preserve"> STRUCTURE</w:t>
+      <w:r>
+        <w:t>COMPLETE  DATA STRUCTURE</w:t>
       </w:r>
     </w:p>
     <w:p/>
@@ -6713,11 +6306,9 @@
           <w:numId w:val="46"/>
         </w:numPr>
       </w:pPr>
-      <w:proofErr w:type="gramStart"/>
       <w:r>
         <w:t>sECURITY  MECHANISM</w:t>
       </w:r>
-      <w:proofErr w:type="gramEnd"/>
     </w:p>
     <w:p>
       <w:pPr>
@@ -6843,7 +6434,7 @@
           <w:rFonts w:ascii="Arial" w:eastAsia="Arial" w:hAnsi="Arial" w:cs="Arial"/>
         </w:rPr>
       </w:pPr>
-      <w:hyperlink r:id="rId17" w:history="1">
+      <w:hyperlink r:id="rId18" w:history="1">
         <w:r>
           <w:rPr>
             <w:rStyle w:val="Hyperlink"/>
@@ -6865,7 +6456,7 @@
           <w:rFonts w:ascii="Arial" w:eastAsia="Arial" w:hAnsi="Arial" w:cs="Arial"/>
         </w:rPr>
       </w:pPr>
-      <w:hyperlink r:id="rId18" w:history="1">
+      <w:hyperlink r:id="rId19" w:history="1">
         <w:r>
           <w:rPr>
             <w:rStyle w:val="Hyperlink"/>
@@ -6887,7 +6478,7 @@
           <w:rFonts w:ascii="Arial" w:eastAsia="Arial" w:hAnsi="Arial" w:cs="Arial"/>
         </w:rPr>
       </w:pPr>
-      <w:hyperlink r:id="rId19" w:history="1">
+      <w:hyperlink r:id="rId20" w:history="1">
         <w:r>
           <w:rPr>
             <w:rStyle w:val="Hyperlink"/>
@@ -6909,7 +6500,7 @@
           <w:rFonts w:ascii="Arial" w:eastAsia="Arial" w:hAnsi="Arial" w:cs="Arial"/>
         </w:rPr>
       </w:pPr>
-      <w:hyperlink r:id="rId20" w:history="1">
+      <w:hyperlink r:id="rId21" w:history="1">
         <w:r>
           <w:rPr>
             <w:rStyle w:val="Hyperlink"/>
@@ -6931,7 +6522,7 @@
           <w:rFonts w:ascii="Arial" w:eastAsia="Arial" w:hAnsi="Arial" w:cs="Arial"/>
         </w:rPr>
       </w:pPr>
-      <w:hyperlink r:id="rId21" w:history="1">
+      <w:hyperlink r:id="rId22" w:history="1">
         <w:r>
           <w:rPr>
             <w:rStyle w:val="Hyperlink"/>
@@ -6953,7 +6544,7 @@
           <w:rFonts w:ascii="Arial" w:eastAsia="Arial" w:hAnsi="Arial" w:cs="Arial"/>
         </w:rPr>
       </w:pPr>
-      <w:hyperlink r:id="rId22" w:history="1">
+      <w:hyperlink r:id="rId23" w:history="1">
         <w:r>
           <w:rPr>
             <w:rStyle w:val="Hyperlink"/>
@@ -6975,7 +6566,7 @@
           <w:rFonts w:ascii="Arial" w:eastAsia="Arial" w:hAnsi="Arial" w:cs="Arial"/>
         </w:rPr>
       </w:pPr>
-      <w:hyperlink r:id="rId23" w:history="1">
+      <w:hyperlink r:id="rId24" w:history="1">
         <w:r>
           <w:rPr>
             <w:rStyle w:val="Hyperlink"/>
@@ -6997,7 +6588,7 @@
           <w:rFonts w:ascii="Arial" w:hAnsi="Arial" w:cs="Arial"/>
         </w:rPr>
       </w:pPr>
-      <w:hyperlink r:id="rId24" w:history="1">
+      <w:hyperlink r:id="rId25" w:history="1">
         <w:r>
           <w:rPr>
             <w:rStyle w:val="Hyperlink"/>
@@ -7049,16 +6640,8 @@
         <w:rPr>
           <w:rFonts w:ascii="Arial" w:hAnsi="Arial" w:cs="Arial"/>
         </w:rPr>
-        <w:t xml:space="preserve"> - E. R. </w:t>
-      </w:r>
-      <w:proofErr w:type="spellStart"/>
-      <w:r>
-        <w:rPr>
-          <w:rFonts w:ascii="Arial" w:hAnsi="Arial" w:cs="Arial"/>
-        </w:rPr>
-        <w:t>Balaguruswamy</w:t>
-      </w:r>
-      <w:proofErr w:type="spellEnd"/>
+        <w:t xml:space="preserve"> - E. R. Balaguruswamy</w:t>
+      </w:r>
     </w:p>
     <w:p>
       <w:pPr>
@@ -7070,7 +6653,7 @@
       </w:pPr>
     </w:p>
     <w:sectPr>
-      <w:footerReference w:type="default" r:id="rId25"/>
+      <w:footerReference w:type="default" r:id="rId26"/>
       <w:pgSz w:w="12240" w:h="15840"/>
       <w:pgMar w:top="1440" w:right="1440" w:bottom="1440" w:left="1440" w:header="720" w:footer="720" w:gutter="0"/>
       <w:pgBorders w:offsetFrom="page">
@@ -7089,7 +6672,7 @@
 </file>
 
 <file path=word/endnotes.xml><?xml version="1.0" encoding="utf-8"?>
-<w:endnotes xmlns:ve="http://schemas.openxmlformats.org/markup-compatibility/2006" xmlns:o="urn:schemas-microsoft-com:office:office" xmlns:r="http://schemas.openxmlformats.org/officeDocument/2006/relationships" xmlns:m="http://schemas.openxmlformats.org/officeDocument/2006/math" xmlns:v="urn:schemas-microsoft-com:vml" xmlns:wp="http://schemas.openxmlformats.org/drawingml/2006/wordprocessingDrawing" xmlns:w10="urn:schemas-microsoft-com:office:word" xmlns:w="http://schemas.openxmlformats.org/wordprocessingml/2006/main" xmlns:wne="http://schemas.microsoft.com/office/word/2006/wordml">
+<w:endnotes xmlns:wpc="http://schemas.microsoft.com/office/word/2010/wordprocessingCanvas" xmlns:mc="http://schemas.openxmlformats.org/markup-compatibility/2006" xmlns:o="urn:schemas-microsoft-com:office:office" xmlns:r="http://schemas.openxmlformats.org/officeDocument/2006/relationships" xmlns:m="http://schemas.openxmlformats.org/officeDocument/2006/math" xmlns:v="urn:schemas-microsoft-com:vml" xmlns:wp14="http://schemas.microsoft.com/office/word/2010/wordprocessingDrawing" xmlns:wp="http://schemas.openxmlformats.org/drawingml/2006/wordprocessingDrawing" xmlns:w10="urn:schemas-microsoft-com:office:word" xmlns:w="http://schemas.openxmlformats.org/wordprocessingml/2006/main" xmlns:w14="http://schemas.microsoft.com/office/word/2010/wordml" xmlns:wpg="http://schemas.microsoft.com/office/word/2010/wordprocessingGroup" xmlns:wpi="http://schemas.microsoft.com/office/word/2010/wordprocessingInk" xmlns:wne="http://schemas.microsoft.com/office/word/2006/wordml" xmlns:wps="http://schemas.microsoft.com/office/word/2010/wordprocessingShape" mc:Ignorable="w14 wp14">
   <w:endnote w:type="separator" w:id="-1">
     <w:p>
       <w:pPr>
@@ -7114,7 +6697,7 @@
 </file>
 
 <file path=word/footer1.xml><?xml version="1.0" encoding="utf-8"?>
-<w:ftr xmlns:ve="http://schemas.openxmlformats.org/markup-compatibility/2006" xmlns:o="urn:schemas-microsoft-com:office:office" xmlns:r="http://schemas.openxmlformats.org/officeDocument/2006/relationships" xmlns:m="http://schemas.openxmlformats.org/officeDocument/2006/math" xmlns:v="urn:schemas-microsoft-com:vml" xmlns:wp="http://schemas.openxmlformats.org/drawingml/2006/wordprocessingDrawing" xmlns:w10="urn:schemas-microsoft-com:office:word" xmlns:w="http://schemas.openxmlformats.org/wordprocessingml/2006/main" xmlns:wne="http://schemas.microsoft.com/office/word/2006/wordml">
+<w:ftr xmlns:wpc="http://schemas.microsoft.com/office/word/2010/wordprocessingCanvas" xmlns:mc="http://schemas.openxmlformats.org/markup-compatibility/2006" xmlns:o="urn:schemas-microsoft-com:office:office" xmlns:r="http://schemas.openxmlformats.org/officeDocument/2006/relationships" xmlns:m="http://schemas.openxmlformats.org/officeDocument/2006/math" xmlns:v="urn:schemas-microsoft-com:vml" xmlns:wp14="http://schemas.microsoft.com/office/word/2010/wordprocessingDrawing" xmlns:wp="http://schemas.openxmlformats.org/drawingml/2006/wordprocessingDrawing" xmlns:w10="urn:schemas-microsoft-com:office:word" xmlns:w="http://schemas.openxmlformats.org/wordprocessingml/2006/main" xmlns:w14="http://schemas.microsoft.com/office/word/2010/wordml" xmlns:wpg="http://schemas.microsoft.com/office/word/2010/wordprocessingGroup" xmlns:wpi="http://schemas.microsoft.com/office/word/2010/wordprocessingInk" xmlns:wne="http://schemas.microsoft.com/office/word/2006/wordml" xmlns:wps="http://schemas.microsoft.com/office/word/2010/wordprocessingShape" mc:Ignorable="w14 wp14">
   <w:sdt>
     <w:sdtPr>
       <w:id w:val="-757219047"/>
@@ -7134,14 +6717,27 @@
           <w:pStyle w:val="Footer"/>
           <w:jc w:val="center"/>
         </w:pPr>
-        <w:fldSimple w:instr=" PAGE   \* MERGEFORMAT ">
-          <w:r>
-            <w:rPr>
-              <w:noProof/>
-            </w:rPr>
-            <w:t>4</w:t>
-          </w:r>
-        </w:fldSimple>
+        <w:r>
+          <w:fldChar w:fldCharType="begin"/>
+        </w:r>
+        <w:r>
+          <w:instrText xml:space="preserve"> PAGE   \* MERGEFORMAT </w:instrText>
+        </w:r>
+        <w:r>
+          <w:fldChar w:fldCharType="separate"/>
+        </w:r>
+        <w:r>
+          <w:rPr>
+            <w:noProof/>
+          </w:rPr>
+          <w:t>9</w:t>
+        </w:r>
+        <w:r>
+          <w:rPr>
+            <w:noProof/>
+          </w:rPr>
+          <w:fldChar w:fldCharType="end"/>
+        </w:r>
       </w:p>
     </w:sdtContent>
   </w:sdt>
@@ -7154,7 +6750,7 @@
 </file>
 
 <file path=word/footnotes.xml><?xml version="1.0" encoding="utf-8"?>
-<w:footnotes xmlns:ve="http://schemas.openxmlformats.org/markup-compatibility/2006" xmlns:o="urn:schemas-microsoft-com:office:office" xmlns:r="http://schemas.openxmlformats.org/officeDocument/2006/relationships" xmlns:m="http://schemas.openxmlformats.org/officeDocument/2006/math" xmlns:v="urn:schemas-microsoft-com:vml" xmlns:wp="http://schemas.openxmlformats.org/drawingml/2006/wordprocessingDrawing" xmlns:w10="urn:schemas-microsoft-com:office:word" xmlns:w="http://schemas.openxmlformats.org/wordprocessingml/2006/main" xmlns:wne="http://schemas.microsoft.com/office/word/2006/wordml">
+<w:footnotes xmlns:wpc="http://schemas.microsoft.com/office/word/2010/wordprocessingCanvas" xmlns:mc="http://schemas.openxmlformats.org/markup-compatibility/2006" xmlns:o="urn:schemas-microsoft-com:office:office" xmlns:r="http://schemas.openxmlformats.org/officeDocument/2006/relationships" xmlns:m="http://schemas.openxmlformats.org/officeDocument/2006/math" xmlns:v="urn:schemas-microsoft-com:vml" xmlns:wp14="http://schemas.microsoft.com/office/word/2010/wordprocessingDrawing" xmlns:wp="http://schemas.openxmlformats.org/drawingml/2006/wordprocessingDrawing" xmlns:w10="urn:schemas-microsoft-com:office:word" xmlns:w="http://schemas.openxmlformats.org/wordprocessingml/2006/main" xmlns:w14="http://schemas.microsoft.com/office/word/2010/wordml" xmlns:wpg="http://schemas.microsoft.com/office/word/2010/wordprocessingGroup" xmlns:wpi="http://schemas.microsoft.com/office/word/2010/wordprocessingInk" xmlns:wne="http://schemas.microsoft.com/office/word/2006/wordml" xmlns:wps="http://schemas.microsoft.com/office/word/2010/wordprocessingShape" mc:Ignorable="w14 wp14">
   <w:footnote w:type="separator" w:id="-1">
     <w:p>
       <w:pPr>
@@ -7179,7 +6775,7 @@
 </file>
 
 <file path=word/numbering.xml><?xml version="1.0" encoding="utf-8"?>
-<w:numbering xmlns:ve="http://schemas.openxmlformats.org/markup-compatibility/2006" xmlns:o="urn:schemas-microsoft-com:office:office" xmlns:r="http://schemas.openxmlformats.org/officeDocument/2006/relationships" xmlns:m="http://schemas.openxmlformats.org/officeDocument/2006/math" xmlns:v="urn:schemas-microsoft-com:vml" xmlns:wp="http://schemas.openxmlformats.org/drawingml/2006/wordprocessingDrawing" xmlns:w10="urn:schemas-microsoft-com:office:word" xmlns:w="http://schemas.openxmlformats.org/wordprocessingml/2006/main" xmlns:wne="http://schemas.microsoft.com/office/word/2006/wordml">
+<w:numbering xmlns:wpc="http://schemas.microsoft.com/office/word/2010/wordprocessingCanvas" xmlns:mc="http://schemas.openxmlformats.org/markup-compatibility/2006" xmlns:o="urn:schemas-microsoft-com:office:office" xmlns:r="http://schemas.openxmlformats.org/officeDocument/2006/relationships" xmlns:m="http://schemas.openxmlformats.org/officeDocument/2006/math" xmlns:v="urn:schemas-microsoft-com:vml" xmlns:wp14="http://schemas.microsoft.com/office/word/2010/wordprocessingDrawing" xmlns:wp="http://schemas.openxmlformats.org/drawingml/2006/wordprocessingDrawing" xmlns:w10="urn:schemas-microsoft-com:office:word" xmlns:w="http://schemas.openxmlformats.org/wordprocessingml/2006/main" xmlns:w14="http://schemas.microsoft.com/office/word/2010/wordml" xmlns:wpg="http://schemas.microsoft.com/office/word/2010/wordprocessingGroup" xmlns:wpi="http://schemas.microsoft.com/office/word/2010/wordprocessingInk" xmlns:wne="http://schemas.microsoft.com/office/word/2006/wordml" xmlns:wps="http://schemas.microsoft.com/office/word/2010/wordprocessingShape" mc:Ignorable="w14 wp14">
   <w:numPicBullet w:numPicBulletId="0">
     <w:pict>
       <v:shapetype id="_x0000_t75" coordsize="21600,21600" o:spt="75" o:preferrelative="t" path="m@4@5l@4@11@9@11@9@5xe" filled="f" stroked="f">
@@ -7201,7 +6797,7 @@
         <v:path o:extrusionok="f" gradientshapeok="t" o:connecttype="rect"/>
         <o:lock v:ext="edit" aspectratio="t"/>
       </v:shapetype>
-      <v:shape id="_x0000_i1036" type="#_x0000_t75" style="width:11.55pt;height:11.55pt" o:bullet="t">
+      <v:shape id="_x0000_i1041" type="#_x0000_t75" style="width:11.45pt;height:11.45pt" o:bullet="t">
         <v:imagedata r:id="rId1" o:title="msoD"/>
       </v:shape>
     </w:pict>
@@ -12701,7 +12297,7 @@
 </file>
 
 <file path=word/styles.xml><?xml version="1.0" encoding="utf-8"?>
-<w:styles xmlns:r="http://schemas.openxmlformats.org/officeDocument/2006/relationships" xmlns:w="http://schemas.openxmlformats.org/wordprocessingml/2006/main">
+<w:styles xmlns:mc="http://schemas.openxmlformats.org/markup-compatibility/2006" xmlns:r="http://schemas.openxmlformats.org/officeDocument/2006/relationships" xmlns:w="http://schemas.openxmlformats.org/wordprocessingml/2006/main" xmlns:w14="http://schemas.microsoft.com/office/word/2010/wordml" mc:Ignorable="w14">
   <w:docDefaults>
     <w:rPrDefault>
       <w:rPr>
@@ -13097,7 +12693,6 @@
     <w:uiPriority w:val="99"/>
     <w:semiHidden/>
     <w:unhideWhenUsed/>
-    <w:qFormat/>
     <w:tblPr>
       <w:tblInd w:w="0" w:type="dxa"/>
       <w:tblCellMar>
@@ -14939,7 +14534,7 @@
 </file>
 
 <file path=customXml/itemProps1.xml><?xml version="1.0" encoding="utf-8"?>
-<ds:datastoreItem xmlns:ds="http://schemas.openxmlformats.org/officeDocument/2006/customXml" ds:itemID="{75BC65FB-3CA3-4276-8A2B-38899093D03B}">
+<ds:datastoreItem xmlns:ds="http://schemas.openxmlformats.org/officeDocument/2006/customXml" ds:itemID="{F3A2B335-31FC-4F83-ABD4-0D5E8EEDFC0C}">
   <ds:schemaRefs>
     <ds:schemaRef ds:uri="http://schemas.openxmlformats.org/officeDocument/2006/bibliography"/>
   </ds:schemaRefs>

</xml_diff>

<commit_message>
added complete functional req
</commit_message>
<xml_diff>
--- a/report/School Management System-synopsis.docx
+++ b/report/School Management System-synopsis.docx
@@ -4570,10 +4570,276 @@
       <w:r>
         <w:t xml:space="preserve"> </w:t>
       </w:r>
+      <w:r>
+        <w:t>Another security level should also be incorporated to make the system more secure.</w:t>
+      </w:r>
+    </w:p>
+    <w:p>
+      <w:pPr>
+        <w:rPr>
+          <w:b/>
+        </w:rPr>
+      </w:pPr>
+    </w:p>
+    <w:p>
+      <w:pPr>
+        <w:rPr>
+          <w:b/>
+        </w:rPr>
+      </w:pPr>
+      <w:r>
+        <w:rPr>
+          <w:b/>
+        </w:rPr>
+        <w:t>Output</w:t>
+      </w:r>
+    </w:p>
+    <w:p>
+      <w:pPr>
+        <w:ind w:left="360"/>
+      </w:pPr>
+      <w:r>
+        <w:t xml:space="preserve"> All data are secured and that can be used in future.</w:t>
+      </w:r>
+    </w:p>
+    <w:p>
+      <w:pPr>
+        <w:pStyle w:val="Heading4"/>
+      </w:pPr>
+      <w:r>
+        <w:t>Changing Password and Username</w:t>
+      </w:r>
+    </w:p>
+    <w:p>
+      <w:pPr>
+        <w:rPr>
+          <w:b/>
+        </w:rPr>
+      </w:pPr>
+      <w:r>
+        <w:rPr>
+          <w:b/>
+        </w:rPr>
+        <w:t>Introduction</w:t>
+      </w:r>
+    </w:p>
+    <w:p>
+      <w:r>
+        <w:t>Ch</w:t>
+      </w:r>
+      <w:r>
+        <w:t>ange existing username and password</w:t>
+      </w:r>
+    </w:p>
+    <w:p>
+      <w:pPr>
+        <w:rPr>
+          <w:b/>
+        </w:rPr>
+      </w:pPr>
+      <w:r>
+        <w:rPr>
+          <w:b/>
+        </w:rPr>
+        <w:t>Input</w:t>
+      </w:r>
+    </w:p>
+    <w:p>
+      <w:r>
+        <w:t>New username and password</w:t>
+      </w:r>
+    </w:p>
+    <w:p>
+      <w:pPr>
+        <w:rPr>
+          <w:b/>
+        </w:rPr>
+      </w:pPr>
+      <w:r>
+        <w:rPr>
+          <w:b/>
+        </w:rPr>
+        <w:t>Processing</w:t>
+      </w:r>
+    </w:p>
+    <w:p>
+      <w:r>
+        <w:t>Old</w:t>
+      </w:r>
+      <w:r>
+        <w:t xml:space="preserve"> username and password will be replaced by user provided n</w:t>
+      </w:r>
+      <w:r>
+        <w:t>ew username and password</w:t>
+      </w:r>
+      <w:r>
+        <w:t xml:space="preserve"> after authenticating.</w:t>
+      </w:r>
+    </w:p>
+    <w:p>
+      <w:pPr>
+        <w:rPr>
+          <w:b/>
+        </w:rPr>
+      </w:pPr>
+      <w:r>
+        <w:rPr>
+          <w:b/>
+        </w:rPr>
+        <w:t>Output</w:t>
+      </w:r>
+    </w:p>
+    <w:p>
+      <w:pPr>
+        <w:ind w:left="360"/>
+      </w:pPr>
+      <w:r>
+        <w:t>Password and Username can be changed according to the Employee requirement whenever they want to change for better security of the System.</w:t>
+      </w:r>
+    </w:p>
+    <w:p>
+      <w:pPr>
+        <w:pStyle w:val="Heading4"/>
+      </w:pPr>
+      <w:r>
+        <w:rPr>
+          <w:rStyle w:val="Heading4Char"/>
+        </w:rPr>
+        <w:tab/>
+      </w:r>
+      <w:r>
+        <w:t>M</w:t>
+      </w:r>
+      <w:r>
+        <w:t xml:space="preserve">ail Notification </w:t>
+      </w:r>
+    </w:p>
+    <w:p>
+      <w:pPr>
+        <w:rPr>
+          <w:b/>
+        </w:rPr>
+      </w:pPr>
+      <w:r>
+        <w:rPr>
+          <w:b/>
+        </w:rPr>
+        <w:t>Introduction</w:t>
+      </w:r>
+    </w:p>
+    <w:p>
+      <w:r>
+        <w:t>If holiday is declared suddenly, all students, teachers and employees are informed by sending them a mail.</w:t>
+      </w:r>
+    </w:p>
+    <w:p>
+      <w:pPr>
+        <w:rPr>
+          <w:b/>
+        </w:rPr>
+      </w:pPr>
+      <w:r>
+        <w:rPr>
+          <w:b/>
+        </w:rPr>
+        <w:t>Input</w:t>
+      </w:r>
+    </w:p>
+    <w:p>
+      <w:r>
+        <w:t>Student</w:t>
+      </w:r>
+      <w:r>
+        <w:t xml:space="preserve"> and </w:t>
+      </w:r>
+      <w:r>
+        <w:t>Teacher</w:t>
+      </w:r>
+      <w:r>
+        <w:t>’s</w:t>
+      </w:r>
+      <w:r>
+        <w:t xml:space="preserve"> name and </w:t>
+      </w:r>
+      <w:r>
+        <w:t>e</w:t>
+      </w:r>
+      <w:r>
+        <w:t>mail id.</w:t>
+      </w:r>
+    </w:p>
+    <w:p>
+      <w:pPr>
+        <w:rPr>
+          <w:b/>
+        </w:rPr>
+      </w:pPr>
+      <w:r>
+        <w:rPr>
+          <w:b/>
+        </w:rPr>
+        <w:t>Processing</w:t>
+      </w:r>
+    </w:p>
+    <w:p>
+      <w:r>
+        <w:t>E</w:t>
+      </w:r>
+      <w:r>
+        <w:t>mployee will enter the name</w:t>
+      </w:r>
+      <w:r>
+        <w:t>,</w:t>
+      </w:r>
+      <w:r>
+        <w:t xml:space="preserve"> e</w:t>
+      </w:r>
+      <w:r>
+        <w:t>mail id</w:t>
+      </w:r>
+      <w:r>
+        <w:t xml:space="preserve"> and reason of holidays</w:t>
+      </w:r>
+      <w:r>
+        <w:t xml:space="preserve"> in the SMS and </w:t>
+      </w:r>
+      <w:r>
+        <w:t>it</w:t>
+      </w:r>
+      <w:r>
+        <w:t xml:space="preserve"> will</w:t>
+      </w:r>
+      <w:r>
+        <w:t xml:space="preserve"> generate a message.</w:t>
+      </w:r>
+    </w:p>
+    <w:p>
+      <w:pPr>
+        <w:rPr>
+          <w:b/>
+        </w:rPr>
+      </w:pPr>
+      <w:r>
+        <w:rPr>
+          <w:b/>
+        </w:rPr>
+        <w:t>Output</w:t>
+      </w:r>
+    </w:p>
+    <w:p>
+      <w:r>
+        <w:t>Employee and Students get a message from SMS.</w:t>
+      </w:r>
+    </w:p>
+    <w:p>
+      <w:pPr>
+        <w:pStyle w:val="Heading4"/>
+      </w:pPr>
       <w:bookmarkStart w:id="13" w:name="_GoBack"/>
       <w:bookmarkEnd w:id="13"/>
       <w:r>
-        <w:t>Another security level should also be incorporated to make the system more secure.</w:t>
+        <w:lastRenderedPageBreak/>
+        <w:t>Exam Grade Details</w:t>
       </w:r>
     </w:p>
     <w:p>
@@ -4582,26 +4848,103 @@
           <w:b/>
         </w:rPr>
       </w:pPr>
-    </w:p>
-    <w:p>
-      <w:pPr>
+      <w:r>
         <w:rPr>
           <w:b/>
         </w:rPr>
-      </w:pPr>
-      <w:r>
+        <w:t>Introduction</w:t>
+      </w:r>
+    </w:p>
+    <w:p>
+      <w:r>
+        <w:t>Data sheets are prepared for individual class. And each datasheet is given via email to the student of the corresponding class.</w:t>
+      </w:r>
+    </w:p>
+    <w:p>
+      <w:pPr>
         <w:rPr>
           <w:b/>
         </w:rPr>
+      </w:pPr>
+      <w:r>
+        <w:rPr>
+          <w:b/>
+        </w:rPr>
+        <w:t>Input</w:t>
+      </w:r>
+    </w:p>
+    <w:p>
+      <w:pPr>
+        <w:rPr>
+          <w:b/>
+        </w:rPr>
+      </w:pPr>
+      <w:r>
+        <w:t>Student name, marks in individual subject, attendance, class performance</w:t>
+      </w:r>
+      <w:r>
+        <w:rPr>
+          <w:b/>
+        </w:rPr>
+        <w:t>.</w:t>
+      </w:r>
+    </w:p>
+    <w:p>
+      <w:pPr>
+        <w:rPr>
+          <w:b/>
+        </w:rPr>
+      </w:pPr>
+      <w:r>
+        <w:rPr>
+          <w:b/>
+        </w:rPr>
+        <w:t>Processing</w:t>
+      </w:r>
+    </w:p>
+    <w:p>
+      <w:pPr>
+        <w:rPr>
+          <w:b/>
+        </w:rPr>
+      </w:pPr>
+      <w:r>
+        <w:t>Grade card can be generated for individual students. Exam administrators would need to be able to view, update, delete, print and add grade details.</w:t>
+      </w:r>
+    </w:p>
+    <w:p>
+      <w:pPr>
+        <w:rPr>
+          <w:b/>
+        </w:rPr>
+      </w:pPr>
+      <w:r>
+        <w:rPr>
+          <w:b/>
+        </w:rPr>
         <w:t>Output</w:t>
       </w:r>
     </w:p>
     <w:p>
+      <w:r>
+        <w:t>A printed Grade card can be given to the student as well as a</w:t>
+      </w:r>
+      <w:r>
+        <w:t>n</w:t>
+      </w:r>
+      <w:r>
+        <w:t xml:space="preserve"> </w:t>
+      </w:r>
+      <w:r>
+        <w:t>email can be received by the student with Grade card.</w:t>
+      </w:r>
+    </w:p>
+    <w:p>
       <w:pPr>
         <w:ind w:left="360"/>
       </w:pPr>
       <w:r>
-        <w:t xml:space="preserve"> All data are secured and that can be used in future.</w:t>
+        <w:tab/>
       </w:r>
     </w:p>
     <w:p>
@@ -4609,7 +4952,7 @@
         <w:pStyle w:val="Heading4"/>
       </w:pPr>
       <w:r>
-        <w:t>Changing Password and Username</w:t>
+        <w:t>Fees Details</w:t>
       </w:r>
     </w:p>
     <w:p>
@@ -4627,10 +4970,7 @@
     </w:p>
     <w:p>
       <w:r>
-        <w:t>Ch</w:t>
-      </w:r>
-      <w:r>
-        <w:t>ange existing username and password</w:t>
+        <w:t>Fees details of all Students are kept and they are reminded after every 4 days after last date. Late Fee is also charged after last date.</w:t>
       </w:r>
     </w:p>
     <w:p>
@@ -4648,7 +4988,7 @@
     </w:p>
     <w:p>
       <w:r>
-        <w:t>New username and password</w:t>
+        <w:t>Student name, enrolment no, remaining fees, last date of deposit amount.</w:t>
       </w:r>
     </w:p>
     <w:p>
@@ -4665,424 +5005,7 @@
       </w:r>
     </w:p>
     <w:p>
-      <w:pPr>
-        <w:rPr>
-          <w:b/>
-        </w:rPr>
-      </w:pPr>
-    </w:p>
-    <w:p>
-      <w:pPr>
-        <w:rPr>
-          <w:b/>
-        </w:rPr>
-      </w:pPr>
-      <w:r>
-        <w:rPr>
-          <w:b/>
-        </w:rPr>
-        <w:t>Output</w:t>
-      </w:r>
-    </w:p>
-    <w:p>
-      <w:pPr>
-        <w:ind w:left="360"/>
-      </w:pPr>
-      <w:r>
-        <w:t>Password and Username can be changed according to the Employee requirement whenever they want to change for better security of the System.</w:t>
-      </w:r>
-    </w:p>
-    <w:p>
-      <w:pPr>
-        <w:pStyle w:val="Heading4"/>
-      </w:pPr>
-      <w:r>
-        <w:rPr>
-          <w:rStyle w:val="Heading4Char"/>
-        </w:rPr>
-        <w:tab/>
-      </w:r>
-      <w:r>
-        <w:t>M</w:t>
-      </w:r>
-      <w:r>
-        <w:t xml:space="preserve">ail Notification </w:t>
-      </w:r>
-    </w:p>
-    <w:p>
-      <w:pPr>
-        <w:rPr>
-          <w:b/>
-        </w:rPr>
-      </w:pPr>
-      <w:r>
-        <w:rPr>
-          <w:b/>
-        </w:rPr>
-        <w:t>Introduction</w:t>
-      </w:r>
-    </w:p>
-    <w:p>
-      <w:r>
-        <w:t>If holiday is declared suddenly, all students, teachers and employees are informed by sending them a mail.</w:t>
-      </w:r>
-    </w:p>
-    <w:p>
-      <w:pPr>
-        <w:rPr>
-          <w:b/>
-        </w:rPr>
-      </w:pPr>
-      <w:r>
-        <w:rPr>
-          <w:b/>
-        </w:rPr>
-        <w:t>Input</w:t>
-      </w:r>
-    </w:p>
-    <w:p>
-      <w:r>
-        <w:t>Student</w:t>
-      </w:r>
-      <w:r>
-        <w:t xml:space="preserve"> and </w:t>
-      </w:r>
-      <w:r>
-        <w:t>Teacher</w:t>
-      </w:r>
-      <w:r>
-        <w:t>’s</w:t>
-      </w:r>
-      <w:r>
-        <w:t xml:space="preserve"> name and </w:t>
-      </w:r>
-      <w:r>
-        <w:t>e</w:t>
-      </w:r>
-      <w:r>
-        <w:t>mail id.</w:t>
-      </w:r>
-    </w:p>
-    <w:p>
-      <w:pPr>
-        <w:rPr>
-          <w:b/>
-        </w:rPr>
-      </w:pPr>
-      <w:r>
-        <w:rPr>
-          <w:b/>
-        </w:rPr>
-        <w:t>Processing</w:t>
-      </w:r>
-    </w:p>
-    <w:p>
-      <w:r>
-        <w:t>E</w:t>
-      </w:r>
-      <w:r>
-        <w:t>mployee will enter the name</w:t>
-      </w:r>
-      <w:r>
-        <w:t>,</w:t>
-      </w:r>
-      <w:r>
-        <w:t xml:space="preserve"> e</w:t>
-      </w:r>
-      <w:r>
-        <w:t>mail id</w:t>
-      </w:r>
-      <w:r>
-        <w:t xml:space="preserve"> and reason of holidays</w:t>
-      </w:r>
-      <w:r>
-        <w:t xml:space="preserve"> in the SMS and </w:t>
-      </w:r>
-      <w:r>
-        <w:t>it</w:t>
-      </w:r>
-      <w:r>
-        <w:t xml:space="preserve"> will</w:t>
-      </w:r>
-      <w:r>
-        <w:t xml:space="preserve"> generate a message.</w:t>
-      </w:r>
-    </w:p>
-    <w:p>
-      <w:pPr>
-        <w:rPr>
-          <w:b/>
-        </w:rPr>
-      </w:pPr>
-      <w:r>
-        <w:rPr>
-          <w:b/>
-        </w:rPr>
-        <w:t>Output</w:t>
-      </w:r>
-    </w:p>
-    <w:p>
-      <w:r>
-        <w:t>Employee and Students get a message from SMS.</w:t>
-      </w:r>
-    </w:p>
-    <w:p>
-      <w:pPr>
-        <w:pStyle w:val="Heading4"/>
-      </w:pPr>
-      <w:r>
-        <w:lastRenderedPageBreak/>
-        <w:tab/>
-        <w:t xml:space="preserve">  Skill details</w:t>
-      </w:r>
-    </w:p>
-    <w:p>
-      <w:pPr>
-        <w:rPr>
-          <w:b/>
-          <w:color w:val="FF0000"/>
-        </w:rPr>
-      </w:pPr>
-      <w:r>
-        <w:rPr>
-          <w:b/>
-          <w:color w:val="FF0000"/>
-        </w:rPr>
-        <w:t>Introduction</w:t>
-      </w:r>
-    </w:p>
-    <w:p>
-      <w:pPr>
-        <w:rPr>
-          <w:b/>
-          <w:color w:val="FF0000"/>
-        </w:rPr>
-      </w:pPr>
-      <w:r>
-        <w:rPr>
-          <w:b/>
-          <w:color w:val="FF0000"/>
-        </w:rPr>
-        <w:t>Input</w:t>
-      </w:r>
-    </w:p>
-    <w:p>
-      <w:pPr>
-        <w:rPr>
-          <w:b/>
-          <w:color w:val="FF0000"/>
-        </w:rPr>
-      </w:pPr>
-      <w:r>
-        <w:rPr>
-          <w:b/>
-          <w:color w:val="FF0000"/>
-        </w:rPr>
-        <w:t>Processing</w:t>
-      </w:r>
-    </w:p>
-    <w:p>
-      <w:pPr>
-        <w:rPr>
-          <w:b/>
-          <w:color w:val="FF0000"/>
-        </w:rPr>
-      </w:pPr>
-      <w:r>
-        <w:rPr>
-          <w:b/>
-          <w:color w:val="FF0000"/>
-        </w:rPr>
-        <w:t>Output</w:t>
-      </w:r>
-    </w:p>
-    <w:p>
-      <w:pPr>
-        <w:ind w:left="360"/>
-        <w:rPr>
-          <w:color w:val="FF0000"/>
-        </w:rPr>
-      </w:pPr>
-      <w:r>
-        <w:rPr>
-          <w:color w:val="FF0000"/>
-        </w:rPr>
-        <w:t xml:space="preserve">It is common for Employees who are teacher, to frequently attain skills in a number of various disciplines. Thus it will be effective to have a system where we can add new skills to the database as well as displaying the skills possessed by an employee. </w:t>
-      </w:r>
-    </w:p>
-    <w:p>
-      <w:pPr>
-        <w:pStyle w:val="Heading4"/>
-      </w:pPr>
-      <w:r>
-        <w:t>Exam Grade Details</w:t>
-      </w:r>
-    </w:p>
-    <w:p>
-      <w:pPr>
-        <w:rPr>
-          <w:b/>
-        </w:rPr>
-      </w:pPr>
-      <w:r>
-        <w:rPr>
-          <w:b/>
-        </w:rPr>
-        <w:t>Introduction</w:t>
-      </w:r>
-    </w:p>
-    <w:p>
-      <w:r>
-        <w:t>Data sheets are prepared for individual class. And each datasheet is given via email to the student of the corresponding class.</w:t>
-      </w:r>
-    </w:p>
-    <w:p>
-      <w:pPr>
-        <w:rPr>
-          <w:b/>
-        </w:rPr>
-      </w:pPr>
-      <w:r>
-        <w:rPr>
-          <w:b/>
-        </w:rPr>
-        <w:t>Input</w:t>
-      </w:r>
-    </w:p>
-    <w:p>
-      <w:pPr>
-        <w:rPr>
-          <w:b/>
-        </w:rPr>
-      </w:pPr>
-      <w:r>
-        <w:t>Student name, marks in individual subject, attendance, class performance</w:t>
-      </w:r>
-      <w:r>
-        <w:rPr>
-          <w:b/>
-        </w:rPr>
-        <w:t>.</w:t>
-      </w:r>
-    </w:p>
-    <w:p>
-      <w:pPr>
-        <w:rPr>
-          <w:b/>
-        </w:rPr>
-      </w:pPr>
-      <w:r>
-        <w:rPr>
-          <w:b/>
-        </w:rPr>
-        <w:t>Processing</w:t>
-      </w:r>
-    </w:p>
-    <w:p>
-      <w:pPr>
-        <w:rPr>
-          <w:b/>
-        </w:rPr>
-      </w:pPr>
-      <w:r>
-        <w:t>Grade card can be generated for individual students. Exam administrators would need to be able to view, update, delete, print and add grade details.</w:t>
-      </w:r>
-    </w:p>
-    <w:p>
-      <w:pPr>
-        <w:rPr>
-          <w:b/>
-        </w:rPr>
-      </w:pPr>
-      <w:r>
-        <w:rPr>
-          <w:b/>
-        </w:rPr>
-        <w:t>Output</w:t>
-      </w:r>
-    </w:p>
-    <w:p>
-      <w:r>
-        <w:t>A printed Grade card can be given to the student as well as a</w:t>
-      </w:r>
-      <w:r>
-        <w:t>n</w:t>
-      </w:r>
-      <w:r>
-        <w:t xml:space="preserve"> </w:t>
-      </w:r>
-      <w:r>
-        <w:t>email can be received by the student with Grade card.</w:t>
-      </w:r>
-    </w:p>
-    <w:p>
-      <w:pPr>
-        <w:ind w:left="360"/>
-      </w:pPr>
-      <w:r>
-        <w:tab/>
-      </w:r>
-    </w:p>
-    <w:p>
-      <w:pPr>
-        <w:pStyle w:val="Heading4"/>
-      </w:pPr>
-      <w:r>
-        <w:t>Fees Details</w:t>
-      </w:r>
-    </w:p>
-    <w:p>
-      <w:pPr>
-        <w:rPr>
-          <w:b/>
-        </w:rPr>
-      </w:pPr>
-      <w:r>
-        <w:rPr>
-          <w:b/>
-        </w:rPr>
-        <w:t>Introduction</w:t>
-      </w:r>
-    </w:p>
-    <w:p>
-      <w:r>
-        <w:t>Fees details of all Students are kept and they are reminded after every 4 days after last date. Late Fee is also charged after last date.</w:t>
-      </w:r>
-    </w:p>
-    <w:p>
-      <w:pPr>
-        <w:rPr>
-          <w:b/>
-        </w:rPr>
-      </w:pPr>
-      <w:r>
-        <w:rPr>
-          <w:b/>
-        </w:rPr>
-        <w:t>Input</w:t>
-      </w:r>
-    </w:p>
-    <w:p>
-      <w:r>
-        <w:t>Student name, enrolment no, remaining fees, last date of deposit amount.</w:t>
-      </w:r>
-    </w:p>
-    <w:p>
-      <w:pPr>
-        <w:rPr>
-          <w:b/>
-        </w:rPr>
-      </w:pPr>
-      <w:r>
-        <w:rPr>
-          <w:b/>
-        </w:rPr>
-        <w:t>Processing</w:t>
-      </w:r>
-    </w:p>
-    <w:p>
-      <w:r>
-        <w:lastRenderedPageBreak/>
+      <w:r>
         <w:t>SMS automatically generates a message and send it to the student email id.</w:t>
       </w:r>
     </w:p>
@@ -5193,6 +5116,7 @@
           <w:color w:val="222222"/>
           <w:lang w:eastAsia="en-IN"/>
         </w:rPr>
+        <w:lastRenderedPageBreak/>
         <w:t xml:space="preserve">Framework: </w:t>
       </w:r>
       <w:r>
@@ -5393,7 +5317,6 @@
           <w:noProof/>
           <w:lang w:bidi="ar-SA"/>
         </w:rPr>
-        <w:lastRenderedPageBreak/>
         <w:drawing>
           <wp:inline distT="0" distB="0" distL="0" distR="0">
             <wp:extent cx="6593305" cy="2815389"/>
@@ -5456,6 +5379,7 @@
           <w:noProof/>
           <w:lang w:bidi="ar-SA"/>
         </w:rPr>
+        <w:lastRenderedPageBreak/>
         <w:drawing>
           <wp:inline distT="0" distB="0" distL="0" distR="0">
             <wp:extent cx="6535674" cy="1921008"/>
@@ -5523,7 +5447,6 @@
           <w:noProof/>
           <w:lang w:bidi="ar-SA"/>
         </w:rPr>
-        <w:lastRenderedPageBreak/>
         <w:drawing>
           <wp:inline distT="0" distB="0" distL="0" distR="0">
             <wp:extent cx="6673516" cy="4676273"/>
@@ -5577,6 +5500,7 @@
         <w:pStyle w:val="Heading2"/>
       </w:pPr>
       <w:r>
+        <w:lastRenderedPageBreak/>
         <w:t>Scope</w:t>
       </w:r>
     </w:p>
@@ -5641,7 +5565,6 @@
       </w:pPr>
       <w:bookmarkStart w:id="19" w:name="_Toc320368103"/>
       <w:r>
-        <w:lastRenderedPageBreak/>
         <w:t>Hardware Requirements</w:t>
       </w:r>
       <w:bookmarkEnd w:id="19"/>
@@ -6730,7 +6653,7 @@
           <w:rPr>
             <w:noProof/>
           </w:rPr>
-          <w:t>9</w:t>
+          <w:t>10</w:t>
         </w:r>
         <w:r>
           <w:rPr>
@@ -6797,7 +6720,7 @@
         <v:path o:extrusionok="f" gradientshapeok="t" o:connecttype="rect"/>
         <o:lock v:ext="edit" aspectratio="t"/>
       </v:shapetype>
-      <v:shape id="_x0000_i1041" type="#_x0000_t75" style="width:11.45pt;height:11.45pt" o:bullet="t">
+      <v:shape id="_x0000_i1043" type="#_x0000_t75" style="width:11.45pt;height:11.45pt" o:bullet="t">
         <v:imagedata r:id="rId1" o:title="msoD"/>
       </v:shape>
     </w:pict>
@@ -14534,7 +14457,7 @@
 </file>
 
 <file path=customXml/itemProps1.xml><?xml version="1.0" encoding="utf-8"?>
-<ds:datastoreItem xmlns:ds="http://schemas.openxmlformats.org/officeDocument/2006/customXml" ds:itemID="{F3A2B335-31FC-4F83-ABD4-0D5E8EEDFC0C}">
+<ds:datastoreItem xmlns:ds="http://schemas.openxmlformats.org/officeDocument/2006/customXml" ds:itemID="{5BE59789-C9CC-4AB7-8909-CF68C40C7BF3}">
   <ds:schemaRefs>
     <ds:schemaRef ds:uri="http://schemas.openxmlformats.org/officeDocument/2006/bibliography"/>
   </ds:schemaRefs>

</xml_diff>

<commit_message>
adding code and data structures
</commit_message>
<xml_diff>
--- a/report/School Management System-synopsis.docx
+++ b/report/School Management System-synopsis.docx
@@ -196,6 +196,7 @@
                         <w:bCs/>
                       </w:rPr>
                     </w:pPr>
+                    <w:proofErr w:type="spellStart"/>
                     <w:r>
                       <w:rPr>
                         <w:rFonts w:ascii="Times New Roman" w:eastAsiaTheme="minorHAnsi" w:hAnsi="Times New Roman" w:cs="Times New Roman"/>
@@ -205,7 +206,43 @@
                         <w:sz w:val="27"/>
                         <w:szCs w:val="27"/>
                       </w:rPr>
-                      <w:t>Susmita Podder( 105140695 )</w:t>
+                      <w:t>Susmita</w:t>
+                    </w:r>
+                    <w:proofErr w:type="spellEnd"/>
+                    <w:r>
+                      <w:rPr>
+                        <w:rFonts w:ascii="Times New Roman" w:eastAsiaTheme="minorHAnsi" w:hAnsi="Times New Roman" w:cs="Times New Roman"/>
+                        <w:b/>
+                        <w:bCs/>
+                        <w:color w:val="000000"/>
+                        <w:sz w:val="27"/>
+                        <w:szCs w:val="27"/>
+                      </w:rPr>
+                      <w:t xml:space="preserve"> </w:t>
+                    </w:r>
+                    <w:proofErr w:type="spellStart"/>
+                    <w:r>
+                      <w:rPr>
+                        <w:rFonts w:ascii="Times New Roman" w:eastAsiaTheme="minorHAnsi" w:hAnsi="Times New Roman" w:cs="Times New Roman"/>
+                        <w:b/>
+                        <w:bCs/>
+                        <w:color w:val="000000"/>
+                        <w:sz w:val="27"/>
+                        <w:szCs w:val="27"/>
+                      </w:rPr>
+                      <w:t>Podder</w:t>
+                    </w:r>
+                    <w:proofErr w:type="spellEnd"/>
+                    <w:r>
+                      <w:rPr>
+                        <w:rFonts w:ascii="Times New Roman" w:eastAsiaTheme="minorHAnsi" w:hAnsi="Times New Roman" w:cs="Times New Roman"/>
+                        <w:b/>
+                        <w:bCs/>
+                        <w:color w:val="000000"/>
+                        <w:sz w:val="27"/>
+                        <w:szCs w:val="27"/>
+                      </w:rPr>
+                      <w:t>( 105140695 )</w:t>
                     </w:r>
                   </w:p>
                 </w:tc>
@@ -3479,7 +3516,15 @@
                     <w:jc w:val="center"/>
                   </w:pPr>
                   <w:r>
-                    <w:t>If the student passed the interview then he/she can take admission in the school with a admission fees.</w:t>
+                    <w:t xml:space="preserve">If the student passed the interview then he/she can take admission in the school with </w:t>
+                  </w:r>
+                  <w:proofErr w:type="gramStart"/>
+                  <w:r>
+                    <w:t>a</w:t>
+                  </w:r>
+                  <w:proofErr w:type="gramEnd"/>
+                  <w:r>
+                    <w:t xml:space="preserve"> admission fees.</w:t>
                   </w:r>
                 </w:p>
               </w:tc>
@@ -5789,37 +5834,93 @@
     </w:p>
     <w:p>
       <w:r>
-        <w:t>Electric Supply office has Customers1 : N</w:t>
-      </w:r>
-    </w:p>
-    <w:p>
-      <w:r>
-        <w:t>Electric Supply office has Contractors1 : N</w:t>
-      </w:r>
-    </w:p>
-    <w:p>
-      <w:r>
-        <w:t>Electric Supply office has Employees1 : N</w:t>
-      </w:r>
-    </w:p>
-    <w:p>
-      <w:r>
-        <w:t>Customer does Requests 1 : N</w:t>
-      </w:r>
-    </w:p>
-    <w:p>
-      <w:r>
-        <w:t>Electric Supply serves Requests 1 : N</w:t>
-      </w:r>
-    </w:p>
-    <w:p>
-      <w:r>
-        <w:t>User uses Service Connection 1 : N</w:t>
-      </w:r>
-    </w:p>
-    <w:p>
-      <w:r>
-        <w:t>Employees provides Estimates M : N</w:t>
+        <w:t xml:space="preserve">Electric Supply office has </w:t>
+      </w:r>
+      <w:proofErr w:type="gramStart"/>
+      <w:r>
+        <w:t>Customers1 :</w:t>
+      </w:r>
+      <w:proofErr w:type="gramEnd"/>
+      <w:r>
+        <w:t xml:space="preserve"> N</w:t>
+      </w:r>
+    </w:p>
+    <w:p>
+      <w:r>
+        <w:t xml:space="preserve">Electric Supply office has </w:t>
+      </w:r>
+      <w:proofErr w:type="gramStart"/>
+      <w:r>
+        <w:t>Contractors1 :</w:t>
+      </w:r>
+      <w:proofErr w:type="gramEnd"/>
+      <w:r>
+        <w:t xml:space="preserve"> N</w:t>
+      </w:r>
+    </w:p>
+    <w:p>
+      <w:r>
+        <w:t xml:space="preserve">Electric Supply office has </w:t>
+      </w:r>
+      <w:proofErr w:type="gramStart"/>
+      <w:r>
+        <w:t>Employees1 :</w:t>
+      </w:r>
+      <w:proofErr w:type="gramEnd"/>
+      <w:r>
+        <w:t xml:space="preserve"> N</w:t>
+      </w:r>
+    </w:p>
+    <w:p>
+      <w:r>
+        <w:t xml:space="preserve">Customer does Requests </w:t>
+      </w:r>
+      <w:proofErr w:type="gramStart"/>
+      <w:r>
+        <w:t>1 :</w:t>
+      </w:r>
+      <w:proofErr w:type="gramEnd"/>
+      <w:r>
+        <w:t xml:space="preserve"> N</w:t>
+      </w:r>
+    </w:p>
+    <w:p>
+      <w:r>
+        <w:t xml:space="preserve">Electric Supply serves Requests </w:t>
+      </w:r>
+      <w:proofErr w:type="gramStart"/>
+      <w:r>
+        <w:t>1 :</w:t>
+      </w:r>
+      <w:proofErr w:type="gramEnd"/>
+      <w:r>
+        <w:t xml:space="preserve"> N</w:t>
+      </w:r>
+    </w:p>
+    <w:p>
+      <w:r>
+        <w:t xml:space="preserve">User uses Service Connection </w:t>
+      </w:r>
+      <w:proofErr w:type="gramStart"/>
+      <w:r>
+        <w:t>1 :</w:t>
+      </w:r>
+      <w:proofErr w:type="gramEnd"/>
+      <w:r>
+        <w:t xml:space="preserve"> N</w:t>
+      </w:r>
+    </w:p>
+    <w:p>
+      <w:r>
+        <w:t xml:space="preserve">Employees provides Estimates </w:t>
+      </w:r>
+      <w:proofErr w:type="gramStart"/>
+      <w:r>
+        <w:t>M :</w:t>
+      </w:r>
+      <w:proofErr w:type="gramEnd"/>
+      <w:r>
+        <w:t xml:space="preserve"> N</w:t>
       </w:r>
     </w:p>
     <w:p/>
@@ -6065,8 +6166,13 @@
         <w:pStyle w:val="Heading1"/>
         <w:ind w:left="720"/>
       </w:pPr>
-      <w:r>
-        <w:t>COMPLETE  DATA STRUCTURE</w:t>
+      <w:proofErr w:type="gramStart"/>
+      <w:r>
+        <w:t>COMPLETE  DATA</w:t>
+      </w:r>
+      <w:proofErr w:type="gramEnd"/>
+      <w:r>
+        <w:t xml:space="preserve"> STRUCTURE</w:t>
       </w:r>
     </w:p>
     <w:p>
@@ -6175,6 +6281,7 @@
                 <w:b/>
               </w:rPr>
             </w:pPr>
+            <w:proofErr w:type="spellStart"/>
             <w:r>
               <w:rPr>
                 <w:rFonts w:ascii="Consolas" w:hAnsi="Consolas" w:cs="Consolas"/>
@@ -6186,6 +6293,7 @@
               </w:rPr>
               <w:t>StudentInfo</w:t>
             </w:r>
+            <w:proofErr w:type="spellEnd"/>
           </w:p>
         </w:tc>
       </w:tr>
@@ -6246,6 +6354,7 @@
               </w:rPr>
               <w:t xml:space="preserve"> </w:t>
             </w:r>
+            <w:proofErr w:type="spellStart"/>
             <w:r>
               <w:rPr>
                 <w:rFonts w:ascii="Consolas" w:hAnsi="Consolas" w:cs="Consolas"/>
@@ -6266,6 +6375,7 @@
               </w:rPr>
               <w:t>Info</w:t>
             </w:r>
+            <w:proofErr w:type="spellEnd"/>
           </w:p>
           <w:p>
             <w:pPr>
@@ -6550,7 +6660,27 @@
                 <w:szCs w:val="19"/>
                 <w:lang w:bidi="ar-SA"/>
               </w:rPr>
-              <w:t xml:space="preserve"> bloodGroup { </w:t>
+              <w:t xml:space="preserve"> </w:t>
+            </w:r>
+            <w:proofErr w:type="spellStart"/>
+            <w:r>
+              <w:rPr>
+                <w:rFonts w:ascii="Consolas" w:hAnsi="Consolas" w:cs="Consolas"/>
+                <w:sz w:val="19"/>
+                <w:szCs w:val="19"/>
+                <w:lang w:bidi="ar-SA"/>
+              </w:rPr>
+              <w:t>bloodGroup</w:t>
+            </w:r>
+            <w:proofErr w:type="spellEnd"/>
+            <w:r>
+              <w:rPr>
+                <w:rFonts w:ascii="Consolas" w:hAnsi="Consolas" w:cs="Consolas"/>
+                <w:sz w:val="19"/>
+                <w:szCs w:val="19"/>
+                <w:lang w:bidi="ar-SA"/>
+              </w:rPr>
+              <w:t xml:space="preserve"> { </w:t>
             </w:r>
             <w:r>
               <w:rPr>
@@ -6834,6 +6964,7 @@
               </w:rPr>
               <w:t xml:space="preserve"> </w:t>
             </w:r>
+            <w:proofErr w:type="spellStart"/>
             <w:r>
               <w:rPr>
                 <w:rFonts w:ascii="Consolas" w:hAnsi="Consolas" w:cs="Consolas"/>
@@ -6844,23 +6975,44 @@
               </w:rPr>
               <w:t>DateTime</w:t>
             </w:r>
-            <w:r>
-              <w:rPr>
-                <w:rFonts w:ascii="Consolas" w:hAnsi="Consolas" w:cs="Consolas"/>
-                <w:sz w:val="19"/>
-                <w:szCs w:val="19"/>
-                <w:lang w:bidi="ar-SA"/>
-              </w:rPr>
-              <w:t xml:space="preserve"> admission</w:t>
-            </w:r>
-            <w:r>
-              <w:rPr>
-                <w:rFonts w:ascii="Consolas" w:hAnsi="Consolas" w:cs="Consolas"/>
-                <w:sz w:val="19"/>
-                <w:szCs w:val="19"/>
-                <w:lang w:bidi="ar-SA"/>
-              </w:rPr>
-              <w:t xml:space="preserve">Date { </w:t>
+            <w:proofErr w:type="spellEnd"/>
+            <w:r>
+              <w:rPr>
+                <w:rFonts w:ascii="Consolas" w:hAnsi="Consolas" w:cs="Consolas"/>
+                <w:sz w:val="19"/>
+                <w:szCs w:val="19"/>
+                <w:lang w:bidi="ar-SA"/>
+              </w:rPr>
+              <w:t xml:space="preserve"> </w:t>
+            </w:r>
+            <w:proofErr w:type="spellStart"/>
+            <w:r>
+              <w:rPr>
+                <w:rFonts w:ascii="Consolas" w:hAnsi="Consolas" w:cs="Consolas"/>
+                <w:sz w:val="19"/>
+                <w:szCs w:val="19"/>
+                <w:lang w:bidi="ar-SA"/>
+              </w:rPr>
+              <w:t>admission</w:t>
+            </w:r>
+            <w:r>
+              <w:rPr>
+                <w:rFonts w:ascii="Consolas" w:hAnsi="Consolas" w:cs="Consolas"/>
+                <w:sz w:val="19"/>
+                <w:szCs w:val="19"/>
+                <w:lang w:bidi="ar-SA"/>
+              </w:rPr>
+              <w:t>Date</w:t>
+            </w:r>
+            <w:proofErr w:type="spellEnd"/>
+            <w:r>
+              <w:rPr>
+                <w:rFonts w:ascii="Consolas" w:hAnsi="Consolas" w:cs="Consolas"/>
+                <w:sz w:val="19"/>
+                <w:szCs w:val="19"/>
+                <w:lang w:bidi="ar-SA"/>
+              </w:rPr>
+              <w:t xml:space="preserve"> { </w:t>
             </w:r>
             <w:r>
               <w:rPr>
@@ -6943,6 +7095,7 @@
               </w:rPr>
               <w:t xml:space="preserve"> </w:t>
             </w:r>
+            <w:proofErr w:type="spellStart"/>
             <w:r>
               <w:rPr>
                 <w:rFonts w:ascii="Consolas" w:hAnsi="Consolas" w:cs="Consolas"/>
@@ -6953,6 +7106,7 @@
               </w:rPr>
               <w:t>DateTime</w:t>
             </w:r>
+            <w:proofErr w:type="spellEnd"/>
             <w:r>
               <w:rPr>
                 <w:rFonts w:ascii="Consolas" w:hAnsi="Consolas" w:cs="Consolas"/>
@@ -7050,6 +7204,7 @@
                 <w:b/>
               </w:rPr>
             </w:pPr>
+            <w:proofErr w:type="spellStart"/>
             <w:r>
               <w:rPr>
                 <w:rFonts w:ascii="Consolas" w:hAnsi="Consolas" w:cs="Consolas"/>
@@ -7059,8 +7214,9 @@
                 <w:szCs w:val="19"/>
                 <w:lang w:bidi="ar-SA"/>
               </w:rPr>
-              <w:t>EventInfo</w:t>
-            </w:r>
+              <w:t>CourseInfo</w:t>
+            </w:r>
+            <w:proofErr w:type="spellEnd"/>
           </w:p>
         </w:tc>
       </w:tr>
@@ -7121,6 +7277,7 @@
               </w:rPr>
               <w:t xml:space="preserve"> </w:t>
             </w:r>
+            <w:proofErr w:type="spellStart"/>
             <w:r>
               <w:rPr>
                 <w:rFonts w:ascii="Consolas" w:hAnsi="Consolas" w:cs="Consolas"/>
@@ -7131,8 +7288,6 @@
               </w:rPr>
               <w:t>Course</w:t>
             </w:r>
-            <w:bookmarkStart w:id="27" w:name="_GoBack"/>
-            <w:bookmarkEnd w:id="27"/>
             <w:r>
               <w:rPr>
                 <w:rFonts w:ascii="Consolas" w:hAnsi="Consolas" w:cs="Consolas"/>
@@ -7143,6 +7298,7 @@
               </w:rPr>
               <w:t>Info</w:t>
             </w:r>
+            <w:proofErr w:type="spellEnd"/>
           </w:p>
           <w:p>
             <w:pPr>
@@ -7327,7 +7483,27 @@
                 <w:szCs w:val="19"/>
                 <w:lang w:bidi="ar-SA"/>
               </w:rPr>
-              <w:t xml:space="preserve"> eventTitle { </w:t>
+              <w:t xml:space="preserve"> </w:t>
+            </w:r>
+            <w:proofErr w:type="spellStart"/>
+            <w:r>
+              <w:rPr>
+                <w:rFonts w:ascii="Consolas" w:hAnsi="Consolas" w:cs="Consolas"/>
+                <w:sz w:val="19"/>
+                <w:szCs w:val="19"/>
+                <w:lang w:bidi="ar-SA"/>
+              </w:rPr>
+              <w:t>eventTitle</w:t>
+            </w:r>
+            <w:proofErr w:type="spellEnd"/>
+            <w:r>
+              <w:rPr>
+                <w:rFonts w:ascii="Consolas" w:hAnsi="Consolas" w:cs="Consolas"/>
+                <w:sz w:val="19"/>
+                <w:szCs w:val="19"/>
+                <w:lang w:bidi="ar-SA"/>
+              </w:rPr>
+              <w:t xml:space="preserve"> { </w:t>
             </w:r>
             <w:r>
               <w:rPr>
@@ -7410,6 +7586,7 @@
               </w:rPr>
               <w:t xml:space="preserve"> </w:t>
             </w:r>
+            <w:proofErr w:type="spellStart"/>
             <w:r>
               <w:rPr>
                 <w:rFonts w:ascii="Consolas" w:hAnsi="Consolas" w:cs="Consolas"/>
@@ -7420,14 +7597,35 @@
               </w:rPr>
               <w:t>DateTime</w:t>
             </w:r>
-            <w:r>
-              <w:rPr>
-                <w:rFonts w:ascii="Consolas" w:hAnsi="Consolas" w:cs="Consolas"/>
-                <w:sz w:val="19"/>
-                <w:szCs w:val="19"/>
-                <w:lang w:bidi="ar-SA"/>
-              </w:rPr>
-              <w:t xml:space="preserve"> eventDoe { </w:t>
+            <w:proofErr w:type="spellEnd"/>
+            <w:r>
+              <w:rPr>
+                <w:rFonts w:ascii="Consolas" w:hAnsi="Consolas" w:cs="Consolas"/>
+                <w:sz w:val="19"/>
+                <w:szCs w:val="19"/>
+                <w:lang w:bidi="ar-SA"/>
+              </w:rPr>
+              <w:t xml:space="preserve"> </w:t>
+            </w:r>
+            <w:proofErr w:type="spellStart"/>
+            <w:r>
+              <w:rPr>
+                <w:rFonts w:ascii="Consolas" w:hAnsi="Consolas" w:cs="Consolas"/>
+                <w:sz w:val="19"/>
+                <w:szCs w:val="19"/>
+                <w:lang w:bidi="ar-SA"/>
+              </w:rPr>
+              <w:t>eventDoe</w:t>
+            </w:r>
+            <w:proofErr w:type="spellEnd"/>
+            <w:r>
+              <w:rPr>
+                <w:rFonts w:ascii="Consolas" w:hAnsi="Consolas" w:cs="Consolas"/>
+                <w:sz w:val="19"/>
+                <w:szCs w:val="19"/>
+                <w:lang w:bidi="ar-SA"/>
+              </w:rPr>
+              <w:t xml:space="preserve"> { </w:t>
             </w:r>
             <w:r>
               <w:rPr>
@@ -7527,7 +7725,27 @@
                 <w:szCs w:val="19"/>
                 <w:lang w:bidi="ar-SA"/>
               </w:rPr>
-              <w:t xml:space="preserve"> eventVenue { </w:t>
+              <w:t xml:space="preserve"> </w:t>
+            </w:r>
+            <w:proofErr w:type="spellStart"/>
+            <w:r>
+              <w:rPr>
+                <w:rFonts w:ascii="Consolas" w:hAnsi="Consolas" w:cs="Consolas"/>
+                <w:sz w:val="19"/>
+                <w:szCs w:val="19"/>
+                <w:lang w:bidi="ar-SA"/>
+              </w:rPr>
+              <w:t>eventVenue</w:t>
+            </w:r>
+            <w:proofErr w:type="spellEnd"/>
+            <w:r>
+              <w:rPr>
+                <w:rFonts w:ascii="Consolas" w:hAnsi="Consolas" w:cs="Consolas"/>
+                <w:sz w:val="19"/>
+                <w:szCs w:val="19"/>
+                <w:lang w:bidi="ar-SA"/>
+              </w:rPr>
+              <w:t xml:space="preserve"> { </w:t>
             </w:r>
             <w:r>
               <w:rPr>
@@ -7627,7 +7845,27 @@
                 <w:szCs w:val="19"/>
                 <w:lang w:bidi="ar-SA"/>
               </w:rPr>
-              <w:t xml:space="preserve"> eventGoal { </w:t>
+              <w:t xml:space="preserve"> </w:t>
+            </w:r>
+            <w:proofErr w:type="spellStart"/>
+            <w:r>
+              <w:rPr>
+                <w:rFonts w:ascii="Consolas" w:hAnsi="Consolas" w:cs="Consolas"/>
+                <w:sz w:val="19"/>
+                <w:szCs w:val="19"/>
+                <w:lang w:bidi="ar-SA"/>
+              </w:rPr>
+              <w:t>eventGoal</w:t>
+            </w:r>
+            <w:proofErr w:type="spellEnd"/>
+            <w:r>
+              <w:rPr>
+                <w:rFonts w:ascii="Consolas" w:hAnsi="Consolas" w:cs="Consolas"/>
+                <w:sz w:val="19"/>
+                <w:szCs w:val="19"/>
+                <w:lang w:bidi="ar-SA"/>
+              </w:rPr>
+              <w:t xml:space="preserve"> { </w:t>
             </w:r>
             <w:r>
               <w:rPr>
@@ -7717,6 +7955,7 @@
                 <w:b/>
               </w:rPr>
             </w:pPr>
+            <w:proofErr w:type="spellStart"/>
             <w:r>
               <w:rPr>
                 <w:rFonts w:ascii="Consolas" w:hAnsi="Consolas" w:cs="Consolas"/>
@@ -7728,6 +7967,7 @@
               </w:rPr>
               <w:t>ExpenseInfo</w:t>
             </w:r>
+            <w:proofErr w:type="spellEnd"/>
           </w:p>
         </w:tc>
       </w:tr>
@@ -7788,6 +8028,7 @@
               </w:rPr>
               <w:t xml:space="preserve"> </w:t>
             </w:r>
+            <w:proofErr w:type="spellStart"/>
             <w:r>
               <w:rPr>
                 <w:rFonts w:ascii="Consolas" w:hAnsi="Consolas" w:cs="Consolas"/>
@@ -7798,6 +8039,7 @@
               </w:rPr>
               <w:t>ExpenseInfo</w:t>
             </w:r>
+            <w:proofErr w:type="spellEnd"/>
           </w:p>
           <w:p>
             <w:pPr>
@@ -8065,6 +8307,7 @@
               </w:rPr>
               <w:t xml:space="preserve"> </w:t>
             </w:r>
+            <w:proofErr w:type="spellStart"/>
             <w:r>
               <w:rPr>
                 <w:rFonts w:ascii="Consolas" w:hAnsi="Consolas" w:cs="Consolas"/>
@@ -8075,6 +8318,7 @@
               </w:rPr>
               <w:t>DateTime</w:t>
             </w:r>
+            <w:proofErr w:type="spellEnd"/>
             <w:r>
               <w:rPr>
                 <w:rFonts w:ascii="Consolas" w:hAnsi="Consolas" w:cs="Consolas"/>
@@ -8182,7 +8426,27 @@
                 <w:szCs w:val="19"/>
                 <w:lang w:bidi="ar-SA"/>
               </w:rPr>
-              <w:t xml:space="preserve"> expensed_by { </w:t>
+              <w:t xml:space="preserve"> </w:t>
+            </w:r>
+            <w:proofErr w:type="spellStart"/>
+            <w:r>
+              <w:rPr>
+                <w:rFonts w:ascii="Consolas" w:hAnsi="Consolas" w:cs="Consolas"/>
+                <w:sz w:val="19"/>
+                <w:szCs w:val="19"/>
+                <w:lang w:bidi="ar-SA"/>
+              </w:rPr>
+              <w:t>expensed_by</w:t>
+            </w:r>
+            <w:proofErr w:type="spellEnd"/>
+            <w:r>
+              <w:rPr>
+                <w:rFonts w:ascii="Consolas" w:hAnsi="Consolas" w:cs="Consolas"/>
+                <w:sz w:val="19"/>
+                <w:szCs w:val="19"/>
+                <w:lang w:bidi="ar-SA"/>
+              </w:rPr>
+              <w:t xml:space="preserve"> { </w:t>
             </w:r>
             <w:r>
               <w:rPr>
@@ -8372,6 +8636,7 @@
                 <w:b/>
               </w:rPr>
             </w:pPr>
+            <w:proofErr w:type="spellStart"/>
             <w:r>
               <w:rPr>
                 <w:rFonts w:ascii="Consolas" w:hAnsi="Consolas" w:cs="Consolas"/>
@@ -8383,6 +8648,7 @@
               </w:rPr>
               <w:t>FundInfo</w:t>
             </w:r>
+            <w:proofErr w:type="spellEnd"/>
           </w:p>
         </w:tc>
       </w:tr>
@@ -8443,6 +8709,7 @@
               </w:rPr>
               <w:t xml:space="preserve"> </w:t>
             </w:r>
+            <w:proofErr w:type="spellStart"/>
             <w:r>
               <w:rPr>
                 <w:rFonts w:ascii="Consolas" w:hAnsi="Consolas" w:cs="Consolas"/>
@@ -8453,6 +8720,7 @@
               </w:rPr>
               <w:t>FundInfo</w:t>
             </w:r>
+            <w:proofErr w:type="spellEnd"/>
           </w:p>
           <w:p>
             <w:pPr>
@@ -8637,7 +8905,27 @@
                 <w:szCs w:val="19"/>
                 <w:lang w:bidi="ar-SA"/>
               </w:rPr>
-              <w:t xml:space="preserve"> wellwisher_name { </w:t>
+              <w:t xml:space="preserve"> </w:t>
+            </w:r>
+            <w:proofErr w:type="spellStart"/>
+            <w:r>
+              <w:rPr>
+                <w:rFonts w:ascii="Consolas" w:hAnsi="Consolas" w:cs="Consolas"/>
+                <w:sz w:val="19"/>
+                <w:szCs w:val="19"/>
+                <w:lang w:bidi="ar-SA"/>
+              </w:rPr>
+              <w:t>wellwisher_name</w:t>
+            </w:r>
+            <w:proofErr w:type="spellEnd"/>
+            <w:r>
+              <w:rPr>
+                <w:rFonts w:ascii="Consolas" w:hAnsi="Consolas" w:cs="Consolas"/>
+                <w:sz w:val="19"/>
+                <w:szCs w:val="19"/>
+                <w:lang w:bidi="ar-SA"/>
+              </w:rPr>
+              <w:t xml:space="preserve"> { </w:t>
             </w:r>
             <w:r>
               <w:rPr>
@@ -8820,6 +9108,7 @@
               </w:rPr>
               <w:t xml:space="preserve"> </w:t>
             </w:r>
+            <w:proofErr w:type="spellStart"/>
             <w:r>
               <w:rPr>
                 <w:rFonts w:ascii="Consolas" w:hAnsi="Consolas" w:cs="Consolas"/>
@@ -8830,14 +9119,35 @@
               </w:rPr>
               <w:t>DateTime</w:t>
             </w:r>
-            <w:r>
-              <w:rPr>
-                <w:rFonts w:ascii="Consolas" w:hAnsi="Consolas" w:cs="Consolas"/>
-                <w:sz w:val="19"/>
-                <w:szCs w:val="19"/>
-                <w:lang w:bidi="ar-SA"/>
-              </w:rPr>
-              <w:t xml:space="preserve"> dod { </w:t>
+            <w:proofErr w:type="spellEnd"/>
+            <w:r>
+              <w:rPr>
+                <w:rFonts w:ascii="Consolas" w:hAnsi="Consolas" w:cs="Consolas"/>
+                <w:sz w:val="19"/>
+                <w:szCs w:val="19"/>
+                <w:lang w:bidi="ar-SA"/>
+              </w:rPr>
+              <w:t xml:space="preserve"> </w:t>
+            </w:r>
+            <w:proofErr w:type="spellStart"/>
+            <w:r>
+              <w:rPr>
+                <w:rFonts w:ascii="Consolas" w:hAnsi="Consolas" w:cs="Consolas"/>
+                <w:sz w:val="19"/>
+                <w:szCs w:val="19"/>
+                <w:lang w:bidi="ar-SA"/>
+              </w:rPr>
+              <w:t>dod</w:t>
+            </w:r>
+            <w:proofErr w:type="spellEnd"/>
+            <w:r>
+              <w:rPr>
+                <w:rFonts w:ascii="Consolas" w:hAnsi="Consolas" w:cs="Consolas"/>
+                <w:sz w:val="19"/>
+                <w:szCs w:val="19"/>
+                <w:lang w:bidi="ar-SA"/>
+              </w:rPr>
+              <w:t xml:space="preserve"> { </w:t>
             </w:r>
             <w:r>
               <w:rPr>
@@ -8937,7 +9247,27 @@
                 <w:szCs w:val="19"/>
                 <w:lang w:bidi="ar-SA"/>
               </w:rPr>
-              <w:t xml:space="preserve"> received_by { </w:t>
+              <w:t xml:space="preserve"> </w:t>
+            </w:r>
+            <w:proofErr w:type="spellStart"/>
+            <w:r>
+              <w:rPr>
+                <w:rFonts w:ascii="Consolas" w:hAnsi="Consolas" w:cs="Consolas"/>
+                <w:sz w:val="19"/>
+                <w:szCs w:val="19"/>
+                <w:lang w:bidi="ar-SA"/>
+              </w:rPr>
+              <w:t>received_by</w:t>
+            </w:r>
+            <w:proofErr w:type="spellEnd"/>
+            <w:r>
+              <w:rPr>
+                <w:rFonts w:ascii="Consolas" w:hAnsi="Consolas" w:cs="Consolas"/>
+                <w:sz w:val="19"/>
+                <w:szCs w:val="19"/>
+                <w:lang w:bidi="ar-SA"/>
+              </w:rPr>
+              <w:t xml:space="preserve"> { </w:t>
             </w:r>
             <w:r>
               <w:rPr>
@@ -9127,6 +9457,7 @@
                 <w:b/>
               </w:rPr>
             </w:pPr>
+            <w:proofErr w:type="spellStart"/>
             <w:r>
               <w:rPr>
                 <w:rFonts w:ascii="Consolas" w:hAnsi="Consolas" w:cs="Consolas"/>
@@ -9136,8 +9467,20 @@
                 <w:szCs w:val="19"/>
                 <w:lang w:bidi="ar-SA"/>
               </w:rPr>
-              <w:t>MemberInfo</w:t>
-            </w:r>
+              <w:t>Faculty</w:t>
+            </w:r>
+            <w:r>
+              <w:rPr>
+                <w:rFonts w:ascii="Consolas" w:hAnsi="Consolas" w:cs="Consolas"/>
+                <w:b/>
+                <w:color w:val="2B91AF"/>
+                <w:sz w:val="19"/>
+                <w:szCs w:val="19"/>
+                <w:lang w:bidi="ar-SA"/>
+              </w:rPr>
+              <w:t>Info</w:t>
+            </w:r>
+            <w:proofErr w:type="spellEnd"/>
           </w:p>
         </w:tc>
       </w:tr>
@@ -9198,6 +9541,7 @@
               </w:rPr>
               <w:t xml:space="preserve"> </w:t>
             </w:r>
+            <w:proofErr w:type="spellStart"/>
             <w:r>
               <w:rPr>
                 <w:rFonts w:ascii="Consolas" w:hAnsi="Consolas" w:cs="Consolas"/>
@@ -9206,8 +9550,19 @@
                 <w:szCs w:val="19"/>
                 <w:lang w:bidi="ar-SA"/>
               </w:rPr>
-              <w:t>MemberInfo</w:t>
-            </w:r>
+              <w:t>Faculty</w:t>
+            </w:r>
+            <w:r>
+              <w:rPr>
+                <w:rFonts w:ascii="Consolas" w:hAnsi="Consolas" w:cs="Consolas"/>
+                <w:color w:val="2B91AF"/>
+                <w:sz w:val="19"/>
+                <w:szCs w:val="19"/>
+                <w:lang w:bidi="ar-SA"/>
+              </w:rPr>
+              <w:t>Info</w:t>
+            </w:r>
+            <w:proofErr w:type="spellEnd"/>
           </w:p>
           <w:p>
             <w:pPr>
@@ -9475,6 +9830,7 @@
               </w:rPr>
               <w:t xml:space="preserve"> </w:t>
             </w:r>
+            <w:proofErr w:type="spellStart"/>
             <w:r>
               <w:rPr>
                 <w:rFonts w:ascii="Consolas" w:hAnsi="Consolas" w:cs="Consolas"/>
@@ -9485,14 +9841,35 @@
               </w:rPr>
               <w:t>DateTime</w:t>
             </w:r>
-            <w:r>
-              <w:rPr>
-                <w:rFonts w:ascii="Consolas" w:hAnsi="Consolas" w:cs="Consolas"/>
-                <w:sz w:val="19"/>
-                <w:szCs w:val="19"/>
-                <w:lang w:bidi="ar-SA"/>
-              </w:rPr>
-              <w:t xml:space="preserve"> doj { </w:t>
+            <w:proofErr w:type="spellEnd"/>
+            <w:r>
+              <w:rPr>
+                <w:rFonts w:ascii="Consolas" w:hAnsi="Consolas" w:cs="Consolas"/>
+                <w:sz w:val="19"/>
+                <w:szCs w:val="19"/>
+                <w:lang w:bidi="ar-SA"/>
+              </w:rPr>
+              <w:t xml:space="preserve"> </w:t>
+            </w:r>
+            <w:proofErr w:type="spellStart"/>
+            <w:r>
+              <w:rPr>
+                <w:rFonts w:ascii="Consolas" w:hAnsi="Consolas" w:cs="Consolas"/>
+                <w:sz w:val="19"/>
+                <w:szCs w:val="19"/>
+                <w:lang w:bidi="ar-SA"/>
+              </w:rPr>
+              <w:t>doj</w:t>
+            </w:r>
+            <w:proofErr w:type="spellEnd"/>
+            <w:r>
+              <w:rPr>
+                <w:rFonts w:ascii="Consolas" w:hAnsi="Consolas" w:cs="Consolas"/>
+                <w:sz w:val="19"/>
+                <w:szCs w:val="19"/>
+                <w:lang w:bidi="ar-SA"/>
+              </w:rPr>
+              <w:t xml:space="preserve"> { </w:t>
             </w:r>
             <w:r>
               <w:rPr>
@@ -9540,8 +9917,6 @@
               <w:adjustRightInd w:val="0"/>
               <w:rPr>
                 <w:rFonts w:ascii="Consolas" w:hAnsi="Consolas" w:cs="Consolas"/>
-                <w:i/>
-                <w:iCs/>
                 <w:sz w:val="19"/>
                 <w:szCs w:val="19"/>
                 <w:lang w:bidi="ar-SA"/>
@@ -9647,6 +10022,21 @@
                 <w:lang w:bidi="ar-SA"/>
               </w:rPr>
             </w:pPr>
+          </w:p>
+          <w:p>
+            <w:pPr>
+              <w:autoSpaceDE w:val="0"/>
+              <w:autoSpaceDN w:val="0"/>
+              <w:adjustRightInd w:val="0"/>
+              <w:spacing w:before="0"/>
+              <w:rPr>
+                <w:rFonts w:ascii="Consolas" w:hAnsi="Consolas" w:cs="Consolas"/>
+                <w:color w:val="0000FF"/>
+                <w:sz w:val="19"/>
+                <w:szCs w:val="19"/>
+                <w:lang w:bidi="ar-SA"/>
+              </w:rPr>
+            </w:pPr>
             <w:r>
               <w:rPr>
                 <w:rFonts w:ascii="Consolas" w:hAnsi="Consolas" w:cs="Consolas"/>
@@ -9669,6 +10059,7 @@
             <w:r>
               <w:rPr>
                 <w:rFonts w:ascii="Consolas" w:hAnsi="Consolas" w:cs="Consolas"/>
+                <w:color w:val="0000FF"/>
                 <w:sz w:val="19"/>
                 <w:szCs w:val="19"/>
                 <w:lang w:bidi="ar-SA"/>
@@ -9688,11 +10079,31 @@
             <w:r>
               <w:rPr>
                 <w:rFonts w:ascii="Consolas" w:hAnsi="Consolas" w:cs="Consolas"/>
-                <w:sz w:val="19"/>
-                <w:szCs w:val="19"/>
-                <w:lang w:bidi="ar-SA"/>
-              </w:rPr>
-              <w:t xml:space="preserve"> phone { </w:t>
+                <w:color w:val="0000FF"/>
+                <w:sz w:val="19"/>
+                <w:szCs w:val="19"/>
+                <w:lang w:bidi="ar-SA"/>
+              </w:rPr>
+              <w:t xml:space="preserve"> </w:t>
+            </w:r>
+            <w:r>
+              <w:rPr>
+                <w:rFonts w:ascii="Consolas" w:hAnsi="Consolas" w:cs="Consolas"/>
+                <w:sz w:val="19"/>
+                <w:szCs w:val="19"/>
+                <w:lang w:bidi="ar-SA"/>
+              </w:rPr>
+              <w:t>phone</w:t>
+            </w:r>
+            <w:r>
+              <w:rPr>
+                <w:rFonts w:ascii="Consolas" w:hAnsi="Consolas" w:cs="Consolas"/>
+                <w:color w:val="0000FF"/>
+                <w:sz w:val="19"/>
+                <w:szCs w:val="19"/>
+                <w:lang w:bidi="ar-SA"/>
+              </w:rPr>
+              <w:t xml:space="preserve"> { </w:t>
             </w:r>
             <w:r>
               <w:rPr>
@@ -9707,6 +10118,7 @@
             <w:r>
               <w:rPr>
                 <w:rFonts w:ascii="Consolas" w:hAnsi="Consolas" w:cs="Consolas"/>
+                <w:color w:val="0000FF"/>
                 <w:sz w:val="19"/>
                 <w:szCs w:val="19"/>
                 <w:lang w:bidi="ar-SA"/>
@@ -9726,11 +10138,302 @@
             <w:r>
               <w:rPr>
                 <w:rFonts w:ascii="Consolas" w:hAnsi="Consolas" w:cs="Consolas"/>
-                <w:sz w:val="19"/>
-                <w:szCs w:val="19"/>
-                <w:lang w:bidi="ar-SA"/>
-              </w:rPr>
-              <w:t xml:space="preserve">; }      </w:t>
+                <w:color w:val="0000FF"/>
+                <w:sz w:val="19"/>
+                <w:szCs w:val="19"/>
+                <w:lang w:bidi="ar-SA"/>
+              </w:rPr>
+              <w:t xml:space="preserve">; } </w:t>
+            </w:r>
+          </w:p>
+          <w:p>
+            <w:pPr>
+              <w:autoSpaceDE w:val="0"/>
+              <w:autoSpaceDN w:val="0"/>
+              <w:adjustRightInd w:val="0"/>
+              <w:spacing w:before="0"/>
+              <w:rPr>
+                <w:rFonts w:ascii="Consolas" w:hAnsi="Consolas" w:cs="Consolas"/>
+                <w:color w:val="0000FF"/>
+                <w:sz w:val="19"/>
+                <w:szCs w:val="19"/>
+                <w:lang w:bidi="ar-SA"/>
+              </w:rPr>
+            </w:pPr>
+          </w:p>
+          <w:p>
+            <w:pPr>
+              <w:autoSpaceDE w:val="0"/>
+              <w:autoSpaceDN w:val="0"/>
+              <w:adjustRightInd w:val="0"/>
+              <w:spacing w:before="0"/>
+              <w:rPr>
+                <w:rFonts w:ascii="Consolas" w:hAnsi="Consolas" w:cs="Consolas"/>
+                <w:sz w:val="19"/>
+                <w:szCs w:val="19"/>
+                <w:lang w:bidi="ar-SA"/>
+              </w:rPr>
+            </w:pPr>
+            <w:r>
+              <w:rPr>
+                <w:rFonts w:ascii="Consolas" w:hAnsi="Consolas" w:cs="Consolas"/>
+                <w:color w:val="0000FF"/>
+                <w:sz w:val="19"/>
+                <w:szCs w:val="19"/>
+                <w:lang w:bidi="ar-SA"/>
+              </w:rPr>
+              <w:t xml:space="preserve">        </w:t>
+            </w:r>
+            <w:r>
+              <w:rPr>
+                <w:rFonts w:ascii="Consolas" w:hAnsi="Consolas" w:cs="Consolas"/>
+                <w:color w:val="0000FF"/>
+                <w:sz w:val="19"/>
+                <w:szCs w:val="19"/>
+                <w:lang w:bidi="ar-SA"/>
+              </w:rPr>
+              <w:t>public</w:t>
+            </w:r>
+            <w:r>
+              <w:rPr>
+                <w:rFonts w:ascii="Consolas" w:hAnsi="Consolas" w:cs="Consolas"/>
+                <w:color w:val="0000FF"/>
+                <w:sz w:val="19"/>
+                <w:szCs w:val="19"/>
+                <w:lang w:bidi="ar-SA"/>
+              </w:rPr>
+              <w:t xml:space="preserve"> List</w:t>
+            </w:r>
+            <w:r>
+              <w:rPr>
+                <w:rFonts w:ascii="Consolas" w:hAnsi="Consolas" w:cs="Consolas"/>
+                <w:sz w:val="19"/>
+                <w:szCs w:val="19"/>
+                <w:lang w:bidi="ar-SA"/>
+              </w:rPr>
+              <w:t>&lt;</w:t>
+            </w:r>
+            <w:r>
+              <w:rPr>
+                <w:rFonts w:ascii="Consolas" w:hAnsi="Consolas" w:cs="Consolas"/>
+                <w:color w:val="0000FF"/>
+                <w:sz w:val="19"/>
+                <w:szCs w:val="19"/>
+                <w:lang w:bidi="ar-SA"/>
+              </w:rPr>
+              <w:t>string</w:t>
+            </w:r>
+            <w:r>
+              <w:rPr>
+                <w:rFonts w:ascii="Consolas" w:hAnsi="Consolas" w:cs="Consolas"/>
+                <w:sz w:val="19"/>
+                <w:szCs w:val="19"/>
+                <w:lang w:bidi="ar-SA"/>
+              </w:rPr>
+              <w:t xml:space="preserve">&gt; qualifications { </w:t>
+            </w:r>
+            <w:r>
+              <w:rPr>
+                <w:rFonts w:ascii="Consolas" w:hAnsi="Consolas" w:cs="Consolas"/>
+                <w:color w:val="0000FF"/>
+                <w:sz w:val="19"/>
+                <w:szCs w:val="19"/>
+                <w:lang w:bidi="ar-SA"/>
+              </w:rPr>
+              <w:t>get</w:t>
+            </w:r>
+            <w:r>
+              <w:rPr>
+                <w:rFonts w:ascii="Consolas" w:hAnsi="Consolas" w:cs="Consolas"/>
+                <w:sz w:val="19"/>
+                <w:szCs w:val="19"/>
+                <w:lang w:bidi="ar-SA"/>
+              </w:rPr>
+              <w:t xml:space="preserve">; </w:t>
+            </w:r>
+            <w:r>
+              <w:rPr>
+                <w:rFonts w:ascii="Consolas" w:hAnsi="Consolas" w:cs="Consolas"/>
+                <w:color w:val="0000FF"/>
+                <w:sz w:val="19"/>
+                <w:szCs w:val="19"/>
+                <w:lang w:bidi="ar-SA"/>
+              </w:rPr>
+              <w:t>set</w:t>
+            </w:r>
+            <w:r>
+              <w:rPr>
+                <w:rFonts w:ascii="Consolas" w:hAnsi="Consolas" w:cs="Consolas"/>
+                <w:sz w:val="19"/>
+                <w:szCs w:val="19"/>
+                <w:lang w:bidi="ar-SA"/>
+              </w:rPr>
+              <w:t>; }</w:t>
+            </w:r>
+          </w:p>
+          <w:p>
+            <w:pPr>
+              <w:autoSpaceDE w:val="0"/>
+              <w:autoSpaceDN w:val="0"/>
+              <w:adjustRightInd w:val="0"/>
+              <w:spacing w:before="0"/>
+              <w:rPr>
+                <w:rFonts w:ascii="Consolas" w:hAnsi="Consolas" w:cs="Consolas"/>
+                <w:sz w:val="19"/>
+                <w:szCs w:val="19"/>
+                <w:lang w:bidi="ar-SA"/>
+              </w:rPr>
+            </w:pPr>
+            <w:r>
+              <w:rPr>
+                <w:rFonts w:ascii="Consolas" w:hAnsi="Consolas" w:cs="Consolas"/>
+                <w:sz w:val="19"/>
+                <w:szCs w:val="19"/>
+                <w:lang w:bidi="ar-SA"/>
+              </w:rPr>
+              <w:t xml:space="preserve">        </w:t>
+            </w:r>
+          </w:p>
+          <w:p>
+            <w:pPr>
+              <w:autoSpaceDE w:val="0"/>
+              <w:autoSpaceDN w:val="0"/>
+              <w:adjustRightInd w:val="0"/>
+              <w:spacing w:before="0"/>
+              <w:rPr>
+                <w:rFonts w:ascii="Consolas" w:hAnsi="Consolas" w:cs="Consolas"/>
+                <w:sz w:val="19"/>
+                <w:szCs w:val="19"/>
+                <w:lang w:bidi="ar-SA"/>
+              </w:rPr>
+            </w:pPr>
+            <w:r>
+              <w:rPr>
+                <w:rFonts w:ascii="Consolas" w:hAnsi="Consolas" w:cs="Consolas"/>
+                <w:sz w:val="19"/>
+                <w:szCs w:val="19"/>
+                <w:lang w:bidi="ar-SA"/>
+              </w:rPr>
+              <w:t xml:space="preserve">        </w:t>
+            </w:r>
+            <w:r>
+              <w:rPr>
+                <w:rFonts w:ascii="Consolas" w:hAnsi="Consolas" w:cs="Consolas"/>
+                <w:color w:val="0000FF"/>
+                <w:sz w:val="19"/>
+                <w:szCs w:val="19"/>
+                <w:lang w:bidi="ar-SA"/>
+              </w:rPr>
+              <w:t>public</w:t>
+            </w:r>
+            <w:r>
+              <w:rPr>
+                <w:rFonts w:ascii="Consolas" w:hAnsi="Consolas" w:cs="Consolas"/>
+                <w:sz w:val="19"/>
+                <w:szCs w:val="19"/>
+                <w:lang w:bidi="ar-SA"/>
+              </w:rPr>
+              <w:t xml:space="preserve"> </w:t>
+            </w:r>
+            <w:r>
+              <w:rPr>
+                <w:rFonts w:ascii="Consolas" w:hAnsi="Consolas" w:cs="Consolas"/>
+                <w:color w:val="2B91AF"/>
+                <w:sz w:val="19"/>
+                <w:szCs w:val="19"/>
+                <w:lang w:bidi="ar-SA"/>
+              </w:rPr>
+              <w:t>List</w:t>
+            </w:r>
+            <w:r>
+              <w:rPr>
+                <w:rFonts w:ascii="Consolas" w:hAnsi="Consolas" w:cs="Consolas"/>
+                <w:sz w:val="19"/>
+                <w:szCs w:val="19"/>
+                <w:lang w:bidi="ar-SA"/>
+              </w:rPr>
+              <w:t>&lt;</w:t>
+            </w:r>
+            <w:r>
+              <w:rPr>
+                <w:rFonts w:ascii="Consolas" w:hAnsi="Consolas" w:cs="Consolas"/>
+                <w:color w:val="0000FF"/>
+                <w:sz w:val="19"/>
+                <w:szCs w:val="19"/>
+                <w:lang w:bidi="ar-SA"/>
+              </w:rPr>
+              <w:t>string</w:t>
+            </w:r>
+            <w:r>
+              <w:rPr>
+                <w:rFonts w:ascii="Consolas" w:hAnsi="Consolas" w:cs="Consolas"/>
+                <w:sz w:val="19"/>
+                <w:szCs w:val="19"/>
+                <w:lang w:bidi="ar-SA"/>
+              </w:rPr>
+              <w:t xml:space="preserve">&gt; courses { </w:t>
+            </w:r>
+            <w:r>
+              <w:rPr>
+                <w:rFonts w:ascii="Consolas" w:hAnsi="Consolas" w:cs="Consolas"/>
+                <w:color w:val="0000FF"/>
+                <w:sz w:val="19"/>
+                <w:szCs w:val="19"/>
+                <w:lang w:bidi="ar-SA"/>
+              </w:rPr>
+              <w:t>get</w:t>
+            </w:r>
+            <w:r>
+              <w:rPr>
+                <w:rFonts w:ascii="Consolas" w:hAnsi="Consolas" w:cs="Consolas"/>
+                <w:sz w:val="19"/>
+                <w:szCs w:val="19"/>
+                <w:lang w:bidi="ar-SA"/>
+              </w:rPr>
+              <w:t xml:space="preserve">; </w:t>
+            </w:r>
+            <w:r>
+              <w:rPr>
+                <w:rFonts w:ascii="Consolas" w:hAnsi="Consolas" w:cs="Consolas"/>
+                <w:color w:val="0000FF"/>
+                <w:sz w:val="19"/>
+                <w:szCs w:val="19"/>
+                <w:lang w:bidi="ar-SA"/>
+              </w:rPr>
+              <w:t>set</w:t>
+            </w:r>
+            <w:r>
+              <w:rPr>
+                <w:rFonts w:ascii="Consolas" w:hAnsi="Consolas" w:cs="Consolas"/>
+                <w:sz w:val="19"/>
+                <w:szCs w:val="19"/>
+                <w:lang w:bidi="ar-SA"/>
+              </w:rPr>
+              <w:t>; }</w:t>
+            </w:r>
+          </w:p>
+          <w:p>
+            <w:pPr>
+              <w:autoSpaceDE w:val="0"/>
+              <w:autoSpaceDN w:val="0"/>
+              <w:adjustRightInd w:val="0"/>
+              <w:rPr>
+                <w:rFonts w:ascii="Consolas" w:hAnsi="Consolas" w:cs="Consolas"/>
+                <w:i/>
+                <w:iCs/>
+                <w:sz w:val="19"/>
+                <w:szCs w:val="19"/>
+                <w:lang w:bidi="ar-SA"/>
+              </w:rPr>
+            </w:pPr>
+            <w:r>
+              <w:rPr>
+                <w:rFonts w:ascii="Consolas" w:hAnsi="Consolas" w:cs="Consolas"/>
+                <w:sz w:val="19"/>
+                <w:szCs w:val="19"/>
+                <w:lang w:bidi="ar-SA"/>
+              </w:rPr>
+              <w:t xml:space="preserve">     </w:t>
             </w:r>
           </w:p>
           <w:p>
@@ -9782,6 +10485,7 @@
                 <w:b/>
               </w:rPr>
             </w:pPr>
+            <w:proofErr w:type="spellStart"/>
             <w:r>
               <w:rPr>
                 <w:rFonts w:ascii="Consolas" w:hAnsi="Consolas" w:cs="Consolas"/>
@@ -9791,8 +10495,10 @@
                 <w:szCs w:val="19"/>
                 <w:lang w:bidi="ar-SA"/>
               </w:rPr>
+              <w:lastRenderedPageBreak/>
               <w:t>PatientInfo</w:t>
             </w:r>
+            <w:proofErr w:type="spellEnd"/>
           </w:p>
         </w:tc>
       </w:tr>
@@ -9853,6 +10559,7 @@
               </w:rPr>
               <w:t xml:space="preserve"> </w:t>
             </w:r>
+            <w:proofErr w:type="spellStart"/>
             <w:r>
               <w:rPr>
                 <w:rFonts w:ascii="Consolas" w:hAnsi="Consolas" w:cs="Consolas"/>
@@ -9863,6 +10570,7 @@
               </w:rPr>
               <w:t>PatientInfo</w:t>
             </w:r>
+            <w:proofErr w:type="spellEnd"/>
           </w:p>
           <w:p>
             <w:pPr>
@@ -10009,7 +10717,6 @@
                 <w:szCs w:val="19"/>
                 <w:lang w:bidi="ar-SA"/>
               </w:rPr>
-              <w:lastRenderedPageBreak/>
               <w:t xml:space="preserve">        </w:t>
             </w:r>
             <w:r>
@@ -10148,7 +10855,27 @@
                 <w:szCs w:val="19"/>
                 <w:lang w:bidi="ar-SA"/>
               </w:rPr>
-              <w:t xml:space="preserve"> bloodGroup { </w:t>
+              <w:t xml:space="preserve"> </w:t>
+            </w:r>
+            <w:proofErr w:type="spellStart"/>
+            <w:r>
+              <w:rPr>
+                <w:rFonts w:ascii="Consolas" w:hAnsi="Consolas" w:cs="Consolas"/>
+                <w:sz w:val="19"/>
+                <w:szCs w:val="19"/>
+                <w:lang w:bidi="ar-SA"/>
+              </w:rPr>
+              <w:t>bloodGroup</w:t>
+            </w:r>
+            <w:proofErr w:type="spellEnd"/>
+            <w:r>
+              <w:rPr>
+                <w:rFonts w:ascii="Consolas" w:hAnsi="Consolas" w:cs="Consolas"/>
+                <w:sz w:val="19"/>
+                <w:szCs w:val="19"/>
+                <w:lang w:bidi="ar-SA"/>
+              </w:rPr>
+              <w:t xml:space="preserve"> { </w:t>
             </w:r>
             <w:r>
               <w:rPr>
@@ -10231,6 +10958,7 @@
               </w:rPr>
               <w:t xml:space="preserve"> </w:t>
             </w:r>
+            <w:proofErr w:type="spellStart"/>
             <w:r>
               <w:rPr>
                 <w:rFonts w:ascii="Consolas" w:hAnsi="Consolas" w:cs="Consolas"/>
@@ -10241,6 +10969,7 @@
               </w:rPr>
               <w:t>int</w:t>
             </w:r>
+            <w:proofErr w:type="spellEnd"/>
             <w:r>
               <w:rPr>
                 <w:rFonts w:ascii="Consolas" w:hAnsi="Consolas" w:cs="Consolas"/>
@@ -10548,7 +11277,27 @@
                 <w:szCs w:val="19"/>
                 <w:lang w:bidi="ar-SA"/>
               </w:rPr>
-              <w:t xml:space="preserve"> admittedAddress { </w:t>
+              <w:t xml:space="preserve"> </w:t>
+            </w:r>
+            <w:proofErr w:type="spellStart"/>
+            <w:r>
+              <w:rPr>
+                <w:rFonts w:ascii="Consolas" w:hAnsi="Consolas" w:cs="Consolas"/>
+                <w:sz w:val="19"/>
+                <w:szCs w:val="19"/>
+                <w:lang w:bidi="ar-SA"/>
+              </w:rPr>
+              <w:t>admittedAddress</w:t>
+            </w:r>
+            <w:proofErr w:type="spellEnd"/>
+            <w:r>
+              <w:rPr>
+                <w:rFonts w:ascii="Consolas" w:hAnsi="Consolas" w:cs="Consolas"/>
+                <w:sz w:val="19"/>
+                <w:szCs w:val="19"/>
+                <w:lang w:bidi="ar-SA"/>
+              </w:rPr>
+              <w:t xml:space="preserve"> { </w:t>
             </w:r>
             <w:r>
               <w:rPr>
@@ -10631,6 +11380,7 @@
               </w:rPr>
               <w:t xml:space="preserve"> </w:t>
             </w:r>
+            <w:proofErr w:type="spellStart"/>
             <w:r>
               <w:rPr>
                 <w:rFonts w:ascii="Consolas" w:hAnsi="Consolas" w:cs="Consolas"/>
@@ -10641,14 +11391,35 @@
               </w:rPr>
               <w:t>DateTime</w:t>
             </w:r>
-            <w:r>
-              <w:rPr>
-                <w:rFonts w:ascii="Consolas" w:hAnsi="Consolas" w:cs="Consolas"/>
-                <w:sz w:val="19"/>
-                <w:szCs w:val="19"/>
-                <w:lang w:bidi="ar-SA"/>
-              </w:rPr>
-              <w:t xml:space="preserve"> expectedDate { </w:t>
+            <w:proofErr w:type="spellEnd"/>
+            <w:r>
+              <w:rPr>
+                <w:rFonts w:ascii="Consolas" w:hAnsi="Consolas" w:cs="Consolas"/>
+                <w:sz w:val="19"/>
+                <w:szCs w:val="19"/>
+                <w:lang w:bidi="ar-SA"/>
+              </w:rPr>
+              <w:t xml:space="preserve"> </w:t>
+            </w:r>
+            <w:proofErr w:type="spellStart"/>
+            <w:r>
+              <w:rPr>
+                <w:rFonts w:ascii="Consolas" w:hAnsi="Consolas" w:cs="Consolas"/>
+                <w:sz w:val="19"/>
+                <w:szCs w:val="19"/>
+                <w:lang w:bidi="ar-SA"/>
+              </w:rPr>
+              <w:t>expectedDate</w:t>
+            </w:r>
+            <w:proofErr w:type="spellEnd"/>
+            <w:r>
+              <w:rPr>
+                <w:rFonts w:ascii="Consolas" w:hAnsi="Consolas" w:cs="Consolas"/>
+                <w:sz w:val="19"/>
+                <w:szCs w:val="19"/>
+                <w:lang w:bidi="ar-SA"/>
+              </w:rPr>
+              <w:t xml:space="preserve"> { </w:t>
             </w:r>
             <w:r>
               <w:rPr>
@@ -10748,7 +11519,27 @@
                 <w:szCs w:val="19"/>
                 <w:lang w:bidi="ar-SA"/>
               </w:rPr>
-              <w:t xml:space="preserve"> assignedDonor { </w:t>
+              <w:t xml:space="preserve"> </w:t>
+            </w:r>
+            <w:proofErr w:type="spellStart"/>
+            <w:r>
+              <w:rPr>
+                <w:rFonts w:ascii="Consolas" w:hAnsi="Consolas" w:cs="Consolas"/>
+                <w:sz w:val="19"/>
+                <w:szCs w:val="19"/>
+                <w:lang w:bidi="ar-SA"/>
+              </w:rPr>
+              <w:t>assignedDonor</w:t>
+            </w:r>
+            <w:proofErr w:type="spellEnd"/>
+            <w:r>
+              <w:rPr>
+                <w:rFonts w:ascii="Consolas" w:hAnsi="Consolas" w:cs="Consolas"/>
+                <w:sz w:val="19"/>
+                <w:szCs w:val="19"/>
+                <w:lang w:bidi="ar-SA"/>
+              </w:rPr>
+              <w:t xml:space="preserve"> { </w:t>
             </w:r>
             <w:r>
               <w:rPr>
@@ -10848,7 +11639,27 @@
                 <w:szCs w:val="19"/>
                 <w:lang w:bidi="ar-SA"/>
               </w:rPr>
-              <w:t xml:space="preserve"> donorContact { </w:t>
+              <w:t xml:space="preserve"> </w:t>
+            </w:r>
+            <w:proofErr w:type="spellStart"/>
+            <w:r>
+              <w:rPr>
+                <w:rFonts w:ascii="Consolas" w:hAnsi="Consolas" w:cs="Consolas"/>
+                <w:sz w:val="19"/>
+                <w:szCs w:val="19"/>
+                <w:lang w:bidi="ar-SA"/>
+              </w:rPr>
+              <w:t>donorContact</w:t>
+            </w:r>
+            <w:proofErr w:type="spellEnd"/>
+            <w:r>
+              <w:rPr>
+                <w:rFonts w:ascii="Consolas" w:hAnsi="Consolas" w:cs="Consolas"/>
+                <w:sz w:val="19"/>
+                <w:szCs w:val="19"/>
+                <w:lang w:bidi="ar-SA"/>
+              </w:rPr>
+              <w:t xml:space="preserve"> { </w:t>
             </w:r>
             <w:r>
               <w:rPr>
@@ -10953,6 +11764,7 @@
                 <w:b/>
               </w:rPr>
             </w:pPr>
+            <w:proofErr w:type="spellStart"/>
             <w:r>
               <w:rPr>
                 <w:rFonts w:ascii="Consolas" w:hAnsi="Consolas" w:cs="Consolas"/>
@@ -10964,6 +11776,7 @@
               </w:rPr>
               <w:t>TodoInfo</w:t>
             </w:r>
+            <w:proofErr w:type="spellEnd"/>
           </w:p>
         </w:tc>
       </w:tr>
@@ -11024,6 +11837,7 @@
               </w:rPr>
               <w:t xml:space="preserve"> </w:t>
             </w:r>
+            <w:proofErr w:type="spellStart"/>
             <w:r>
               <w:rPr>
                 <w:rFonts w:ascii="Consolas" w:hAnsi="Consolas" w:cs="Consolas"/>
@@ -11034,6 +11848,7 @@
               </w:rPr>
               <w:t>TodoInfo</w:t>
             </w:r>
+            <w:proofErr w:type="spellEnd"/>
           </w:p>
           <w:p>
             <w:pPr>
@@ -11201,6 +12016,7 @@
               </w:rPr>
               <w:t xml:space="preserve"> </w:t>
             </w:r>
+            <w:proofErr w:type="spellStart"/>
             <w:r>
               <w:rPr>
                 <w:rFonts w:ascii="Consolas" w:hAnsi="Consolas" w:cs="Consolas"/>
@@ -11211,6 +12027,7 @@
               </w:rPr>
               <w:t>DateTime</w:t>
             </w:r>
+            <w:proofErr w:type="spellEnd"/>
             <w:r>
               <w:rPr>
                 <w:rFonts w:ascii="Consolas" w:hAnsi="Consolas" w:cs="Consolas"/>
@@ -11408,6 +12225,7 @@
                 <w:b/>
               </w:rPr>
             </w:pPr>
+            <w:proofErr w:type="spellStart"/>
             <w:r>
               <w:rPr>
                 <w:rFonts w:ascii="Consolas" w:hAnsi="Consolas" w:cs="Consolas"/>
@@ -11417,8 +12235,11 @@
                 <w:szCs w:val="19"/>
                 <w:lang w:bidi="ar-SA"/>
               </w:rPr>
-              <w:t>WellWisherInfo</w:t>
-            </w:r>
+              <w:t>TransactionInfo</w:t>
+            </w:r>
+            <w:bookmarkStart w:id="27" w:name="_GoBack"/>
+            <w:bookmarkEnd w:id="27"/>
+            <w:proofErr w:type="spellEnd"/>
           </w:p>
         </w:tc>
       </w:tr>
@@ -11432,10 +12253,9 @@
               <w:autoSpaceDE w:val="0"/>
               <w:autoSpaceDN w:val="0"/>
               <w:adjustRightInd w:val="0"/>
-              <w:rPr>
-                <w:rFonts w:ascii="Consolas" w:hAnsi="Consolas" w:cs="Consolas"/>
-                <w:i/>
-                <w:iCs/>
+              <w:spacing w:before="0"/>
+              <w:rPr>
+                <w:rFonts w:ascii="Consolas" w:hAnsi="Consolas" w:cs="Consolas"/>
                 <w:sz w:val="19"/>
                 <w:szCs w:val="19"/>
                 <w:lang w:bidi="ar-SA"/>
@@ -11479,6 +12299,7 @@
               </w:rPr>
               <w:t xml:space="preserve"> </w:t>
             </w:r>
+            <w:proofErr w:type="spellStart"/>
             <w:r>
               <w:rPr>
                 <w:rFonts w:ascii="Consolas" w:hAnsi="Consolas" w:cs="Consolas"/>
@@ -11487,18 +12308,18 @@
                 <w:szCs w:val="19"/>
                 <w:lang w:bidi="ar-SA"/>
               </w:rPr>
-              <w:t>WellWisherInfo</w:t>
-            </w:r>
+              <w:t>TransactionInfo</w:t>
+            </w:r>
+            <w:proofErr w:type="spellEnd"/>
           </w:p>
           <w:p>
             <w:pPr>
               <w:autoSpaceDE w:val="0"/>
               <w:autoSpaceDN w:val="0"/>
               <w:adjustRightInd w:val="0"/>
-              <w:rPr>
-                <w:rFonts w:ascii="Consolas" w:hAnsi="Consolas" w:cs="Consolas"/>
-                <w:i/>
-                <w:iCs/>
+              <w:spacing w:before="0"/>
+              <w:rPr>
+                <w:rFonts w:ascii="Consolas" w:hAnsi="Consolas" w:cs="Consolas"/>
                 <w:sz w:val="19"/>
                 <w:szCs w:val="19"/>
                 <w:lang w:bidi="ar-SA"/>
@@ -11519,10 +12340,9 @@
               <w:autoSpaceDE w:val="0"/>
               <w:autoSpaceDN w:val="0"/>
               <w:adjustRightInd w:val="0"/>
-              <w:rPr>
-                <w:rFonts w:ascii="Consolas" w:hAnsi="Consolas" w:cs="Consolas"/>
-                <w:i/>
-                <w:iCs/>
+              <w:spacing w:before="0"/>
+              <w:rPr>
+                <w:rFonts w:ascii="Consolas" w:hAnsi="Consolas" w:cs="Consolas"/>
                 <w:sz w:val="19"/>
                 <w:szCs w:val="19"/>
                 <w:lang w:bidi="ar-SA"/>
@@ -11619,10 +12439,9 @@
               <w:autoSpaceDE w:val="0"/>
               <w:autoSpaceDN w:val="0"/>
               <w:adjustRightInd w:val="0"/>
-              <w:rPr>
-                <w:rFonts w:ascii="Consolas" w:hAnsi="Consolas" w:cs="Consolas"/>
-                <w:i/>
-                <w:iCs/>
+              <w:spacing w:before="0"/>
+              <w:rPr>
+                <w:rFonts w:ascii="Consolas" w:hAnsi="Consolas" w:cs="Consolas"/>
                 <w:sz w:val="19"/>
                 <w:szCs w:val="19"/>
                 <w:lang w:bidi="ar-SA"/>
@@ -11635,6 +12454,7 @@
                 <w:szCs w:val="19"/>
                 <w:lang w:bidi="ar-SA"/>
               </w:rPr>
+              <w:lastRenderedPageBreak/>
               <w:t xml:space="preserve">        </w:t>
             </w:r>
             <w:r>
@@ -11719,10 +12539,9 @@
               <w:autoSpaceDE w:val="0"/>
               <w:autoSpaceDN w:val="0"/>
               <w:adjustRightInd w:val="0"/>
-              <w:rPr>
-                <w:rFonts w:ascii="Consolas" w:hAnsi="Consolas" w:cs="Consolas"/>
-                <w:i/>
-                <w:iCs/>
+              <w:spacing w:before="0"/>
+              <w:rPr>
+                <w:rFonts w:ascii="Consolas" w:hAnsi="Consolas" w:cs="Consolas"/>
                 <w:sz w:val="19"/>
                 <w:szCs w:val="19"/>
                 <w:lang w:bidi="ar-SA"/>
@@ -11764,16 +12583,16 @@
                 <w:szCs w:val="19"/>
                 <w:lang w:bidi="ar-SA"/>
               </w:rPr>
-              <w:t>string</w:t>
-            </w:r>
-            <w:r>
-              <w:rPr>
-                <w:rFonts w:ascii="Consolas" w:hAnsi="Consolas" w:cs="Consolas"/>
-                <w:sz w:val="19"/>
-                <w:szCs w:val="19"/>
-                <w:lang w:bidi="ar-SA"/>
-              </w:rPr>
-              <w:t xml:space="preserve"> address { </w:t>
+              <w:t>double</w:t>
+            </w:r>
+            <w:r>
+              <w:rPr>
+                <w:rFonts w:ascii="Consolas" w:hAnsi="Consolas" w:cs="Consolas"/>
+                <w:sz w:val="19"/>
+                <w:szCs w:val="19"/>
+                <w:lang w:bidi="ar-SA"/>
+              </w:rPr>
+              <w:t xml:space="preserve"> amount { </w:t>
             </w:r>
             <w:r>
               <w:rPr>
@@ -11819,10 +12638,9 @@
               <w:autoSpaceDE w:val="0"/>
               <w:autoSpaceDN w:val="0"/>
               <w:adjustRightInd w:val="0"/>
-              <w:rPr>
-                <w:rFonts w:ascii="Consolas" w:hAnsi="Consolas" w:cs="Consolas"/>
-                <w:i/>
-                <w:iCs/>
+              <w:spacing w:before="0"/>
+              <w:rPr>
+                <w:rFonts w:ascii="Consolas" w:hAnsi="Consolas" w:cs="Consolas"/>
                 <w:sz w:val="19"/>
                 <w:szCs w:val="19"/>
                 <w:lang w:bidi="ar-SA"/>
@@ -11835,7 +12653,6 @@
                 <w:szCs w:val="19"/>
                 <w:lang w:bidi="ar-SA"/>
               </w:rPr>
-              <w:lastRenderedPageBreak/>
               <w:t xml:space="preserve">        </w:t>
             </w:r>
             <w:r>
@@ -11860,21 +12677,21 @@
             <w:r>
               <w:rPr>
                 <w:rFonts w:ascii="Consolas" w:hAnsi="Consolas" w:cs="Consolas"/>
-                <w:color w:val="2B91AF"/>
-                <w:sz w:val="19"/>
-                <w:szCs w:val="19"/>
-                <w:lang w:bidi="ar-SA"/>
-              </w:rPr>
-              <w:t>DateTime</w:t>
-            </w:r>
-            <w:r>
-              <w:rPr>
-                <w:rFonts w:ascii="Consolas" w:hAnsi="Consolas" w:cs="Consolas"/>
-                <w:sz w:val="19"/>
-                <w:szCs w:val="19"/>
-                <w:lang w:bidi="ar-SA"/>
-              </w:rPr>
-              <w:t xml:space="preserve"> doj { </w:t>
+                <w:color w:val="0000FF"/>
+                <w:sz w:val="19"/>
+                <w:szCs w:val="19"/>
+                <w:lang w:bidi="ar-SA"/>
+              </w:rPr>
+              <w:t>string</w:t>
+            </w:r>
+            <w:r>
+              <w:rPr>
+                <w:rFonts w:ascii="Consolas" w:hAnsi="Consolas" w:cs="Consolas"/>
+                <w:sz w:val="19"/>
+                <w:szCs w:val="19"/>
+                <w:lang w:bidi="ar-SA"/>
+              </w:rPr>
+              <w:t xml:space="preserve"> type { </w:t>
             </w:r>
             <w:r>
               <w:rPr>
@@ -11920,10 +12737,9 @@
               <w:autoSpaceDE w:val="0"/>
               <w:autoSpaceDN w:val="0"/>
               <w:adjustRightInd w:val="0"/>
-              <w:rPr>
-                <w:rFonts w:ascii="Consolas" w:hAnsi="Consolas" w:cs="Consolas"/>
-                <w:i/>
-                <w:iCs/>
+              <w:spacing w:before="0"/>
+              <w:rPr>
+                <w:rFonts w:ascii="Consolas" w:hAnsi="Consolas" w:cs="Consolas"/>
                 <w:sz w:val="19"/>
                 <w:szCs w:val="19"/>
                 <w:lang w:bidi="ar-SA"/>
@@ -11974,7 +12790,7 @@
                 <w:szCs w:val="19"/>
                 <w:lang w:bidi="ar-SA"/>
               </w:rPr>
-              <w:t xml:space="preserve"> phone { </w:t>
+              <w:t xml:space="preserve"> reason { </w:t>
             </w:r>
             <w:r>
               <w:rPr>
@@ -12020,10 +12836,9 @@
               <w:autoSpaceDE w:val="0"/>
               <w:autoSpaceDN w:val="0"/>
               <w:adjustRightInd w:val="0"/>
-              <w:rPr>
-                <w:rFonts w:ascii="Consolas" w:hAnsi="Consolas" w:cs="Consolas"/>
-                <w:i/>
-                <w:iCs/>
+              <w:spacing w:before="0"/>
+              <w:rPr>
+                <w:rFonts w:ascii="Consolas" w:hAnsi="Consolas" w:cs="Consolas"/>
                 <w:sz w:val="19"/>
                 <w:szCs w:val="19"/>
                 <w:lang w:bidi="ar-SA"/>
@@ -12074,7 +12889,27 @@
                 <w:szCs w:val="19"/>
                 <w:lang w:bidi="ar-SA"/>
               </w:rPr>
-              <w:t xml:space="preserve"> remarks { </w:t>
+              <w:t xml:space="preserve"> </w:t>
+            </w:r>
+            <w:proofErr w:type="spellStart"/>
+            <w:r>
+              <w:rPr>
+                <w:rFonts w:ascii="Consolas" w:hAnsi="Consolas" w:cs="Consolas"/>
+                <w:sz w:val="19"/>
+                <w:szCs w:val="19"/>
+                <w:lang w:bidi="ar-SA"/>
+              </w:rPr>
+              <w:t>receivedFrom</w:t>
+            </w:r>
+            <w:proofErr w:type="spellEnd"/>
+            <w:r>
+              <w:rPr>
+                <w:rFonts w:ascii="Consolas" w:hAnsi="Consolas" w:cs="Consolas"/>
+                <w:sz w:val="19"/>
+                <w:szCs w:val="19"/>
+                <w:lang w:bidi="ar-SA"/>
+              </w:rPr>
+              <w:t xml:space="preserve"> { </w:t>
             </w:r>
             <w:r>
               <w:rPr>
@@ -12112,7 +12947,7 @@
                 <w:szCs w:val="19"/>
                 <w:lang w:bidi="ar-SA"/>
               </w:rPr>
-              <w:t xml:space="preserve">; }        </w:t>
+              <w:t>; }</w:t>
             </w:r>
           </w:p>
           <w:p>
@@ -12120,6 +12955,249 @@
               <w:autoSpaceDE w:val="0"/>
               <w:autoSpaceDN w:val="0"/>
               <w:adjustRightInd w:val="0"/>
+              <w:spacing w:before="0"/>
+              <w:rPr>
+                <w:rFonts w:ascii="Consolas" w:hAnsi="Consolas" w:cs="Consolas"/>
+                <w:sz w:val="19"/>
+                <w:szCs w:val="19"/>
+                <w:lang w:bidi="ar-SA"/>
+              </w:rPr>
+            </w:pPr>
+            <w:r>
+              <w:rPr>
+                <w:rFonts w:ascii="Consolas" w:hAnsi="Consolas" w:cs="Consolas"/>
+                <w:sz w:val="19"/>
+                <w:szCs w:val="19"/>
+                <w:lang w:bidi="ar-SA"/>
+              </w:rPr>
+              <w:t xml:space="preserve">        </w:t>
+            </w:r>
+            <w:r>
+              <w:rPr>
+                <w:rFonts w:ascii="Consolas" w:hAnsi="Consolas" w:cs="Consolas"/>
+                <w:color w:val="0000FF"/>
+                <w:sz w:val="19"/>
+                <w:szCs w:val="19"/>
+                <w:lang w:bidi="ar-SA"/>
+              </w:rPr>
+              <w:t>public</w:t>
+            </w:r>
+            <w:r>
+              <w:rPr>
+                <w:rFonts w:ascii="Consolas" w:hAnsi="Consolas" w:cs="Consolas"/>
+                <w:sz w:val="19"/>
+                <w:szCs w:val="19"/>
+                <w:lang w:bidi="ar-SA"/>
+              </w:rPr>
+              <w:t xml:space="preserve"> </w:t>
+            </w:r>
+            <w:r>
+              <w:rPr>
+                <w:rFonts w:ascii="Consolas" w:hAnsi="Consolas" w:cs="Consolas"/>
+                <w:color w:val="0000FF"/>
+                <w:sz w:val="19"/>
+                <w:szCs w:val="19"/>
+                <w:lang w:bidi="ar-SA"/>
+              </w:rPr>
+              <w:t>string</w:t>
+            </w:r>
+            <w:r>
+              <w:rPr>
+                <w:rFonts w:ascii="Consolas" w:hAnsi="Consolas" w:cs="Consolas"/>
+                <w:sz w:val="19"/>
+                <w:szCs w:val="19"/>
+                <w:lang w:bidi="ar-SA"/>
+              </w:rPr>
+              <w:t xml:space="preserve"> </w:t>
+            </w:r>
+            <w:proofErr w:type="spellStart"/>
+            <w:r>
+              <w:rPr>
+                <w:rFonts w:ascii="Consolas" w:hAnsi="Consolas" w:cs="Consolas"/>
+                <w:sz w:val="19"/>
+                <w:szCs w:val="19"/>
+                <w:lang w:bidi="ar-SA"/>
+              </w:rPr>
+              <w:t>receivedBy</w:t>
+            </w:r>
+            <w:proofErr w:type="spellEnd"/>
+            <w:r>
+              <w:rPr>
+                <w:rFonts w:ascii="Consolas" w:hAnsi="Consolas" w:cs="Consolas"/>
+                <w:sz w:val="19"/>
+                <w:szCs w:val="19"/>
+                <w:lang w:bidi="ar-SA"/>
+              </w:rPr>
+              <w:t xml:space="preserve"> { </w:t>
+            </w:r>
+            <w:r>
+              <w:rPr>
+                <w:rFonts w:ascii="Consolas" w:hAnsi="Consolas" w:cs="Consolas"/>
+                <w:color w:val="0000FF"/>
+                <w:sz w:val="19"/>
+                <w:szCs w:val="19"/>
+                <w:lang w:bidi="ar-SA"/>
+              </w:rPr>
+              <w:t>get</w:t>
+            </w:r>
+            <w:r>
+              <w:rPr>
+                <w:rFonts w:ascii="Consolas" w:hAnsi="Consolas" w:cs="Consolas"/>
+                <w:sz w:val="19"/>
+                <w:szCs w:val="19"/>
+                <w:lang w:bidi="ar-SA"/>
+              </w:rPr>
+              <w:t xml:space="preserve">; </w:t>
+            </w:r>
+            <w:r>
+              <w:rPr>
+                <w:rFonts w:ascii="Consolas" w:hAnsi="Consolas" w:cs="Consolas"/>
+                <w:color w:val="0000FF"/>
+                <w:sz w:val="19"/>
+                <w:szCs w:val="19"/>
+                <w:lang w:bidi="ar-SA"/>
+              </w:rPr>
+              <w:t>set</w:t>
+            </w:r>
+            <w:r>
+              <w:rPr>
+                <w:rFonts w:ascii="Consolas" w:hAnsi="Consolas" w:cs="Consolas"/>
+                <w:sz w:val="19"/>
+                <w:szCs w:val="19"/>
+                <w:lang w:bidi="ar-SA"/>
+              </w:rPr>
+              <w:t>; }</w:t>
+            </w:r>
+          </w:p>
+          <w:p>
+            <w:pPr>
+              <w:autoSpaceDE w:val="0"/>
+              <w:autoSpaceDN w:val="0"/>
+              <w:adjustRightInd w:val="0"/>
+              <w:spacing w:before="0"/>
+              <w:rPr>
+                <w:rFonts w:ascii="Consolas" w:hAnsi="Consolas" w:cs="Consolas"/>
+                <w:sz w:val="19"/>
+                <w:szCs w:val="19"/>
+                <w:lang w:bidi="ar-SA"/>
+              </w:rPr>
+            </w:pPr>
+            <w:r>
+              <w:rPr>
+                <w:rFonts w:ascii="Consolas" w:hAnsi="Consolas" w:cs="Consolas"/>
+                <w:sz w:val="19"/>
+                <w:szCs w:val="19"/>
+                <w:lang w:bidi="ar-SA"/>
+              </w:rPr>
+              <w:t xml:space="preserve">        </w:t>
+            </w:r>
+            <w:r>
+              <w:rPr>
+                <w:rFonts w:ascii="Consolas" w:hAnsi="Consolas" w:cs="Consolas"/>
+                <w:color w:val="0000FF"/>
+                <w:sz w:val="19"/>
+                <w:szCs w:val="19"/>
+                <w:lang w:bidi="ar-SA"/>
+              </w:rPr>
+              <w:t>public</w:t>
+            </w:r>
+            <w:r>
+              <w:rPr>
+                <w:rFonts w:ascii="Consolas" w:hAnsi="Consolas" w:cs="Consolas"/>
+                <w:sz w:val="19"/>
+                <w:szCs w:val="19"/>
+                <w:lang w:bidi="ar-SA"/>
+              </w:rPr>
+              <w:t xml:space="preserve"> </w:t>
+            </w:r>
+            <w:proofErr w:type="spellStart"/>
+            <w:r>
+              <w:rPr>
+                <w:rFonts w:ascii="Consolas" w:hAnsi="Consolas" w:cs="Consolas"/>
+                <w:color w:val="2B91AF"/>
+                <w:sz w:val="19"/>
+                <w:szCs w:val="19"/>
+                <w:lang w:bidi="ar-SA"/>
+              </w:rPr>
+              <w:t>DateTime</w:t>
+            </w:r>
+            <w:proofErr w:type="spellEnd"/>
+            <w:r>
+              <w:rPr>
+                <w:rFonts w:ascii="Consolas" w:hAnsi="Consolas" w:cs="Consolas"/>
+                <w:sz w:val="19"/>
+                <w:szCs w:val="19"/>
+                <w:lang w:bidi="ar-SA"/>
+              </w:rPr>
+              <w:t xml:space="preserve"> date { </w:t>
+            </w:r>
+            <w:r>
+              <w:rPr>
+                <w:rFonts w:ascii="Consolas" w:hAnsi="Consolas" w:cs="Consolas"/>
+                <w:color w:val="0000FF"/>
+                <w:sz w:val="19"/>
+                <w:szCs w:val="19"/>
+                <w:lang w:bidi="ar-SA"/>
+              </w:rPr>
+              <w:t>get</w:t>
+            </w:r>
+            <w:r>
+              <w:rPr>
+                <w:rFonts w:ascii="Consolas" w:hAnsi="Consolas" w:cs="Consolas"/>
+                <w:sz w:val="19"/>
+                <w:szCs w:val="19"/>
+                <w:lang w:bidi="ar-SA"/>
+              </w:rPr>
+              <w:t xml:space="preserve">; </w:t>
+            </w:r>
+            <w:r>
+              <w:rPr>
+                <w:rFonts w:ascii="Consolas" w:hAnsi="Consolas" w:cs="Consolas"/>
+                <w:color w:val="0000FF"/>
+                <w:sz w:val="19"/>
+                <w:szCs w:val="19"/>
+                <w:lang w:bidi="ar-SA"/>
+              </w:rPr>
+              <w:t>set</w:t>
+            </w:r>
+            <w:r>
+              <w:rPr>
+                <w:rFonts w:ascii="Consolas" w:hAnsi="Consolas" w:cs="Consolas"/>
+                <w:sz w:val="19"/>
+                <w:szCs w:val="19"/>
+                <w:lang w:bidi="ar-SA"/>
+              </w:rPr>
+              <w:t>; }</w:t>
+            </w:r>
+          </w:p>
+          <w:p>
+            <w:pPr>
+              <w:autoSpaceDE w:val="0"/>
+              <w:autoSpaceDN w:val="0"/>
+              <w:adjustRightInd w:val="0"/>
+              <w:spacing w:before="0"/>
+              <w:rPr>
+                <w:rFonts w:ascii="Consolas" w:hAnsi="Consolas" w:cs="Consolas"/>
+                <w:sz w:val="19"/>
+                <w:szCs w:val="19"/>
+                <w:lang w:bidi="ar-SA"/>
+              </w:rPr>
+            </w:pPr>
+            <w:r>
+              <w:rPr>
+                <w:rFonts w:ascii="Consolas" w:hAnsi="Consolas" w:cs="Consolas"/>
+                <w:sz w:val="19"/>
+                <w:szCs w:val="19"/>
+                <w:lang w:bidi="ar-SA"/>
+              </w:rPr>
+              <w:t xml:space="preserve">    }</w:t>
+            </w:r>
+          </w:p>
+          <w:p>
+            <w:pPr>
+              <w:autoSpaceDE w:val="0"/>
+              <w:autoSpaceDN w:val="0"/>
+              <w:adjustRightInd w:val="0"/>
               <w:rPr>
                 <w:rFonts w:ascii="Consolas" w:hAnsi="Consolas" w:cs="Consolas"/>
                 <w:i/>
@@ -12129,15 +13207,21 @@
                 <w:lang w:bidi="ar-SA"/>
               </w:rPr>
             </w:pPr>
-            <w:r>
-              <w:rPr>
-                <w:rFonts w:ascii="Consolas" w:hAnsi="Consolas" w:cs="Consolas"/>
-                <w:sz w:val="19"/>
-                <w:szCs w:val="19"/>
-                <w:lang w:bidi="ar-SA"/>
-              </w:rPr>
-              <w:t xml:space="preserve">    }</w:t>
-            </w:r>
+          </w:p>
+          <w:p>
+            <w:pPr>
+              <w:autoSpaceDE w:val="0"/>
+              <w:autoSpaceDN w:val="0"/>
+              <w:adjustRightInd w:val="0"/>
+              <w:rPr>
+                <w:rFonts w:ascii="Consolas" w:hAnsi="Consolas" w:cs="Consolas"/>
+                <w:i/>
+                <w:iCs/>
+                <w:sz w:val="19"/>
+                <w:szCs w:val="19"/>
+                <w:lang w:bidi="ar-SA"/>
+              </w:rPr>
+            </w:pPr>
           </w:p>
           <w:p/>
         </w:tc>
@@ -12406,9 +13490,11 @@
           <w:numId w:val="8"/>
         </w:numPr>
       </w:pPr>
+      <w:proofErr w:type="gramStart"/>
       <w:r>
         <w:t>sECURITY  MECHANISM</w:t>
       </w:r>
+      <w:proofErr w:type="gramEnd"/>
     </w:p>
     <w:p>
       <w:pPr>
@@ -12467,6 +13553,7 @@
         </w:numPr>
       </w:pPr>
       <w:r>
+        <w:lastRenderedPageBreak/>
         <w:t>FUTURE SCOPE AND FURTHER REQUIREMENTS</w:t>
       </w:r>
     </w:p>
@@ -12494,7 +13581,6 @@
         </w:numPr>
       </w:pPr>
       <w:r>
-        <w:lastRenderedPageBreak/>
         <w:t>Support for Linux operating system could be added.</w:t>
       </w:r>
     </w:p>
@@ -12740,8 +13826,16 @@
         <w:rPr>
           <w:rFonts w:ascii="Arial" w:hAnsi="Arial" w:cs="Arial"/>
         </w:rPr>
-        <w:t xml:space="preserve"> - E. R. Balaguruswamy</w:t>
-      </w:r>
+        <w:t xml:space="preserve"> - E. R. </w:t>
+      </w:r>
+      <w:proofErr w:type="spellStart"/>
+      <w:r>
+        <w:rPr>
+          <w:rFonts w:ascii="Arial" w:hAnsi="Arial" w:cs="Arial"/>
+        </w:rPr>
+        <w:t>Balaguruswamy</w:t>
+      </w:r>
+      <w:proofErr w:type="spellEnd"/>
     </w:p>
     <w:p>
       <w:pPr>
@@ -12830,7 +13924,7 @@
           <w:rPr>
             <w:noProof/>
           </w:rPr>
-          <w:t>22</w:t>
+          <w:t>24</w:t>
         </w:r>
         <w:r>
           <w:rPr>
@@ -16615,7 +17709,7 @@
 </file>
 
 <file path=customXml/itemProps1.xml><?xml version="1.0" encoding="utf-8"?>
-<ds:datastoreItem xmlns:ds="http://schemas.openxmlformats.org/officeDocument/2006/customXml" ds:itemID="{349F0961-673F-48F2-981F-192DCA0DFF85}">
+<ds:datastoreItem xmlns:ds="http://schemas.openxmlformats.org/officeDocument/2006/customXml" ds:itemID="{865A03FE-0D24-419C-B364-53AB7135AEBF}">
   <ds:schemaRefs>
     <ds:schemaRef ds:uri="http://schemas.openxmlformats.org/officeDocument/2006/bibliography"/>
   </ds:schemaRefs>

</xml_diff>

<commit_message>
adding COMPLETE  DATA STRUCTURE
</commit_message>
<xml_diff>
--- a/report/School Management System-synopsis.docx
+++ b/report/School Management System-synopsis.docx
@@ -64,7 +64,6 @@
                 <w:dataBinding w:prefixMappings="xmlns:ns0='http://schemas.openxmlformats.org/package/2006/metadata/core-properties' xmlns:ns1='http://purl.org/dc/elements/1.1/'" w:xpath="/ns0:coreProperties[1]/ns1:title[1]" w:storeItemID="{6C3C8BC8-F283-45AE-878A-BAB7291924A1}"/>
                 <w:text/>
               </w:sdtPr>
-              <w:sdtEndPr/>
               <w:sdtContent>
                 <w:tc>
                   <w:tcPr>
@@ -111,7 +110,6 @@
                 <w:dataBinding w:prefixMappings="xmlns:ns0='http://schemas.openxmlformats.org/package/2006/metadata/core-properties' xmlns:ns1='http://purl.org/dc/elements/1.1/'" w:xpath="/ns0:coreProperties[1]/ns1:subject[1]" w:storeItemID="{6C3C8BC8-F283-45AE-878A-BAB7291924A1}"/>
                 <w:text/>
               </w:sdtPr>
-              <w:sdtEndPr/>
               <w:sdtContent>
                 <w:tc>
                   <w:tcPr>
@@ -180,7 +178,6 @@
                 <w:dataBinding w:prefixMappings="xmlns:ns0='http://schemas.openxmlformats.org/package/2006/metadata/core-properties' xmlns:ns1='http://purl.org/dc/elements/1.1/'" w:xpath="/ns0:coreProperties[1]/ns1:creator[1]" w:storeItemID="{6C3C8BC8-F283-45AE-878A-BAB7291924A1}"/>
                 <w:text/>
               </w:sdtPr>
-              <w:sdtEndPr/>
               <w:sdtContent>
                 <w:tc>
                   <w:tcPr>
@@ -6186,17 +6183,6 @@
       </w:r>
       <w:bookmarkEnd w:id="24"/>
     </w:p>
-    <w:p/>
-    <w:p>
-      <w:pPr>
-        <w:pStyle w:val="Heading2"/>
-      </w:pPr>
-      <w:bookmarkStart w:id="25" w:name="_Toc344229913"/>
-      <w:r>
-        <w:t>estimation</w:t>
-      </w:r>
-      <w:bookmarkEnd w:id="25"/>
-    </w:p>
     <w:p>
       <w:r>
         <w:rPr>
@@ -6204,6 +6190,271 @@
           <w:lang w:bidi="ar-SA"/>
         </w:rPr>
         <w:lastRenderedPageBreak/>
+        <w:drawing>
+          <wp:inline distT="0" distB="0" distL="0" distR="0">
+            <wp:extent cx="5237018" cy="3522119"/>
+            <wp:effectExtent l="0" t="0" r="0" b="0"/>
+            <wp:docPr id="11" name="Picture 11"/>
+            <wp:cNvGraphicFramePr>
+              <a:graphicFrameLocks xmlns:a="http://schemas.openxmlformats.org/drawingml/2006/main" noChangeAspect="1"/>
+            </wp:cNvGraphicFramePr>
+            <a:graphic xmlns:a="http://schemas.openxmlformats.org/drawingml/2006/main">
+              <a:graphicData uri="http://schemas.openxmlformats.org/drawingml/2006/picture">
+                <pic:pic xmlns:pic="http://schemas.openxmlformats.org/drawingml/2006/picture">
+                  <pic:nvPicPr>
+                    <pic:cNvPr id="0" name="sms-module.png"/>
+                    <pic:cNvPicPr/>
+                  </pic:nvPicPr>
+                  <pic:blipFill>
+                    <a:blip r:embed="rId17">
+                      <a:extLst>
+                        <a:ext uri="{28A0092B-C50C-407E-A947-70E740481C1C}">
+                          <a14:useLocalDpi xmlns:a14="http://schemas.microsoft.com/office/drawing/2010/main" val="0"/>
+                        </a:ext>
+                      </a:extLst>
+                    </a:blip>
+                    <a:stretch>
+                      <a:fillRect/>
+                    </a:stretch>
+                  </pic:blipFill>
+                  <pic:spPr>
+                    <a:xfrm>
+                      <a:off x="0" y="0"/>
+                      <a:ext cx="5237397" cy="3522374"/>
+                    </a:xfrm>
+                    <a:prstGeom prst="rect">
+                      <a:avLst/>
+                    </a:prstGeom>
+                  </pic:spPr>
+                </pic:pic>
+              </a:graphicData>
+            </a:graphic>
+          </wp:inline>
+        </w:drawing>
+      </w:r>
+    </w:p>
+    <w:p>
+      <w:r>
+        <w:t>School Management System is divided three main modules such as:</w:t>
+      </w:r>
+    </w:p>
+    <w:p>
+      <w:pPr>
+        <w:pStyle w:val="ListParagraph"/>
+        <w:numPr>
+          <w:ilvl w:val="0"/>
+          <w:numId w:val="14"/>
+        </w:numPr>
+      </w:pPr>
+      <w:r>
+        <w:t>School Management Server</w:t>
+      </w:r>
+    </w:p>
+    <w:p>
+      <w:pPr>
+        <w:pStyle w:val="ListParagraph"/>
+        <w:numPr>
+          <w:ilvl w:val="0"/>
+          <w:numId w:val="14"/>
+        </w:numPr>
+      </w:pPr>
+      <w:r>
+        <w:t>School Management</w:t>
+      </w:r>
+      <w:r>
+        <w:t xml:space="preserve"> Client</w:t>
+      </w:r>
+    </w:p>
+    <w:p>
+      <w:pPr>
+        <w:pStyle w:val="ListParagraph"/>
+        <w:numPr>
+          <w:ilvl w:val="0"/>
+          <w:numId w:val="14"/>
+        </w:numPr>
+      </w:pPr>
+      <w:r>
+        <w:t>School Management</w:t>
+      </w:r>
+      <w:r>
+        <w:t xml:space="preserve"> Database</w:t>
+      </w:r>
+    </w:p>
+    <w:p>
+      <w:pPr>
+        <w:pStyle w:val="Heading3"/>
+      </w:pPr>
+      <w:r>
+        <w:t>School Management Server</w:t>
+      </w:r>
+    </w:p>
+    <w:p>
+      <w:r>
+        <w:t xml:space="preserve">School Management server is a singleton server designed provide services for school management system. It controls </w:t>
+      </w:r>
+      <w:r>
+        <w:t>various activities required for the school management system. To manage these activities it has several sub modules such as:</w:t>
+      </w:r>
+    </w:p>
+    <w:p>
+      <w:pPr>
+        <w:pStyle w:val="ListParagraph"/>
+        <w:numPr>
+          <w:ilvl w:val="0"/>
+          <w:numId w:val="15"/>
+        </w:numPr>
+      </w:pPr>
+      <w:r>
+        <w:t xml:space="preserve">Admission </w:t>
+      </w:r>
+      <w:r>
+        <w:t>Management</w:t>
+      </w:r>
+    </w:p>
+    <w:p>
+      <w:pPr>
+        <w:pStyle w:val="ListParagraph"/>
+        <w:numPr>
+          <w:ilvl w:val="0"/>
+          <w:numId w:val="15"/>
+        </w:numPr>
+      </w:pPr>
+      <w:r>
+        <w:t>Student Management</w:t>
+      </w:r>
+    </w:p>
+    <w:p>
+      <w:pPr>
+        <w:pStyle w:val="ListParagraph"/>
+        <w:numPr>
+          <w:ilvl w:val="0"/>
+          <w:numId w:val="15"/>
+        </w:numPr>
+      </w:pPr>
+      <w:r>
+        <w:t>Faculty Management</w:t>
+      </w:r>
+    </w:p>
+    <w:p>
+      <w:pPr>
+        <w:pStyle w:val="ListParagraph"/>
+        <w:numPr>
+          <w:ilvl w:val="0"/>
+          <w:numId w:val="15"/>
+        </w:numPr>
+      </w:pPr>
+      <w:r>
+        <w:t>Course Management</w:t>
+      </w:r>
+    </w:p>
+    <w:p>
+      <w:pPr>
+        <w:pStyle w:val="ListParagraph"/>
+        <w:numPr>
+          <w:ilvl w:val="0"/>
+          <w:numId w:val="15"/>
+        </w:numPr>
+      </w:pPr>
+      <w:r>
+        <w:t>Attendance &amp; Leave</w:t>
+      </w:r>
+      <w:r>
+        <w:t xml:space="preserve"> Management</w:t>
+      </w:r>
+    </w:p>
+    <w:p>
+      <w:pPr>
+        <w:pStyle w:val="ListParagraph"/>
+        <w:numPr>
+          <w:ilvl w:val="0"/>
+          <w:numId w:val="15"/>
+        </w:numPr>
+      </w:pPr>
+      <w:r>
+        <w:t>Library</w:t>
+      </w:r>
+      <w:r>
+        <w:t xml:space="preserve"> Management</w:t>
+      </w:r>
+    </w:p>
+    <w:p>
+      <w:pPr>
+        <w:pStyle w:val="ListParagraph"/>
+        <w:numPr>
+          <w:ilvl w:val="0"/>
+          <w:numId w:val="15"/>
+        </w:numPr>
+      </w:pPr>
+      <w:r>
+        <w:t>Accounts</w:t>
+      </w:r>
+      <w:r>
+        <w:t xml:space="preserve"> Management</w:t>
+      </w:r>
+    </w:p>
+    <w:p>
+      <w:pPr>
+        <w:pStyle w:val="ListParagraph"/>
+        <w:numPr>
+          <w:ilvl w:val="0"/>
+          <w:numId w:val="15"/>
+        </w:numPr>
+      </w:pPr>
+      <w:r>
+        <w:t>Administration Management</w:t>
+      </w:r>
+    </w:p>
+    <w:p>
+      <w:pPr>
+        <w:pStyle w:val="Heading3"/>
+      </w:pPr>
+      <w:r>
+        <w:t>School Management Client</w:t>
+      </w:r>
+    </w:p>
+    <w:p>
+      <w:r>
+        <w:t>School Management System will provide two different clients for the convenience of the user. Desktop client is for doing bulk activities and faster tasks. Web client will allow instant access from anywhere and anytime.</w:t>
+      </w:r>
+    </w:p>
+    <w:p>
+      <w:pPr>
+        <w:pStyle w:val="Heading3"/>
+      </w:pPr>
+      <w:r>
+        <w:lastRenderedPageBreak/>
+        <w:t>School Management Database</w:t>
+      </w:r>
+    </w:p>
+    <w:p>
+      <w:r>
+        <w:t>School Management System will</w:t>
+      </w:r>
+      <w:r>
+        <w:t xml:space="preserve"> have a</w:t>
+      </w:r>
+      <w:bookmarkStart w:id="25" w:name="_GoBack"/>
+      <w:bookmarkEnd w:id="25"/>
+      <w:r>
+        <w:t xml:space="preserve"> unified database for storing all the information. It can be a networked database or a database situated in the server machine.</w:t>
+      </w:r>
+    </w:p>
+    <w:p>
+      <w:pPr>
+        <w:pStyle w:val="Heading2"/>
+      </w:pPr>
+      <w:bookmarkStart w:id="26" w:name="_Toc344229913"/>
+      <w:r>
+        <w:t>estimation</w:t>
+      </w:r>
+      <w:bookmarkEnd w:id="26"/>
+    </w:p>
+    <w:p>
+      <w:r>
+        <w:rPr>
+          <w:noProof/>
+          <w:lang w:bidi="ar-SA"/>
+        </w:rPr>
         <w:drawing>
           <wp:inline distT="0" distB="0" distL="0" distR="0">
             <wp:extent cx="5943600" cy="5973445"/>
@@ -6220,7 +6471,7 @@
                     <pic:cNvPicPr/>
                   </pic:nvPicPr>
                   <pic:blipFill>
-                    <a:blip r:embed="rId17">
+                    <a:blip r:embed="rId18">
                       <a:extLst>
                         <a:ext uri="{28A0092B-C50C-407E-A947-70E740481C1C}">
                           <a14:useLocalDpi xmlns:a14="http://schemas.microsoft.com/office/drawing/2010/main" val="0"/>
@@ -6251,7 +6502,7 @@
       <w:pPr>
         <w:pStyle w:val="Heading2"/>
       </w:pPr>
-      <w:bookmarkStart w:id="26" w:name="_Toc344229914"/>
+      <w:bookmarkStart w:id="27" w:name="_Toc344229914"/>
       <w:r>
         <w:t xml:space="preserve">9.2 </w:t>
       </w:r>
@@ -6259,7 +6510,7 @@
         <w:tab/>
         <w:t>Data Structure</w:t>
       </w:r>
-      <w:bookmarkEnd w:id="26"/>
+      <w:bookmarkEnd w:id="27"/>
     </w:p>
     <w:tbl>
       <w:tblPr>
@@ -6324,6 +6575,7 @@
                 <w:szCs w:val="19"/>
                 <w:lang w:bidi="ar-SA"/>
               </w:rPr>
+              <w:lastRenderedPageBreak/>
               <w:t>public</w:t>
             </w:r>
             <w:r>
@@ -6742,7 +6994,6 @@
                 <w:szCs w:val="19"/>
                 <w:lang w:bidi="ar-SA"/>
               </w:rPr>
-              <w:lastRenderedPageBreak/>
               <w:t xml:space="preserve">        </w:t>
             </w:r>
             <w:r>
@@ -8286,6 +8537,7 @@
                 <w:szCs w:val="19"/>
                 <w:lang w:bidi="ar-SA"/>
               </w:rPr>
+              <w:lastRenderedPageBreak/>
               <w:t xml:space="preserve">        </w:t>
             </w:r>
             <w:r>
@@ -10182,17 +10434,7 @@
                 <w:szCs w:val="19"/>
                 <w:lang w:bidi="ar-SA"/>
               </w:rPr>
-              <w:t xml:space="preserve">        </w:t>
-            </w:r>
-            <w:r>
-              <w:rPr>
-                <w:rFonts w:ascii="Consolas" w:hAnsi="Consolas" w:cs="Consolas"/>
-                <w:color w:val="0000FF"/>
-                <w:sz w:val="19"/>
-                <w:szCs w:val="19"/>
-                <w:lang w:bidi="ar-SA"/>
-              </w:rPr>
-              <w:t>public</w:t>
+              <w:t xml:space="preserve">        public</w:t>
             </w:r>
             <w:r>
               <w:rPr>
@@ -10433,6 +10675,7 @@
                 <w:szCs w:val="19"/>
                 <w:lang w:bidi="ar-SA"/>
               </w:rPr>
+              <w:lastRenderedPageBreak/>
               <w:t xml:space="preserve">     </w:t>
             </w:r>
           </w:p>
@@ -10495,8 +10738,7 @@
                 <w:szCs w:val="19"/>
                 <w:lang w:bidi="ar-SA"/>
               </w:rPr>
-              <w:lastRenderedPageBreak/>
-              <w:t>PatientInfo</w:t>
+              <w:t>AdmissionInfo</w:t>
             </w:r>
             <w:proofErr w:type="spellEnd"/>
           </w:p>
@@ -10568,7 +10810,17 @@
                 <w:szCs w:val="19"/>
                 <w:lang w:bidi="ar-SA"/>
               </w:rPr>
-              <w:t>PatientInfo</w:t>
+              <w:t>Admission</w:t>
+            </w:r>
+            <w:r>
+              <w:rPr>
+                <w:rFonts w:ascii="Consolas" w:hAnsi="Consolas" w:cs="Consolas"/>
+                <w:color w:val="2B91AF"/>
+                <w:sz w:val="19"/>
+                <w:szCs w:val="19"/>
+                <w:lang w:bidi="ar-SA"/>
+              </w:rPr>
+              <w:t>Info</w:t>
             </w:r>
             <w:proofErr w:type="spellEnd"/>
           </w:p>
@@ -10857,17 +11109,15 @@
               </w:rPr>
               <w:t xml:space="preserve"> </w:t>
             </w:r>
-            <w:proofErr w:type="spellStart"/>
-            <w:r>
-              <w:rPr>
-                <w:rFonts w:ascii="Consolas" w:hAnsi="Consolas" w:cs="Consolas"/>
-                <w:sz w:val="19"/>
-                <w:szCs w:val="19"/>
-                <w:lang w:bidi="ar-SA"/>
-              </w:rPr>
-              <w:t>bloodGroup</w:t>
-            </w:r>
-            <w:proofErr w:type="spellEnd"/>
+            <w:r>
+              <w:rPr>
+                <w:rFonts w:ascii="Consolas" w:hAnsi="Consolas" w:cs="Consolas"/>
+                <w:sz w:val="19"/>
+                <w:szCs w:val="19"/>
+                <w:lang w:bidi="ar-SA"/>
+              </w:rPr>
+              <w:t>purpose</w:t>
+            </w:r>
             <w:r>
               <w:rPr>
                 <w:rFonts w:ascii="Consolas" w:hAnsi="Consolas" w:cs="Consolas"/>
@@ -10977,7 +11227,36 @@
                 <w:szCs w:val="19"/>
                 <w:lang w:bidi="ar-SA"/>
               </w:rPr>
-              <w:t xml:space="preserve"> age { </w:t>
+              <w:t xml:space="preserve"> </w:t>
+            </w:r>
+            <w:proofErr w:type="spellStart"/>
+            <w:r>
+              <w:rPr>
+                <w:rFonts w:ascii="Consolas" w:hAnsi="Consolas" w:cs="Consolas"/>
+                <w:sz w:val="19"/>
+                <w:szCs w:val="19"/>
+                <w:lang w:bidi="ar-SA"/>
+              </w:rPr>
+              <w:t>age</w:t>
+            </w:r>
+            <w:r>
+              <w:rPr>
+                <w:rFonts w:ascii="Consolas" w:hAnsi="Consolas" w:cs="Consolas"/>
+                <w:sz w:val="19"/>
+                <w:szCs w:val="19"/>
+                <w:lang w:bidi="ar-SA"/>
+              </w:rPr>
+              <w:t>Limit</w:t>
+            </w:r>
+            <w:proofErr w:type="spellEnd"/>
+            <w:r>
+              <w:rPr>
+                <w:rFonts w:ascii="Consolas" w:hAnsi="Consolas" w:cs="Consolas"/>
+                <w:sz w:val="19"/>
+                <w:szCs w:val="19"/>
+                <w:lang w:bidi="ar-SA"/>
+              </w:rPr>
+              <w:t xml:space="preserve"> { </w:t>
             </w:r>
             <w:r>
               <w:rPr>
@@ -11077,7 +11356,25 @@
                 <w:szCs w:val="19"/>
                 <w:lang w:bidi="ar-SA"/>
               </w:rPr>
-              <w:t xml:space="preserve"> address { </w:t>
+              <w:t xml:space="preserve"> </w:t>
+            </w:r>
+            <w:r>
+              <w:rPr>
+                <w:rFonts w:ascii="Consolas" w:hAnsi="Consolas" w:cs="Consolas"/>
+                <w:sz w:val="19"/>
+                <w:szCs w:val="19"/>
+                <w:lang w:bidi="ar-SA"/>
+              </w:rPr>
+              <w:t>Venue</w:t>
+            </w:r>
+            <w:r>
+              <w:rPr>
+                <w:rFonts w:ascii="Consolas" w:hAnsi="Consolas" w:cs="Consolas"/>
+                <w:sz w:val="19"/>
+                <w:szCs w:val="19"/>
+                <w:lang w:bidi="ar-SA"/>
+              </w:rPr>
+              <w:t xml:space="preserve"> { </w:t>
             </w:r>
             <w:r>
               <w:rPr>
@@ -11177,7 +11474,36 @@
                 <w:szCs w:val="19"/>
                 <w:lang w:bidi="ar-SA"/>
               </w:rPr>
-              <w:t xml:space="preserve"> phone { </w:t>
+              <w:t xml:space="preserve"> </w:t>
+            </w:r>
+            <w:proofErr w:type="spellStart"/>
+            <w:r>
+              <w:rPr>
+                <w:rFonts w:ascii="Consolas" w:hAnsi="Consolas" w:cs="Consolas"/>
+                <w:sz w:val="19"/>
+                <w:szCs w:val="19"/>
+                <w:lang w:bidi="ar-SA"/>
+              </w:rPr>
+              <w:t>coordinatorP</w:t>
+            </w:r>
+            <w:r>
+              <w:rPr>
+                <w:rFonts w:ascii="Consolas" w:hAnsi="Consolas" w:cs="Consolas"/>
+                <w:sz w:val="19"/>
+                <w:szCs w:val="19"/>
+                <w:lang w:bidi="ar-SA"/>
+              </w:rPr>
+              <w:t>hone</w:t>
+            </w:r>
+            <w:proofErr w:type="spellEnd"/>
+            <w:r>
+              <w:rPr>
+                <w:rFonts w:ascii="Consolas" w:hAnsi="Consolas" w:cs="Consolas"/>
+                <w:sz w:val="19"/>
+                <w:szCs w:val="19"/>
+                <w:lang w:bidi="ar-SA"/>
+              </w:rPr>
+              <w:t xml:space="preserve"> { </w:t>
             </w:r>
             <w:r>
               <w:rPr>
@@ -11345,8 +11671,6 @@
               <w:adjustRightInd w:val="0"/>
               <w:rPr>
                 <w:rFonts w:ascii="Consolas" w:hAnsi="Consolas" w:cs="Consolas"/>
-                <w:i/>
-                <w:iCs/>
                 <w:sz w:val="19"/>
                 <w:szCs w:val="19"/>
                 <w:lang w:bidi="ar-SA"/>
@@ -11409,7 +11733,16 @@
                 <w:szCs w:val="19"/>
                 <w:lang w:bidi="ar-SA"/>
               </w:rPr>
-              <w:t>expectedDate</w:t>
+              <w:t>exam</w:t>
+            </w:r>
+            <w:r>
+              <w:rPr>
+                <w:rFonts w:ascii="Consolas" w:hAnsi="Consolas" w:cs="Consolas"/>
+                <w:sz w:val="19"/>
+                <w:szCs w:val="19"/>
+                <w:lang w:bidi="ar-SA"/>
+              </w:rPr>
+              <w:t>Date</w:t>
             </w:r>
             <w:proofErr w:type="spellEnd"/>
             <w:r>
@@ -11502,16 +11835,18 @@
               </w:rPr>
               <w:t xml:space="preserve"> </w:t>
             </w:r>
-            <w:r>
-              <w:rPr>
-                <w:rFonts w:ascii="Consolas" w:hAnsi="Consolas" w:cs="Consolas"/>
-                <w:color w:val="0000FF"/>
-                <w:sz w:val="19"/>
-                <w:szCs w:val="19"/>
-                <w:lang w:bidi="ar-SA"/>
-              </w:rPr>
-              <w:t>string</w:t>
-            </w:r>
+            <w:proofErr w:type="spellStart"/>
+            <w:r>
+              <w:rPr>
+                <w:rFonts w:ascii="Consolas" w:hAnsi="Consolas" w:cs="Consolas"/>
+                <w:color w:val="2B91AF"/>
+                <w:sz w:val="19"/>
+                <w:szCs w:val="19"/>
+                <w:lang w:bidi="ar-SA"/>
+              </w:rPr>
+              <w:t>DateTime</w:t>
+            </w:r>
+            <w:proofErr w:type="spellEnd"/>
             <w:r>
               <w:rPr>
                 <w:rFonts w:ascii="Consolas" w:hAnsi="Consolas" w:cs="Consolas"/>
@@ -11529,7 +11864,7 @@
                 <w:szCs w:val="19"/>
                 <w:lang w:bidi="ar-SA"/>
               </w:rPr>
-              <w:t>assignedDonor</w:t>
+              <w:t>resultDate</w:t>
             </w:r>
             <w:proofErr w:type="spellEnd"/>
             <w:r>
@@ -11597,21 +11932,12 @@
             <w:r>
               <w:rPr>
                 <w:rFonts w:ascii="Consolas" w:hAnsi="Consolas" w:cs="Consolas"/>
-                <w:sz w:val="19"/>
-                <w:szCs w:val="19"/>
-                <w:lang w:bidi="ar-SA"/>
-              </w:rPr>
-              <w:t xml:space="preserve">        </w:t>
-            </w:r>
-            <w:r>
-              <w:rPr>
-                <w:rFonts w:ascii="Consolas" w:hAnsi="Consolas" w:cs="Consolas"/>
-                <w:color w:val="0000FF"/>
-                <w:sz w:val="19"/>
-                <w:szCs w:val="19"/>
-                <w:lang w:bidi="ar-SA"/>
-              </w:rPr>
-              <w:t>public</w:t>
+                <w:color w:val="0000FF"/>
+                <w:sz w:val="19"/>
+                <w:szCs w:val="19"/>
+                <w:lang w:bidi="ar-SA"/>
+              </w:rPr>
+              <w:t xml:space="preserve">        public</w:t>
             </w:r>
             <w:r>
               <w:rPr>
@@ -11625,6 +11951,25 @@
             <w:r>
               <w:rPr>
                 <w:rFonts w:ascii="Consolas" w:hAnsi="Consolas" w:cs="Consolas"/>
+                <w:color w:val="2B91AF"/>
+                <w:sz w:val="19"/>
+                <w:szCs w:val="19"/>
+                <w:lang w:bidi="ar-SA"/>
+              </w:rPr>
+              <w:t>List</w:t>
+            </w:r>
+            <w:r>
+              <w:rPr>
+                <w:rFonts w:ascii="Consolas" w:hAnsi="Consolas" w:cs="Consolas"/>
+                <w:sz w:val="19"/>
+                <w:szCs w:val="19"/>
+                <w:lang w:bidi="ar-SA"/>
+              </w:rPr>
+              <w:t>&lt;</w:t>
+            </w:r>
+            <w:r>
+              <w:rPr>
+                <w:rFonts w:ascii="Consolas" w:hAnsi="Consolas" w:cs="Consolas"/>
                 <w:color w:val="0000FF"/>
                 <w:sz w:val="19"/>
                 <w:szCs w:val="19"/>
@@ -11639,19 +11984,8 @@
                 <w:szCs w:val="19"/>
                 <w:lang w:bidi="ar-SA"/>
               </w:rPr>
-              <w:t xml:space="preserve"> </w:t>
-            </w:r>
-            <w:proofErr w:type="spellStart"/>
-            <w:r>
-              <w:rPr>
-                <w:rFonts w:ascii="Consolas" w:hAnsi="Consolas" w:cs="Consolas"/>
-                <w:sz w:val="19"/>
-                <w:szCs w:val="19"/>
-                <w:lang w:bidi="ar-SA"/>
-              </w:rPr>
-              <w:t>donorContact</w:t>
-            </w:r>
-            <w:proofErr w:type="spellEnd"/>
+              <w:t>&gt; subjects</w:t>
+            </w:r>
             <w:r>
               <w:rPr>
                 <w:rFonts w:ascii="Consolas" w:hAnsi="Consolas" w:cs="Consolas"/>
@@ -11714,6 +12048,113 @@
                 <w:lang w:bidi="ar-SA"/>
               </w:rPr>
             </w:pPr>
+            <w:r>
+              <w:rPr>
+                <w:rFonts w:ascii="Consolas" w:hAnsi="Consolas" w:cs="Consolas"/>
+                <w:sz w:val="19"/>
+                <w:szCs w:val="19"/>
+                <w:lang w:bidi="ar-SA"/>
+              </w:rPr>
+              <w:t xml:space="preserve">        </w:t>
+            </w:r>
+            <w:r>
+              <w:rPr>
+                <w:rFonts w:ascii="Consolas" w:hAnsi="Consolas" w:cs="Consolas"/>
+                <w:color w:val="0000FF"/>
+                <w:sz w:val="19"/>
+                <w:szCs w:val="19"/>
+                <w:lang w:bidi="ar-SA"/>
+              </w:rPr>
+              <w:t>public</w:t>
+            </w:r>
+            <w:r>
+              <w:rPr>
+                <w:rFonts w:ascii="Consolas" w:hAnsi="Consolas" w:cs="Consolas"/>
+                <w:sz w:val="19"/>
+                <w:szCs w:val="19"/>
+                <w:lang w:bidi="ar-SA"/>
+              </w:rPr>
+              <w:t xml:space="preserve"> </w:t>
+            </w:r>
+            <w:proofErr w:type="spellStart"/>
+            <w:r>
+              <w:rPr>
+                <w:rFonts w:ascii="Consolas" w:hAnsi="Consolas" w:cs="Consolas"/>
+                <w:color w:val="0000FF"/>
+                <w:sz w:val="19"/>
+                <w:szCs w:val="19"/>
+                <w:lang w:bidi="ar-SA"/>
+              </w:rPr>
+              <w:t>int</w:t>
+            </w:r>
+            <w:proofErr w:type="spellEnd"/>
+            <w:r>
+              <w:rPr>
+                <w:rFonts w:ascii="Consolas" w:hAnsi="Consolas" w:cs="Consolas"/>
+                <w:sz w:val="19"/>
+                <w:szCs w:val="19"/>
+                <w:lang w:bidi="ar-SA"/>
+              </w:rPr>
+              <w:t xml:space="preserve"> </w:t>
+            </w:r>
+            <w:proofErr w:type="spellStart"/>
+            <w:r>
+              <w:rPr>
+                <w:rFonts w:ascii="Consolas" w:hAnsi="Consolas" w:cs="Consolas"/>
+                <w:sz w:val="19"/>
+                <w:szCs w:val="19"/>
+                <w:lang w:bidi="ar-SA"/>
+              </w:rPr>
+              <w:t>numberOfSeats</w:t>
+            </w:r>
+            <w:proofErr w:type="spellEnd"/>
+            <w:r>
+              <w:rPr>
+                <w:rFonts w:ascii="Consolas" w:hAnsi="Consolas" w:cs="Consolas"/>
+                <w:sz w:val="19"/>
+                <w:szCs w:val="19"/>
+                <w:lang w:bidi="ar-SA"/>
+              </w:rPr>
+              <w:t xml:space="preserve"> { </w:t>
+            </w:r>
+            <w:r>
+              <w:rPr>
+                <w:rFonts w:ascii="Consolas" w:hAnsi="Consolas" w:cs="Consolas"/>
+                <w:color w:val="0000FF"/>
+                <w:sz w:val="19"/>
+                <w:szCs w:val="19"/>
+                <w:lang w:bidi="ar-SA"/>
+              </w:rPr>
+              <w:t>get</w:t>
+            </w:r>
+            <w:r>
+              <w:rPr>
+                <w:rFonts w:ascii="Consolas" w:hAnsi="Consolas" w:cs="Consolas"/>
+                <w:sz w:val="19"/>
+                <w:szCs w:val="19"/>
+                <w:lang w:bidi="ar-SA"/>
+              </w:rPr>
+              <w:t xml:space="preserve">; </w:t>
+            </w:r>
+            <w:r>
+              <w:rPr>
+                <w:rFonts w:ascii="Consolas" w:hAnsi="Consolas" w:cs="Consolas"/>
+                <w:color w:val="0000FF"/>
+                <w:sz w:val="19"/>
+                <w:szCs w:val="19"/>
+                <w:lang w:bidi="ar-SA"/>
+              </w:rPr>
+              <w:t>set</w:t>
+            </w:r>
+            <w:r>
+              <w:rPr>
+                <w:rFonts w:ascii="Consolas" w:hAnsi="Consolas" w:cs="Consolas"/>
+                <w:sz w:val="19"/>
+                <w:szCs w:val="19"/>
+                <w:lang w:bidi="ar-SA"/>
+              </w:rPr>
+              <w:t>; }</w:t>
+            </w:r>
           </w:p>
           <w:p>
             <w:pPr>
@@ -11774,7 +12215,7 @@
                 <w:szCs w:val="19"/>
                 <w:lang w:bidi="ar-SA"/>
               </w:rPr>
-              <w:t>TodoInfo</w:t>
+              <w:t>BookInfo</w:t>
             </w:r>
             <w:proofErr w:type="spellEnd"/>
           </w:p>
@@ -11790,10 +12231,9 @@
               <w:autoSpaceDE w:val="0"/>
               <w:autoSpaceDN w:val="0"/>
               <w:adjustRightInd w:val="0"/>
-              <w:rPr>
-                <w:rFonts w:ascii="Consolas" w:hAnsi="Consolas" w:cs="Consolas"/>
-                <w:i/>
-                <w:iCs/>
+              <w:spacing w:before="0"/>
+              <w:rPr>
+                <w:rFonts w:ascii="Consolas" w:hAnsi="Consolas" w:cs="Consolas"/>
                 <w:sz w:val="19"/>
                 <w:szCs w:val="19"/>
                 <w:lang w:bidi="ar-SA"/>
@@ -11846,7 +12286,7 @@
                 <w:szCs w:val="19"/>
                 <w:lang w:bidi="ar-SA"/>
               </w:rPr>
-              <w:t>TodoInfo</w:t>
+              <w:t>BookInfo</w:t>
             </w:r>
             <w:proofErr w:type="spellEnd"/>
           </w:p>
@@ -11855,10 +12295,9 @@
               <w:autoSpaceDE w:val="0"/>
               <w:autoSpaceDN w:val="0"/>
               <w:adjustRightInd w:val="0"/>
-              <w:rPr>
-                <w:rFonts w:ascii="Consolas" w:hAnsi="Consolas" w:cs="Consolas"/>
-                <w:i/>
-                <w:iCs/>
+              <w:spacing w:before="0"/>
+              <w:rPr>
+                <w:rFonts w:ascii="Consolas" w:hAnsi="Consolas" w:cs="Consolas"/>
                 <w:sz w:val="19"/>
                 <w:szCs w:val="19"/>
                 <w:lang w:bidi="ar-SA"/>
@@ -11879,10 +12318,9 @@
               <w:autoSpaceDE w:val="0"/>
               <w:autoSpaceDN w:val="0"/>
               <w:adjustRightInd w:val="0"/>
-              <w:rPr>
-                <w:rFonts w:ascii="Consolas" w:hAnsi="Consolas" w:cs="Consolas"/>
-                <w:i/>
-                <w:iCs/>
+              <w:spacing w:before="0"/>
+              <w:rPr>
+                <w:rFonts w:ascii="Consolas" w:hAnsi="Consolas" w:cs="Consolas"/>
                 <w:sz w:val="19"/>
                 <w:szCs w:val="19"/>
                 <w:lang w:bidi="ar-SA"/>
@@ -11979,10 +12417,9 @@
               <w:autoSpaceDE w:val="0"/>
               <w:autoSpaceDN w:val="0"/>
               <w:adjustRightInd w:val="0"/>
-              <w:rPr>
-                <w:rFonts w:ascii="Consolas" w:hAnsi="Consolas" w:cs="Consolas"/>
-                <w:i/>
-                <w:iCs/>
+              <w:spacing w:before="0"/>
+              <w:rPr>
+                <w:rFonts w:ascii="Consolas" w:hAnsi="Consolas" w:cs="Consolas"/>
                 <w:sz w:val="19"/>
                 <w:szCs w:val="19"/>
                 <w:lang w:bidi="ar-SA"/>
@@ -12035,7 +12472,27 @@
                 <w:szCs w:val="19"/>
                 <w:lang w:bidi="ar-SA"/>
               </w:rPr>
-              <w:t xml:space="preserve"> date { </w:t>
+              <w:t xml:space="preserve"> </w:t>
+            </w:r>
+            <w:proofErr w:type="spellStart"/>
+            <w:r>
+              <w:rPr>
+                <w:rFonts w:ascii="Consolas" w:hAnsi="Consolas" w:cs="Consolas"/>
+                <w:sz w:val="19"/>
+                <w:szCs w:val="19"/>
+                <w:lang w:bidi="ar-SA"/>
+              </w:rPr>
+              <w:t>issueDate</w:t>
+            </w:r>
+            <w:proofErr w:type="spellEnd"/>
+            <w:r>
+              <w:rPr>
+                <w:rFonts w:ascii="Consolas" w:hAnsi="Consolas" w:cs="Consolas"/>
+                <w:sz w:val="19"/>
+                <w:szCs w:val="19"/>
+                <w:lang w:bidi="ar-SA"/>
+              </w:rPr>
+              <w:t xml:space="preserve"> { </w:t>
             </w:r>
             <w:r>
               <w:rPr>
@@ -12081,10 +12538,9 @@
               <w:autoSpaceDE w:val="0"/>
               <w:autoSpaceDN w:val="0"/>
               <w:adjustRightInd w:val="0"/>
-              <w:rPr>
-                <w:rFonts w:ascii="Consolas" w:hAnsi="Consolas" w:cs="Consolas"/>
-                <w:i/>
-                <w:iCs/>
+              <w:spacing w:before="0"/>
+              <w:rPr>
+                <w:rFonts w:ascii="Consolas" w:hAnsi="Consolas" w:cs="Consolas"/>
                 <w:sz w:val="19"/>
                 <w:szCs w:val="19"/>
                 <w:lang w:bidi="ar-SA"/>
@@ -12121,6 +12577,25 @@
             <w:r>
               <w:rPr>
                 <w:rFonts w:ascii="Consolas" w:hAnsi="Consolas" w:cs="Consolas"/>
+                <w:color w:val="2B91AF"/>
+                <w:sz w:val="19"/>
+                <w:szCs w:val="19"/>
+                <w:lang w:bidi="ar-SA"/>
+              </w:rPr>
+              <w:t>List</w:t>
+            </w:r>
+            <w:r>
+              <w:rPr>
+                <w:rFonts w:ascii="Consolas" w:hAnsi="Consolas" w:cs="Consolas"/>
+                <w:sz w:val="19"/>
+                <w:szCs w:val="19"/>
+                <w:lang w:bidi="ar-SA"/>
+              </w:rPr>
+              <w:t>&lt;</w:t>
+            </w:r>
+            <w:r>
+              <w:rPr>
+                <w:rFonts w:ascii="Consolas" w:hAnsi="Consolas" w:cs="Consolas"/>
                 <w:color w:val="0000FF"/>
                 <w:sz w:val="19"/>
                 <w:szCs w:val="19"/>
@@ -12135,7 +12610,7 @@
                 <w:szCs w:val="19"/>
                 <w:lang w:bidi="ar-SA"/>
               </w:rPr>
-              <w:t xml:space="preserve"> details { </w:t>
+              <w:t xml:space="preserve">&gt; author { </w:t>
             </w:r>
             <w:r>
               <w:rPr>
@@ -12173,7 +12648,7 @@
                 <w:szCs w:val="19"/>
                 <w:lang w:bidi="ar-SA"/>
               </w:rPr>
-              <w:t xml:space="preserve">; }        </w:t>
+              <w:t>; }</w:t>
             </w:r>
           </w:p>
           <w:p>
@@ -12181,10 +12656,9 @@
               <w:autoSpaceDE w:val="0"/>
               <w:autoSpaceDN w:val="0"/>
               <w:adjustRightInd w:val="0"/>
-              <w:rPr>
-                <w:rFonts w:ascii="Consolas" w:hAnsi="Consolas" w:cs="Consolas"/>
-                <w:i/>
-                <w:iCs/>
+              <w:spacing w:before="0"/>
+              <w:rPr>
+                <w:rFonts w:ascii="Consolas" w:hAnsi="Consolas" w:cs="Consolas"/>
                 <w:sz w:val="19"/>
                 <w:szCs w:val="19"/>
                 <w:lang w:bidi="ar-SA"/>
@@ -12197,10 +12671,132 @@
                 <w:szCs w:val="19"/>
                 <w:lang w:bidi="ar-SA"/>
               </w:rPr>
+              <w:t xml:space="preserve">        </w:t>
+            </w:r>
+            <w:r>
+              <w:rPr>
+                <w:rFonts w:ascii="Consolas" w:hAnsi="Consolas" w:cs="Consolas"/>
+                <w:color w:val="0000FF"/>
+                <w:sz w:val="19"/>
+                <w:szCs w:val="19"/>
+                <w:lang w:bidi="ar-SA"/>
+              </w:rPr>
+              <w:t>public</w:t>
+            </w:r>
+            <w:r>
+              <w:rPr>
+                <w:rFonts w:ascii="Consolas" w:hAnsi="Consolas" w:cs="Consolas"/>
+                <w:sz w:val="19"/>
+                <w:szCs w:val="19"/>
+                <w:lang w:bidi="ar-SA"/>
+              </w:rPr>
+              <w:t xml:space="preserve"> </w:t>
+            </w:r>
+            <w:r>
+              <w:rPr>
+                <w:rFonts w:ascii="Consolas" w:hAnsi="Consolas" w:cs="Consolas"/>
+                <w:color w:val="2B91AF"/>
+                <w:sz w:val="19"/>
+                <w:szCs w:val="19"/>
+                <w:lang w:bidi="ar-SA"/>
+              </w:rPr>
+              <w:t>List</w:t>
+            </w:r>
+            <w:r>
+              <w:rPr>
+                <w:rFonts w:ascii="Consolas" w:hAnsi="Consolas" w:cs="Consolas"/>
+                <w:sz w:val="19"/>
+                <w:szCs w:val="19"/>
+                <w:lang w:bidi="ar-SA"/>
+              </w:rPr>
+              <w:t>&lt;</w:t>
+            </w:r>
+            <w:r>
+              <w:rPr>
+                <w:rFonts w:ascii="Consolas" w:hAnsi="Consolas" w:cs="Consolas"/>
+                <w:color w:val="0000FF"/>
+                <w:sz w:val="19"/>
+                <w:szCs w:val="19"/>
+                <w:lang w:bidi="ar-SA"/>
+              </w:rPr>
+              <w:t>string</w:t>
+            </w:r>
+            <w:r>
+              <w:rPr>
+                <w:rFonts w:ascii="Consolas" w:hAnsi="Consolas" w:cs="Consolas"/>
+                <w:sz w:val="19"/>
+                <w:szCs w:val="19"/>
+                <w:lang w:bidi="ar-SA"/>
+              </w:rPr>
+              <w:t xml:space="preserve">&gt; tag { </w:t>
+            </w:r>
+            <w:r>
+              <w:rPr>
+                <w:rFonts w:ascii="Consolas" w:hAnsi="Consolas" w:cs="Consolas"/>
+                <w:color w:val="0000FF"/>
+                <w:sz w:val="19"/>
+                <w:szCs w:val="19"/>
+                <w:lang w:bidi="ar-SA"/>
+              </w:rPr>
+              <w:t>get</w:t>
+            </w:r>
+            <w:r>
+              <w:rPr>
+                <w:rFonts w:ascii="Consolas" w:hAnsi="Consolas" w:cs="Consolas"/>
+                <w:sz w:val="19"/>
+                <w:szCs w:val="19"/>
+                <w:lang w:bidi="ar-SA"/>
+              </w:rPr>
+              <w:t xml:space="preserve">; </w:t>
+            </w:r>
+            <w:r>
+              <w:rPr>
+                <w:rFonts w:ascii="Consolas" w:hAnsi="Consolas" w:cs="Consolas"/>
+                <w:color w:val="0000FF"/>
+                <w:sz w:val="19"/>
+                <w:szCs w:val="19"/>
+                <w:lang w:bidi="ar-SA"/>
+              </w:rPr>
+              <w:t>set</w:t>
+            </w:r>
+            <w:r>
+              <w:rPr>
+                <w:rFonts w:ascii="Consolas" w:hAnsi="Consolas" w:cs="Consolas"/>
+                <w:sz w:val="19"/>
+                <w:szCs w:val="19"/>
+                <w:lang w:bidi="ar-SA"/>
+              </w:rPr>
+              <w:t>; }</w:t>
+            </w:r>
+          </w:p>
+          <w:p>
+            <w:pPr>
+              <w:autoSpaceDE w:val="0"/>
+              <w:autoSpaceDN w:val="0"/>
+              <w:adjustRightInd w:val="0"/>
+              <w:spacing w:before="0"/>
+              <w:rPr>
+                <w:rFonts w:ascii="Consolas" w:hAnsi="Consolas" w:cs="Consolas"/>
+                <w:sz w:val="19"/>
+                <w:szCs w:val="19"/>
+                <w:lang w:bidi="ar-SA"/>
+              </w:rPr>
+            </w:pPr>
+            <w:r>
+              <w:rPr>
+                <w:rFonts w:ascii="Consolas" w:hAnsi="Consolas" w:cs="Consolas"/>
+                <w:sz w:val="19"/>
+                <w:szCs w:val="19"/>
+                <w:lang w:bidi="ar-SA"/>
+              </w:rPr>
               <w:t xml:space="preserve">    }</w:t>
             </w:r>
           </w:p>
-          <w:p/>
+          <w:p>
+            <w:r>
+              <w:t xml:space="preserve"> </w:t>
+            </w:r>
+          </w:p>
         </w:tc>
       </w:tr>
     </w:tbl>
@@ -12235,10 +12831,9 @@
                 <w:szCs w:val="19"/>
                 <w:lang w:bidi="ar-SA"/>
               </w:rPr>
+              <w:lastRenderedPageBreak/>
               <w:t>TransactionInfo</w:t>
             </w:r>
-            <w:bookmarkStart w:id="27" w:name="_GoBack"/>
-            <w:bookmarkEnd w:id="27"/>
             <w:proofErr w:type="spellEnd"/>
           </w:p>
         </w:tc>
@@ -12454,7 +13049,6 @@
                 <w:szCs w:val="19"/>
                 <w:lang w:bidi="ar-SA"/>
               </w:rPr>
-              <w:lastRenderedPageBreak/>
               <w:t xml:space="preserve">        </w:t>
             </w:r>
             <w:r>
@@ -13233,7 +13827,6 @@
       </w:pPr>
       <w:bookmarkStart w:id="28" w:name="_Toc344229916"/>
       <w:r>
-        <w:lastRenderedPageBreak/>
         <w:t>9.4</w:t>
       </w:r>
       <w:r>
@@ -13529,6 +14122,7 @@
         </w:numPr>
       </w:pPr>
       <w:r>
+        <w:lastRenderedPageBreak/>
         <w:t>The data of the school will be stored in the database with an encrypted format so even if someone hacks the database somehow still he can make no real harm.</w:t>
       </w:r>
     </w:p>
@@ -13553,7 +14147,6 @@
         </w:numPr>
       </w:pPr>
       <w:r>
-        <w:lastRenderedPageBreak/>
         <w:t>FUTURE SCOPE AND FURTHER REQUIREMENTS</w:t>
       </w:r>
     </w:p>
@@ -13620,7 +14213,7 @@
           <w:rFonts w:ascii="Arial" w:eastAsia="Arial" w:hAnsi="Arial" w:cs="Arial"/>
         </w:rPr>
       </w:pPr>
-      <w:hyperlink r:id="rId18" w:history="1">
+      <w:hyperlink r:id="rId19" w:history="1">
         <w:r>
           <w:rPr>
             <w:rStyle w:val="Hyperlink"/>
@@ -13642,7 +14235,7 @@
           <w:rFonts w:ascii="Arial" w:eastAsia="Arial" w:hAnsi="Arial" w:cs="Arial"/>
         </w:rPr>
       </w:pPr>
-      <w:hyperlink r:id="rId19" w:history="1">
+      <w:hyperlink r:id="rId20" w:history="1">
         <w:r>
           <w:rPr>
             <w:rStyle w:val="Hyperlink"/>
@@ -13664,7 +14257,7 @@
           <w:rFonts w:ascii="Arial" w:eastAsia="Arial" w:hAnsi="Arial" w:cs="Arial"/>
         </w:rPr>
       </w:pPr>
-      <w:hyperlink r:id="rId20" w:history="1">
+      <w:hyperlink r:id="rId21" w:history="1">
         <w:r>
           <w:rPr>
             <w:rStyle w:val="Hyperlink"/>
@@ -13686,7 +14279,7 @@
           <w:rFonts w:ascii="Arial" w:eastAsia="Arial" w:hAnsi="Arial" w:cs="Arial"/>
         </w:rPr>
       </w:pPr>
-      <w:hyperlink r:id="rId21" w:history="1">
+      <w:hyperlink r:id="rId22" w:history="1">
         <w:r>
           <w:rPr>
             <w:rStyle w:val="Hyperlink"/>
@@ -13708,7 +14301,7 @@
           <w:rFonts w:ascii="Arial" w:eastAsia="Arial" w:hAnsi="Arial" w:cs="Arial"/>
         </w:rPr>
       </w:pPr>
-      <w:hyperlink r:id="rId22" w:history="1">
+      <w:hyperlink r:id="rId23" w:history="1">
         <w:r>
           <w:rPr>
             <w:rStyle w:val="Hyperlink"/>
@@ -13730,7 +14323,7 @@
           <w:rFonts w:ascii="Arial" w:eastAsia="Arial" w:hAnsi="Arial" w:cs="Arial"/>
         </w:rPr>
       </w:pPr>
-      <w:hyperlink r:id="rId23" w:history="1">
+      <w:hyperlink r:id="rId24" w:history="1">
         <w:r>
           <w:rPr>
             <w:rStyle w:val="Hyperlink"/>
@@ -13752,7 +14345,7 @@
           <w:rFonts w:ascii="Arial" w:eastAsia="Arial" w:hAnsi="Arial" w:cs="Arial"/>
         </w:rPr>
       </w:pPr>
-      <w:hyperlink r:id="rId24" w:history="1">
+      <w:hyperlink r:id="rId25" w:history="1">
         <w:r>
           <w:rPr>
             <w:rStyle w:val="Hyperlink"/>
@@ -13774,7 +14367,7 @@
           <w:rFonts w:ascii="Arial" w:hAnsi="Arial" w:cs="Arial"/>
         </w:rPr>
       </w:pPr>
-      <w:hyperlink r:id="rId25" w:history="1">
+      <w:hyperlink r:id="rId26" w:history="1">
         <w:r>
           <w:rPr>
             <w:rStyle w:val="Hyperlink"/>
@@ -13847,7 +14440,7 @@
       </w:pPr>
     </w:p>
     <w:sectPr>
-      <w:footerReference w:type="default" r:id="rId26"/>
+      <w:footerReference w:type="default" r:id="rId27"/>
       <w:pgSz w:w="12240" w:h="15840"/>
       <w:pgMar w:top="1440" w:right="1440" w:bottom="1440" w:left="1440" w:header="720" w:footer="720" w:gutter="0"/>
       <w:pgBorders w:offsetFrom="page">
@@ -13924,7 +14517,7 @@
           <w:rPr>
             <w:noProof/>
           </w:rPr>
-          <w:t>24</w:t>
+          <w:t>22</w:t>
         </w:r>
         <w:r>
           <w:rPr>
@@ -14998,6 +15591,92 @@
     </w:lvl>
   </w:abstractNum>
   <w:abstractNum w:abstractNumId="9">
+    <w:nsid w:val="4BB23D6B"/>
+    <w:multiLevelType w:val="hybridMultilevel"/>
+    <w:tmpl w:val="FA1222F4"/>
+    <w:lvl w:ilvl="0" w:tplc="0409000F">
+      <w:start w:val="1"/>
+      <w:numFmt w:val="decimal"/>
+      <w:lvlText w:val="%1."/>
+      <w:lvlJc w:val="left"/>
+      <w:pPr>
+        <w:ind w:left="720" w:hanging="360"/>
+      </w:pPr>
+    </w:lvl>
+    <w:lvl w:ilvl="1" w:tplc="04090019" w:tentative="1">
+      <w:start w:val="1"/>
+      <w:numFmt w:val="lowerLetter"/>
+      <w:lvlText w:val="%2."/>
+      <w:lvlJc w:val="left"/>
+      <w:pPr>
+        <w:ind w:left="1440" w:hanging="360"/>
+      </w:pPr>
+    </w:lvl>
+    <w:lvl w:ilvl="2" w:tplc="0409001B" w:tentative="1">
+      <w:start w:val="1"/>
+      <w:numFmt w:val="lowerRoman"/>
+      <w:lvlText w:val="%3."/>
+      <w:lvlJc w:val="right"/>
+      <w:pPr>
+        <w:ind w:left="2160" w:hanging="180"/>
+      </w:pPr>
+    </w:lvl>
+    <w:lvl w:ilvl="3" w:tplc="0409000F" w:tentative="1">
+      <w:start w:val="1"/>
+      <w:numFmt w:val="decimal"/>
+      <w:lvlText w:val="%4."/>
+      <w:lvlJc w:val="left"/>
+      <w:pPr>
+        <w:ind w:left="2880" w:hanging="360"/>
+      </w:pPr>
+    </w:lvl>
+    <w:lvl w:ilvl="4" w:tplc="04090019" w:tentative="1">
+      <w:start w:val="1"/>
+      <w:numFmt w:val="lowerLetter"/>
+      <w:lvlText w:val="%5."/>
+      <w:lvlJc w:val="left"/>
+      <w:pPr>
+        <w:ind w:left="3600" w:hanging="360"/>
+      </w:pPr>
+    </w:lvl>
+    <w:lvl w:ilvl="5" w:tplc="0409001B" w:tentative="1">
+      <w:start w:val="1"/>
+      <w:numFmt w:val="lowerRoman"/>
+      <w:lvlText w:val="%6."/>
+      <w:lvlJc w:val="right"/>
+      <w:pPr>
+        <w:ind w:left="4320" w:hanging="180"/>
+      </w:pPr>
+    </w:lvl>
+    <w:lvl w:ilvl="6" w:tplc="0409000F" w:tentative="1">
+      <w:start w:val="1"/>
+      <w:numFmt w:val="decimal"/>
+      <w:lvlText w:val="%7."/>
+      <w:lvlJc w:val="left"/>
+      <w:pPr>
+        <w:ind w:left="5040" w:hanging="360"/>
+      </w:pPr>
+    </w:lvl>
+    <w:lvl w:ilvl="7" w:tplc="04090019" w:tentative="1">
+      <w:start w:val="1"/>
+      <w:numFmt w:val="lowerLetter"/>
+      <w:lvlText w:val="%8."/>
+      <w:lvlJc w:val="left"/>
+      <w:pPr>
+        <w:ind w:left="5760" w:hanging="360"/>
+      </w:pPr>
+    </w:lvl>
+    <w:lvl w:ilvl="8" w:tplc="0409001B" w:tentative="1">
+      <w:start w:val="1"/>
+      <w:numFmt w:val="lowerRoman"/>
+      <w:lvlText w:val="%9."/>
+      <w:lvlJc w:val="right"/>
+      <w:pPr>
+        <w:ind w:left="6480" w:hanging="180"/>
+      </w:pPr>
+    </w:lvl>
+  </w:abstractNum>
+  <w:abstractNum w:abstractNumId="10">
     <w:nsid w:val="541876B0"/>
     <w:multiLevelType w:val="hybridMultilevel"/>
     <w:tmpl w:val="2ACADD34"/>
@@ -15110,7 +15789,7 @@
       </w:rPr>
     </w:lvl>
   </w:abstractNum>
-  <w:abstractNum w:abstractNumId="10">
+  <w:abstractNum w:abstractNumId="11">
     <w:nsid w:val="5CE8018F"/>
     <w:multiLevelType w:val="multilevel"/>
     <w:tmpl w:val="A72A72E6"/>
@@ -15228,7 +15907,7 @@
       </w:rPr>
     </w:lvl>
   </w:abstractNum>
-  <w:abstractNum w:abstractNumId="11">
+  <w:abstractNum w:abstractNumId="12">
     <w:nsid w:val="6A2A242F"/>
     <w:multiLevelType w:val="hybridMultilevel"/>
     <w:tmpl w:val="9C2E32DA"/>
@@ -15341,7 +16020,7 @@
       </w:rPr>
     </w:lvl>
   </w:abstractNum>
-  <w:abstractNum w:abstractNumId="12">
+  <w:abstractNum w:abstractNumId="13">
     <w:nsid w:val="6E0B6427"/>
     <w:multiLevelType w:val="multilevel"/>
     <w:tmpl w:val="0409001D"/>
@@ -15428,8 +16107,94 @@
       </w:pPr>
     </w:lvl>
   </w:abstractNum>
+  <w:abstractNum w:abstractNumId="14">
+    <w:nsid w:val="718E314B"/>
+    <w:multiLevelType w:val="hybridMultilevel"/>
+    <w:tmpl w:val="AA586F68"/>
+    <w:lvl w:ilvl="0" w:tplc="0409000F">
+      <w:start w:val="1"/>
+      <w:numFmt w:val="decimal"/>
+      <w:lvlText w:val="%1."/>
+      <w:lvlJc w:val="left"/>
+      <w:pPr>
+        <w:ind w:left="720" w:hanging="360"/>
+      </w:pPr>
+    </w:lvl>
+    <w:lvl w:ilvl="1" w:tplc="04090019" w:tentative="1">
+      <w:start w:val="1"/>
+      <w:numFmt w:val="lowerLetter"/>
+      <w:lvlText w:val="%2."/>
+      <w:lvlJc w:val="left"/>
+      <w:pPr>
+        <w:ind w:left="1440" w:hanging="360"/>
+      </w:pPr>
+    </w:lvl>
+    <w:lvl w:ilvl="2" w:tplc="0409001B" w:tentative="1">
+      <w:start w:val="1"/>
+      <w:numFmt w:val="lowerRoman"/>
+      <w:lvlText w:val="%3."/>
+      <w:lvlJc w:val="right"/>
+      <w:pPr>
+        <w:ind w:left="2160" w:hanging="180"/>
+      </w:pPr>
+    </w:lvl>
+    <w:lvl w:ilvl="3" w:tplc="0409000F" w:tentative="1">
+      <w:start w:val="1"/>
+      <w:numFmt w:val="decimal"/>
+      <w:lvlText w:val="%4."/>
+      <w:lvlJc w:val="left"/>
+      <w:pPr>
+        <w:ind w:left="2880" w:hanging="360"/>
+      </w:pPr>
+    </w:lvl>
+    <w:lvl w:ilvl="4" w:tplc="04090019" w:tentative="1">
+      <w:start w:val="1"/>
+      <w:numFmt w:val="lowerLetter"/>
+      <w:lvlText w:val="%5."/>
+      <w:lvlJc w:val="left"/>
+      <w:pPr>
+        <w:ind w:left="3600" w:hanging="360"/>
+      </w:pPr>
+    </w:lvl>
+    <w:lvl w:ilvl="5" w:tplc="0409001B" w:tentative="1">
+      <w:start w:val="1"/>
+      <w:numFmt w:val="lowerRoman"/>
+      <w:lvlText w:val="%6."/>
+      <w:lvlJc w:val="right"/>
+      <w:pPr>
+        <w:ind w:left="4320" w:hanging="180"/>
+      </w:pPr>
+    </w:lvl>
+    <w:lvl w:ilvl="6" w:tplc="0409000F" w:tentative="1">
+      <w:start w:val="1"/>
+      <w:numFmt w:val="decimal"/>
+      <w:lvlText w:val="%7."/>
+      <w:lvlJc w:val="left"/>
+      <w:pPr>
+        <w:ind w:left="5040" w:hanging="360"/>
+      </w:pPr>
+    </w:lvl>
+    <w:lvl w:ilvl="7" w:tplc="04090019" w:tentative="1">
+      <w:start w:val="1"/>
+      <w:numFmt w:val="lowerLetter"/>
+      <w:lvlText w:val="%8."/>
+      <w:lvlJc w:val="left"/>
+      <w:pPr>
+        <w:ind w:left="5760" w:hanging="360"/>
+      </w:pPr>
+    </w:lvl>
+    <w:lvl w:ilvl="8" w:tplc="0409001B" w:tentative="1">
+      <w:start w:val="1"/>
+      <w:numFmt w:val="lowerRoman"/>
+      <w:lvlText w:val="%9."/>
+      <w:lvlJc w:val="right"/>
+      <w:pPr>
+        <w:ind w:left="6480" w:hanging="180"/>
+      </w:pPr>
+    </w:lvl>
+  </w:abstractNum>
   <w:num w:numId="1">
-    <w:abstractNumId w:val="10"/>
+    <w:abstractNumId w:val="11"/>
   </w:num>
   <w:num w:numId="2">
     <w:abstractNumId w:val="4"/>
@@ -15438,13 +16203,13 @@
     <w:abstractNumId w:val="5"/>
   </w:num>
   <w:num w:numId="4">
-    <w:abstractNumId w:val="9"/>
+    <w:abstractNumId w:val="10"/>
   </w:num>
   <w:num w:numId="5">
     <w:abstractNumId w:val="2"/>
   </w:num>
   <w:num w:numId="6">
-    <w:abstractNumId w:val="12"/>
+    <w:abstractNumId w:val="13"/>
   </w:num>
   <w:num w:numId="7">
     <w:abstractNumId w:val="1"/>
@@ -15462,12 +16227,18 @@
     <w:abstractNumId w:val="0"/>
   </w:num>
   <w:num w:numId="12">
-    <w:abstractNumId w:val="11"/>
+    <w:abstractNumId w:val="12"/>
   </w:num>
   <w:num w:numId="13">
     <w:abstractNumId w:val="6"/>
   </w:num>
-  <w:numIdMacAtCleanup w:val="13"/>
+  <w:num w:numId="14">
+    <w:abstractNumId w:val="14"/>
+  </w:num>
+  <w:num w:numId="15">
+    <w:abstractNumId w:val="9"/>
+  </w:num>
+  <w:numIdMacAtCleanup w:val="15"/>
 </w:numbering>
 </file>
 
@@ -17709,7 +18480,7 @@
 </file>
 
 <file path=customXml/itemProps1.xml><?xml version="1.0" encoding="utf-8"?>
-<ds:datastoreItem xmlns:ds="http://schemas.openxmlformats.org/officeDocument/2006/customXml" ds:itemID="{865A03FE-0D24-419C-B364-53AB7135AEBF}">
+<ds:datastoreItem xmlns:ds="http://schemas.openxmlformats.org/officeDocument/2006/customXml" ds:itemID="{E062F142-0145-4F21-9A65-0B68ADDCB12C}">
   <ds:schemaRefs>
     <ds:schemaRef ds:uri="http://schemas.openxmlformats.org/officeDocument/2006/bibliography"/>
   </ds:schemaRefs>

</xml_diff>

<commit_message>
date picker and image added in attendance.java
</commit_message>
<xml_diff>
--- a/report/School Management System-synopsis.docx
+++ b/report/School Management System-synopsis.docx
@@ -1,6 +1,6 @@
 
 <file path=word/document.xml><?xml version="1.0" encoding="utf-8"?>
-<w:document xmlns:wpc="http://schemas.microsoft.com/office/word/2010/wordprocessingCanvas" xmlns:mc="http://schemas.openxmlformats.org/markup-compatibility/2006" xmlns:o="urn:schemas-microsoft-com:office:office" xmlns:r="http://schemas.openxmlformats.org/officeDocument/2006/relationships" xmlns:m="http://schemas.openxmlformats.org/officeDocument/2006/math" xmlns:v="urn:schemas-microsoft-com:vml" xmlns:wp14="http://schemas.microsoft.com/office/word/2010/wordprocessingDrawing" xmlns:wp="http://schemas.openxmlformats.org/drawingml/2006/wordprocessingDrawing" xmlns:w10="urn:schemas-microsoft-com:office:word" xmlns:w="http://schemas.openxmlformats.org/wordprocessingml/2006/main" xmlns:w14="http://schemas.microsoft.com/office/word/2010/wordml" xmlns:wpg="http://schemas.microsoft.com/office/word/2010/wordprocessingGroup" xmlns:wpi="http://schemas.microsoft.com/office/word/2010/wordprocessingInk" xmlns:wne="http://schemas.microsoft.com/office/word/2006/wordml" xmlns:wps="http://schemas.microsoft.com/office/word/2010/wordprocessingShape" mc:Ignorable="w14 wp14">
+<w:document xmlns:ve="http://schemas.openxmlformats.org/markup-compatibility/2006" xmlns:o="urn:schemas-microsoft-com:office:office" xmlns:r="http://schemas.openxmlformats.org/officeDocument/2006/relationships" xmlns:m="http://schemas.openxmlformats.org/officeDocument/2006/math" xmlns:v="urn:schemas-microsoft-com:vml" xmlns:wp="http://schemas.openxmlformats.org/drawingml/2006/wordprocessingDrawing" xmlns:w10="urn:schemas-microsoft-com:office:word" xmlns:w="http://schemas.openxmlformats.org/wordprocessingml/2006/main" xmlns:wne="http://schemas.microsoft.com/office/word/2006/wordml">
   <w:body>
     <w:sdt>
       <w:sdtPr>
@@ -23,7 +23,7 @@
           <w:tblPr>
             <w:tblW w:w="5000" w:type="pct"/>
             <w:jc w:val="center"/>
-            <w:tblLook w:val="04A0" w:firstRow="1" w:lastRow="0" w:firstColumn="1" w:lastColumn="0" w:noHBand="0" w:noVBand="1"/>
+            <w:tblLook w:val="04A0"/>
           </w:tblPr>
           <w:tblGrid>
             <w:gridCol w:w="9576"/>
@@ -64,7 +64,6 @@
                 <w:dataBinding w:prefixMappings="xmlns:ns0='http://schemas.openxmlformats.org/package/2006/metadata/core-properties' xmlns:ns1='http://purl.org/dc/elements/1.1/'" w:xpath="/ns0:coreProperties[1]/ns1:title[1]" w:storeItemID="{6C3C8BC8-F283-45AE-878A-BAB7291924A1}"/>
                 <w:text/>
               </w:sdtPr>
-              <w:sdtEndPr/>
               <w:sdtContent>
                 <w:tc>
                   <w:tcPr>
@@ -111,7 +110,6 @@
                 <w:dataBinding w:prefixMappings="xmlns:ns0='http://schemas.openxmlformats.org/package/2006/metadata/core-properties' xmlns:ns1='http://purl.org/dc/elements/1.1/'" w:xpath="/ns0:coreProperties[1]/ns1:subject[1]" w:storeItemID="{6C3C8BC8-F283-45AE-878A-BAB7291924A1}"/>
                 <w:text/>
               </w:sdtPr>
-              <w:sdtEndPr/>
               <w:sdtContent>
                 <w:tc>
                   <w:tcPr>
@@ -180,7 +178,6 @@
                 <w:dataBinding w:prefixMappings="xmlns:ns0='http://schemas.openxmlformats.org/package/2006/metadata/core-properties' xmlns:ns1='http://purl.org/dc/elements/1.1/'" w:xpath="/ns0:coreProperties[1]/ns1:creator[1]" w:storeItemID="{6C3C8BC8-F283-45AE-878A-BAB7291924A1}"/>
                 <w:text/>
               </w:sdtPr>
-              <w:sdtEndPr/>
               <w:sdtContent>
                 <w:tc>
                   <w:tcPr>
@@ -241,7 +238,7 @@
           <w:tblPr>
             <w:tblpPr w:leftFromText="187" w:rightFromText="187" w:horzAnchor="margin" w:tblpXSpec="center" w:tblpYSpec="bottom"/>
             <w:tblW w:w="5000" w:type="pct"/>
-            <w:tblLook w:val="04A0" w:firstRow="1" w:lastRow="0" w:firstColumn="1" w:lastColumn="0" w:noHBand="0" w:noVBand="1"/>
+            <w:tblLook w:val="04A0"/>
           </w:tblPr>
           <w:tblGrid>
             <w:gridCol w:w="9576"/>
@@ -3029,21 +3026,7 @@
                 <w:rStyle w:val="Hyperlink"/>
                 <w:noProof/>
               </w:rPr>
-              <w:t>sECURIT</w:t>
-            </w:r>
-            <w:r>
-              <w:rPr>
-                <w:rStyle w:val="Hyperlink"/>
-                <w:noProof/>
-              </w:rPr>
-              <w:t>Y</w:t>
-            </w:r>
-            <w:r>
-              <w:rPr>
-                <w:rStyle w:val="Hyperlink"/>
-                <w:noProof/>
-              </w:rPr>
-              <w:t xml:space="preserve">  MECHANISM</w:t>
+              <w:t>sECURITY  MECHANISM</w:t>
             </w:r>
             <w:r>
               <w:rPr>
@@ -3257,7 +3240,6 @@
     <w:p>
       <w:pPr>
         <w:pStyle w:val="Heading1"/>
-        <w:ind w:left="720"/>
       </w:pPr>
       <w:bookmarkStart w:id="0" w:name="_Toc344539141"/>
       <w:r>
@@ -3265,7 +3247,7 @@
         <w:t>Introduction</w:t>
       </w:r>
       <w:r>
-        <w:t xml:space="preserve"> &amp; OBJECTI</w:t>
+        <w:t>&amp; OBJECTI</w:t>
       </w:r>
       <w:bookmarkStart w:id="1" w:name="_Toc344539142"/>
       <w:bookmarkEnd w:id="0"/>
@@ -3364,7 +3346,6 @@
     <w:p>
       <w:pPr>
         <w:pStyle w:val="Heading2"/>
-        <w:ind w:left="1080"/>
       </w:pPr>
       <w:bookmarkStart w:id="2" w:name="_Toc344539143"/>
       <w:r>
@@ -3403,7 +3384,6 @@
     <w:p>
       <w:pPr>
         <w:pStyle w:val="Heading1"/>
-        <w:ind w:left="360"/>
       </w:pPr>
       <w:bookmarkStart w:id="3" w:name="_Toc344539144"/>
       <w:r>
@@ -3469,9 +3449,6 @@
       <w:pPr>
         <w:pStyle w:val="Heading1"/>
       </w:pPr>
-      <w:r>
-        <w:tab/>
-      </w:r>
       <w:bookmarkStart w:id="4" w:name="_Toc344539145"/>
       <w:r>
         <w:t>Hard</w:t>
@@ -3723,7 +3700,6 @@
     <w:p>
       <w:pPr>
         <w:pStyle w:val="Heading1"/>
-        <w:ind w:left="720"/>
       </w:pPr>
       <w:bookmarkStart w:id="10" w:name="_Toc344539148"/>
       <w:r>
@@ -3734,7 +3710,6 @@
     <w:p>
       <w:pPr>
         <w:pStyle w:val="Heading2"/>
-        <w:ind w:left="1080"/>
       </w:pPr>
       <w:bookmarkStart w:id="11" w:name="_Toc344539149"/>
       <w:r>
@@ -3745,7 +3720,6 @@
     <w:p>
       <w:pPr>
         <w:pStyle w:val="Heading3"/>
-        <w:ind w:left="1080"/>
       </w:pPr>
       <w:bookmarkStart w:id="12" w:name="_Toc344539150"/>
       <w:r>
@@ -3773,7 +3747,7 @@
         <w:tblW w:w="0" w:type="auto"/>
         <w:jc w:val="center"/>
         <w:tblInd w:w="1440" w:type="dxa"/>
-        <w:tblLook w:val="04A0" w:firstRow="1" w:lastRow="0" w:firstColumn="1" w:lastColumn="0" w:noHBand="0" w:noVBand="1"/>
+        <w:tblLook w:val="04A0"/>
       </w:tblPr>
       <w:tblGrid>
         <w:gridCol w:w="8136"/>
@@ -3791,7 +3765,7 @@
             <w:tblPr>
               <w:tblStyle w:val="TableGrid"/>
               <w:tblW w:w="0" w:type="auto"/>
-              <w:tblLook w:val="04A0" w:firstRow="1" w:lastRow="0" w:firstColumn="1" w:lastColumn="0" w:noHBand="0" w:noVBand="1"/>
+              <w:tblLook w:val="04A0"/>
             </w:tblPr>
             <w:tblGrid>
               <w:gridCol w:w="7905"/>
@@ -3833,7 +3807,7 @@
             <w:tblPr>
               <w:tblStyle w:val="TableGrid"/>
               <w:tblW w:w="0" w:type="auto"/>
-              <w:tblLook w:val="04A0" w:firstRow="1" w:lastRow="0" w:firstColumn="1" w:lastColumn="0" w:noHBand="0" w:noVBand="1"/>
+              <w:tblLook w:val="04A0"/>
             </w:tblPr>
             <w:tblGrid>
               <w:gridCol w:w="7905"/>
@@ -3871,7 +3845,7 @@
             <w:tblPr>
               <w:tblStyle w:val="TableGrid"/>
               <w:tblW w:w="0" w:type="auto"/>
-              <w:tblLook w:val="04A0" w:firstRow="1" w:lastRow="0" w:firstColumn="1" w:lastColumn="0" w:noHBand="0" w:noVBand="1"/>
+              <w:tblLook w:val="04A0"/>
             </w:tblPr>
             <w:tblGrid>
               <w:gridCol w:w="7905"/>
@@ -3909,7 +3883,7 @@
             <w:tblPr>
               <w:tblStyle w:val="TableGrid"/>
               <w:tblW w:w="0" w:type="auto"/>
-              <w:tblLook w:val="04A0" w:firstRow="1" w:lastRow="0" w:firstColumn="1" w:lastColumn="0" w:noHBand="0" w:noVBand="1"/>
+              <w:tblLook w:val="04A0"/>
             </w:tblPr>
             <w:tblGrid>
               <w:gridCol w:w="7905"/>
@@ -3947,7 +3921,7 @@
             <w:tblPr>
               <w:tblStyle w:val="TableGrid"/>
               <w:tblW w:w="0" w:type="auto"/>
-              <w:tblLook w:val="04A0" w:firstRow="1" w:lastRow="0" w:firstColumn="1" w:lastColumn="0" w:noHBand="0" w:noVBand="1"/>
+              <w:tblLook w:val="04A0"/>
             </w:tblPr>
             <w:tblGrid>
               <w:gridCol w:w="7905"/>
@@ -3985,7 +3959,7 @@
             <w:tblPr>
               <w:tblStyle w:val="TableGrid"/>
               <w:tblW w:w="0" w:type="auto"/>
-              <w:tblLook w:val="04A0" w:firstRow="1" w:lastRow="0" w:firstColumn="1" w:lastColumn="0" w:noHBand="0" w:noVBand="1"/>
+              <w:tblLook w:val="04A0"/>
             </w:tblPr>
             <w:tblGrid>
               <w:gridCol w:w="7905"/>
@@ -4023,7 +3997,7 @@
             <w:tblPr>
               <w:tblStyle w:val="TableGrid"/>
               <w:tblW w:w="0" w:type="auto"/>
-              <w:tblLook w:val="04A0" w:firstRow="1" w:lastRow="0" w:firstColumn="1" w:lastColumn="0" w:noHBand="0" w:noVBand="1"/>
+              <w:tblLook w:val="04A0"/>
             </w:tblPr>
             <w:tblGrid>
               <w:gridCol w:w="7905"/>
@@ -4067,7 +4041,7 @@
         <w:tblW w:w="0" w:type="auto"/>
         <w:jc w:val="center"/>
         <w:tblInd w:w="1440" w:type="dxa"/>
-        <w:tblLook w:val="04A0" w:firstRow="1" w:lastRow="0" w:firstColumn="1" w:lastColumn="0" w:noHBand="0" w:noVBand="1"/>
+        <w:tblLook w:val="04A0"/>
       </w:tblPr>
       <w:tblGrid>
         <w:gridCol w:w="8136"/>
@@ -4085,7 +4059,7 @@
             <w:tblPr>
               <w:tblStyle w:val="TableGrid"/>
               <w:tblW w:w="7844" w:type="dxa"/>
-              <w:tblLook w:val="04A0" w:firstRow="1" w:lastRow="0" w:firstColumn="1" w:lastColumn="0" w:noHBand="0" w:noVBand="1"/>
+              <w:tblLook w:val="04A0"/>
             </w:tblPr>
             <w:tblGrid>
               <w:gridCol w:w="7844"/>
@@ -4126,7 +4100,7 @@
             <w:tblPr>
               <w:tblStyle w:val="TableGrid"/>
               <w:tblW w:w="0" w:type="auto"/>
-              <w:tblLook w:val="04A0" w:firstRow="1" w:lastRow="0" w:firstColumn="1" w:lastColumn="0" w:noHBand="0" w:noVBand="1"/>
+              <w:tblLook w:val="04A0"/>
             </w:tblPr>
             <w:tblGrid>
               <w:gridCol w:w="7905"/>
@@ -4164,7 +4138,7 @@
             <w:tblPr>
               <w:tblStyle w:val="TableGrid"/>
               <w:tblW w:w="0" w:type="auto"/>
-              <w:tblLook w:val="04A0" w:firstRow="1" w:lastRow="0" w:firstColumn="1" w:lastColumn="0" w:noHBand="0" w:noVBand="1"/>
+              <w:tblLook w:val="04A0"/>
             </w:tblPr>
             <w:tblGrid>
               <w:gridCol w:w="7905"/>
@@ -4201,7 +4175,7 @@
             <w:tblPr>
               <w:tblStyle w:val="TableGrid"/>
               <w:tblW w:w="0" w:type="auto"/>
-              <w:tblLook w:val="04A0" w:firstRow="1" w:lastRow="0" w:firstColumn="1" w:lastColumn="0" w:noHBand="0" w:noVBand="1"/>
+              <w:tblLook w:val="04A0"/>
             </w:tblPr>
             <w:tblGrid>
               <w:gridCol w:w="7905"/>
@@ -4238,7 +4212,7 @@
             <w:tblPr>
               <w:tblStyle w:val="TableGrid"/>
               <w:tblW w:w="0" w:type="auto"/>
-              <w:tblLook w:val="04A0" w:firstRow="1" w:lastRow="0" w:firstColumn="1" w:lastColumn="0" w:noHBand="0" w:noVBand="1"/>
+              <w:tblLook w:val="04A0"/>
             </w:tblPr>
             <w:tblGrid>
               <w:gridCol w:w="7905"/>
@@ -4278,7 +4252,7 @@
             <w:tblPr>
               <w:tblStyle w:val="TableGrid"/>
               <w:tblW w:w="0" w:type="auto"/>
-              <w:tblLook w:val="04A0" w:firstRow="1" w:lastRow="0" w:firstColumn="1" w:lastColumn="0" w:noHBand="0" w:noVBand="1"/>
+              <w:tblLook w:val="04A0"/>
             </w:tblPr>
             <w:tblGrid>
               <w:gridCol w:w="7905"/>
@@ -4317,7 +4291,7 @@
             <w:tblPr>
               <w:tblStyle w:val="TableGrid"/>
               <w:tblW w:w="0" w:type="auto"/>
-              <w:tblLook w:val="04A0" w:firstRow="1" w:lastRow="0" w:firstColumn="1" w:lastColumn="0" w:noHBand="0" w:noVBand="1"/>
+              <w:tblLook w:val="04A0"/>
             </w:tblPr>
             <w:tblGrid>
               <w:gridCol w:w="7905"/>
@@ -4351,25 +4325,12 @@
     <w:p>
       <w:pPr>
         <w:pStyle w:val="Heading3"/>
-        <w:ind w:left="1080"/>
       </w:pPr>
       <w:bookmarkStart w:id="13" w:name="_Toc344539151"/>
       <w:r>
         <w:t>Documents maintained</w:t>
       </w:r>
       <w:bookmarkEnd w:id="13"/>
-    </w:p>
-    <w:p>
-      <w:pPr>
-        <w:autoSpaceDE w:val="0"/>
-        <w:autoSpaceDN w:val="0"/>
-        <w:adjustRightInd w:val="0"/>
-        <w:spacing w:after="0" w:line="480" w:lineRule="auto"/>
-        <w:jc w:val="both"/>
-        <w:rPr>
-          <w:b/>
-        </w:rPr>
-      </w:pPr>
     </w:p>
     <w:p>
       <w:pPr>
@@ -4467,25 +4428,7 @@
           <w:sz w:val="23"/>
           <w:szCs w:val="23"/>
         </w:rPr>
-        <w:t>Name,</w:t>
-      </w:r>
-      <w:r>
-        <w:rPr>
-          <w:rFonts w:ascii="Times New Roman" w:hAnsi="Times New Roman" w:cs="Times New Roman"/>
-          <w:color w:val="000000"/>
-          <w:sz w:val="23"/>
-          <w:szCs w:val="23"/>
-        </w:rPr>
-        <w:t xml:space="preserve"> </w:t>
-      </w:r>
-      <w:r>
-        <w:rPr>
-          <w:rFonts w:ascii="Times New Roman" w:hAnsi="Times New Roman" w:cs="Times New Roman"/>
-          <w:color w:val="000000"/>
-          <w:sz w:val="23"/>
-          <w:szCs w:val="23"/>
-        </w:rPr>
-        <w:t xml:space="preserve">Address with Contact Number, </w:t>
+        <w:t xml:space="preserve">Name,Address with Contact Number, </w:t>
       </w:r>
       <w:r>
         <w:rPr>
@@ -4607,10 +4550,10 @@
     <w:p>
       <w:pPr>
         <w:pStyle w:val="Heading3"/>
-        <w:ind w:left="1080"/>
       </w:pPr>
       <w:bookmarkStart w:id="14" w:name="_Toc344539152"/>
       <w:r>
+        <w:lastRenderedPageBreak/>
         <w:t>Work To Be Done</w:t>
       </w:r>
       <w:bookmarkEnd w:id="14"/>
@@ -4631,9 +4574,6 @@
         <w:t>e above mentioned workflow of a</w:t>
       </w:r>
       <w:r>
-        <w:t xml:space="preserve"> </w:t>
-      </w:r>
-      <w:r>
         <w:t>School</w:t>
       </w:r>
       <w:r>
@@ -4643,7 +4583,6 @@
     <w:p>
       <w:pPr>
         <w:pStyle w:val="Heading2"/>
-        <w:ind w:left="1080"/>
       </w:pPr>
       <w:bookmarkStart w:id="15" w:name="_Toc344539153"/>
       <w:r>
@@ -4654,7 +4593,6 @@
     <w:p>
       <w:pPr>
         <w:pStyle w:val="Heading3"/>
-        <w:ind w:left="1080"/>
         <w:rPr>
           <w:sz w:val="20"/>
         </w:rPr>
@@ -4853,13 +4791,7 @@
     </w:p>
     <w:p>
       <w:r>
-        <w:t>Employee number, department number and</w:t>
-      </w:r>
-      <w:r>
-        <w:t xml:space="preserve"> </w:t>
-      </w:r>
-      <w:r>
-        <w:t>Week range</w:t>
+        <w:t>Employee number, department number andWeek range</w:t>
       </w:r>
     </w:p>
     <w:p>
@@ -4880,7 +4812,6 @@
         <w:ind w:left="360"/>
       </w:pPr>
       <w:r>
-        <w:lastRenderedPageBreak/>
         <w:t>Employee number and department number must be unique, and when entering timetable of any employee or teacher both values must be valid references. Week range must be between 1to 52.</w:t>
       </w:r>
     </w:p>
@@ -4899,6 +4830,7 @@
     </w:p>
     <w:p>
       <w:r>
+        <w:lastRenderedPageBreak/>
         <w:t>Teacher and Student both can see the time table.</w:t>
       </w:r>
     </w:p>
@@ -4912,8 +4844,7 @@
         <w:pStyle w:val="Heading4"/>
       </w:pPr>
       <w:r>
-        <w:tab/>
-        <w:t xml:space="preserve">  Security</w:t>
+        <w:t xml:space="preserve"> Security</w:t>
       </w:r>
     </w:p>
     <w:p>
@@ -4943,13 +4874,6 @@
           <w:b/>
         </w:rPr>
       </w:pPr>
-    </w:p>
-    <w:p>
-      <w:pPr>
-        <w:rPr>
-          <w:b/>
-        </w:rPr>
-      </w:pPr>
       <w:r>
         <w:rPr>
           <w:b/>
@@ -4964,12 +4888,6 @@
         </w:rPr>
       </w:pPr>
       <w:r>
-        <w:rPr>
-          <w:b/>
-        </w:rPr>
-        <w:t xml:space="preserve">       </w:t>
-      </w:r>
-      <w:r>
         <w:t xml:space="preserve"> System user</w:t>
       </w:r>
       <w:r>
@@ -5000,18 +4918,8 @@
         <w:t>.</w:t>
       </w:r>
       <w:r>
-        <w:t xml:space="preserve"> </w:t>
-      </w:r>
-      <w:r>
         <w:t>Another security level should also be incorporated to make the system more secure.</w:t>
       </w:r>
-    </w:p>
-    <w:p>
-      <w:pPr>
-        <w:rPr>
-          <w:b/>
-        </w:rPr>
-      </w:pPr>
     </w:p>
     <w:p>
       <w:pPr>
@@ -5128,13 +5036,6 @@
         <w:pStyle w:val="Heading4"/>
       </w:pPr>
       <w:r>
-        <w:rPr>
-          <w:rStyle w:val="Heading4Char"/>
-        </w:rPr>
-        <w:lastRenderedPageBreak/>
-        <w:tab/>
-      </w:r>
-      <w:r>
         <w:t>M</w:t>
       </w:r>
       <w:r>
@@ -5174,6 +5075,7 @@
     </w:p>
     <w:p>
       <w:r>
+        <w:lastRenderedPageBreak/>
         <w:t>Student</w:t>
       </w:r>
       <w:r>
@@ -5357,9 +5259,6 @@
         <w:t>n</w:t>
       </w:r>
       <w:r>
-        <w:t xml:space="preserve"> </w:t>
-      </w:r>
-      <w:r>
         <w:t>email can be received by the student with Grade card.</w:t>
       </w:r>
     </w:p>
@@ -5412,7 +5311,6 @@
     </w:p>
     <w:p>
       <w:r>
-        <w:lastRenderedPageBreak/>
         <w:t>Student name, enrolment no, remaining fees, last date of deposit amount.</w:t>
       </w:r>
     </w:p>
@@ -5458,6 +5356,7 @@
       </w:pPr>
       <w:bookmarkStart w:id="18" w:name="_Toc344539155"/>
       <w:r>
+        <w:lastRenderedPageBreak/>
         <w:t>T</w:t>
       </w:r>
       <w:r>
@@ -5675,15 +5574,6 @@
           <w:lang w:eastAsia="en-IN"/>
         </w:rPr>
         <w:t>: Google Drive, Google forms</w:t>
-      </w:r>
-      <w:r>
-        <w:rPr>
-          <w:rFonts w:ascii="Times New Roman" w:hAnsi="Times New Roman" w:cs="Times New Roman"/>
-          <w:color w:val="808080"/>
-          <w:sz w:val="23"/>
-          <w:szCs w:val="23"/>
-        </w:rPr>
-        <w:t xml:space="preserve">            </w:t>
       </w:r>
     </w:p>
     <w:p>
@@ -5742,10 +5632,10 @@
                     <pic:cNvPicPr/>
                   </pic:nvPicPr>
                   <pic:blipFill>
-                    <a:blip r:embed="rId9">
+                    <a:blip r:embed="rId8">
                       <a:extLst>
                         <a:ext uri="{28A0092B-C50C-407E-A947-70E740481C1C}">
-                          <a14:useLocalDpi xmlns:a14="http://schemas.microsoft.com/office/drawing/2010/main" val="0"/>
+                          <a14:useLocalDpi xmlns:a14="http://schemas.microsoft.com/office/drawing/2010/main" xmlns:wps="http://schemas.microsoft.com/office/word/2010/wordprocessingShape" xmlns:wpi="http://schemas.microsoft.com/office/word/2010/wordprocessingInk" xmlns:wpg="http://schemas.microsoft.com/office/word/2010/wordprocessingGroup" xmlns:w14="http://schemas.microsoft.com/office/word/2010/wordml" xmlns:w="http://schemas.openxmlformats.org/wordprocessingml/2006/main" xmlns:w10="urn:schemas-microsoft-com:office:word" xmlns:wp14="http://schemas.microsoft.com/office/word/2010/wordprocessingDrawing" xmlns:v="urn:schemas-microsoft-com:vml" xmlns:o="urn:schemas-microsoft-com:office:office" xmlns:mc="http://schemas.openxmlformats.org/markup-compatibility/2006" xmlns:wpc="http://schemas.microsoft.com/office/word/2010/wordprocessingCanvas" xmlns="" val="0"/>
                         </a:ext>
                       </a:extLst>
                     </a:blip>
@@ -5804,10 +5694,10 @@
                     <pic:cNvPicPr/>
                   </pic:nvPicPr>
                   <pic:blipFill>
-                    <a:blip r:embed="rId10">
+                    <a:blip r:embed="rId9">
                       <a:extLst>
                         <a:ext uri="{28A0092B-C50C-407E-A947-70E740481C1C}">
-                          <a14:useLocalDpi xmlns:a14="http://schemas.microsoft.com/office/drawing/2010/main" val="0"/>
+                          <a14:useLocalDpi xmlns:a14="http://schemas.microsoft.com/office/drawing/2010/main" xmlns:wps="http://schemas.microsoft.com/office/word/2010/wordprocessingShape" xmlns:wpi="http://schemas.microsoft.com/office/word/2010/wordprocessingInk" xmlns:wpg="http://schemas.microsoft.com/office/word/2010/wordprocessingGroup" xmlns:w14="http://schemas.microsoft.com/office/word/2010/wordml" xmlns:w="http://schemas.openxmlformats.org/wordprocessingml/2006/main" xmlns:w10="urn:schemas-microsoft-com:office:word" xmlns:wp14="http://schemas.microsoft.com/office/word/2010/wordprocessingDrawing" xmlns:v="urn:schemas-microsoft-com:vml" xmlns:o="urn:schemas-microsoft-com:office:office" xmlns:mc="http://schemas.openxmlformats.org/markup-compatibility/2006" xmlns:wpc="http://schemas.microsoft.com/office/word/2010/wordprocessingCanvas" xmlns="" val="0"/>
                         </a:ext>
                       </a:extLst>
                     </a:blip>
@@ -5867,10 +5757,10 @@
                     <pic:cNvPicPr/>
                   </pic:nvPicPr>
                   <pic:blipFill>
-                    <a:blip r:embed="rId11">
+                    <a:blip r:embed="rId10">
                       <a:extLst>
                         <a:ext uri="{28A0092B-C50C-407E-A947-70E740481C1C}">
-                          <a14:useLocalDpi xmlns:a14="http://schemas.microsoft.com/office/drawing/2010/main" val="0"/>
+                          <a14:useLocalDpi xmlns:a14="http://schemas.microsoft.com/office/drawing/2010/main" xmlns:wps="http://schemas.microsoft.com/office/word/2010/wordprocessingShape" xmlns:wpi="http://schemas.microsoft.com/office/word/2010/wordprocessingInk" xmlns:wpg="http://schemas.microsoft.com/office/word/2010/wordprocessingGroup" xmlns:w14="http://schemas.microsoft.com/office/word/2010/wordml" xmlns:w="http://schemas.openxmlformats.org/wordprocessingml/2006/main" xmlns:w10="urn:schemas-microsoft-com:office:word" xmlns:wp14="http://schemas.microsoft.com/office/word/2010/wordprocessingDrawing" xmlns:v="urn:schemas-microsoft-com:vml" xmlns:o="urn:schemas-microsoft-com:office:office" xmlns:mc="http://schemas.openxmlformats.org/markup-compatibility/2006" xmlns:wpc="http://schemas.microsoft.com/office/word/2010/wordprocessingCanvas" xmlns="" val="0"/>
                         </a:ext>
                       </a:extLst>
                     </a:blip>
@@ -5988,10 +5878,10 @@
                     <pic:cNvPicPr/>
                   </pic:nvPicPr>
                   <pic:blipFill>
-                    <a:blip r:embed="rId12">
+                    <a:blip r:embed="rId11">
                       <a:extLst>
                         <a:ext uri="{28A0092B-C50C-407E-A947-70E740481C1C}">
-                          <a14:useLocalDpi xmlns:a14="http://schemas.microsoft.com/office/drawing/2010/main" val="0"/>
+                          <a14:useLocalDpi xmlns:a14="http://schemas.microsoft.com/office/drawing/2010/main" xmlns:wps="http://schemas.microsoft.com/office/word/2010/wordprocessingShape" xmlns:wpi="http://schemas.microsoft.com/office/word/2010/wordprocessingInk" xmlns:wpg="http://schemas.microsoft.com/office/word/2010/wordprocessingGroup" xmlns:w14="http://schemas.microsoft.com/office/word/2010/wordml" xmlns:w="http://schemas.openxmlformats.org/wordprocessingml/2006/main" xmlns:w10="urn:schemas-microsoft-com:office:word" xmlns:wp14="http://schemas.microsoft.com/office/word/2010/wordprocessingDrawing" xmlns:v="urn:schemas-microsoft-com:vml" xmlns:o="urn:schemas-microsoft-com:office:office" xmlns:mc="http://schemas.openxmlformats.org/markup-compatibility/2006" xmlns:wpc="http://schemas.microsoft.com/office/word/2010/wordprocessingCanvas" xmlns="" val="0"/>
                         </a:ext>
                       </a:extLst>
                     </a:blip>
@@ -6061,10 +5951,10 @@
                     <pic:cNvPicPr/>
                   </pic:nvPicPr>
                   <pic:blipFill>
-                    <a:blip r:embed="rId13">
+                    <a:blip r:embed="rId12">
                       <a:extLst>
                         <a:ext uri="{28A0092B-C50C-407E-A947-70E740481C1C}">
-                          <a14:useLocalDpi xmlns:a14="http://schemas.microsoft.com/office/drawing/2010/main" val="0"/>
+                          <a14:useLocalDpi xmlns:a14="http://schemas.microsoft.com/office/drawing/2010/main" xmlns:wps="http://schemas.microsoft.com/office/word/2010/wordprocessingShape" xmlns:wpi="http://schemas.microsoft.com/office/word/2010/wordprocessingInk" xmlns:wpg="http://schemas.microsoft.com/office/word/2010/wordprocessingGroup" xmlns:w14="http://schemas.microsoft.com/office/word/2010/wordml" xmlns:w="http://schemas.openxmlformats.org/wordprocessingml/2006/main" xmlns:w10="urn:schemas-microsoft-com:office:word" xmlns:wp14="http://schemas.microsoft.com/office/word/2010/wordprocessingDrawing" xmlns:v="urn:schemas-microsoft-com:vml" xmlns:o="urn:schemas-microsoft-com:office:office" xmlns:mc="http://schemas.openxmlformats.org/markup-compatibility/2006" xmlns:wpc="http://schemas.microsoft.com/office/word/2010/wordprocessingCanvas" xmlns="" val="0"/>
                         </a:ext>
                       </a:extLst>
                     </a:blip>
@@ -6123,10 +6013,10 @@
                     <pic:cNvPicPr/>
                   </pic:nvPicPr>
                   <pic:blipFill>
-                    <a:blip r:embed="rId14">
+                    <a:blip r:embed="rId13">
                       <a:extLst>
                         <a:ext uri="{28A0092B-C50C-407E-A947-70E740481C1C}">
-                          <a14:useLocalDpi xmlns:a14="http://schemas.microsoft.com/office/drawing/2010/main" val="0"/>
+                          <a14:useLocalDpi xmlns:a14="http://schemas.microsoft.com/office/drawing/2010/main" xmlns:wps="http://schemas.microsoft.com/office/word/2010/wordprocessingShape" xmlns:wpi="http://schemas.microsoft.com/office/word/2010/wordprocessingInk" xmlns:wpg="http://schemas.microsoft.com/office/word/2010/wordprocessingGroup" xmlns:w14="http://schemas.microsoft.com/office/word/2010/wordml" xmlns:w="http://schemas.openxmlformats.org/wordprocessingml/2006/main" xmlns:w10="urn:schemas-microsoft-com:office:word" xmlns:wp14="http://schemas.microsoft.com/office/word/2010/wordprocessingDrawing" xmlns:v="urn:schemas-microsoft-com:vml" xmlns:o="urn:schemas-microsoft-com:office:office" xmlns:mc="http://schemas.openxmlformats.org/markup-compatibility/2006" xmlns:wpc="http://schemas.microsoft.com/office/word/2010/wordprocessingCanvas" xmlns="" val="0"/>
                         </a:ext>
                       </a:extLst>
                     </a:blip>
@@ -6173,10 +6063,10 @@
                     <pic:cNvPicPr/>
                   </pic:nvPicPr>
                   <pic:blipFill>
-                    <a:blip r:embed="rId15">
+                    <a:blip r:embed="rId14">
                       <a:extLst>
                         <a:ext uri="{28A0092B-C50C-407E-A947-70E740481C1C}">
-                          <a14:useLocalDpi xmlns:a14="http://schemas.microsoft.com/office/drawing/2010/main" val="0"/>
+                          <a14:useLocalDpi xmlns:a14="http://schemas.microsoft.com/office/drawing/2010/main" xmlns:wps="http://schemas.microsoft.com/office/word/2010/wordprocessingShape" xmlns:wpi="http://schemas.microsoft.com/office/word/2010/wordprocessingInk" xmlns:wpg="http://schemas.microsoft.com/office/word/2010/wordprocessingGroup" xmlns:w14="http://schemas.microsoft.com/office/word/2010/wordml" xmlns:w="http://schemas.openxmlformats.org/wordprocessingml/2006/main" xmlns:w10="urn:schemas-microsoft-com:office:word" xmlns:wp14="http://schemas.microsoft.com/office/word/2010/wordprocessingDrawing" xmlns:v="urn:schemas-microsoft-com:vml" xmlns:o="urn:schemas-microsoft-com:office:office" xmlns:mc="http://schemas.openxmlformats.org/markup-compatibility/2006" xmlns:wpc="http://schemas.microsoft.com/office/word/2010/wordprocessingCanvas" xmlns="" val="0"/>
                         </a:ext>
                       </a:extLst>
                     </a:blip>
@@ -6222,10 +6112,10 @@
                     <pic:cNvPicPr/>
                   </pic:nvPicPr>
                   <pic:blipFill>
-                    <a:blip r:embed="rId16">
+                    <a:blip r:embed="rId15">
                       <a:extLst>
                         <a:ext uri="{28A0092B-C50C-407E-A947-70E740481C1C}">
-                          <a14:useLocalDpi xmlns:a14="http://schemas.microsoft.com/office/drawing/2010/main" val="0"/>
+                          <a14:useLocalDpi xmlns:a14="http://schemas.microsoft.com/office/drawing/2010/main" xmlns:wps="http://schemas.microsoft.com/office/word/2010/wordprocessingShape" xmlns:wpi="http://schemas.microsoft.com/office/word/2010/wordprocessingInk" xmlns:wpg="http://schemas.microsoft.com/office/word/2010/wordprocessingGroup" xmlns:w14="http://schemas.microsoft.com/office/word/2010/wordml" xmlns:w="http://schemas.openxmlformats.org/wordprocessingml/2006/main" xmlns:w10="urn:schemas-microsoft-com:office:word" xmlns:wp14="http://schemas.microsoft.com/office/word/2010/wordprocessingDrawing" xmlns:v="urn:schemas-microsoft-com:vml" xmlns:o="urn:schemas-microsoft-com:office:office" xmlns:mc="http://schemas.openxmlformats.org/markup-compatibility/2006" xmlns:wpc="http://schemas.microsoft.com/office/word/2010/wordprocessingCanvas" xmlns="" val="0"/>
                         </a:ext>
                       </a:extLst>
                     </a:blip>
@@ -6272,10 +6162,10 @@
                     <pic:cNvPicPr/>
                   </pic:nvPicPr>
                   <pic:blipFill>
-                    <a:blip r:embed="rId17">
+                    <a:blip r:embed="rId16">
                       <a:extLst>
                         <a:ext uri="{28A0092B-C50C-407E-A947-70E740481C1C}">
-                          <a14:useLocalDpi xmlns:a14="http://schemas.microsoft.com/office/drawing/2010/main" val="0"/>
+                          <a14:useLocalDpi xmlns:a14="http://schemas.microsoft.com/office/drawing/2010/main" xmlns:wps="http://schemas.microsoft.com/office/word/2010/wordprocessingShape" xmlns:wpi="http://schemas.microsoft.com/office/word/2010/wordprocessingInk" xmlns:wpg="http://schemas.microsoft.com/office/word/2010/wordprocessingGroup" xmlns:w14="http://schemas.microsoft.com/office/word/2010/wordml" xmlns:w="http://schemas.openxmlformats.org/wordprocessingml/2006/main" xmlns:w10="urn:schemas-microsoft-com:office:word" xmlns:wp14="http://schemas.microsoft.com/office/word/2010/wordprocessingDrawing" xmlns:v="urn:schemas-microsoft-com:vml" xmlns:o="urn:schemas-microsoft-com:office:office" xmlns:mc="http://schemas.openxmlformats.org/markup-compatibility/2006" xmlns:wpc="http://schemas.microsoft.com/office/word/2010/wordprocessingCanvas" xmlns="" val="0"/>
                         </a:ext>
                       </a:extLst>
                     </a:blip>
@@ -6334,10 +6224,10 @@
                     <pic:cNvPicPr/>
                   </pic:nvPicPr>
                   <pic:blipFill>
-                    <a:blip r:embed="rId18">
+                    <a:blip r:embed="rId17">
                       <a:extLst>
                         <a:ext uri="{28A0092B-C50C-407E-A947-70E740481C1C}">
-                          <a14:useLocalDpi xmlns:a14="http://schemas.microsoft.com/office/drawing/2010/main" val="0"/>
+                          <a14:useLocalDpi xmlns:a14="http://schemas.microsoft.com/office/drawing/2010/main" xmlns:wps="http://schemas.microsoft.com/office/word/2010/wordprocessingShape" xmlns:wpi="http://schemas.microsoft.com/office/word/2010/wordprocessingInk" xmlns:wpg="http://schemas.microsoft.com/office/word/2010/wordprocessingGroup" xmlns:w14="http://schemas.microsoft.com/office/word/2010/wordml" xmlns:w="http://schemas.openxmlformats.org/wordprocessingml/2006/main" xmlns:w10="urn:schemas-microsoft-com:office:word" xmlns:wp14="http://schemas.microsoft.com/office/word/2010/wordprocessingDrawing" xmlns:v="urn:schemas-microsoft-com:vml" xmlns:o="urn:schemas-microsoft-com:office:office" xmlns:mc="http://schemas.openxmlformats.org/markup-compatibility/2006" xmlns:wpc="http://schemas.microsoft.com/office/word/2010/wordprocessingCanvas" xmlns="" val="0"/>
                         </a:ext>
                       </a:extLst>
                     </a:blip>
@@ -6382,7 +6272,7 @@
       <w:tblPr>
         <w:tblStyle w:val="TableGrid"/>
         <w:tblW w:w="0" w:type="auto"/>
-        <w:tblLook w:val="04A0" w:firstRow="1" w:lastRow="0" w:firstColumn="1" w:lastColumn="0" w:noHBand="0" w:noVBand="1"/>
+        <w:tblLook w:val="04A0"/>
       </w:tblPr>
       <w:tblGrid>
         <w:gridCol w:w="4788"/>
@@ -6907,9 +6797,6 @@
         <w:t>School Management System</w:t>
       </w:r>
       <w:r>
-        <w:t xml:space="preserve"> </w:t>
-      </w:r>
-      <w:r>
         <w:t xml:space="preserve">has </w:t>
       </w:r>
       <w:r>
@@ -6927,34 +6814,22 @@
         <w:t xml:space="preserve"> has Facultie</w:t>
       </w:r>
       <w:r>
+        <w:t>s1 : N</w:t>
+      </w:r>
+    </w:p>
+    <w:p>
+      <w:r>
+        <w:t>School Management System has Admin 1 : 1</w:t>
+      </w:r>
+    </w:p>
+    <w:p>
+      <w:r>
+        <w:t>Studentha</w:t>
+      </w:r>
+      <w:r>
         <w:t>s</w:t>
       </w:r>
       <w:r>
-        <w:t xml:space="preserve"> </w:t>
-      </w:r>
-      <w:r>
-        <w:t>1 : N</w:t>
-      </w:r>
-    </w:p>
-    <w:p>
-      <w:r>
-        <w:t>School Management System has Admin 1 : 1</w:t>
-      </w:r>
-    </w:p>
-    <w:p>
-      <w:r>
-        <w:t>Student</w:t>
-      </w:r>
-      <w:r>
-        <w:t xml:space="preserve"> </w:t>
-      </w:r>
-      <w:r>
-        <w:t>ha</w:t>
-      </w:r>
-      <w:r>
-        <w:t>s</w:t>
-      </w:r>
-      <w:r>
         <w:t xml:space="preserve"> Attendance</w:t>
       </w:r>
       <w:r>
@@ -6966,36 +6841,12 @@
     </w:p>
     <w:p>
       <w:r>
-        <w:t>Admin</w:t>
-      </w:r>
-      <w:r>
-        <w:t xml:space="preserve"> </w:t>
-      </w:r>
-      <w:r>
-        <w:t>Checks</w:t>
-      </w:r>
-      <w:r>
-        <w:t xml:space="preserve"> </w:t>
-      </w:r>
-      <w:r>
-        <w:t>Attendance 1 : 1</w:t>
-      </w:r>
-    </w:p>
-    <w:p>
-      <w:r>
-        <w:t>Students</w:t>
-      </w:r>
-      <w:r>
-        <w:t xml:space="preserve"> </w:t>
-      </w:r>
-      <w:r>
-        <w:t>reads</w:t>
-      </w:r>
-      <w:r>
-        <w:t xml:space="preserve"> </w:t>
-      </w:r>
-      <w:r>
-        <w:t>Books M</w:t>
+        <w:t>AdminChecksAttendance 1 : 1</w:t>
+      </w:r>
+    </w:p>
+    <w:p>
+      <w:r>
+        <w:t>StudentsreadsBooks M</w:t>
       </w:r>
       <w:r>
         <w:t xml:space="preserve"> : N</w:t>
@@ -7003,38 +6854,14 @@
     </w:p>
     <w:p>
       <w:r>
-        <w:t>Students</w:t>
-      </w:r>
-      <w:r>
-        <w:t xml:space="preserve"> </w:t>
-      </w:r>
-      <w:r>
-        <w:t>pays</w:t>
-      </w:r>
-      <w:r>
-        <w:t xml:space="preserve"> </w:t>
-      </w:r>
-      <w:r>
-        <w:t>Account 1 : 1</w:t>
+        <w:t>StudentspaysAccount 1 : 1</w:t>
       </w:r>
     </w:p>
     <w:p/>
     <w:p>
       <w:r>
         <w:lastRenderedPageBreak/>
-        <w:t>Admin</w:t>
-      </w:r>
-      <w:r>
-        <w:t xml:space="preserve"> </w:t>
-      </w:r>
-      <w:r>
-        <w:t>Controls</w:t>
-      </w:r>
-      <w:r>
-        <w:t xml:space="preserve"> </w:t>
-      </w:r>
-      <w:r>
-        <w:t>Account 1 : 1</w:t>
+        <w:t>AdminControlsAccount 1 : 1</w:t>
       </w:r>
     </w:p>
     <w:p>
@@ -7051,7 +6878,7 @@
         </w:rPr>
         <w:lastRenderedPageBreak/>
         <w:drawing>
-          <wp:inline distT="0" distB="0" distL="0" distR="0" wp14:anchorId="11CC8AA8" wp14:editId="6EF00C78">
+          <wp:inline distT="0" distB="0" distL="0" distR="0">
             <wp:extent cx="6345382" cy="7855527"/>
             <wp:effectExtent l="0" t="0" r="0" b="0"/>
             <wp:docPr id="22" name="Picture 22"/>
@@ -7066,10 +6893,10 @@
                     <pic:cNvPicPr/>
                   </pic:nvPicPr>
                   <pic:blipFill>
-                    <a:blip r:embed="rId19" cstate="print">
+                    <a:blip r:embed="rId18" cstate="print">
                       <a:extLst>
                         <a:ext uri="{28A0092B-C50C-407E-A947-70E740481C1C}">
-                          <a14:useLocalDpi xmlns:a14="http://schemas.microsoft.com/office/drawing/2010/main" val="0"/>
+                          <a14:useLocalDpi xmlns:a14="http://schemas.microsoft.com/office/drawing/2010/main" xmlns:wps="http://schemas.microsoft.com/office/word/2010/wordprocessingShape" xmlns:wpi="http://schemas.microsoft.com/office/word/2010/wordprocessingInk" xmlns:wpg="http://schemas.microsoft.com/office/word/2010/wordprocessingGroup" xmlns:w14="http://schemas.microsoft.com/office/word/2010/wordml" xmlns:w="http://schemas.openxmlformats.org/wordprocessingml/2006/main" xmlns:w10="urn:schemas-microsoft-com:office:word" xmlns:wp14="http://schemas.microsoft.com/office/word/2010/wordprocessingDrawing" xmlns:v="urn:schemas-microsoft-com:vml" xmlns:o="urn:schemas-microsoft-com:office:office" xmlns:mc="http://schemas.openxmlformats.org/markup-compatibility/2006" xmlns:wpc="http://schemas.microsoft.com/office/word/2010/wordprocessingCanvas" xmlns="" val="0"/>
                         </a:ext>
                       </a:extLst>
                     </a:blip>
@@ -7126,10 +6953,10 @@
                     <pic:cNvPicPr/>
                   </pic:nvPicPr>
                   <pic:blipFill>
-                    <a:blip r:embed="rId20">
+                    <a:blip r:embed="rId19">
                       <a:extLst>
                         <a:ext uri="{28A0092B-C50C-407E-A947-70E740481C1C}">
-                          <a14:useLocalDpi xmlns:a14="http://schemas.microsoft.com/office/drawing/2010/main" val="0"/>
+                          <a14:useLocalDpi xmlns:a14="http://schemas.microsoft.com/office/drawing/2010/main" xmlns:wps="http://schemas.microsoft.com/office/word/2010/wordprocessingShape" xmlns:wpi="http://schemas.microsoft.com/office/word/2010/wordprocessingInk" xmlns:wpg="http://schemas.microsoft.com/office/word/2010/wordprocessingGroup" xmlns:w14="http://schemas.microsoft.com/office/word/2010/wordml" xmlns:w="http://schemas.openxmlformats.org/wordprocessingml/2006/main" xmlns:w10="urn:schemas-microsoft-com:office:word" xmlns:wp14="http://schemas.microsoft.com/office/word/2010/wordprocessingDrawing" xmlns:v="urn:schemas-microsoft-com:vml" xmlns:o="urn:schemas-microsoft-com:office:office" xmlns:mc="http://schemas.openxmlformats.org/markup-compatibility/2006" xmlns:wpc="http://schemas.microsoft.com/office/word/2010/wordprocessingCanvas" xmlns="" val="0"/>
                         </a:ext>
                       </a:extLst>
                     </a:blip>
@@ -7209,10 +7036,10 @@
                     <pic:cNvPicPr/>
                   </pic:nvPicPr>
                   <pic:blipFill>
-                    <a:blip r:embed="rId21">
+                    <a:blip r:embed="rId20">
                       <a:extLst>
                         <a:ext uri="{28A0092B-C50C-407E-A947-70E740481C1C}">
-                          <a14:useLocalDpi xmlns:a14="http://schemas.microsoft.com/office/drawing/2010/main" val="0"/>
+                          <a14:useLocalDpi xmlns:a14="http://schemas.microsoft.com/office/drawing/2010/main" xmlns:wps="http://schemas.microsoft.com/office/word/2010/wordprocessingShape" xmlns:wpi="http://schemas.microsoft.com/office/word/2010/wordprocessingInk" xmlns:wpg="http://schemas.microsoft.com/office/word/2010/wordprocessingGroup" xmlns:w14="http://schemas.microsoft.com/office/word/2010/wordml" xmlns:w="http://schemas.openxmlformats.org/wordprocessingml/2006/main" xmlns:w10="urn:schemas-microsoft-com:office:word" xmlns:wp14="http://schemas.microsoft.com/office/word/2010/wordprocessingDrawing" xmlns:v="urn:schemas-microsoft-com:vml" xmlns:o="urn:schemas-microsoft-com:office:office" xmlns:mc="http://schemas.openxmlformats.org/markup-compatibility/2006" xmlns:wpc="http://schemas.microsoft.com/office/word/2010/wordprocessingCanvas" xmlns="" val="0"/>
                         </a:ext>
                       </a:extLst>
                     </a:blip>
@@ -7273,7 +7100,7 @@
           <w:lang w:bidi="ar-SA"/>
         </w:rPr>
         <w:drawing>
-          <wp:inline distT="0" distB="0" distL="0" distR="0" wp14:anchorId="0A1B55B4" wp14:editId="55B3827A">
+          <wp:inline distT="0" distB="0" distL="0" distR="0">
             <wp:extent cx="5237018" cy="3522119"/>
             <wp:effectExtent l="0" t="0" r="0" b="0"/>
             <wp:docPr id="11" name="Picture 11"/>
@@ -7288,10 +7115,10 @@
                     <pic:cNvPicPr/>
                   </pic:nvPicPr>
                   <pic:blipFill>
-                    <a:blip r:embed="rId22">
+                    <a:blip r:embed="rId21">
                       <a:extLst>
                         <a:ext uri="{28A0092B-C50C-407E-A947-70E740481C1C}">
-                          <a14:useLocalDpi xmlns:a14="http://schemas.microsoft.com/office/drawing/2010/main" val="0"/>
+                          <a14:useLocalDpi xmlns:a14="http://schemas.microsoft.com/office/drawing/2010/main" xmlns:wps="http://schemas.microsoft.com/office/word/2010/wordprocessingShape" xmlns:wpi="http://schemas.microsoft.com/office/word/2010/wordprocessingInk" xmlns:wpg="http://schemas.microsoft.com/office/word/2010/wordprocessingGroup" xmlns:w14="http://schemas.microsoft.com/office/word/2010/wordml" xmlns:w="http://schemas.openxmlformats.org/wordprocessingml/2006/main" xmlns:w10="urn:schemas-microsoft-com:office:word" xmlns:wp14="http://schemas.microsoft.com/office/word/2010/wordprocessingDrawing" xmlns:v="urn:schemas-microsoft-com:vml" xmlns:o="urn:schemas-microsoft-com:office:office" xmlns:mc="http://schemas.openxmlformats.org/markup-compatibility/2006" xmlns:wpc="http://schemas.microsoft.com/office/word/2010/wordprocessingCanvas" xmlns="" val="0"/>
                         </a:ext>
                       </a:extLst>
                     </a:blip>
@@ -7528,7 +7355,7 @@
           <w:lang w:bidi="ar-SA"/>
         </w:rPr>
         <w:drawing>
-          <wp:inline distT="0" distB="0" distL="0" distR="0" wp14:anchorId="62A162FA" wp14:editId="645EF6CC">
+          <wp:inline distT="0" distB="0" distL="0" distR="0">
             <wp:extent cx="5943600" cy="5973445"/>
             <wp:effectExtent l="0" t="0" r="0" b="0"/>
             <wp:docPr id="7" name="Picture 7"/>
@@ -7543,10 +7370,10 @@
                     <pic:cNvPicPr/>
                   </pic:nvPicPr>
                   <pic:blipFill>
-                    <a:blip r:embed="rId23">
+                    <a:blip r:embed="rId22">
                       <a:extLst>
                         <a:ext uri="{28A0092B-C50C-407E-A947-70E740481C1C}">
-                          <a14:useLocalDpi xmlns:a14="http://schemas.microsoft.com/office/drawing/2010/main" val="0"/>
+                          <a14:useLocalDpi xmlns:a14="http://schemas.microsoft.com/office/drawing/2010/main" xmlns:wps="http://schemas.microsoft.com/office/word/2010/wordprocessingShape" xmlns:wpi="http://schemas.microsoft.com/office/word/2010/wordprocessingInk" xmlns:wpg="http://schemas.microsoft.com/office/word/2010/wordprocessingGroup" xmlns:w14="http://schemas.microsoft.com/office/word/2010/wordml" xmlns:w="http://schemas.openxmlformats.org/wordprocessingml/2006/main" xmlns:w10="urn:schemas-microsoft-com:office:word" xmlns:wp14="http://schemas.microsoft.com/office/word/2010/wordprocessingDrawing" xmlns:v="urn:schemas-microsoft-com:vml" xmlns:o="urn:schemas-microsoft-com:office:office" xmlns:mc="http://schemas.openxmlformats.org/markup-compatibility/2006" xmlns:wpc="http://schemas.microsoft.com/office/word/2010/wordprocessingCanvas" xmlns="" val="0"/>
                         </a:ext>
                       </a:extLst>
                     </a:blip>
@@ -7587,7 +7414,7 @@
       <w:tblPr>
         <w:tblStyle w:val="TableGrid"/>
         <w:tblW w:w="0" w:type="auto"/>
-        <w:tblLook w:val="04A0" w:firstRow="1" w:lastRow="0" w:firstColumn="1" w:lastColumn="0" w:noHBand="0" w:noVBand="1"/>
+        <w:tblLook w:val="04A0"/>
       </w:tblPr>
       <w:tblGrid>
         <w:gridCol w:w="9576"/>
@@ -7644,35 +7471,7 @@
                 <w:szCs w:val="19"/>
                 <w:lang w:bidi="ar-SA"/>
               </w:rPr>
-              <w:t>public</w:t>
-            </w:r>
-            <w:r>
-              <w:rPr>
-                <w:rFonts w:ascii="Consolas" w:hAnsi="Consolas" w:cs="Consolas"/>
-                <w:sz w:val="19"/>
-                <w:szCs w:val="19"/>
-                <w:lang w:bidi="ar-SA"/>
-              </w:rPr>
-              <w:t xml:space="preserve"> </w:t>
-            </w:r>
-            <w:r>
-              <w:rPr>
-                <w:rFonts w:ascii="Consolas" w:hAnsi="Consolas" w:cs="Consolas"/>
-                <w:color w:val="0000FF"/>
-                <w:sz w:val="19"/>
-                <w:szCs w:val="19"/>
-                <w:lang w:bidi="ar-SA"/>
-              </w:rPr>
-              <w:t>class</w:t>
-            </w:r>
-            <w:r>
-              <w:rPr>
-                <w:rFonts w:ascii="Consolas" w:hAnsi="Consolas" w:cs="Consolas"/>
-                <w:sz w:val="19"/>
-                <w:szCs w:val="19"/>
-                <w:lang w:bidi="ar-SA"/>
-              </w:rPr>
-              <w:t xml:space="preserve"> </w:t>
+              <w:t>publicclass</w:t>
             </w:r>
             <w:r>
               <w:rPr>
@@ -7736,40 +7535,12 @@
             <w:r>
               <w:rPr>
                 <w:rFonts w:ascii="Consolas" w:hAnsi="Consolas" w:cs="Consolas"/>
-                <w:sz w:val="19"/>
-                <w:szCs w:val="19"/>
-                <w:lang w:bidi="ar-SA"/>
-              </w:rPr>
-              <w:t xml:space="preserve">        </w:t>
-            </w:r>
-            <w:r>
-              <w:rPr>
-                <w:rFonts w:ascii="Consolas" w:hAnsi="Consolas" w:cs="Consolas"/>
-                <w:color w:val="0000FF"/>
-                <w:sz w:val="19"/>
-                <w:szCs w:val="19"/>
-                <w:lang w:bidi="ar-SA"/>
-              </w:rPr>
-              <w:t>public</w:t>
-            </w:r>
-            <w:r>
-              <w:rPr>
-                <w:rFonts w:ascii="Consolas" w:hAnsi="Consolas" w:cs="Consolas"/>
-                <w:sz w:val="19"/>
-                <w:szCs w:val="19"/>
-                <w:lang w:bidi="ar-SA"/>
-              </w:rPr>
-              <w:t xml:space="preserve"> </w:t>
-            </w:r>
-            <w:r>
-              <w:rPr>
-                <w:rFonts w:ascii="Consolas" w:hAnsi="Consolas" w:cs="Consolas"/>
-                <w:color w:val="0000FF"/>
-                <w:sz w:val="19"/>
-                <w:szCs w:val="19"/>
-                <w:lang w:bidi="ar-SA"/>
-              </w:rPr>
-              <w:t>string</w:t>
+                <w:color w:val="0000FF"/>
+                <w:sz w:val="19"/>
+                <w:szCs w:val="19"/>
+                <w:lang w:bidi="ar-SA"/>
+              </w:rPr>
+              <w:t>publicstring</w:t>
             </w:r>
             <w:r>
               <w:rPr>
@@ -7836,40 +7607,12 @@
             <w:r>
               <w:rPr>
                 <w:rFonts w:ascii="Consolas" w:hAnsi="Consolas" w:cs="Consolas"/>
-                <w:sz w:val="19"/>
-                <w:szCs w:val="19"/>
-                <w:lang w:bidi="ar-SA"/>
-              </w:rPr>
-              <w:t xml:space="preserve">        </w:t>
-            </w:r>
-            <w:r>
-              <w:rPr>
-                <w:rFonts w:ascii="Consolas" w:hAnsi="Consolas" w:cs="Consolas"/>
-                <w:color w:val="0000FF"/>
-                <w:sz w:val="19"/>
-                <w:szCs w:val="19"/>
-                <w:lang w:bidi="ar-SA"/>
-              </w:rPr>
-              <w:t>public</w:t>
-            </w:r>
-            <w:r>
-              <w:rPr>
-                <w:rFonts w:ascii="Consolas" w:hAnsi="Consolas" w:cs="Consolas"/>
-                <w:sz w:val="19"/>
-                <w:szCs w:val="19"/>
-                <w:lang w:bidi="ar-SA"/>
-              </w:rPr>
-              <w:t xml:space="preserve"> </w:t>
-            </w:r>
-            <w:r>
-              <w:rPr>
-                <w:rFonts w:ascii="Consolas" w:hAnsi="Consolas" w:cs="Consolas"/>
-                <w:color w:val="0000FF"/>
-                <w:sz w:val="19"/>
-                <w:szCs w:val="19"/>
-                <w:lang w:bidi="ar-SA"/>
-              </w:rPr>
-              <w:t>string</w:t>
+                <w:color w:val="0000FF"/>
+                <w:sz w:val="19"/>
+                <w:szCs w:val="19"/>
+                <w:lang w:bidi="ar-SA"/>
+              </w:rPr>
+              <w:t>publicstring</w:t>
             </w:r>
             <w:r>
               <w:rPr>
@@ -7936,40 +7679,12 @@
             <w:r>
               <w:rPr>
                 <w:rFonts w:ascii="Consolas" w:hAnsi="Consolas" w:cs="Consolas"/>
-                <w:sz w:val="19"/>
-                <w:szCs w:val="19"/>
-                <w:lang w:bidi="ar-SA"/>
-              </w:rPr>
-              <w:t xml:space="preserve">        </w:t>
-            </w:r>
-            <w:r>
-              <w:rPr>
-                <w:rFonts w:ascii="Consolas" w:hAnsi="Consolas" w:cs="Consolas"/>
-                <w:color w:val="0000FF"/>
-                <w:sz w:val="19"/>
-                <w:szCs w:val="19"/>
-                <w:lang w:bidi="ar-SA"/>
-              </w:rPr>
-              <w:t>public</w:t>
-            </w:r>
-            <w:r>
-              <w:rPr>
-                <w:rFonts w:ascii="Consolas" w:hAnsi="Consolas" w:cs="Consolas"/>
-                <w:sz w:val="19"/>
-                <w:szCs w:val="19"/>
-                <w:lang w:bidi="ar-SA"/>
-              </w:rPr>
-              <w:t xml:space="preserve"> </w:t>
-            </w:r>
-            <w:r>
-              <w:rPr>
-                <w:rFonts w:ascii="Consolas" w:hAnsi="Consolas" w:cs="Consolas"/>
-                <w:color w:val="0000FF"/>
-                <w:sz w:val="19"/>
-                <w:szCs w:val="19"/>
-                <w:lang w:bidi="ar-SA"/>
-              </w:rPr>
-              <w:t>string</w:t>
+                <w:color w:val="0000FF"/>
+                <w:sz w:val="19"/>
+                <w:szCs w:val="19"/>
+                <w:lang w:bidi="ar-SA"/>
+              </w:rPr>
+              <w:t>publicstring</w:t>
             </w:r>
             <w:r>
               <w:rPr>
@@ -8036,40 +7751,12 @@
             <w:r>
               <w:rPr>
                 <w:rFonts w:ascii="Consolas" w:hAnsi="Consolas" w:cs="Consolas"/>
-                <w:sz w:val="19"/>
-                <w:szCs w:val="19"/>
-                <w:lang w:bidi="ar-SA"/>
-              </w:rPr>
-              <w:t xml:space="preserve">        </w:t>
-            </w:r>
-            <w:r>
-              <w:rPr>
-                <w:rFonts w:ascii="Consolas" w:hAnsi="Consolas" w:cs="Consolas"/>
-                <w:color w:val="0000FF"/>
-                <w:sz w:val="19"/>
-                <w:szCs w:val="19"/>
-                <w:lang w:bidi="ar-SA"/>
-              </w:rPr>
-              <w:t>public</w:t>
-            </w:r>
-            <w:r>
-              <w:rPr>
-                <w:rFonts w:ascii="Consolas" w:hAnsi="Consolas" w:cs="Consolas"/>
-                <w:sz w:val="19"/>
-                <w:szCs w:val="19"/>
-                <w:lang w:bidi="ar-SA"/>
-              </w:rPr>
-              <w:t xml:space="preserve"> </w:t>
-            </w:r>
-            <w:r>
-              <w:rPr>
-                <w:rFonts w:ascii="Consolas" w:hAnsi="Consolas" w:cs="Consolas"/>
-                <w:color w:val="0000FF"/>
-                <w:sz w:val="19"/>
-                <w:szCs w:val="19"/>
-                <w:lang w:bidi="ar-SA"/>
-              </w:rPr>
-              <w:t>string</w:t>
+                <w:color w:val="0000FF"/>
+                <w:sz w:val="19"/>
+                <w:szCs w:val="19"/>
+                <w:lang w:bidi="ar-SA"/>
+              </w:rPr>
+              <w:t>publicstring</w:t>
             </w:r>
             <w:r>
               <w:rPr>
@@ -8136,40 +7823,12 @@
             <w:r>
               <w:rPr>
                 <w:rFonts w:ascii="Consolas" w:hAnsi="Consolas" w:cs="Consolas"/>
-                <w:sz w:val="19"/>
-                <w:szCs w:val="19"/>
-                <w:lang w:bidi="ar-SA"/>
-              </w:rPr>
-              <w:t xml:space="preserve">        </w:t>
-            </w:r>
-            <w:r>
-              <w:rPr>
-                <w:rFonts w:ascii="Consolas" w:hAnsi="Consolas" w:cs="Consolas"/>
-                <w:color w:val="0000FF"/>
-                <w:sz w:val="19"/>
-                <w:szCs w:val="19"/>
-                <w:lang w:bidi="ar-SA"/>
-              </w:rPr>
-              <w:t>public</w:t>
-            </w:r>
-            <w:r>
-              <w:rPr>
-                <w:rFonts w:ascii="Consolas" w:hAnsi="Consolas" w:cs="Consolas"/>
-                <w:sz w:val="19"/>
-                <w:szCs w:val="19"/>
-                <w:lang w:bidi="ar-SA"/>
-              </w:rPr>
-              <w:t xml:space="preserve"> </w:t>
-            </w:r>
-            <w:r>
-              <w:rPr>
-                <w:rFonts w:ascii="Consolas" w:hAnsi="Consolas" w:cs="Consolas"/>
-                <w:color w:val="0000FF"/>
-                <w:sz w:val="19"/>
-                <w:szCs w:val="19"/>
-                <w:lang w:bidi="ar-SA"/>
-              </w:rPr>
-              <w:t>string</w:t>
+                <w:color w:val="0000FF"/>
+                <w:sz w:val="19"/>
+                <w:szCs w:val="19"/>
+                <w:lang w:bidi="ar-SA"/>
+              </w:rPr>
+              <w:t>publicstring</w:t>
             </w:r>
             <w:r>
               <w:rPr>
@@ -8236,30 +7895,12 @@
             <w:r>
               <w:rPr>
                 <w:rFonts w:ascii="Consolas" w:hAnsi="Consolas" w:cs="Consolas"/>
-                <w:sz w:val="19"/>
-                <w:szCs w:val="19"/>
-                <w:lang w:bidi="ar-SA"/>
-              </w:rPr>
-              <w:t xml:space="preserve">        </w:t>
-            </w:r>
-            <w:r>
-              <w:rPr>
-                <w:rFonts w:ascii="Consolas" w:hAnsi="Consolas" w:cs="Consolas"/>
                 <w:color w:val="0000FF"/>
                 <w:sz w:val="19"/>
                 <w:szCs w:val="19"/>
                 <w:lang w:bidi="ar-SA"/>
               </w:rPr>
               <w:t>public</w:t>
-            </w:r>
-            <w:r>
-              <w:rPr>
-                <w:rFonts w:ascii="Consolas" w:hAnsi="Consolas" w:cs="Consolas"/>
-                <w:sz w:val="19"/>
-                <w:szCs w:val="19"/>
-                <w:lang w:bidi="ar-SA"/>
-              </w:rPr>
-              <w:t xml:space="preserve"> </w:t>
             </w:r>
             <w:r>
               <w:rPr>
@@ -8345,30 +7986,12 @@
             <w:r>
               <w:rPr>
                 <w:rFonts w:ascii="Consolas" w:hAnsi="Consolas" w:cs="Consolas"/>
-                <w:sz w:val="19"/>
-                <w:szCs w:val="19"/>
-                <w:lang w:bidi="ar-SA"/>
-              </w:rPr>
-              <w:t xml:space="preserve">        </w:t>
-            </w:r>
-            <w:r>
-              <w:rPr>
-                <w:rFonts w:ascii="Consolas" w:hAnsi="Consolas" w:cs="Consolas"/>
                 <w:color w:val="0000FF"/>
                 <w:sz w:val="19"/>
                 <w:szCs w:val="19"/>
                 <w:lang w:bidi="ar-SA"/>
               </w:rPr>
               <w:t>public</w:t>
-            </w:r>
-            <w:r>
-              <w:rPr>
-                <w:rFonts w:ascii="Consolas" w:hAnsi="Consolas" w:cs="Consolas"/>
-                <w:sz w:val="19"/>
-                <w:szCs w:val="19"/>
-                <w:lang w:bidi="ar-SA"/>
-              </w:rPr>
-              <w:t xml:space="preserve"> </w:t>
             </w:r>
             <w:r>
               <w:rPr>
@@ -8461,7 +8084,7 @@
       <w:tblPr>
         <w:tblStyle w:val="TableGrid"/>
         <w:tblW w:w="0" w:type="auto"/>
-        <w:tblLook w:val="04A0" w:firstRow="1" w:lastRow="0" w:firstColumn="1" w:lastColumn="0" w:noHBand="0" w:noVBand="1"/>
+        <w:tblLook w:val="04A0"/>
       </w:tblPr>
       <w:tblGrid>
         <w:gridCol w:w="9576"/>
@@ -8518,35 +8141,7 @@
                 <w:szCs w:val="19"/>
                 <w:lang w:bidi="ar-SA"/>
               </w:rPr>
-              <w:t>public</w:t>
-            </w:r>
-            <w:r>
-              <w:rPr>
-                <w:rFonts w:ascii="Consolas" w:hAnsi="Consolas" w:cs="Consolas"/>
-                <w:sz w:val="19"/>
-                <w:szCs w:val="19"/>
-                <w:lang w:bidi="ar-SA"/>
-              </w:rPr>
-              <w:t xml:space="preserve"> </w:t>
-            </w:r>
-            <w:r>
-              <w:rPr>
-                <w:rFonts w:ascii="Consolas" w:hAnsi="Consolas" w:cs="Consolas"/>
-                <w:color w:val="0000FF"/>
-                <w:sz w:val="19"/>
-                <w:szCs w:val="19"/>
-                <w:lang w:bidi="ar-SA"/>
-              </w:rPr>
-              <w:t>class</w:t>
-            </w:r>
-            <w:r>
-              <w:rPr>
-                <w:rFonts w:ascii="Consolas" w:hAnsi="Consolas" w:cs="Consolas"/>
-                <w:sz w:val="19"/>
-                <w:szCs w:val="19"/>
-                <w:lang w:bidi="ar-SA"/>
-              </w:rPr>
-              <w:t xml:space="preserve"> </w:t>
+              <w:t>publicclass</w:t>
             </w:r>
             <w:r>
               <w:rPr>
@@ -8610,40 +8205,12 @@
             <w:r>
               <w:rPr>
                 <w:rFonts w:ascii="Consolas" w:hAnsi="Consolas" w:cs="Consolas"/>
-                <w:sz w:val="19"/>
-                <w:szCs w:val="19"/>
-                <w:lang w:bidi="ar-SA"/>
-              </w:rPr>
-              <w:t xml:space="preserve">        </w:t>
-            </w:r>
-            <w:r>
-              <w:rPr>
-                <w:rFonts w:ascii="Consolas" w:hAnsi="Consolas" w:cs="Consolas"/>
-                <w:color w:val="0000FF"/>
-                <w:sz w:val="19"/>
-                <w:szCs w:val="19"/>
-                <w:lang w:bidi="ar-SA"/>
-              </w:rPr>
-              <w:t>public</w:t>
-            </w:r>
-            <w:r>
-              <w:rPr>
-                <w:rFonts w:ascii="Consolas" w:hAnsi="Consolas" w:cs="Consolas"/>
-                <w:sz w:val="19"/>
-                <w:szCs w:val="19"/>
-                <w:lang w:bidi="ar-SA"/>
-              </w:rPr>
-              <w:t xml:space="preserve"> </w:t>
-            </w:r>
-            <w:r>
-              <w:rPr>
-                <w:rFonts w:ascii="Consolas" w:hAnsi="Consolas" w:cs="Consolas"/>
-                <w:color w:val="0000FF"/>
-                <w:sz w:val="19"/>
-                <w:szCs w:val="19"/>
-                <w:lang w:bidi="ar-SA"/>
-              </w:rPr>
-              <w:t>string</w:t>
+                <w:color w:val="0000FF"/>
+                <w:sz w:val="19"/>
+                <w:szCs w:val="19"/>
+                <w:lang w:bidi="ar-SA"/>
+              </w:rPr>
+              <w:t>publicstring</w:t>
             </w:r>
             <w:r>
               <w:rPr>
@@ -8710,40 +8277,12 @@
             <w:r>
               <w:rPr>
                 <w:rFonts w:ascii="Consolas" w:hAnsi="Consolas" w:cs="Consolas"/>
-                <w:sz w:val="19"/>
-                <w:szCs w:val="19"/>
-                <w:lang w:bidi="ar-SA"/>
-              </w:rPr>
-              <w:t xml:space="preserve">        </w:t>
-            </w:r>
-            <w:r>
-              <w:rPr>
-                <w:rFonts w:ascii="Consolas" w:hAnsi="Consolas" w:cs="Consolas"/>
-                <w:color w:val="0000FF"/>
-                <w:sz w:val="19"/>
-                <w:szCs w:val="19"/>
-                <w:lang w:bidi="ar-SA"/>
-              </w:rPr>
-              <w:t>public</w:t>
-            </w:r>
-            <w:r>
-              <w:rPr>
-                <w:rFonts w:ascii="Consolas" w:hAnsi="Consolas" w:cs="Consolas"/>
-                <w:sz w:val="19"/>
-                <w:szCs w:val="19"/>
-                <w:lang w:bidi="ar-SA"/>
-              </w:rPr>
-              <w:t xml:space="preserve"> </w:t>
-            </w:r>
-            <w:r>
-              <w:rPr>
-                <w:rFonts w:ascii="Consolas" w:hAnsi="Consolas" w:cs="Consolas"/>
-                <w:color w:val="0000FF"/>
-                <w:sz w:val="19"/>
-                <w:szCs w:val="19"/>
-                <w:lang w:bidi="ar-SA"/>
-              </w:rPr>
-              <w:t>string</w:t>
+                <w:color w:val="0000FF"/>
+                <w:sz w:val="19"/>
+                <w:szCs w:val="19"/>
+                <w:lang w:bidi="ar-SA"/>
+              </w:rPr>
+              <w:t>publicstring</w:t>
             </w:r>
             <w:r>
               <w:rPr>
@@ -8810,30 +8349,12 @@
             <w:r>
               <w:rPr>
                 <w:rFonts w:ascii="Consolas" w:hAnsi="Consolas" w:cs="Consolas"/>
-                <w:sz w:val="19"/>
-                <w:szCs w:val="19"/>
-                <w:lang w:bidi="ar-SA"/>
-              </w:rPr>
-              <w:t xml:space="preserve">        </w:t>
-            </w:r>
-            <w:r>
-              <w:rPr>
-                <w:rFonts w:ascii="Consolas" w:hAnsi="Consolas" w:cs="Consolas"/>
                 <w:color w:val="0000FF"/>
                 <w:sz w:val="19"/>
                 <w:szCs w:val="19"/>
                 <w:lang w:bidi="ar-SA"/>
               </w:rPr>
               <w:t>public</w:t>
-            </w:r>
-            <w:r>
-              <w:rPr>
-                <w:rFonts w:ascii="Consolas" w:hAnsi="Consolas" w:cs="Consolas"/>
-                <w:sz w:val="19"/>
-                <w:szCs w:val="19"/>
-                <w:lang w:bidi="ar-SA"/>
-              </w:rPr>
-              <w:t xml:space="preserve"> </w:t>
             </w:r>
             <w:r>
               <w:rPr>
@@ -8910,40 +8431,12 @@
             <w:r>
               <w:rPr>
                 <w:rFonts w:ascii="Consolas" w:hAnsi="Consolas" w:cs="Consolas"/>
-                <w:sz w:val="19"/>
-                <w:szCs w:val="19"/>
-                <w:lang w:bidi="ar-SA"/>
-              </w:rPr>
-              <w:t xml:space="preserve">        </w:t>
-            </w:r>
-            <w:r>
-              <w:rPr>
-                <w:rFonts w:ascii="Consolas" w:hAnsi="Consolas" w:cs="Consolas"/>
-                <w:color w:val="0000FF"/>
-                <w:sz w:val="19"/>
-                <w:szCs w:val="19"/>
-                <w:lang w:bidi="ar-SA"/>
-              </w:rPr>
-              <w:t>public</w:t>
-            </w:r>
-            <w:r>
-              <w:rPr>
-                <w:rFonts w:ascii="Consolas" w:hAnsi="Consolas" w:cs="Consolas"/>
-                <w:sz w:val="19"/>
-                <w:szCs w:val="19"/>
-                <w:lang w:bidi="ar-SA"/>
-              </w:rPr>
-              <w:t xml:space="preserve"> </w:t>
-            </w:r>
-            <w:r>
-              <w:rPr>
-                <w:rFonts w:ascii="Consolas" w:hAnsi="Consolas" w:cs="Consolas"/>
-                <w:color w:val="0000FF"/>
-                <w:sz w:val="19"/>
-                <w:szCs w:val="19"/>
-                <w:lang w:bidi="ar-SA"/>
-              </w:rPr>
-              <w:t>string</w:t>
+                <w:color w:val="0000FF"/>
+                <w:sz w:val="19"/>
+                <w:szCs w:val="19"/>
+                <w:lang w:bidi="ar-SA"/>
+              </w:rPr>
+              <w:t>publicstring</w:t>
             </w:r>
             <w:r>
               <w:rPr>
@@ -9010,40 +8503,12 @@
             <w:r>
               <w:rPr>
                 <w:rFonts w:ascii="Consolas" w:hAnsi="Consolas" w:cs="Consolas"/>
-                <w:sz w:val="19"/>
-                <w:szCs w:val="19"/>
-                <w:lang w:bidi="ar-SA"/>
-              </w:rPr>
-              <w:t xml:space="preserve">        </w:t>
-            </w:r>
-            <w:r>
-              <w:rPr>
-                <w:rFonts w:ascii="Consolas" w:hAnsi="Consolas" w:cs="Consolas"/>
-                <w:color w:val="0000FF"/>
-                <w:sz w:val="19"/>
-                <w:szCs w:val="19"/>
-                <w:lang w:bidi="ar-SA"/>
-              </w:rPr>
-              <w:t>public</w:t>
-            </w:r>
-            <w:r>
-              <w:rPr>
-                <w:rFonts w:ascii="Consolas" w:hAnsi="Consolas" w:cs="Consolas"/>
-                <w:sz w:val="19"/>
-                <w:szCs w:val="19"/>
-                <w:lang w:bidi="ar-SA"/>
-              </w:rPr>
-              <w:t xml:space="preserve"> </w:t>
-            </w:r>
-            <w:r>
-              <w:rPr>
-                <w:rFonts w:ascii="Consolas" w:hAnsi="Consolas" w:cs="Consolas"/>
-                <w:color w:val="0000FF"/>
-                <w:sz w:val="19"/>
-                <w:szCs w:val="19"/>
-                <w:lang w:bidi="ar-SA"/>
-              </w:rPr>
-              <w:t>string</w:t>
+                <w:color w:val="0000FF"/>
+                <w:sz w:val="19"/>
+                <w:szCs w:val="19"/>
+                <w:lang w:bidi="ar-SA"/>
+              </w:rPr>
+              <w:t>publicstring</w:t>
             </w:r>
             <w:r>
               <w:rPr>
@@ -9126,7 +8591,7 @@
       <w:tblPr>
         <w:tblStyle w:val="TableGrid"/>
         <w:tblW w:w="0" w:type="auto"/>
-        <w:tblLook w:val="04A0" w:firstRow="1" w:lastRow="0" w:firstColumn="1" w:lastColumn="0" w:noHBand="0" w:noVBand="1"/>
+        <w:tblLook w:val="04A0"/>
       </w:tblPr>
       <w:tblGrid>
         <w:gridCol w:w="9576"/>
@@ -9183,35 +8648,7 @@
                 <w:szCs w:val="19"/>
                 <w:lang w:bidi="ar-SA"/>
               </w:rPr>
-              <w:t>public</w:t>
-            </w:r>
-            <w:r>
-              <w:rPr>
-                <w:rFonts w:ascii="Consolas" w:hAnsi="Consolas" w:cs="Consolas"/>
-                <w:sz w:val="19"/>
-                <w:szCs w:val="19"/>
-                <w:lang w:bidi="ar-SA"/>
-              </w:rPr>
-              <w:t xml:space="preserve"> </w:t>
-            </w:r>
-            <w:r>
-              <w:rPr>
-                <w:rFonts w:ascii="Consolas" w:hAnsi="Consolas" w:cs="Consolas"/>
-                <w:color w:val="0000FF"/>
-                <w:sz w:val="19"/>
-                <w:szCs w:val="19"/>
-                <w:lang w:bidi="ar-SA"/>
-              </w:rPr>
-              <w:t>class</w:t>
-            </w:r>
-            <w:r>
-              <w:rPr>
-                <w:rFonts w:ascii="Consolas" w:hAnsi="Consolas" w:cs="Consolas"/>
-                <w:sz w:val="19"/>
-                <w:szCs w:val="19"/>
-                <w:lang w:bidi="ar-SA"/>
-              </w:rPr>
-              <w:t xml:space="preserve"> </w:t>
+              <w:t>publicclass</w:t>
             </w:r>
             <w:r>
               <w:rPr>
@@ -9265,41 +8702,13 @@
             <w:r>
               <w:rPr>
                 <w:rFonts w:ascii="Consolas" w:hAnsi="Consolas" w:cs="Consolas"/>
+                <w:color w:val="0000FF"/>
                 <w:sz w:val="19"/>
                 <w:szCs w:val="19"/>
                 <w:lang w:bidi="ar-SA"/>
               </w:rPr>
               <w:lastRenderedPageBreak/>
-              <w:t xml:space="preserve">        </w:t>
-            </w:r>
-            <w:r>
-              <w:rPr>
-                <w:rFonts w:ascii="Consolas" w:hAnsi="Consolas" w:cs="Consolas"/>
-                <w:color w:val="0000FF"/>
-                <w:sz w:val="19"/>
-                <w:szCs w:val="19"/>
-                <w:lang w:bidi="ar-SA"/>
-              </w:rPr>
-              <w:t>public</w:t>
-            </w:r>
-            <w:r>
-              <w:rPr>
-                <w:rFonts w:ascii="Consolas" w:hAnsi="Consolas" w:cs="Consolas"/>
-                <w:sz w:val="19"/>
-                <w:szCs w:val="19"/>
-                <w:lang w:bidi="ar-SA"/>
-              </w:rPr>
-              <w:t xml:space="preserve"> </w:t>
-            </w:r>
-            <w:r>
-              <w:rPr>
-                <w:rFonts w:ascii="Consolas" w:hAnsi="Consolas" w:cs="Consolas"/>
-                <w:color w:val="0000FF"/>
-                <w:sz w:val="19"/>
-                <w:szCs w:val="19"/>
-                <w:lang w:bidi="ar-SA"/>
-              </w:rPr>
-              <w:t>string</w:t>
+              <w:t>publicstring</w:t>
             </w:r>
             <w:r>
               <w:rPr>
@@ -9366,40 +8775,12 @@
             <w:r>
               <w:rPr>
                 <w:rFonts w:ascii="Consolas" w:hAnsi="Consolas" w:cs="Consolas"/>
-                <w:sz w:val="19"/>
-                <w:szCs w:val="19"/>
-                <w:lang w:bidi="ar-SA"/>
-              </w:rPr>
-              <w:t xml:space="preserve">        </w:t>
-            </w:r>
-            <w:r>
-              <w:rPr>
-                <w:rFonts w:ascii="Consolas" w:hAnsi="Consolas" w:cs="Consolas"/>
-                <w:color w:val="0000FF"/>
-                <w:sz w:val="19"/>
-                <w:szCs w:val="19"/>
-                <w:lang w:bidi="ar-SA"/>
-              </w:rPr>
-              <w:t>public</w:t>
-            </w:r>
-            <w:r>
-              <w:rPr>
-                <w:rFonts w:ascii="Consolas" w:hAnsi="Consolas" w:cs="Consolas"/>
-                <w:sz w:val="19"/>
-                <w:szCs w:val="19"/>
-                <w:lang w:bidi="ar-SA"/>
-              </w:rPr>
-              <w:t xml:space="preserve"> </w:t>
-            </w:r>
-            <w:r>
-              <w:rPr>
-                <w:rFonts w:ascii="Consolas" w:hAnsi="Consolas" w:cs="Consolas"/>
-                <w:color w:val="0000FF"/>
-                <w:sz w:val="19"/>
-                <w:szCs w:val="19"/>
-                <w:lang w:bidi="ar-SA"/>
-              </w:rPr>
-              <w:t>string</w:t>
+                <w:color w:val="0000FF"/>
+                <w:sz w:val="19"/>
+                <w:szCs w:val="19"/>
+                <w:lang w:bidi="ar-SA"/>
+              </w:rPr>
+              <w:t>publicstring</w:t>
             </w:r>
             <w:r>
               <w:rPr>
@@ -9466,30 +8847,12 @@
             <w:r>
               <w:rPr>
                 <w:rFonts w:ascii="Consolas" w:hAnsi="Consolas" w:cs="Consolas"/>
-                <w:sz w:val="19"/>
-                <w:szCs w:val="19"/>
-                <w:lang w:bidi="ar-SA"/>
-              </w:rPr>
-              <w:t xml:space="preserve">        </w:t>
-            </w:r>
-            <w:r>
-              <w:rPr>
-                <w:rFonts w:ascii="Consolas" w:hAnsi="Consolas" w:cs="Consolas"/>
                 <w:color w:val="0000FF"/>
                 <w:sz w:val="19"/>
                 <w:szCs w:val="19"/>
                 <w:lang w:bidi="ar-SA"/>
               </w:rPr>
               <w:t>public</w:t>
-            </w:r>
-            <w:r>
-              <w:rPr>
-                <w:rFonts w:ascii="Consolas" w:hAnsi="Consolas" w:cs="Consolas"/>
-                <w:sz w:val="19"/>
-                <w:szCs w:val="19"/>
-                <w:lang w:bidi="ar-SA"/>
-              </w:rPr>
-              <w:t xml:space="preserve"> </w:t>
             </w:r>
             <w:r>
               <w:rPr>
@@ -9566,40 +8929,12 @@
             <w:r>
               <w:rPr>
                 <w:rFonts w:ascii="Consolas" w:hAnsi="Consolas" w:cs="Consolas"/>
-                <w:sz w:val="19"/>
-                <w:szCs w:val="19"/>
-                <w:lang w:bidi="ar-SA"/>
-              </w:rPr>
-              <w:t xml:space="preserve">        </w:t>
-            </w:r>
-            <w:r>
-              <w:rPr>
-                <w:rFonts w:ascii="Consolas" w:hAnsi="Consolas" w:cs="Consolas"/>
-                <w:color w:val="0000FF"/>
-                <w:sz w:val="19"/>
-                <w:szCs w:val="19"/>
-                <w:lang w:bidi="ar-SA"/>
-              </w:rPr>
-              <w:t>public</w:t>
-            </w:r>
-            <w:r>
-              <w:rPr>
-                <w:rFonts w:ascii="Consolas" w:hAnsi="Consolas" w:cs="Consolas"/>
-                <w:sz w:val="19"/>
-                <w:szCs w:val="19"/>
-                <w:lang w:bidi="ar-SA"/>
-              </w:rPr>
-              <w:t xml:space="preserve"> </w:t>
-            </w:r>
-            <w:r>
-              <w:rPr>
-                <w:rFonts w:ascii="Consolas" w:hAnsi="Consolas" w:cs="Consolas"/>
-                <w:color w:val="0000FF"/>
-                <w:sz w:val="19"/>
-                <w:szCs w:val="19"/>
-                <w:lang w:bidi="ar-SA"/>
-              </w:rPr>
-              <w:t>string</w:t>
+                <w:color w:val="0000FF"/>
+                <w:sz w:val="19"/>
+                <w:szCs w:val="19"/>
+                <w:lang w:bidi="ar-SA"/>
+              </w:rPr>
+              <w:t>publicstring</w:t>
             </w:r>
             <w:r>
               <w:rPr>
@@ -9666,40 +9001,12 @@
             <w:r>
               <w:rPr>
                 <w:rFonts w:ascii="Consolas" w:hAnsi="Consolas" w:cs="Consolas"/>
-                <w:sz w:val="19"/>
-                <w:szCs w:val="19"/>
-                <w:lang w:bidi="ar-SA"/>
-              </w:rPr>
-              <w:t xml:space="preserve">        </w:t>
-            </w:r>
-            <w:r>
-              <w:rPr>
-                <w:rFonts w:ascii="Consolas" w:hAnsi="Consolas" w:cs="Consolas"/>
-                <w:color w:val="0000FF"/>
-                <w:sz w:val="19"/>
-                <w:szCs w:val="19"/>
-                <w:lang w:bidi="ar-SA"/>
-              </w:rPr>
-              <w:t>public</w:t>
-            </w:r>
-            <w:r>
-              <w:rPr>
-                <w:rFonts w:ascii="Consolas" w:hAnsi="Consolas" w:cs="Consolas"/>
-                <w:sz w:val="19"/>
-                <w:szCs w:val="19"/>
-                <w:lang w:bidi="ar-SA"/>
-              </w:rPr>
-              <w:t xml:space="preserve"> </w:t>
-            </w:r>
-            <w:r>
-              <w:rPr>
-                <w:rFonts w:ascii="Consolas" w:hAnsi="Consolas" w:cs="Consolas"/>
-                <w:color w:val="0000FF"/>
-                <w:sz w:val="19"/>
-                <w:szCs w:val="19"/>
-                <w:lang w:bidi="ar-SA"/>
-              </w:rPr>
-              <w:t>double</w:t>
+                <w:color w:val="0000FF"/>
+                <w:sz w:val="19"/>
+                <w:szCs w:val="19"/>
+                <w:lang w:bidi="ar-SA"/>
+              </w:rPr>
+              <w:t>publicdouble</w:t>
             </w:r>
             <w:r>
               <w:rPr>
@@ -9782,7 +9089,7 @@
       <w:tblPr>
         <w:tblStyle w:val="TableGrid"/>
         <w:tblW w:w="0" w:type="auto"/>
-        <w:tblLook w:val="04A0" w:firstRow="1" w:lastRow="0" w:firstColumn="1" w:lastColumn="0" w:noHBand="0" w:noVBand="1"/>
+        <w:tblLook w:val="04A0"/>
       </w:tblPr>
       <w:tblGrid>
         <w:gridCol w:w="9576"/>
@@ -9839,35 +9146,7 @@
                 <w:szCs w:val="19"/>
                 <w:lang w:bidi="ar-SA"/>
               </w:rPr>
-              <w:t>public</w:t>
-            </w:r>
-            <w:r>
-              <w:rPr>
-                <w:rFonts w:ascii="Consolas" w:hAnsi="Consolas" w:cs="Consolas"/>
-                <w:sz w:val="19"/>
-                <w:szCs w:val="19"/>
-                <w:lang w:bidi="ar-SA"/>
-              </w:rPr>
-              <w:t xml:space="preserve"> </w:t>
-            </w:r>
-            <w:r>
-              <w:rPr>
-                <w:rFonts w:ascii="Consolas" w:hAnsi="Consolas" w:cs="Consolas"/>
-                <w:color w:val="0000FF"/>
-                <w:sz w:val="19"/>
-                <w:szCs w:val="19"/>
-                <w:lang w:bidi="ar-SA"/>
-              </w:rPr>
-              <w:t>class</w:t>
-            </w:r>
-            <w:r>
-              <w:rPr>
-                <w:rFonts w:ascii="Consolas" w:hAnsi="Consolas" w:cs="Consolas"/>
-                <w:sz w:val="19"/>
-                <w:szCs w:val="19"/>
-                <w:lang w:bidi="ar-SA"/>
-              </w:rPr>
-              <w:t xml:space="preserve"> </w:t>
+              <w:t>publicclass</w:t>
             </w:r>
             <w:r>
               <w:rPr>
@@ -9921,40 +9200,12 @@
             <w:r>
               <w:rPr>
                 <w:rFonts w:ascii="Consolas" w:hAnsi="Consolas" w:cs="Consolas"/>
-                <w:sz w:val="19"/>
-                <w:szCs w:val="19"/>
-                <w:lang w:bidi="ar-SA"/>
-              </w:rPr>
-              <w:t xml:space="preserve">        </w:t>
-            </w:r>
-            <w:r>
-              <w:rPr>
-                <w:rFonts w:ascii="Consolas" w:hAnsi="Consolas" w:cs="Consolas"/>
-                <w:color w:val="0000FF"/>
-                <w:sz w:val="19"/>
-                <w:szCs w:val="19"/>
-                <w:lang w:bidi="ar-SA"/>
-              </w:rPr>
-              <w:t>public</w:t>
-            </w:r>
-            <w:r>
-              <w:rPr>
-                <w:rFonts w:ascii="Consolas" w:hAnsi="Consolas" w:cs="Consolas"/>
-                <w:sz w:val="19"/>
-                <w:szCs w:val="19"/>
-                <w:lang w:bidi="ar-SA"/>
-              </w:rPr>
-              <w:t xml:space="preserve"> </w:t>
-            </w:r>
-            <w:r>
-              <w:rPr>
-                <w:rFonts w:ascii="Consolas" w:hAnsi="Consolas" w:cs="Consolas"/>
-                <w:color w:val="0000FF"/>
-                <w:sz w:val="19"/>
-                <w:szCs w:val="19"/>
-                <w:lang w:bidi="ar-SA"/>
-              </w:rPr>
-              <w:t>string</w:t>
+                <w:color w:val="0000FF"/>
+                <w:sz w:val="19"/>
+                <w:szCs w:val="19"/>
+                <w:lang w:bidi="ar-SA"/>
+              </w:rPr>
+              <w:t>publicstring</w:t>
             </w:r>
             <w:r>
               <w:rPr>
@@ -10021,40 +9272,12 @@
             <w:r>
               <w:rPr>
                 <w:rFonts w:ascii="Consolas" w:hAnsi="Consolas" w:cs="Consolas"/>
-                <w:sz w:val="19"/>
-                <w:szCs w:val="19"/>
-                <w:lang w:bidi="ar-SA"/>
-              </w:rPr>
-              <w:t xml:space="preserve">        </w:t>
-            </w:r>
-            <w:r>
-              <w:rPr>
-                <w:rFonts w:ascii="Consolas" w:hAnsi="Consolas" w:cs="Consolas"/>
-                <w:color w:val="0000FF"/>
-                <w:sz w:val="19"/>
-                <w:szCs w:val="19"/>
-                <w:lang w:bidi="ar-SA"/>
-              </w:rPr>
-              <w:t>public</w:t>
-            </w:r>
-            <w:r>
-              <w:rPr>
-                <w:rFonts w:ascii="Consolas" w:hAnsi="Consolas" w:cs="Consolas"/>
-                <w:sz w:val="19"/>
-                <w:szCs w:val="19"/>
-                <w:lang w:bidi="ar-SA"/>
-              </w:rPr>
-              <w:t xml:space="preserve"> </w:t>
-            </w:r>
-            <w:r>
-              <w:rPr>
-                <w:rFonts w:ascii="Consolas" w:hAnsi="Consolas" w:cs="Consolas"/>
-                <w:color w:val="0000FF"/>
-                <w:sz w:val="19"/>
-                <w:szCs w:val="19"/>
-                <w:lang w:bidi="ar-SA"/>
-              </w:rPr>
-              <w:t>string</w:t>
+                <w:color w:val="0000FF"/>
+                <w:sz w:val="19"/>
+                <w:szCs w:val="19"/>
+                <w:lang w:bidi="ar-SA"/>
+              </w:rPr>
+              <w:t>publicstring</w:t>
             </w:r>
             <w:r>
               <w:rPr>
@@ -10121,40 +9344,12 @@
             <w:r>
               <w:rPr>
                 <w:rFonts w:ascii="Consolas" w:hAnsi="Consolas" w:cs="Consolas"/>
-                <w:sz w:val="19"/>
-                <w:szCs w:val="19"/>
-                <w:lang w:bidi="ar-SA"/>
-              </w:rPr>
-              <w:t xml:space="preserve">        </w:t>
-            </w:r>
-            <w:r>
-              <w:rPr>
-                <w:rFonts w:ascii="Consolas" w:hAnsi="Consolas" w:cs="Consolas"/>
-                <w:color w:val="0000FF"/>
-                <w:sz w:val="19"/>
-                <w:szCs w:val="19"/>
-                <w:lang w:bidi="ar-SA"/>
-              </w:rPr>
-              <w:t>public</w:t>
-            </w:r>
-            <w:r>
-              <w:rPr>
-                <w:rFonts w:ascii="Consolas" w:hAnsi="Consolas" w:cs="Consolas"/>
-                <w:sz w:val="19"/>
-                <w:szCs w:val="19"/>
-                <w:lang w:bidi="ar-SA"/>
-              </w:rPr>
-              <w:t xml:space="preserve"> </w:t>
-            </w:r>
-            <w:r>
-              <w:rPr>
-                <w:rFonts w:ascii="Consolas" w:hAnsi="Consolas" w:cs="Consolas"/>
-                <w:color w:val="0000FF"/>
-                <w:sz w:val="19"/>
-                <w:szCs w:val="19"/>
-                <w:lang w:bidi="ar-SA"/>
-              </w:rPr>
-              <w:t>string</w:t>
+                <w:color w:val="0000FF"/>
+                <w:sz w:val="19"/>
+                <w:szCs w:val="19"/>
+                <w:lang w:bidi="ar-SA"/>
+              </w:rPr>
+              <w:t>publicstring</w:t>
             </w:r>
             <w:r>
               <w:rPr>
@@ -10221,30 +9416,12 @@
             <w:r>
               <w:rPr>
                 <w:rFonts w:ascii="Consolas" w:hAnsi="Consolas" w:cs="Consolas"/>
-                <w:sz w:val="19"/>
-                <w:szCs w:val="19"/>
-                <w:lang w:bidi="ar-SA"/>
-              </w:rPr>
-              <w:t xml:space="preserve">        </w:t>
-            </w:r>
-            <w:r>
-              <w:rPr>
-                <w:rFonts w:ascii="Consolas" w:hAnsi="Consolas" w:cs="Consolas"/>
                 <w:color w:val="0000FF"/>
                 <w:sz w:val="19"/>
                 <w:szCs w:val="19"/>
                 <w:lang w:bidi="ar-SA"/>
               </w:rPr>
               <w:t>public</w:t>
-            </w:r>
-            <w:r>
-              <w:rPr>
-                <w:rFonts w:ascii="Consolas" w:hAnsi="Consolas" w:cs="Consolas"/>
-                <w:sz w:val="19"/>
-                <w:szCs w:val="19"/>
-                <w:lang w:bidi="ar-SA"/>
-              </w:rPr>
-              <w:t xml:space="preserve"> </w:t>
             </w:r>
             <w:r>
               <w:rPr>
@@ -10321,40 +9498,12 @@
             <w:r>
               <w:rPr>
                 <w:rFonts w:ascii="Consolas" w:hAnsi="Consolas" w:cs="Consolas"/>
-                <w:sz w:val="19"/>
-                <w:szCs w:val="19"/>
-                <w:lang w:bidi="ar-SA"/>
-              </w:rPr>
-              <w:t xml:space="preserve">        </w:t>
-            </w:r>
-            <w:r>
-              <w:rPr>
-                <w:rFonts w:ascii="Consolas" w:hAnsi="Consolas" w:cs="Consolas"/>
-                <w:color w:val="0000FF"/>
-                <w:sz w:val="19"/>
-                <w:szCs w:val="19"/>
-                <w:lang w:bidi="ar-SA"/>
-              </w:rPr>
-              <w:t>public</w:t>
-            </w:r>
-            <w:r>
-              <w:rPr>
-                <w:rFonts w:ascii="Consolas" w:hAnsi="Consolas" w:cs="Consolas"/>
-                <w:sz w:val="19"/>
-                <w:szCs w:val="19"/>
-                <w:lang w:bidi="ar-SA"/>
-              </w:rPr>
-              <w:t xml:space="preserve"> </w:t>
-            </w:r>
-            <w:r>
-              <w:rPr>
-                <w:rFonts w:ascii="Consolas" w:hAnsi="Consolas" w:cs="Consolas"/>
-                <w:color w:val="0000FF"/>
-                <w:sz w:val="19"/>
-                <w:szCs w:val="19"/>
-                <w:lang w:bidi="ar-SA"/>
-              </w:rPr>
-              <w:t>string</w:t>
+                <w:color w:val="0000FF"/>
+                <w:sz w:val="19"/>
+                <w:szCs w:val="19"/>
+                <w:lang w:bidi="ar-SA"/>
+              </w:rPr>
+              <w:t>publicstring</w:t>
             </w:r>
             <w:r>
               <w:rPr>
@@ -10421,40 +9570,12 @@
             <w:r>
               <w:rPr>
                 <w:rFonts w:ascii="Consolas" w:hAnsi="Consolas" w:cs="Consolas"/>
-                <w:sz w:val="19"/>
-                <w:szCs w:val="19"/>
-                <w:lang w:bidi="ar-SA"/>
-              </w:rPr>
-              <w:t xml:space="preserve">        </w:t>
-            </w:r>
-            <w:r>
-              <w:rPr>
-                <w:rFonts w:ascii="Consolas" w:hAnsi="Consolas" w:cs="Consolas"/>
-                <w:color w:val="0000FF"/>
-                <w:sz w:val="19"/>
-                <w:szCs w:val="19"/>
-                <w:lang w:bidi="ar-SA"/>
-              </w:rPr>
-              <w:t>public</w:t>
-            </w:r>
-            <w:r>
-              <w:rPr>
-                <w:rFonts w:ascii="Consolas" w:hAnsi="Consolas" w:cs="Consolas"/>
-                <w:sz w:val="19"/>
-                <w:szCs w:val="19"/>
-                <w:lang w:bidi="ar-SA"/>
-              </w:rPr>
-              <w:t xml:space="preserve"> </w:t>
-            </w:r>
-            <w:r>
-              <w:rPr>
-                <w:rFonts w:ascii="Consolas" w:hAnsi="Consolas" w:cs="Consolas"/>
-                <w:color w:val="0000FF"/>
-                <w:sz w:val="19"/>
-                <w:szCs w:val="19"/>
-                <w:lang w:bidi="ar-SA"/>
-              </w:rPr>
-              <w:t>double</w:t>
+                <w:color w:val="0000FF"/>
+                <w:sz w:val="19"/>
+                <w:szCs w:val="19"/>
+                <w:lang w:bidi="ar-SA"/>
+              </w:rPr>
+              <w:t>publicdouble</w:t>
             </w:r>
             <w:r>
               <w:rPr>
@@ -10537,7 +9658,7 @@
       <w:tblPr>
         <w:tblStyle w:val="TableGrid"/>
         <w:tblW w:w="0" w:type="auto"/>
-        <w:tblLook w:val="04A0" w:firstRow="1" w:lastRow="0" w:firstColumn="1" w:lastColumn="0" w:noHBand="0" w:noVBand="1"/>
+        <w:tblLook w:val="04A0"/>
       </w:tblPr>
       <w:tblGrid>
         <w:gridCol w:w="9576"/>
@@ -10605,35 +9726,7 @@
                 <w:szCs w:val="19"/>
                 <w:lang w:bidi="ar-SA"/>
               </w:rPr>
-              <w:t>public</w:t>
-            </w:r>
-            <w:r>
-              <w:rPr>
-                <w:rFonts w:ascii="Consolas" w:hAnsi="Consolas" w:cs="Consolas"/>
-                <w:sz w:val="19"/>
-                <w:szCs w:val="19"/>
-                <w:lang w:bidi="ar-SA"/>
-              </w:rPr>
-              <w:t xml:space="preserve"> </w:t>
-            </w:r>
-            <w:r>
-              <w:rPr>
-                <w:rFonts w:ascii="Consolas" w:hAnsi="Consolas" w:cs="Consolas"/>
-                <w:color w:val="0000FF"/>
-                <w:sz w:val="19"/>
-                <w:szCs w:val="19"/>
-                <w:lang w:bidi="ar-SA"/>
-              </w:rPr>
-              <w:t>class</w:t>
-            </w:r>
-            <w:r>
-              <w:rPr>
-                <w:rFonts w:ascii="Consolas" w:hAnsi="Consolas" w:cs="Consolas"/>
-                <w:sz w:val="19"/>
-                <w:szCs w:val="19"/>
-                <w:lang w:bidi="ar-SA"/>
-              </w:rPr>
-              <w:t xml:space="preserve"> </w:t>
+              <w:t>publicclass</w:t>
             </w:r>
             <w:r>
               <w:rPr>
@@ -10697,40 +9790,12 @@
             <w:r>
               <w:rPr>
                 <w:rFonts w:ascii="Consolas" w:hAnsi="Consolas" w:cs="Consolas"/>
-                <w:sz w:val="19"/>
-                <w:szCs w:val="19"/>
-                <w:lang w:bidi="ar-SA"/>
-              </w:rPr>
-              <w:t xml:space="preserve">        </w:t>
-            </w:r>
-            <w:r>
-              <w:rPr>
-                <w:rFonts w:ascii="Consolas" w:hAnsi="Consolas" w:cs="Consolas"/>
-                <w:color w:val="0000FF"/>
-                <w:sz w:val="19"/>
-                <w:szCs w:val="19"/>
-                <w:lang w:bidi="ar-SA"/>
-              </w:rPr>
-              <w:t>public</w:t>
-            </w:r>
-            <w:r>
-              <w:rPr>
-                <w:rFonts w:ascii="Consolas" w:hAnsi="Consolas" w:cs="Consolas"/>
-                <w:sz w:val="19"/>
-                <w:szCs w:val="19"/>
-                <w:lang w:bidi="ar-SA"/>
-              </w:rPr>
-              <w:t xml:space="preserve"> </w:t>
-            </w:r>
-            <w:r>
-              <w:rPr>
-                <w:rFonts w:ascii="Consolas" w:hAnsi="Consolas" w:cs="Consolas"/>
-                <w:color w:val="0000FF"/>
-                <w:sz w:val="19"/>
-                <w:szCs w:val="19"/>
-                <w:lang w:bidi="ar-SA"/>
-              </w:rPr>
-              <w:t>string</w:t>
+                <w:color w:val="0000FF"/>
+                <w:sz w:val="19"/>
+                <w:szCs w:val="19"/>
+                <w:lang w:bidi="ar-SA"/>
+              </w:rPr>
+              <w:t>publicstring</w:t>
             </w:r>
             <w:r>
               <w:rPr>
@@ -10797,40 +9862,12 @@
             <w:r>
               <w:rPr>
                 <w:rFonts w:ascii="Consolas" w:hAnsi="Consolas" w:cs="Consolas"/>
-                <w:sz w:val="19"/>
-                <w:szCs w:val="19"/>
-                <w:lang w:bidi="ar-SA"/>
-              </w:rPr>
-              <w:t xml:space="preserve">        </w:t>
-            </w:r>
-            <w:r>
-              <w:rPr>
-                <w:rFonts w:ascii="Consolas" w:hAnsi="Consolas" w:cs="Consolas"/>
-                <w:color w:val="0000FF"/>
-                <w:sz w:val="19"/>
-                <w:szCs w:val="19"/>
-                <w:lang w:bidi="ar-SA"/>
-              </w:rPr>
-              <w:t>public</w:t>
-            </w:r>
-            <w:r>
-              <w:rPr>
-                <w:rFonts w:ascii="Consolas" w:hAnsi="Consolas" w:cs="Consolas"/>
-                <w:sz w:val="19"/>
-                <w:szCs w:val="19"/>
-                <w:lang w:bidi="ar-SA"/>
-              </w:rPr>
-              <w:t xml:space="preserve"> </w:t>
-            </w:r>
-            <w:r>
-              <w:rPr>
-                <w:rFonts w:ascii="Consolas" w:hAnsi="Consolas" w:cs="Consolas"/>
-                <w:color w:val="0000FF"/>
-                <w:sz w:val="19"/>
-                <w:szCs w:val="19"/>
-                <w:lang w:bidi="ar-SA"/>
-              </w:rPr>
-              <w:t>string</w:t>
+                <w:color w:val="0000FF"/>
+                <w:sz w:val="19"/>
+                <w:szCs w:val="19"/>
+                <w:lang w:bidi="ar-SA"/>
+              </w:rPr>
+              <w:t>publicstring</w:t>
             </w:r>
             <w:r>
               <w:rPr>
@@ -10897,30 +9934,12 @@
             <w:r>
               <w:rPr>
                 <w:rFonts w:ascii="Consolas" w:hAnsi="Consolas" w:cs="Consolas"/>
-                <w:sz w:val="19"/>
-                <w:szCs w:val="19"/>
-                <w:lang w:bidi="ar-SA"/>
-              </w:rPr>
-              <w:t xml:space="preserve">        </w:t>
-            </w:r>
-            <w:r>
-              <w:rPr>
-                <w:rFonts w:ascii="Consolas" w:hAnsi="Consolas" w:cs="Consolas"/>
                 <w:color w:val="0000FF"/>
                 <w:sz w:val="19"/>
                 <w:szCs w:val="19"/>
                 <w:lang w:bidi="ar-SA"/>
               </w:rPr>
               <w:t>public</w:t>
-            </w:r>
-            <w:r>
-              <w:rPr>
-                <w:rFonts w:ascii="Consolas" w:hAnsi="Consolas" w:cs="Consolas"/>
-                <w:sz w:val="19"/>
-                <w:szCs w:val="19"/>
-                <w:lang w:bidi="ar-SA"/>
-              </w:rPr>
-              <w:t xml:space="preserve"> </w:t>
             </w:r>
             <w:r>
               <w:rPr>
@@ -10995,40 +10014,12 @@
             <w:r>
               <w:rPr>
                 <w:rFonts w:ascii="Consolas" w:hAnsi="Consolas" w:cs="Consolas"/>
-                <w:sz w:val="19"/>
-                <w:szCs w:val="19"/>
-                <w:lang w:bidi="ar-SA"/>
-              </w:rPr>
-              <w:t xml:space="preserve">        </w:t>
-            </w:r>
-            <w:r>
-              <w:rPr>
-                <w:rFonts w:ascii="Consolas" w:hAnsi="Consolas" w:cs="Consolas"/>
-                <w:color w:val="0000FF"/>
-                <w:sz w:val="19"/>
-                <w:szCs w:val="19"/>
-                <w:lang w:bidi="ar-SA"/>
-              </w:rPr>
-              <w:t>public</w:t>
-            </w:r>
-            <w:r>
-              <w:rPr>
-                <w:rFonts w:ascii="Consolas" w:hAnsi="Consolas" w:cs="Consolas"/>
-                <w:sz w:val="19"/>
-                <w:szCs w:val="19"/>
-                <w:lang w:bidi="ar-SA"/>
-              </w:rPr>
-              <w:t xml:space="preserve"> </w:t>
-            </w:r>
-            <w:r>
-              <w:rPr>
-                <w:rFonts w:ascii="Consolas" w:hAnsi="Consolas" w:cs="Consolas"/>
-                <w:color w:val="0000FF"/>
-                <w:sz w:val="19"/>
-                <w:szCs w:val="19"/>
-                <w:lang w:bidi="ar-SA"/>
-              </w:rPr>
-              <w:t>string</w:t>
+                <w:color w:val="0000FF"/>
+                <w:sz w:val="19"/>
+                <w:szCs w:val="19"/>
+                <w:lang w:bidi="ar-SA"/>
+              </w:rPr>
+              <w:t>publicstring</w:t>
             </w:r>
             <w:r>
               <w:rPr>
@@ -11110,51 +10101,12 @@
             <w:r>
               <w:rPr>
                 <w:rFonts w:ascii="Consolas" w:hAnsi="Consolas" w:cs="Consolas"/>
-                <w:sz w:val="19"/>
-                <w:szCs w:val="19"/>
-                <w:lang w:bidi="ar-SA"/>
-              </w:rPr>
-              <w:t xml:space="preserve">        </w:t>
-            </w:r>
-            <w:r>
-              <w:rPr>
-                <w:rFonts w:ascii="Consolas" w:hAnsi="Consolas" w:cs="Consolas"/>
-                <w:color w:val="0000FF"/>
-                <w:sz w:val="19"/>
-                <w:szCs w:val="19"/>
-                <w:lang w:bidi="ar-SA"/>
-              </w:rPr>
-              <w:t>public</w:t>
-            </w:r>
-            <w:r>
-              <w:rPr>
-                <w:rFonts w:ascii="Consolas" w:hAnsi="Consolas" w:cs="Consolas"/>
-                <w:color w:val="0000FF"/>
-                <w:sz w:val="19"/>
-                <w:szCs w:val="19"/>
-                <w:lang w:bidi="ar-SA"/>
-              </w:rPr>
-              <w:t xml:space="preserve"> </w:t>
-            </w:r>
-            <w:r>
-              <w:rPr>
-                <w:rFonts w:ascii="Consolas" w:hAnsi="Consolas" w:cs="Consolas"/>
-                <w:color w:val="0000FF"/>
-                <w:sz w:val="19"/>
-                <w:szCs w:val="19"/>
-                <w:lang w:bidi="ar-SA"/>
-              </w:rPr>
-              <w:t>string</w:t>
-            </w:r>
-            <w:r>
-              <w:rPr>
-                <w:rFonts w:ascii="Consolas" w:hAnsi="Consolas" w:cs="Consolas"/>
-                <w:color w:val="0000FF"/>
-                <w:sz w:val="19"/>
-                <w:szCs w:val="19"/>
-                <w:lang w:bidi="ar-SA"/>
-              </w:rPr>
-              <w:t xml:space="preserve"> </w:t>
+                <w:color w:val="0000FF"/>
+                <w:sz w:val="19"/>
+                <w:szCs w:val="19"/>
+                <w:lang w:bidi="ar-SA"/>
+              </w:rPr>
+              <w:t>publicstring</w:t>
             </w:r>
             <w:r>
               <w:rPr>
@@ -11344,15 +10296,6 @@
                 <w:lang w:bidi="ar-SA"/>
               </w:rPr>
             </w:pPr>
-            <w:r>
-              <w:rPr>
-                <w:rFonts w:ascii="Consolas" w:hAnsi="Consolas" w:cs="Consolas"/>
-                <w:sz w:val="19"/>
-                <w:szCs w:val="19"/>
-                <w:lang w:bidi="ar-SA"/>
-              </w:rPr>
-              <w:t xml:space="preserve">        </w:t>
-            </w:r>
           </w:p>
           <w:p>
             <w:pPr>
@@ -11370,30 +10313,12 @@
             <w:r>
               <w:rPr>
                 <w:rFonts w:ascii="Consolas" w:hAnsi="Consolas" w:cs="Consolas"/>
-                <w:sz w:val="19"/>
-                <w:szCs w:val="19"/>
-                <w:lang w:bidi="ar-SA"/>
-              </w:rPr>
-              <w:t xml:space="preserve">        </w:t>
-            </w:r>
-            <w:r>
-              <w:rPr>
-                <w:rFonts w:ascii="Consolas" w:hAnsi="Consolas" w:cs="Consolas"/>
                 <w:color w:val="0000FF"/>
                 <w:sz w:val="19"/>
                 <w:szCs w:val="19"/>
                 <w:lang w:bidi="ar-SA"/>
               </w:rPr>
               <w:t>public</w:t>
-            </w:r>
-            <w:r>
-              <w:rPr>
-                <w:rFonts w:ascii="Consolas" w:hAnsi="Consolas" w:cs="Consolas"/>
-                <w:sz w:val="19"/>
-                <w:szCs w:val="19"/>
-                <w:lang w:bidi="ar-SA"/>
-              </w:rPr>
-              <w:t xml:space="preserve"> </w:t>
             </w:r>
             <w:r>
               <w:rPr>
@@ -11486,15 +10411,6 @@
                 <w:lang w:bidi="ar-SA"/>
               </w:rPr>
             </w:pPr>
-            <w:r>
-              <w:rPr>
-                <w:rFonts w:ascii="Consolas" w:hAnsi="Consolas" w:cs="Consolas"/>
-                <w:sz w:val="19"/>
-                <w:szCs w:val="19"/>
-                <w:lang w:bidi="ar-SA"/>
-              </w:rPr>
-              <w:t xml:space="preserve">     </w:t>
-            </w:r>
           </w:p>
           <w:p>
             <w:pPr>
@@ -11529,7 +10445,7 @@
       <w:tblPr>
         <w:tblStyle w:val="TableGrid"/>
         <w:tblW w:w="0" w:type="auto"/>
-        <w:tblLook w:val="04A0" w:firstRow="1" w:lastRow="0" w:firstColumn="1" w:lastColumn="0" w:noHBand="0" w:noVBand="1"/>
+        <w:tblLook w:val="04A0"/>
       </w:tblPr>
       <w:tblGrid>
         <w:gridCol w:w="9576"/>
@@ -11586,35 +10502,7 @@
                 <w:szCs w:val="19"/>
                 <w:lang w:bidi="ar-SA"/>
               </w:rPr>
-              <w:t>public</w:t>
-            </w:r>
-            <w:r>
-              <w:rPr>
-                <w:rFonts w:ascii="Consolas" w:hAnsi="Consolas" w:cs="Consolas"/>
-                <w:sz w:val="19"/>
-                <w:szCs w:val="19"/>
-                <w:lang w:bidi="ar-SA"/>
-              </w:rPr>
-              <w:t xml:space="preserve"> </w:t>
-            </w:r>
-            <w:r>
-              <w:rPr>
-                <w:rFonts w:ascii="Consolas" w:hAnsi="Consolas" w:cs="Consolas"/>
-                <w:color w:val="0000FF"/>
-                <w:sz w:val="19"/>
-                <w:szCs w:val="19"/>
-                <w:lang w:bidi="ar-SA"/>
-              </w:rPr>
-              <w:t>class</w:t>
-            </w:r>
-            <w:r>
-              <w:rPr>
-                <w:rFonts w:ascii="Consolas" w:hAnsi="Consolas" w:cs="Consolas"/>
-                <w:sz w:val="19"/>
-                <w:szCs w:val="19"/>
-                <w:lang w:bidi="ar-SA"/>
-              </w:rPr>
-              <w:t xml:space="preserve"> </w:t>
+              <w:t>publicclass</w:t>
             </w:r>
             <w:r>
               <w:rPr>
@@ -11678,40 +10566,12 @@
             <w:r>
               <w:rPr>
                 <w:rFonts w:ascii="Consolas" w:hAnsi="Consolas" w:cs="Consolas"/>
-                <w:sz w:val="19"/>
-                <w:szCs w:val="19"/>
-                <w:lang w:bidi="ar-SA"/>
-              </w:rPr>
-              <w:t xml:space="preserve">        </w:t>
-            </w:r>
-            <w:r>
-              <w:rPr>
-                <w:rFonts w:ascii="Consolas" w:hAnsi="Consolas" w:cs="Consolas"/>
-                <w:color w:val="0000FF"/>
-                <w:sz w:val="19"/>
-                <w:szCs w:val="19"/>
-                <w:lang w:bidi="ar-SA"/>
-              </w:rPr>
-              <w:t>public</w:t>
-            </w:r>
-            <w:r>
-              <w:rPr>
-                <w:rFonts w:ascii="Consolas" w:hAnsi="Consolas" w:cs="Consolas"/>
-                <w:sz w:val="19"/>
-                <w:szCs w:val="19"/>
-                <w:lang w:bidi="ar-SA"/>
-              </w:rPr>
-              <w:t xml:space="preserve"> </w:t>
-            </w:r>
-            <w:r>
-              <w:rPr>
-                <w:rFonts w:ascii="Consolas" w:hAnsi="Consolas" w:cs="Consolas"/>
-                <w:color w:val="0000FF"/>
-                <w:sz w:val="19"/>
-                <w:szCs w:val="19"/>
-                <w:lang w:bidi="ar-SA"/>
-              </w:rPr>
-              <w:t>string</w:t>
+                <w:color w:val="0000FF"/>
+                <w:sz w:val="19"/>
+                <w:szCs w:val="19"/>
+                <w:lang w:bidi="ar-SA"/>
+              </w:rPr>
+              <w:t>publicstring</w:t>
             </w:r>
             <w:r>
               <w:rPr>
@@ -11778,40 +10638,12 @@
             <w:r>
               <w:rPr>
                 <w:rFonts w:ascii="Consolas" w:hAnsi="Consolas" w:cs="Consolas"/>
-                <w:sz w:val="19"/>
-                <w:szCs w:val="19"/>
-                <w:lang w:bidi="ar-SA"/>
-              </w:rPr>
-              <w:t xml:space="preserve">        </w:t>
-            </w:r>
-            <w:r>
-              <w:rPr>
-                <w:rFonts w:ascii="Consolas" w:hAnsi="Consolas" w:cs="Consolas"/>
-                <w:color w:val="0000FF"/>
-                <w:sz w:val="19"/>
-                <w:szCs w:val="19"/>
-                <w:lang w:bidi="ar-SA"/>
-              </w:rPr>
-              <w:t>public</w:t>
-            </w:r>
-            <w:r>
-              <w:rPr>
-                <w:rFonts w:ascii="Consolas" w:hAnsi="Consolas" w:cs="Consolas"/>
-                <w:sz w:val="19"/>
-                <w:szCs w:val="19"/>
-                <w:lang w:bidi="ar-SA"/>
-              </w:rPr>
-              <w:t xml:space="preserve"> </w:t>
-            </w:r>
-            <w:r>
-              <w:rPr>
-                <w:rFonts w:ascii="Consolas" w:hAnsi="Consolas" w:cs="Consolas"/>
-                <w:color w:val="0000FF"/>
-                <w:sz w:val="19"/>
-                <w:szCs w:val="19"/>
-                <w:lang w:bidi="ar-SA"/>
-              </w:rPr>
-              <w:t>string</w:t>
+                <w:color w:val="0000FF"/>
+                <w:sz w:val="19"/>
+                <w:szCs w:val="19"/>
+                <w:lang w:bidi="ar-SA"/>
+              </w:rPr>
+              <w:t>publicstring</w:t>
             </w:r>
             <w:r>
               <w:rPr>
@@ -11878,49 +10710,12 @@
             <w:r>
               <w:rPr>
                 <w:rFonts w:ascii="Consolas" w:hAnsi="Consolas" w:cs="Consolas"/>
-                <w:sz w:val="19"/>
-                <w:szCs w:val="19"/>
-                <w:lang w:bidi="ar-SA"/>
-              </w:rPr>
-              <w:t xml:space="preserve">        </w:t>
-            </w:r>
-            <w:r>
-              <w:rPr>
-                <w:rFonts w:ascii="Consolas" w:hAnsi="Consolas" w:cs="Consolas"/>
-                <w:color w:val="0000FF"/>
-                <w:sz w:val="19"/>
-                <w:szCs w:val="19"/>
-                <w:lang w:bidi="ar-SA"/>
-              </w:rPr>
-              <w:t>public</w:t>
-            </w:r>
-            <w:r>
-              <w:rPr>
-                <w:rFonts w:ascii="Consolas" w:hAnsi="Consolas" w:cs="Consolas"/>
-                <w:sz w:val="19"/>
-                <w:szCs w:val="19"/>
-                <w:lang w:bidi="ar-SA"/>
-              </w:rPr>
-              <w:t xml:space="preserve"> </w:t>
-            </w:r>
-            <w:r>
-              <w:rPr>
-                <w:rFonts w:ascii="Consolas" w:hAnsi="Consolas" w:cs="Consolas"/>
-                <w:color w:val="0000FF"/>
-                <w:sz w:val="19"/>
-                <w:szCs w:val="19"/>
-                <w:lang w:bidi="ar-SA"/>
-              </w:rPr>
-              <w:t>string</w:t>
-            </w:r>
-            <w:r>
-              <w:rPr>
-                <w:rFonts w:ascii="Consolas" w:hAnsi="Consolas" w:cs="Consolas"/>
-                <w:sz w:val="19"/>
-                <w:szCs w:val="19"/>
-                <w:lang w:bidi="ar-SA"/>
-              </w:rPr>
-              <w:t xml:space="preserve"> </w:t>
+                <w:color w:val="0000FF"/>
+                <w:sz w:val="19"/>
+                <w:szCs w:val="19"/>
+                <w:lang w:bidi="ar-SA"/>
+              </w:rPr>
+              <w:t>publicstring</w:t>
             </w:r>
             <w:r>
               <w:rPr>
@@ -11996,40 +10791,12 @@
             <w:r>
               <w:rPr>
                 <w:rFonts w:ascii="Consolas" w:hAnsi="Consolas" w:cs="Consolas"/>
-                <w:sz w:val="19"/>
-                <w:szCs w:val="19"/>
-                <w:lang w:bidi="ar-SA"/>
-              </w:rPr>
-              <w:t xml:space="preserve">        </w:t>
-            </w:r>
-            <w:r>
-              <w:rPr>
-                <w:rFonts w:ascii="Consolas" w:hAnsi="Consolas" w:cs="Consolas"/>
-                <w:color w:val="0000FF"/>
-                <w:sz w:val="19"/>
-                <w:szCs w:val="19"/>
-                <w:lang w:bidi="ar-SA"/>
-              </w:rPr>
-              <w:t>public</w:t>
-            </w:r>
-            <w:r>
-              <w:rPr>
-                <w:rFonts w:ascii="Consolas" w:hAnsi="Consolas" w:cs="Consolas"/>
-                <w:sz w:val="19"/>
-                <w:szCs w:val="19"/>
-                <w:lang w:bidi="ar-SA"/>
-              </w:rPr>
-              <w:t xml:space="preserve"> </w:t>
-            </w:r>
-            <w:r>
-              <w:rPr>
-                <w:rFonts w:ascii="Consolas" w:hAnsi="Consolas" w:cs="Consolas"/>
-                <w:color w:val="0000FF"/>
-                <w:sz w:val="19"/>
-                <w:szCs w:val="19"/>
-                <w:lang w:bidi="ar-SA"/>
-              </w:rPr>
-              <w:t>int</w:t>
+                <w:color w:val="0000FF"/>
+                <w:sz w:val="19"/>
+                <w:szCs w:val="19"/>
+                <w:lang w:bidi="ar-SA"/>
+              </w:rPr>
+              <w:t>publicint</w:t>
             </w:r>
             <w:r>
               <w:rPr>
@@ -12114,49 +10881,12 @@
             <w:r>
               <w:rPr>
                 <w:rFonts w:ascii="Consolas" w:hAnsi="Consolas" w:cs="Consolas"/>
-                <w:sz w:val="19"/>
-                <w:szCs w:val="19"/>
-                <w:lang w:bidi="ar-SA"/>
-              </w:rPr>
-              <w:t xml:space="preserve">        </w:t>
-            </w:r>
-            <w:r>
-              <w:rPr>
-                <w:rFonts w:ascii="Consolas" w:hAnsi="Consolas" w:cs="Consolas"/>
-                <w:color w:val="0000FF"/>
-                <w:sz w:val="19"/>
-                <w:szCs w:val="19"/>
-                <w:lang w:bidi="ar-SA"/>
-              </w:rPr>
-              <w:t>public</w:t>
-            </w:r>
-            <w:r>
-              <w:rPr>
-                <w:rFonts w:ascii="Consolas" w:hAnsi="Consolas" w:cs="Consolas"/>
-                <w:sz w:val="19"/>
-                <w:szCs w:val="19"/>
-                <w:lang w:bidi="ar-SA"/>
-              </w:rPr>
-              <w:t xml:space="preserve"> </w:t>
-            </w:r>
-            <w:r>
-              <w:rPr>
-                <w:rFonts w:ascii="Consolas" w:hAnsi="Consolas" w:cs="Consolas"/>
-                <w:color w:val="0000FF"/>
-                <w:sz w:val="19"/>
-                <w:szCs w:val="19"/>
-                <w:lang w:bidi="ar-SA"/>
-              </w:rPr>
-              <w:t>string</w:t>
-            </w:r>
-            <w:r>
-              <w:rPr>
-                <w:rFonts w:ascii="Consolas" w:hAnsi="Consolas" w:cs="Consolas"/>
-                <w:sz w:val="19"/>
-                <w:szCs w:val="19"/>
-                <w:lang w:bidi="ar-SA"/>
-              </w:rPr>
-              <w:t xml:space="preserve"> </w:t>
+                <w:color w:val="0000FF"/>
+                <w:sz w:val="19"/>
+                <w:szCs w:val="19"/>
+                <w:lang w:bidi="ar-SA"/>
+              </w:rPr>
+              <w:t>publicstring</w:t>
             </w:r>
             <w:r>
               <w:rPr>
@@ -12232,49 +10962,12 @@
             <w:r>
               <w:rPr>
                 <w:rFonts w:ascii="Consolas" w:hAnsi="Consolas" w:cs="Consolas"/>
-                <w:sz w:val="19"/>
-                <w:szCs w:val="19"/>
-                <w:lang w:bidi="ar-SA"/>
-              </w:rPr>
-              <w:t xml:space="preserve">        </w:t>
-            </w:r>
-            <w:r>
-              <w:rPr>
-                <w:rFonts w:ascii="Consolas" w:hAnsi="Consolas" w:cs="Consolas"/>
-                <w:color w:val="0000FF"/>
-                <w:sz w:val="19"/>
-                <w:szCs w:val="19"/>
-                <w:lang w:bidi="ar-SA"/>
-              </w:rPr>
-              <w:t>public</w:t>
-            </w:r>
-            <w:r>
-              <w:rPr>
-                <w:rFonts w:ascii="Consolas" w:hAnsi="Consolas" w:cs="Consolas"/>
-                <w:sz w:val="19"/>
-                <w:szCs w:val="19"/>
-                <w:lang w:bidi="ar-SA"/>
-              </w:rPr>
-              <w:t xml:space="preserve"> </w:t>
-            </w:r>
-            <w:r>
-              <w:rPr>
-                <w:rFonts w:ascii="Consolas" w:hAnsi="Consolas" w:cs="Consolas"/>
-                <w:color w:val="0000FF"/>
-                <w:sz w:val="19"/>
-                <w:szCs w:val="19"/>
-                <w:lang w:bidi="ar-SA"/>
-              </w:rPr>
-              <w:t>string</w:t>
-            </w:r>
-            <w:r>
-              <w:rPr>
-                <w:rFonts w:ascii="Consolas" w:hAnsi="Consolas" w:cs="Consolas"/>
-                <w:sz w:val="19"/>
-                <w:szCs w:val="19"/>
-                <w:lang w:bidi="ar-SA"/>
-              </w:rPr>
-              <w:t xml:space="preserve"> </w:t>
+                <w:color w:val="0000FF"/>
+                <w:sz w:val="19"/>
+                <w:szCs w:val="19"/>
+                <w:lang w:bidi="ar-SA"/>
+              </w:rPr>
+              <w:t>publicstring</w:t>
             </w:r>
             <w:r>
               <w:rPr>
@@ -12350,40 +11043,12 @@
             <w:r>
               <w:rPr>
                 <w:rFonts w:ascii="Consolas" w:hAnsi="Consolas" w:cs="Consolas"/>
-                <w:sz w:val="19"/>
-                <w:szCs w:val="19"/>
-                <w:lang w:bidi="ar-SA"/>
-              </w:rPr>
-              <w:t xml:space="preserve">        </w:t>
-            </w:r>
-            <w:r>
-              <w:rPr>
-                <w:rFonts w:ascii="Consolas" w:hAnsi="Consolas" w:cs="Consolas"/>
-                <w:color w:val="0000FF"/>
-                <w:sz w:val="19"/>
-                <w:szCs w:val="19"/>
-                <w:lang w:bidi="ar-SA"/>
-              </w:rPr>
-              <w:t>public</w:t>
-            </w:r>
-            <w:r>
-              <w:rPr>
-                <w:rFonts w:ascii="Consolas" w:hAnsi="Consolas" w:cs="Consolas"/>
-                <w:sz w:val="19"/>
-                <w:szCs w:val="19"/>
-                <w:lang w:bidi="ar-SA"/>
-              </w:rPr>
-              <w:t xml:space="preserve"> </w:t>
-            </w:r>
-            <w:r>
-              <w:rPr>
-                <w:rFonts w:ascii="Consolas" w:hAnsi="Consolas" w:cs="Consolas"/>
-                <w:color w:val="0000FF"/>
-                <w:sz w:val="19"/>
-                <w:szCs w:val="19"/>
-                <w:lang w:bidi="ar-SA"/>
-              </w:rPr>
-              <w:t>string</w:t>
+                <w:color w:val="0000FF"/>
+                <w:sz w:val="19"/>
+                <w:szCs w:val="19"/>
+                <w:lang w:bidi="ar-SA"/>
+              </w:rPr>
+              <w:t>publicstring</w:t>
             </w:r>
             <w:r>
               <w:rPr>
@@ -12448,30 +11113,12 @@
             <w:r>
               <w:rPr>
                 <w:rFonts w:ascii="Consolas" w:hAnsi="Consolas" w:cs="Consolas"/>
-                <w:sz w:val="19"/>
-                <w:szCs w:val="19"/>
-                <w:lang w:bidi="ar-SA"/>
-              </w:rPr>
-              <w:t xml:space="preserve">        </w:t>
-            </w:r>
-            <w:r>
-              <w:rPr>
-                <w:rFonts w:ascii="Consolas" w:hAnsi="Consolas" w:cs="Consolas"/>
                 <w:color w:val="0000FF"/>
                 <w:sz w:val="19"/>
                 <w:szCs w:val="19"/>
                 <w:lang w:bidi="ar-SA"/>
               </w:rPr>
               <w:t>public</w:t>
-            </w:r>
-            <w:r>
-              <w:rPr>
-                <w:rFonts w:ascii="Consolas" w:hAnsi="Consolas" w:cs="Consolas"/>
-                <w:sz w:val="19"/>
-                <w:szCs w:val="19"/>
-                <w:lang w:bidi="ar-SA"/>
-              </w:rPr>
-              <w:t xml:space="preserve"> </w:t>
             </w:r>
             <w:r>
               <w:rPr>
@@ -12557,30 +11204,12 @@
             <w:r>
               <w:rPr>
                 <w:rFonts w:ascii="Consolas" w:hAnsi="Consolas" w:cs="Consolas"/>
-                <w:sz w:val="19"/>
-                <w:szCs w:val="19"/>
-                <w:lang w:bidi="ar-SA"/>
-              </w:rPr>
-              <w:t xml:space="preserve">        </w:t>
-            </w:r>
-            <w:r>
-              <w:rPr>
-                <w:rFonts w:ascii="Consolas" w:hAnsi="Consolas" w:cs="Consolas"/>
                 <w:color w:val="0000FF"/>
                 <w:sz w:val="19"/>
                 <w:szCs w:val="19"/>
                 <w:lang w:bidi="ar-SA"/>
               </w:rPr>
               <w:t>public</w:t>
-            </w:r>
-            <w:r>
-              <w:rPr>
-                <w:rFonts w:ascii="Consolas" w:hAnsi="Consolas" w:cs="Consolas"/>
-                <w:sz w:val="19"/>
-                <w:szCs w:val="19"/>
-                <w:lang w:bidi="ar-SA"/>
-              </w:rPr>
-              <w:t xml:space="preserve"> </w:t>
             </w:r>
             <w:r>
               <w:rPr>
@@ -12667,15 +11296,6 @@
             <w:r>
               <w:rPr>
                 <w:rFonts w:ascii="Consolas" w:hAnsi="Consolas" w:cs="Consolas"/>
-                <w:sz w:val="19"/>
-                <w:szCs w:val="19"/>
-                <w:lang w:bidi="ar-SA"/>
-              </w:rPr>
-              <w:t xml:space="preserve"> </w:t>
-            </w:r>
-            <w:r>
-              <w:rPr>
-                <w:rFonts w:ascii="Consolas" w:hAnsi="Consolas" w:cs="Consolas"/>
                 <w:color w:val="2B91AF"/>
                 <w:sz w:val="19"/>
                 <w:szCs w:val="19"/>
@@ -12776,15 +11396,6 @@
             <w:r>
               <w:rPr>
                 <w:rFonts w:ascii="Consolas" w:hAnsi="Consolas" w:cs="Consolas"/>
-                <w:sz w:val="19"/>
-                <w:szCs w:val="19"/>
-                <w:lang w:bidi="ar-SA"/>
-              </w:rPr>
-              <w:t xml:space="preserve">        </w:t>
-            </w:r>
-            <w:r>
-              <w:rPr>
-                <w:rFonts w:ascii="Consolas" w:hAnsi="Consolas" w:cs="Consolas"/>
                 <w:color w:val="0000FF"/>
                 <w:sz w:val="19"/>
                 <w:szCs w:val="19"/>
@@ -12795,30 +11406,12 @@
             <w:r>
               <w:rPr>
                 <w:rFonts w:ascii="Consolas" w:hAnsi="Consolas" w:cs="Consolas"/>
-                <w:sz w:val="19"/>
-                <w:szCs w:val="19"/>
-                <w:lang w:bidi="ar-SA"/>
-              </w:rPr>
-              <w:t xml:space="preserve"> </w:t>
-            </w:r>
-            <w:r>
-              <w:rPr>
-                <w:rFonts w:ascii="Consolas" w:hAnsi="Consolas" w:cs="Consolas"/>
                 <w:color w:val="0000FF"/>
                 <w:sz w:val="19"/>
                 <w:szCs w:val="19"/>
                 <w:lang w:bidi="ar-SA"/>
               </w:rPr>
               <w:t>int</w:t>
-            </w:r>
-            <w:r>
-              <w:rPr>
-                <w:rFonts w:ascii="Consolas" w:hAnsi="Consolas" w:cs="Consolas"/>
-                <w:sz w:val="19"/>
-                <w:szCs w:val="19"/>
-                <w:lang w:bidi="ar-SA"/>
-              </w:rPr>
-              <w:t xml:space="preserve"> </w:t>
             </w:r>
             <w:r>
               <w:rPr>
@@ -12910,7 +11503,7 @@
       <w:tblPr>
         <w:tblStyle w:val="TableGrid"/>
         <w:tblW w:w="0" w:type="auto"/>
-        <w:tblLook w:val="04A0" w:firstRow="1" w:lastRow="0" w:firstColumn="1" w:lastColumn="0" w:noHBand="0" w:noVBand="1"/>
+        <w:tblLook w:val="04A0"/>
       </w:tblPr>
       <w:tblGrid>
         <w:gridCol w:w="9576"/>
@@ -12966,35 +11559,7 @@
                 <w:szCs w:val="19"/>
                 <w:lang w:bidi="ar-SA"/>
               </w:rPr>
-              <w:t>public</w:t>
-            </w:r>
-            <w:r>
-              <w:rPr>
-                <w:rFonts w:ascii="Consolas" w:hAnsi="Consolas" w:cs="Consolas"/>
-                <w:sz w:val="19"/>
-                <w:szCs w:val="19"/>
-                <w:lang w:bidi="ar-SA"/>
-              </w:rPr>
-              <w:t xml:space="preserve"> </w:t>
-            </w:r>
-            <w:r>
-              <w:rPr>
-                <w:rFonts w:ascii="Consolas" w:hAnsi="Consolas" w:cs="Consolas"/>
-                <w:color w:val="0000FF"/>
-                <w:sz w:val="19"/>
-                <w:szCs w:val="19"/>
-                <w:lang w:bidi="ar-SA"/>
-              </w:rPr>
-              <w:t>class</w:t>
-            </w:r>
-            <w:r>
-              <w:rPr>
-                <w:rFonts w:ascii="Consolas" w:hAnsi="Consolas" w:cs="Consolas"/>
-                <w:sz w:val="19"/>
-                <w:szCs w:val="19"/>
-                <w:lang w:bidi="ar-SA"/>
-              </w:rPr>
-              <w:t xml:space="preserve"> </w:t>
+              <w:t>publicclass</w:t>
             </w:r>
             <w:r>
               <w:rPr>
@@ -13046,40 +11611,12 @@
             <w:r>
               <w:rPr>
                 <w:rFonts w:ascii="Consolas" w:hAnsi="Consolas" w:cs="Consolas"/>
-                <w:sz w:val="19"/>
-                <w:szCs w:val="19"/>
-                <w:lang w:bidi="ar-SA"/>
-              </w:rPr>
-              <w:t xml:space="preserve">        </w:t>
-            </w:r>
-            <w:r>
-              <w:rPr>
-                <w:rFonts w:ascii="Consolas" w:hAnsi="Consolas" w:cs="Consolas"/>
-                <w:color w:val="0000FF"/>
-                <w:sz w:val="19"/>
-                <w:szCs w:val="19"/>
-                <w:lang w:bidi="ar-SA"/>
-              </w:rPr>
-              <w:t>public</w:t>
-            </w:r>
-            <w:r>
-              <w:rPr>
-                <w:rFonts w:ascii="Consolas" w:hAnsi="Consolas" w:cs="Consolas"/>
-                <w:sz w:val="19"/>
-                <w:szCs w:val="19"/>
-                <w:lang w:bidi="ar-SA"/>
-              </w:rPr>
-              <w:t xml:space="preserve"> </w:t>
-            </w:r>
-            <w:r>
-              <w:rPr>
-                <w:rFonts w:ascii="Consolas" w:hAnsi="Consolas" w:cs="Consolas"/>
-                <w:color w:val="0000FF"/>
-                <w:sz w:val="19"/>
-                <w:szCs w:val="19"/>
-                <w:lang w:bidi="ar-SA"/>
-              </w:rPr>
-              <w:t>string</w:t>
+                <w:color w:val="0000FF"/>
+                <w:sz w:val="19"/>
+                <w:szCs w:val="19"/>
+                <w:lang w:bidi="ar-SA"/>
+              </w:rPr>
+              <w:t>publicstring</w:t>
             </w:r>
             <w:r>
               <w:rPr>
@@ -13145,30 +11682,12 @@
             <w:r>
               <w:rPr>
                 <w:rFonts w:ascii="Consolas" w:hAnsi="Consolas" w:cs="Consolas"/>
-                <w:sz w:val="19"/>
-                <w:szCs w:val="19"/>
-                <w:lang w:bidi="ar-SA"/>
-              </w:rPr>
-              <w:t xml:space="preserve">        </w:t>
-            </w:r>
-            <w:r>
-              <w:rPr>
-                <w:rFonts w:ascii="Consolas" w:hAnsi="Consolas" w:cs="Consolas"/>
                 <w:color w:val="0000FF"/>
                 <w:sz w:val="19"/>
                 <w:szCs w:val="19"/>
                 <w:lang w:bidi="ar-SA"/>
               </w:rPr>
               <w:t>public</w:t>
-            </w:r>
-            <w:r>
-              <w:rPr>
-                <w:rFonts w:ascii="Consolas" w:hAnsi="Consolas" w:cs="Consolas"/>
-                <w:sz w:val="19"/>
-                <w:szCs w:val="19"/>
-                <w:lang w:bidi="ar-SA"/>
-              </w:rPr>
-              <w:t xml:space="preserve"> </w:t>
             </w:r>
             <w:r>
               <w:rPr>
@@ -13244,30 +11763,12 @@
             <w:r>
               <w:rPr>
                 <w:rFonts w:ascii="Consolas" w:hAnsi="Consolas" w:cs="Consolas"/>
-                <w:sz w:val="19"/>
-                <w:szCs w:val="19"/>
-                <w:lang w:bidi="ar-SA"/>
-              </w:rPr>
-              <w:t xml:space="preserve">        </w:t>
-            </w:r>
-            <w:r>
-              <w:rPr>
-                <w:rFonts w:ascii="Consolas" w:hAnsi="Consolas" w:cs="Consolas"/>
                 <w:color w:val="0000FF"/>
                 <w:sz w:val="19"/>
                 <w:szCs w:val="19"/>
                 <w:lang w:bidi="ar-SA"/>
               </w:rPr>
               <w:t>public</w:t>
-            </w:r>
-            <w:r>
-              <w:rPr>
-                <w:rFonts w:ascii="Consolas" w:hAnsi="Consolas" w:cs="Consolas"/>
-                <w:sz w:val="19"/>
-                <w:szCs w:val="19"/>
-                <w:lang w:bidi="ar-SA"/>
-              </w:rPr>
-              <w:t xml:space="preserve"> </w:t>
             </w:r>
             <w:r>
               <w:rPr>
@@ -13362,30 +11863,12 @@
             <w:r>
               <w:rPr>
                 <w:rFonts w:ascii="Consolas" w:hAnsi="Consolas" w:cs="Consolas"/>
-                <w:sz w:val="19"/>
-                <w:szCs w:val="19"/>
-                <w:lang w:bidi="ar-SA"/>
-              </w:rPr>
-              <w:t xml:space="preserve">        </w:t>
-            </w:r>
-            <w:r>
-              <w:rPr>
-                <w:rFonts w:ascii="Consolas" w:hAnsi="Consolas" w:cs="Consolas"/>
                 <w:color w:val="0000FF"/>
                 <w:sz w:val="19"/>
                 <w:szCs w:val="19"/>
                 <w:lang w:bidi="ar-SA"/>
               </w:rPr>
               <w:t>public</w:t>
-            </w:r>
-            <w:r>
-              <w:rPr>
-                <w:rFonts w:ascii="Consolas" w:hAnsi="Consolas" w:cs="Consolas"/>
-                <w:sz w:val="19"/>
-                <w:szCs w:val="19"/>
-                <w:lang w:bidi="ar-SA"/>
-              </w:rPr>
-              <w:t xml:space="preserve"> </w:t>
             </w:r>
             <w:r>
               <w:rPr>
@@ -13487,12 +11970,7 @@
               <w:t xml:space="preserve">    }</w:t>
             </w:r>
           </w:p>
-          <w:p>
-            <w:r>
-              <w:lastRenderedPageBreak/>
-              <w:t xml:space="preserve"> </w:t>
-            </w:r>
-          </w:p>
+          <w:p/>
         </w:tc>
       </w:tr>
     </w:tbl>
@@ -13501,7 +11979,7 @@
       <w:tblPr>
         <w:tblStyle w:val="TableGrid"/>
         <w:tblW w:w="0" w:type="auto"/>
-        <w:tblLook w:val="04A0" w:firstRow="1" w:lastRow="0" w:firstColumn="1" w:lastColumn="0" w:noHBand="0" w:noVBand="1"/>
+        <w:tblLook w:val="04A0"/>
       </w:tblPr>
       <w:tblGrid>
         <w:gridCol w:w="9576"/>
@@ -13557,35 +12035,7 @@
                 <w:szCs w:val="19"/>
                 <w:lang w:bidi="ar-SA"/>
               </w:rPr>
-              <w:t>public</w:t>
-            </w:r>
-            <w:r>
-              <w:rPr>
-                <w:rFonts w:ascii="Consolas" w:hAnsi="Consolas" w:cs="Consolas"/>
-                <w:sz w:val="19"/>
-                <w:szCs w:val="19"/>
-                <w:lang w:bidi="ar-SA"/>
-              </w:rPr>
-              <w:t xml:space="preserve"> </w:t>
-            </w:r>
-            <w:r>
-              <w:rPr>
-                <w:rFonts w:ascii="Consolas" w:hAnsi="Consolas" w:cs="Consolas"/>
-                <w:color w:val="0000FF"/>
-                <w:sz w:val="19"/>
-                <w:szCs w:val="19"/>
-                <w:lang w:bidi="ar-SA"/>
-              </w:rPr>
-              <w:t>class</w:t>
-            </w:r>
-            <w:r>
-              <w:rPr>
-                <w:rFonts w:ascii="Consolas" w:hAnsi="Consolas" w:cs="Consolas"/>
-                <w:sz w:val="19"/>
-                <w:szCs w:val="19"/>
-                <w:lang w:bidi="ar-SA"/>
-              </w:rPr>
-              <w:t xml:space="preserve"> </w:t>
+              <w:t>publicclass</w:t>
             </w:r>
             <w:r>
               <w:rPr>
@@ -13637,40 +12087,12 @@
             <w:r>
               <w:rPr>
                 <w:rFonts w:ascii="Consolas" w:hAnsi="Consolas" w:cs="Consolas"/>
-                <w:sz w:val="19"/>
-                <w:szCs w:val="19"/>
-                <w:lang w:bidi="ar-SA"/>
-              </w:rPr>
-              <w:t xml:space="preserve">        </w:t>
-            </w:r>
-            <w:r>
-              <w:rPr>
-                <w:rFonts w:ascii="Consolas" w:hAnsi="Consolas" w:cs="Consolas"/>
-                <w:color w:val="0000FF"/>
-                <w:sz w:val="19"/>
-                <w:szCs w:val="19"/>
-                <w:lang w:bidi="ar-SA"/>
-              </w:rPr>
-              <w:t>public</w:t>
-            </w:r>
-            <w:r>
-              <w:rPr>
-                <w:rFonts w:ascii="Consolas" w:hAnsi="Consolas" w:cs="Consolas"/>
-                <w:sz w:val="19"/>
-                <w:szCs w:val="19"/>
-                <w:lang w:bidi="ar-SA"/>
-              </w:rPr>
-              <w:t xml:space="preserve"> </w:t>
-            </w:r>
-            <w:r>
-              <w:rPr>
-                <w:rFonts w:ascii="Consolas" w:hAnsi="Consolas" w:cs="Consolas"/>
-                <w:color w:val="0000FF"/>
-                <w:sz w:val="19"/>
-                <w:szCs w:val="19"/>
-                <w:lang w:bidi="ar-SA"/>
-              </w:rPr>
-              <w:t>string</w:t>
+                <w:color w:val="0000FF"/>
+                <w:sz w:val="19"/>
+                <w:szCs w:val="19"/>
+                <w:lang w:bidi="ar-SA"/>
+              </w:rPr>
+              <w:t>publicstring</w:t>
             </w:r>
             <w:r>
               <w:rPr>
@@ -13736,40 +12158,12 @@
             <w:r>
               <w:rPr>
                 <w:rFonts w:ascii="Consolas" w:hAnsi="Consolas" w:cs="Consolas"/>
-                <w:sz w:val="19"/>
-                <w:szCs w:val="19"/>
-                <w:lang w:bidi="ar-SA"/>
-              </w:rPr>
-              <w:t xml:space="preserve">        </w:t>
-            </w:r>
-            <w:r>
-              <w:rPr>
-                <w:rFonts w:ascii="Consolas" w:hAnsi="Consolas" w:cs="Consolas"/>
-                <w:color w:val="0000FF"/>
-                <w:sz w:val="19"/>
-                <w:szCs w:val="19"/>
-                <w:lang w:bidi="ar-SA"/>
-              </w:rPr>
-              <w:t>public</w:t>
-            </w:r>
-            <w:r>
-              <w:rPr>
-                <w:rFonts w:ascii="Consolas" w:hAnsi="Consolas" w:cs="Consolas"/>
-                <w:sz w:val="19"/>
-                <w:szCs w:val="19"/>
-                <w:lang w:bidi="ar-SA"/>
-              </w:rPr>
-              <w:t xml:space="preserve"> </w:t>
-            </w:r>
-            <w:r>
-              <w:rPr>
-                <w:rFonts w:ascii="Consolas" w:hAnsi="Consolas" w:cs="Consolas"/>
-                <w:color w:val="0000FF"/>
-                <w:sz w:val="19"/>
-                <w:szCs w:val="19"/>
-                <w:lang w:bidi="ar-SA"/>
-              </w:rPr>
-              <w:t>string</w:t>
+                <w:color w:val="0000FF"/>
+                <w:sz w:val="19"/>
+                <w:szCs w:val="19"/>
+                <w:lang w:bidi="ar-SA"/>
+              </w:rPr>
+              <w:t>publicstring</w:t>
             </w:r>
             <w:r>
               <w:rPr>
@@ -13835,40 +12229,12 @@
             <w:r>
               <w:rPr>
                 <w:rFonts w:ascii="Consolas" w:hAnsi="Consolas" w:cs="Consolas"/>
-                <w:sz w:val="19"/>
-                <w:szCs w:val="19"/>
-                <w:lang w:bidi="ar-SA"/>
-              </w:rPr>
-              <w:t xml:space="preserve">        </w:t>
-            </w:r>
-            <w:r>
-              <w:rPr>
-                <w:rFonts w:ascii="Consolas" w:hAnsi="Consolas" w:cs="Consolas"/>
-                <w:color w:val="0000FF"/>
-                <w:sz w:val="19"/>
-                <w:szCs w:val="19"/>
-                <w:lang w:bidi="ar-SA"/>
-              </w:rPr>
-              <w:t>public</w:t>
-            </w:r>
-            <w:r>
-              <w:rPr>
-                <w:rFonts w:ascii="Consolas" w:hAnsi="Consolas" w:cs="Consolas"/>
-                <w:sz w:val="19"/>
-                <w:szCs w:val="19"/>
-                <w:lang w:bidi="ar-SA"/>
-              </w:rPr>
-              <w:t xml:space="preserve"> </w:t>
-            </w:r>
-            <w:r>
-              <w:rPr>
-                <w:rFonts w:ascii="Consolas" w:hAnsi="Consolas" w:cs="Consolas"/>
-                <w:color w:val="0000FF"/>
-                <w:sz w:val="19"/>
-                <w:szCs w:val="19"/>
-                <w:lang w:bidi="ar-SA"/>
-              </w:rPr>
-              <w:t>double</w:t>
+                <w:color w:val="0000FF"/>
+                <w:sz w:val="19"/>
+                <w:szCs w:val="19"/>
+                <w:lang w:bidi="ar-SA"/>
+              </w:rPr>
+              <w:t>publicdouble</w:t>
             </w:r>
             <w:r>
               <w:rPr>
@@ -13934,40 +12300,12 @@
             <w:r>
               <w:rPr>
                 <w:rFonts w:ascii="Consolas" w:hAnsi="Consolas" w:cs="Consolas"/>
-                <w:sz w:val="19"/>
-                <w:szCs w:val="19"/>
-                <w:lang w:bidi="ar-SA"/>
-              </w:rPr>
-              <w:t xml:space="preserve">        </w:t>
-            </w:r>
-            <w:r>
-              <w:rPr>
-                <w:rFonts w:ascii="Consolas" w:hAnsi="Consolas" w:cs="Consolas"/>
-                <w:color w:val="0000FF"/>
-                <w:sz w:val="19"/>
-                <w:szCs w:val="19"/>
-                <w:lang w:bidi="ar-SA"/>
-              </w:rPr>
-              <w:t>public</w:t>
-            </w:r>
-            <w:r>
-              <w:rPr>
-                <w:rFonts w:ascii="Consolas" w:hAnsi="Consolas" w:cs="Consolas"/>
-                <w:sz w:val="19"/>
-                <w:szCs w:val="19"/>
-                <w:lang w:bidi="ar-SA"/>
-              </w:rPr>
-              <w:t xml:space="preserve"> </w:t>
-            </w:r>
-            <w:r>
-              <w:rPr>
-                <w:rFonts w:ascii="Consolas" w:hAnsi="Consolas" w:cs="Consolas"/>
-                <w:color w:val="0000FF"/>
-                <w:sz w:val="19"/>
-                <w:szCs w:val="19"/>
-                <w:lang w:bidi="ar-SA"/>
-              </w:rPr>
-              <w:t>string</w:t>
+                <w:color w:val="0000FF"/>
+                <w:sz w:val="19"/>
+                <w:szCs w:val="19"/>
+                <w:lang w:bidi="ar-SA"/>
+              </w:rPr>
+              <w:t>publicstring</w:t>
             </w:r>
             <w:r>
               <w:rPr>
@@ -14033,40 +12371,12 @@
             <w:r>
               <w:rPr>
                 <w:rFonts w:ascii="Consolas" w:hAnsi="Consolas" w:cs="Consolas"/>
-                <w:sz w:val="19"/>
-                <w:szCs w:val="19"/>
-                <w:lang w:bidi="ar-SA"/>
-              </w:rPr>
-              <w:t xml:space="preserve">        </w:t>
-            </w:r>
-            <w:r>
-              <w:rPr>
-                <w:rFonts w:ascii="Consolas" w:hAnsi="Consolas" w:cs="Consolas"/>
-                <w:color w:val="0000FF"/>
-                <w:sz w:val="19"/>
-                <w:szCs w:val="19"/>
-                <w:lang w:bidi="ar-SA"/>
-              </w:rPr>
-              <w:t>public</w:t>
-            </w:r>
-            <w:r>
-              <w:rPr>
-                <w:rFonts w:ascii="Consolas" w:hAnsi="Consolas" w:cs="Consolas"/>
-                <w:sz w:val="19"/>
-                <w:szCs w:val="19"/>
-                <w:lang w:bidi="ar-SA"/>
-              </w:rPr>
-              <w:t xml:space="preserve"> </w:t>
-            </w:r>
-            <w:r>
-              <w:rPr>
-                <w:rFonts w:ascii="Consolas" w:hAnsi="Consolas" w:cs="Consolas"/>
-                <w:color w:val="0000FF"/>
-                <w:sz w:val="19"/>
-                <w:szCs w:val="19"/>
-                <w:lang w:bidi="ar-SA"/>
-              </w:rPr>
-              <w:t>string</w:t>
+                <w:color w:val="0000FF"/>
+                <w:sz w:val="19"/>
+                <w:szCs w:val="19"/>
+                <w:lang w:bidi="ar-SA"/>
+              </w:rPr>
+              <w:t>publicstring</w:t>
             </w:r>
             <w:r>
               <w:rPr>
@@ -14132,40 +12442,12 @@
             <w:r>
               <w:rPr>
                 <w:rFonts w:ascii="Consolas" w:hAnsi="Consolas" w:cs="Consolas"/>
-                <w:sz w:val="19"/>
-                <w:szCs w:val="19"/>
-                <w:lang w:bidi="ar-SA"/>
-              </w:rPr>
-              <w:t xml:space="preserve">        </w:t>
-            </w:r>
-            <w:r>
-              <w:rPr>
-                <w:rFonts w:ascii="Consolas" w:hAnsi="Consolas" w:cs="Consolas"/>
-                <w:color w:val="0000FF"/>
-                <w:sz w:val="19"/>
-                <w:szCs w:val="19"/>
-                <w:lang w:bidi="ar-SA"/>
-              </w:rPr>
-              <w:t>public</w:t>
-            </w:r>
-            <w:r>
-              <w:rPr>
-                <w:rFonts w:ascii="Consolas" w:hAnsi="Consolas" w:cs="Consolas"/>
-                <w:sz w:val="19"/>
-                <w:szCs w:val="19"/>
-                <w:lang w:bidi="ar-SA"/>
-              </w:rPr>
-              <w:t xml:space="preserve"> </w:t>
-            </w:r>
-            <w:r>
-              <w:rPr>
-                <w:rFonts w:ascii="Consolas" w:hAnsi="Consolas" w:cs="Consolas"/>
-                <w:color w:val="0000FF"/>
-                <w:sz w:val="19"/>
-                <w:szCs w:val="19"/>
-                <w:lang w:bidi="ar-SA"/>
-              </w:rPr>
-              <w:t>string</w:t>
+                <w:color w:val="0000FF"/>
+                <w:sz w:val="19"/>
+                <w:szCs w:val="19"/>
+                <w:lang w:bidi="ar-SA"/>
+              </w:rPr>
+              <w:t>publicstring</w:t>
             </w:r>
             <w:r>
               <w:rPr>
@@ -14231,40 +12513,12 @@
             <w:r>
               <w:rPr>
                 <w:rFonts w:ascii="Consolas" w:hAnsi="Consolas" w:cs="Consolas"/>
-                <w:sz w:val="19"/>
-                <w:szCs w:val="19"/>
-                <w:lang w:bidi="ar-SA"/>
-              </w:rPr>
-              <w:t xml:space="preserve">        </w:t>
-            </w:r>
-            <w:r>
-              <w:rPr>
-                <w:rFonts w:ascii="Consolas" w:hAnsi="Consolas" w:cs="Consolas"/>
-                <w:color w:val="0000FF"/>
-                <w:sz w:val="19"/>
-                <w:szCs w:val="19"/>
-                <w:lang w:bidi="ar-SA"/>
-              </w:rPr>
-              <w:t>public</w:t>
-            </w:r>
-            <w:r>
-              <w:rPr>
-                <w:rFonts w:ascii="Consolas" w:hAnsi="Consolas" w:cs="Consolas"/>
-                <w:sz w:val="19"/>
-                <w:szCs w:val="19"/>
-                <w:lang w:bidi="ar-SA"/>
-              </w:rPr>
-              <w:t xml:space="preserve"> </w:t>
-            </w:r>
-            <w:r>
-              <w:rPr>
-                <w:rFonts w:ascii="Consolas" w:hAnsi="Consolas" w:cs="Consolas"/>
-                <w:color w:val="0000FF"/>
-                <w:sz w:val="19"/>
-                <w:szCs w:val="19"/>
-                <w:lang w:bidi="ar-SA"/>
-              </w:rPr>
-              <w:t>string</w:t>
+                <w:color w:val="0000FF"/>
+                <w:sz w:val="19"/>
+                <w:szCs w:val="19"/>
+                <w:lang w:bidi="ar-SA"/>
+              </w:rPr>
+              <w:t>publicstring</w:t>
             </w:r>
             <w:r>
               <w:rPr>
@@ -14330,30 +12584,12 @@
             <w:r>
               <w:rPr>
                 <w:rFonts w:ascii="Consolas" w:hAnsi="Consolas" w:cs="Consolas"/>
-                <w:sz w:val="19"/>
-                <w:szCs w:val="19"/>
-                <w:lang w:bidi="ar-SA"/>
-              </w:rPr>
-              <w:t xml:space="preserve">        </w:t>
-            </w:r>
-            <w:r>
-              <w:rPr>
-                <w:rFonts w:ascii="Consolas" w:hAnsi="Consolas" w:cs="Consolas"/>
                 <w:color w:val="0000FF"/>
                 <w:sz w:val="19"/>
                 <w:szCs w:val="19"/>
                 <w:lang w:bidi="ar-SA"/>
               </w:rPr>
               <w:t>public</w:t>
-            </w:r>
-            <w:r>
-              <w:rPr>
-                <w:rFonts w:ascii="Consolas" w:hAnsi="Consolas" w:cs="Consolas"/>
-                <w:sz w:val="19"/>
-                <w:szCs w:val="19"/>
-                <w:lang w:bidi="ar-SA"/>
-              </w:rPr>
-              <w:t xml:space="preserve"> </w:t>
             </w:r>
             <w:r>
               <w:rPr>
@@ -14856,7 +13092,7 @@
           <w:rFonts w:ascii="Arial" w:eastAsia="Arial" w:hAnsi="Arial" w:cs="Arial"/>
         </w:rPr>
       </w:pPr>
-      <w:hyperlink r:id="rId24" w:history="1">
+      <w:hyperlink r:id="rId23" w:history="1">
         <w:r>
           <w:rPr>
             <w:rStyle w:val="Hyperlink"/>
@@ -14878,7 +13114,7 @@
           <w:rFonts w:ascii="Arial" w:eastAsia="Arial" w:hAnsi="Arial" w:cs="Arial"/>
         </w:rPr>
       </w:pPr>
-      <w:hyperlink r:id="rId25" w:history="1">
+      <w:hyperlink r:id="rId24" w:history="1">
         <w:r>
           <w:rPr>
             <w:rStyle w:val="Hyperlink"/>
@@ -14900,7 +13136,7 @@
           <w:rFonts w:ascii="Arial" w:eastAsia="Arial" w:hAnsi="Arial" w:cs="Arial"/>
         </w:rPr>
       </w:pPr>
-      <w:hyperlink r:id="rId26" w:history="1">
+      <w:hyperlink r:id="rId25" w:history="1">
         <w:r>
           <w:rPr>
             <w:rStyle w:val="Hyperlink"/>
@@ -14922,7 +13158,7 @@
           <w:rFonts w:ascii="Arial" w:eastAsia="Arial" w:hAnsi="Arial" w:cs="Arial"/>
         </w:rPr>
       </w:pPr>
-      <w:hyperlink r:id="rId27" w:history="1">
+      <w:hyperlink r:id="rId26" w:history="1">
         <w:r>
           <w:rPr>
             <w:rStyle w:val="Hyperlink"/>
@@ -14944,7 +13180,7 @@
           <w:rFonts w:ascii="Arial" w:eastAsia="Arial" w:hAnsi="Arial" w:cs="Arial"/>
         </w:rPr>
       </w:pPr>
-      <w:hyperlink r:id="rId28" w:history="1">
+      <w:hyperlink r:id="rId27" w:history="1">
         <w:r>
           <w:rPr>
             <w:rStyle w:val="Hyperlink"/>
@@ -14966,7 +13202,7 @@
           <w:rFonts w:ascii="Arial" w:eastAsia="Arial" w:hAnsi="Arial" w:cs="Arial"/>
         </w:rPr>
       </w:pPr>
-      <w:hyperlink r:id="rId29" w:history="1">
+      <w:hyperlink r:id="rId28" w:history="1">
         <w:r>
           <w:rPr>
             <w:rStyle w:val="Hyperlink"/>
@@ -14988,7 +13224,7 @@
           <w:rFonts w:ascii="Arial" w:eastAsia="Arial" w:hAnsi="Arial" w:cs="Arial"/>
         </w:rPr>
       </w:pPr>
-      <w:hyperlink r:id="rId30" w:history="1">
+      <w:hyperlink r:id="rId29" w:history="1">
         <w:r>
           <w:rPr>
             <w:rStyle w:val="Hyperlink"/>
@@ -15010,7 +13246,7 @@
           <w:rFonts w:ascii="Arial" w:hAnsi="Arial" w:cs="Arial"/>
         </w:rPr>
       </w:pPr>
-      <w:hyperlink r:id="rId31" w:history="1">
+      <w:hyperlink r:id="rId30" w:history="1">
         <w:r>
           <w:rPr>
             <w:rStyle w:val="Hyperlink"/>
@@ -15081,7 +13317,7 @@
       </w:pPr>
     </w:p>
     <w:sectPr>
-      <w:footerReference w:type="default" r:id="rId32"/>
+      <w:footerReference w:type="default" r:id="rId31"/>
       <w:pgSz w:w="12240" w:h="15840"/>
       <w:pgMar w:top="1440" w:right="1440" w:bottom="1440" w:left="1440" w:header="720" w:footer="720" w:gutter="0"/>
       <w:pgBorders w:offsetFrom="page">
@@ -15100,8 +13336,8 @@
 </file>
 
 <file path=word/endnotes.xml><?xml version="1.0" encoding="utf-8"?>
-<w:endnotes xmlns:wpc="http://schemas.microsoft.com/office/word/2010/wordprocessingCanvas" xmlns:mc="http://schemas.openxmlformats.org/markup-compatibility/2006" xmlns:o="urn:schemas-microsoft-com:office:office" xmlns:r="http://schemas.openxmlformats.org/officeDocument/2006/relationships" xmlns:m="http://schemas.openxmlformats.org/officeDocument/2006/math" xmlns:v="urn:schemas-microsoft-com:vml" xmlns:wp14="http://schemas.microsoft.com/office/word/2010/wordprocessingDrawing" xmlns:wp="http://schemas.openxmlformats.org/drawingml/2006/wordprocessingDrawing" xmlns:w10="urn:schemas-microsoft-com:office:word" xmlns:w="http://schemas.openxmlformats.org/wordprocessingml/2006/main" xmlns:w14="http://schemas.microsoft.com/office/word/2010/wordml" xmlns:wpg="http://schemas.microsoft.com/office/word/2010/wordprocessingGroup" xmlns:wpi="http://schemas.microsoft.com/office/word/2010/wordprocessingInk" xmlns:wne="http://schemas.microsoft.com/office/word/2006/wordml" xmlns:wps="http://schemas.microsoft.com/office/word/2010/wordprocessingShape" mc:Ignorable="w14 wp14">
-  <w:endnote w:type="separator" w:id="-1">
+<w:endnotes xmlns:ve="http://schemas.openxmlformats.org/markup-compatibility/2006" xmlns:o="urn:schemas-microsoft-com:office:office" xmlns:r="http://schemas.openxmlformats.org/officeDocument/2006/relationships" xmlns:m="http://schemas.openxmlformats.org/officeDocument/2006/math" xmlns:v="urn:schemas-microsoft-com:vml" xmlns:wp="http://schemas.openxmlformats.org/drawingml/2006/wordprocessingDrawing" xmlns:w10="urn:schemas-microsoft-com:office:word" xmlns:w="http://schemas.openxmlformats.org/wordprocessingml/2006/main" xmlns:wne="http://schemas.microsoft.com/office/word/2006/wordml">
+  <w:endnote w:type="separator" w:id="0">
     <w:p>
       <w:pPr>
         <w:spacing w:after="0" w:line="240" w:lineRule="auto"/>
@@ -15111,7 +13347,7 @@
       </w:r>
     </w:p>
   </w:endnote>
-  <w:endnote w:type="continuationSeparator" w:id="0">
+  <w:endnote w:type="continuationSeparator" w:id="1">
     <w:p>
       <w:pPr>
         <w:spacing w:after="0" w:line="240" w:lineRule="auto"/>
@@ -15125,7 +13361,7 @@
 </file>
 
 <file path=word/footer1.xml><?xml version="1.0" encoding="utf-8"?>
-<w:ftr xmlns:wpc="http://schemas.microsoft.com/office/word/2010/wordprocessingCanvas" xmlns:mc="http://schemas.openxmlformats.org/markup-compatibility/2006" xmlns:o="urn:schemas-microsoft-com:office:office" xmlns:r="http://schemas.openxmlformats.org/officeDocument/2006/relationships" xmlns:m="http://schemas.openxmlformats.org/officeDocument/2006/math" xmlns:v="urn:schemas-microsoft-com:vml" xmlns:wp14="http://schemas.microsoft.com/office/word/2010/wordprocessingDrawing" xmlns:wp="http://schemas.openxmlformats.org/drawingml/2006/wordprocessingDrawing" xmlns:w10="urn:schemas-microsoft-com:office:word" xmlns:w="http://schemas.openxmlformats.org/wordprocessingml/2006/main" xmlns:w14="http://schemas.microsoft.com/office/word/2010/wordml" xmlns:wpg="http://schemas.microsoft.com/office/word/2010/wordprocessingGroup" xmlns:wpi="http://schemas.microsoft.com/office/word/2010/wordprocessingInk" xmlns:wne="http://schemas.microsoft.com/office/word/2006/wordml" xmlns:wps="http://schemas.microsoft.com/office/word/2010/wordprocessingShape" mc:Ignorable="w14 wp14">
+<w:ftr xmlns:ve="http://schemas.openxmlformats.org/markup-compatibility/2006" xmlns:o="urn:schemas-microsoft-com:office:office" xmlns:r="http://schemas.openxmlformats.org/officeDocument/2006/relationships" xmlns:m="http://schemas.openxmlformats.org/officeDocument/2006/math" xmlns:v="urn:schemas-microsoft-com:vml" xmlns:wp="http://schemas.openxmlformats.org/drawingml/2006/wordprocessingDrawing" xmlns:w10="urn:schemas-microsoft-com:office:word" xmlns:w="http://schemas.openxmlformats.org/wordprocessingml/2006/main" xmlns:wne="http://schemas.microsoft.com/office/word/2006/wordml">
   <w:sdt>
     <w:sdtPr>
       <w:id w:val="-757219047"/>
@@ -15145,27 +13381,14 @@
           <w:pStyle w:val="Footer"/>
           <w:jc w:val="center"/>
         </w:pPr>
-        <w:r>
-          <w:fldChar w:fldCharType="begin"/>
-        </w:r>
-        <w:r>
-          <w:instrText xml:space="preserve"> PAGE   \* MERGEFORMAT </w:instrText>
-        </w:r>
-        <w:r>
-          <w:fldChar w:fldCharType="separate"/>
-        </w:r>
-        <w:r>
-          <w:rPr>
-            <w:noProof/>
-          </w:rPr>
-          <w:t>23</w:t>
-        </w:r>
-        <w:r>
-          <w:rPr>
-            <w:noProof/>
-          </w:rPr>
-          <w:fldChar w:fldCharType="end"/>
-        </w:r>
+        <w:fldSimple w:instr=" PAGE   \* MERGEFORMAT ">
+          <w:r>
+            <w:rPr>
+              <w:noProof/>
+            </w:rPr>
+            <w:t>23</w:t>
+          </w:r>
+        </w:fldSimple>
       </w:p>
     </w:sdtContent>
   </w:sdt>
@@ -15178,8 +13401,8 @@
 </file>
 
 <file path=word/footnotes.xml><?xml version="1.0" encoding="utf-8"?>
-<w:footnotes xmlns:wpc="http://schemas.microsoft.com/office/word/2010/wordprocessingCanvas" xmlns:mc="http://schemas.openxmlformats.org/markup-compatibility/2006" xmlns:o="urn:schemas-microsoft-com:office:office" xmlns:r="http://schemas.openxmlformats.org/officeDocument/2006/relationships" xmlns:m="http://schemas.openxmlformats.org/officeDocument/2006/math" xmlns:v="urn:schemas-microsoft-com:vml" xmlns:wp14="http://schemas.microsoft.com/office/word/2010/wordprocessingDrawing" xmlns:wp="http://schemas.openxmlformats.org/drawingml/2006/wordprocessingDrawing" xmlns:w10="urn:schemas-microsoft-com:office:word" xmlns:w="http://schemas.openxmlformats.org/wordprocessingml/2006/main" xmlns:w14="http://schemas.microsoft.com/office/word/2010/wordml" xmlns:wpg="http://schemas.microsoft.com/office/word/2010/wordprocessingGroup" xmlns:wpi="http://schemas.microsoft.com/office/word/2010/wordprocessingInk" xmlns:wne="http://schemas.microsoft.com/office/word/2006/wordml" xmlns:wps="http://schemas.microsoft.com/office/word/2010/wordprocessingShape" mc:Ignorable="w14 wp14">
-  <w:footnote w:type="separator" w:id="-1">
+<w:footnotes xmlns:ve="http://schemas.openxmlformats.org/markup-compatibility/2006" xmlns:o="urn:schemas-microsoft-com:office:office" xmlns:r="http://schemas.openxmlformats.org/officeDocument/2006/relationships" xmlns:m="http://schemas.openxmlformats.org/officeDocument/2006/math" xmlns:v="urn:schemas-microsoft-com:vml" xmlns:wp="http://schemas.openxmlformats.org/drawingml/2006/wordprocessingDrawing" xmlns:w10="urn:schemas-microsoft-com:office:word" xmlns:w="http://schemas.openxmlformats.org/wordprocessingml/2006/main" xmlns:wne="http://schemas.microsoft.com/office/word/2006/wordml">
+  <w:footnote w:type="separator" w:id="0">
     <w:p>
       <w:pPr>
         <w:spacing w:after="0" w:line="240" w:lineRule="auto"/>
@@ -15189,7 +13412,7 @@
       </w:r>
     </w:p>
   </w:footnote>
-  <w:footnote w:type="continuationSeparator" w:id="0">
+  <w:footnote w:type="continuationSeparator" w:id="1">
     <w:p>
       <w:pPr>
         <w:spacing w:after="0" w:line="240" w:lineRule="auto"/>
@@ -15203,7 +13426,7 @@
 </file>
 
 <file path=word/numbering.xml><?xml version="1.0" encoding="utf-8"?>
-<w:numbering xmlns:wpc="http://schemas.microsoft.com/office/word/2010/wordprocessingCanvas" xmlns:mc="http://schemas.openxmlformats.org/markup-compatibility/2006" xmlns:o="urn:schemas-microsoft-com:office:office" xmlns:r="http://schemas.openxmlformats.org/officeDocument/2006/relationships" xmlns:m="http://schemas.openxmlformats.org/officeDocument/2006/math" xmlns:v="urn:schemas-microsoft-com:vml" xmlns:wp14="http://schemas.microsoft.com/office/word/2010/wordprocessingDrawing" xmlns:wp="http://schemas.openxmlformats.org/drawingml/2006/wordprocessingDrawing" xmlns:w10="urn:schemas-microsoft-com:office:word" xmlns:w="http://schemas.openxmlformats.org/wordprocessingml/2006/main" xmlns:w14="http://schemas.microsoft.com/office/word/2010/wordml" xmlns:wpg="http://schemas.microsoft.com/office/word/2010/wordprocessingGroup" xmlns:wpi="http://schemas.microsoft.com/office/word/2010/wordprocessingInk" xmlns:wne="http://schemas.microsoft.com/office/word/2006/wordml" xmlns:wps="http://schemas.microsoft.com/office/word/2010/wordprocessingShape" mc:Ignorable="w14 wp14">
+<w:numbering xmlns:ve="http://schemas.openxmlformats.org/markup-compatibility/2006" xmlns:o="urn:schemas-microsoft-com:office:office" xmlns:r="http://schemas.openxmlformats.org/officeDocument/2006/relationships" xmlns:m="http://schemas.openxmlformats.org/officeDocument/2006/math" xmlns:v="urn:schemas-microsoft-com:vml" xmlns:wp="http://schemas.openxmlformats.org/drawingml/2006/wordprocessingDrawing" xmlns:w10="urn:schemas-microsoft-com:office:word" xmlns:w="http://schemas.openxmlformats.org/wordprocessingml/2006/main" xmlns:wne="http://schemas.microsoft.com/office/word/2006/wordml">
   <w:abstractNum w:abstractNumId="0">
     <w:nsid w:val="02E00063"/>
     <w:multiLevelType w:val="hybridMultilevel"/>
@@ -16289,7 +14512,7 @@
 </file>
 
 <file path=word/styles.xml><?xml version="1.0" encoding="utf-8"?>
-<w:styles xmlns:mc="http://schemas.openxmlformats.org/markup-compatibility/2006" xmlns:r="http://schemas.openxmlformats.org/officeDocument/2006/relationships" xmlns:w="http://schemas.openxmlformats.org/wordprocessingml/2006/main" xmlns:w14="http://schemas.microsoft.com/office/word/2010/wordml" mc:Ignorable="w14">
+<w:styles xmlns:r="http://schemas.openxmlformats.org/officeDocument/2006/relationships" xmlns:w="http://schemas.openxmlformats.org/wordprocessingml/2006/main">
   <w:docDefaults>
     <w:rPrDefault>
       <w:rPr>
@@ -16685,6 +14908,7 @@
     <w:uiPriority w:val="99"/>
     <w:semiHidden/>
     <w:unhideWhenUsed/>
+    <w:qFormat/>
     <w:tblPr>
       <w:tblInd w:w="0" w:type="dxa"/>
       <w:tblCellMar>

</xml_diff>